<commit_message>
Docs Update, add Class Diagram and flow chart
</commit_message>
<xml_diff>
--- a/PM docs/Analysis and Design Report.docx
+++ b/PM docs/Analysis and Design Report.docx
@@ -4,7 +4,7 @@
   <w:body>
     <w:p>
       <w:pPr>
-        <w:pStyle w:val="Title"/>
+        <w:pStyle w:val="a3"/>
         <w:jc w:val="center"/>
       </w:pPr>
       <w:r>
@@ -13,7 +13,7 @@
     </w:p>
     <w:p>
       <w:pPr>
-        <w:pStyle w:val="Title"/>
+        <w:pStyle w:val="a3"/>
         <w:jc w:val="center"/>
       </w:pPr>
       <w:r>
@@ -164,7 +164,7 @@
     </w:p>
     <w:p>
       <w:pPr>
-        <w:pStyle w:val="Heading1"/>
+        <w:pStyle w:val="1"/>
         <w:rPr>
           <w:b/>
           <w:sz w:val="40"/>
@@ -172,7 +172,7 @@
           <w:u w:val="single"/>
         </w:rPr>
       </w:pPr>
-      <w:bookmarkStart w:id="0" w:name="_Toc402478792"/>
+      <w:bookmarkStart w:id="0" w:name="_Toc402632139"/>
       <w:r>
         <w:rPr>
           <w:b/>
@@ -210,12 +210,12 @@
       <w:sdtContent>
         <w:p>
           <w:pPr>
-            <w:pStyle w:val="TOCHeading"/>
+            <w:pStyle w:val="a5"/>
           </w:pPr>
         </w:p>
         <w:p>
           <w:pPr>
-            <w:pStyle w:val="TOC1"/>
+            <w:pStyle w:val="11"/>
             <w:tabs>
               <w:tab w:val="right" w:leader="dot" w:pos="8296"/>
             </w:tabs>
@@ -235,10 +235,10 @@
           <w:r>
             <w:fldChar w:fldCharType="separate"/>
           </w:r>
-          <w:hyperlink w:anchor="_Toc402478792" w:history="1">
+          <w:hyperlink w:anchor="_Toc402632139" w:history="1">
             <w:r>
               <w:rPr>
-                <w:rStyle w:val="Hyperlink"/>
+                <w:rStyle w:val="a6"/>
                 <w:b/>
                 <w:noProof/>
               </w:rPr>
@@ -263,7 +263,7 @@
                 <w:noProof/>
                 <w:webHidden/>
               </w:rPr>
-              <w:instrText xml:space="preserve"> PAGEREF _Toc402478792 \h </w:instrText>
+              <w:instrText xml:space="preserve"> PAGEREF _Toc402632139 \h </w:instrText>
             </w:r>
             <w:r>
               <w:rPr>
@@ -296,7 +296,7 @@
         </w:p>
         <w:p>
           <w:pPr>
-            <w:pStyle w:val="TOC1"/>
+            <w:pStyle w:val="11"/>
             <w:tabs>
               <w:tab w:val="right" w:leader="dot" w:pos="8296"/>
             </w:tabs>
@@ -307,10 +307,10 @@
               <w:lang w:val="en-US"/>
             </w:rPr>
           </w:pPr>
-          <w:hyperlink w:anchor="_Toc402478793" w:history="1">
+          <w:hyperlink w:anchor="_Toc402632140" w:history="1">
             <w:r>
               <w:rPr>
-                <w:rStyle w:val="Hyperlink"/>
+                <w:rStyle w:val="a6"/>
                 <w:b/>
                 <w:noProof/>
               </w:rPr>
@@ -335,7 +335,7 @@
                 <w:noProof/>
                 <w:webHidden/>
               </w:rPr>
-              <w:instrText xml:space="preserve"> PAGEREF _Toc402478793 \h </w:instrText>
+              <w:instrText xml:space="preserve"> PAGEREF _Toc402632140 \h </w:instrText>
             </w:r>
             <w:r>
               <w:rPr>
@@ -368,7 +368,7 @@
         </w:p>
         <w:p>
           <w:pPr>
-            <w:pStyle w:val="TOC1"/>
+            <w:pStyle w:val="11"/>
             <w:tabs>
               <w:tab w:val="right" w:leader="dot" w:pos="8296"/>
             </w:tabs>
@@ -379,10 +379,10 @@
               <w:lang w:val="en-US"/>
             </w:rPr>
           </w:pPr>
-          <w:hyperlink w:anchor="_Toc402478794" w:history="1">
+          <w:hyperlink w:anchor="_Toc402632141" w:history="1">
             <w:r>
               <w:rPr>
-                <w:rStyle w:val="Hyperlink"/>
+                <w:rStyle w:val="a6"/>
                 <w:noProof/>
               </w:rPr>
               <w:t>Design</w:t>
@@ -406,7 +406,7 @@
                 <w:noProof/>
                 <w:webHidden/>
               </w:rPr>
-              <w:instrText xml:space="preserve"> PAGEREF _Toc402478794 \h </w:instrText>
+              <w:instrText xml:space="preserve"> PAGEREF _Toc402632141 \h </w:instrText>
             </w:r>
             <w:r>
               <w:rPr>
@@ -439,7 +439,7 @@
         </w:p>
         <w:p>
           <w:pPr>
-            <w:pStyle w:val="TOC2"/>
+            <w:pStyle w:val="21"/>
             <w:tabs>
               <w:tab w:val="right" w:leader="dot" w:pos="8296"/>
             </w:tabs>
@@ -451,11 +451,10 @@
               <w:lang w:val="en-US"/>
             </w:rPr>
           </w:pPr>
-          <w:hyperlink w:anchor="_Toc402478795" w:history="1">
+          <w:hyperlink w:anchor="_Toc402632142" w:history="1">
             <w:r>
               <w:rPr>
-                <w:rStyle w:val="Hyperlink"/>
-                <w:b/>
+                <w:rStyle w:val="a6"/>
                 <w:noProof/>
               </w:rPr>
               <w:t>Work Flow</w:t>
@@ -479,7 +478,7 @@
                 <w:noProof/>
                 <w:webHidden/>
               </w:rPr>
-              <w:instrText xml:space="preserve"> PAGEREF _Toc402478795 \h </w:instrText>
+              <w:instrText xml:space="preserve"> PAGEREF _Toc402632142 \h </w:instrText>
             </w:r>
             <w:r>
               <w:rPr>
@@ -499,7 +498,7 @@
                 <w:noProof/>
                 <w:webHidden/>
               </w:rPr>
-              <w:t>4</w:t>
+              <w:t>5</w:t>
             </w:r>
             <w:r>
               <w:rPr>
@@ -512,7 +511,7 @@
         </w:p>
         <w:p>
           <w:pPr>
-            <w:pStyle w:val="TOC2"/>
+            <w:pStyle w:val="21"/>
             <w:tabs>
               <w:tab w:val="right" w:leader="dot" w:pos="8296"/>
             </w:tabs>
@@ -524,13 +523,13 @@
               <w:lang w:val="en-US"/>
             </w:rPr>
           </w:pPr>
-          <w:hyperlink w:anchor="_Toc402478796" w:history="1">
+          <w:hyperlink w:anchor="_Toc402632143" w:history="1">
             <w:r>
               <w:rPr>
-                <w:rStyle w:val="Hyperlink"/>
+                <w:rStyle w:val="a6"/>
                 <w:noProof/>
               </w:rPr>
-              <w:t>Terms</w:t>
+              <w:t>Class Diagram</w:t>
             </w:r>
             <w:r>
               <w:rPr>
@@ -551,7 +550,7 @@
                 <w:noProof/>
                 <w:webHidden/>
               </w:rPr>
-              <w:instrText xml:space="preserve"> PAGEREF _Toc402478796 \h </w:instrText>
+              <w:instrText xml:space="preserve"> PAGEREF _Toc402632143 \h </w:instrText>
             </w:r>
             <w:r>
               <w:rPr>
@@ -571,7 +570,7 @@
                 <w:noProof/>
                 <w:webHidden/>
               </w:rPr>
-              <w:t>5</w:t>
+              <w:t>6</w:t>
             </w:r>
             <w:r>
               <w:rPr>
@@ -584,7 +583,79 @@
         </w:p>
         <w:p>
           <w:pPr>
-            <w:pStyle w:val="TOC3"/>
+            <w:pStyle w:val="21"/>
+            <w:tabs>
+              <w:tab w:val="right" w:leader="dot" w:pos="8296"/>
+            </w:tabs>
+            <w:ind w:left="440"/>
+            <w:rPr>
+              <w:noProof/>
+              <w:kern w:val="2"/>
+              <w:sz w:val="24"/>
+              <w:lang w:val="en-US"/>
+            </w:rPr>
+          </w:pPr>
+          <w:hyperlink w:anchor="_Toc402632144" w:history="1">
+            <w:r>
+              <w:rPr>
+                <w:rStyle w:val="a6"/>
+                <w:noProof/>
+              </w:rPr>
+              <w:t>Terms</w:t>
+            </w:r>
+            <w:r>
+              <w:rPr>
+                <w:noProof/>
+                <w:webHidden/>
+              </w:rPr>
+              <w:tab/>
+            </w:r>
+            <w:r>
+              <w:rPr>
+                <w:noProof/>
+                <w:webHidden/>
+              </w:rPr>
+              <w:fldChar w:fldCharType="begin"/>
+            </w:r>
+            <w:r>
+              <w:rPr>
+                <w:noProof/>
+                <w:webHidden/>
+              </w:rPr>
+              <w:instrText xml:space="preserve"> PAGEREF _Toc402632144 \h </w:instrText>
+            </w:r>
+            <w:r>
+              <w:rPr>
+                <w:noProof/>
+                <w:webHidden/>
+              </w:rPr>
+            </w:r>
+            <w:r>
+              <w:rPr>
+                <w:noProof/>
+                <w:webHidden/>
+              </w:rPr>
+              <w:fldChar w:fldCharType="separate"/>
+            </w:r>
+            <w:r>
+              <w:rPr>
+                <w:noProof/>
+                <w:webHidden/>
+              </w:rPr>
+              <w:t>7</w:t>
+            </w:r>
+            <w:r>
+              <w:rPr>
+                <w:noProof/>
+                <w:webHidden/>
+              </w:rPr>
+              <w:fldChar w:fldCharType="end"/>
+            </w:r>
+          </w:hyperlink>
+        </w:p>
+        <w:p>
+          <w:pPr>
+            <w:pStyle w:val="31"/>
             <w:tabs>
               <w:tab w:val="right" w:leader="dot" w:pos="8296"/>
             </w:tabs>
@@ -596,10 +667,10 @@
               <w:lang w:val="en-US"/>
             </w:rPr>
           </w:pPr>
-          <w:hyperlink w:anchor="_Toc402478797" w:history="1">
+          <w:hyperlink w:anchor="_Toc402632145" w:history="1">
             <w:r>
               <w:rPr>
-                <w:rStyle w:val="Hyperlink"/>
+                <w:rStyle w:val="a6"/>
                 <w:noProof/>
               </w:rPr>
               <w:t>Conflict Number</w:t>
@@ -623,7 +694,7 @@
                 <w:noProof/>
                 <w:webHidden/>
               </w:rPr>
-              <w:instrText xml:space="preserve"> PAGEREF _Toc402478797 \h </w:instrText>
+              <w:instrText xml:space="preserve"> PAGEREF _Toc402632145 \h </w:instrText>
             </w:r>
             <w:r>
               <w:rPr>
@@ -643,7 +714,7 @@
                 <w:noProof/>
                 <w:webHidden/>
               </w:rPr>
-              <w:t>5</w:t>
+              <w:t>7</w:t>
             </w:r>
             <w:r>
               <w:rPr>
@@ -656,7 +727,7 @@
         </w:p>
         <w:p>
           <w:pPr>
-            <w:pStyle w:val="TOC3"/>
+            <w:pStyle w:val="31"/>
             <w:tabs>
               <w:tab w:val="right" w:leader="dot" w:pos="8296"/>
             </w:tabs>
@@ -668,10 +739,10 @@
               <w:lang w:val="en-US"/>
             </w:rPr>
           </w:pPr>
-          <w:hyperlink w:anchor="_Toc402478798" w:history="1">
+          <w:hyperlink w:anchor="_Toc402632146" w:history="1">
             <w:r>
               <w:rPr>
-                <w:rStyle w:val="Hyperlink"/>
+                <w:rStyle w:val="a6"/>
                 <w:noProof/>
               </w:rPr>
               <w:t>Priority</w:t>
@@ -695,7 +766,7 @@
                 <w:noProof/>
                 <w:webHidden/>
               </w:rPr>
-              <w:instrText xml:space="preserve"> PAGEREF _Toc402478798 \h </w:instrText>
+              <w:instrText xml:space="preserve"> PAGEREF _Toc402632146 \h </w:instrText>
             </w:r>
             <w:r>
               <w:rPr>
@@ -715,7 +786,7 @@
                 <w:noProof/>
                 <w:webHidden/>
               </w:rPr>
-              <w:t>6</w:t>
+              <w:t>8</w:t>
             </w:r>
             <w:r>
               <w:rPr>
@@ -728,7 +799,7 @@
         </w:p>
         <w:p>
           <w:pPr>
-            <w:pStyle w:val="TOC2"/>
+            <w:pStyle w:val="21"/>
             <w:tabs>
               <w:tab w:val="right" w:leader="dot" w:pos="8296"/>
             </w:tabs>
@@ -740,10 +811,10 @@
               <w:lang w:val="en-US"/>
             </w:rPr>
           </w:pPr>
-          <w:hyperlink w:anchor="_Toc402478799" w:history="1">
+          <w:hyperlink w:anchor="_Toc402632147" w:history="1">
             <w:r>
               <w:rPr>
-                <w:rStyle w:val="Hyperlink"/>
+                <w:rStyle w:val="a6"/>
                 <w:noProof/>
                 <w:lang w:val="en-US"/>
               </w:rPr>
@@ -768,7 +839,7 @@
                 <w:noProof/>
                 <w:webHidden/>
               </w:rPr>
-              <w:instrText xml:space="preserve"> PAGEREF _Toc402478799 \h </w:instrText>
+              <w:instrText xml:space="preserve"> PAGEREF _Toc402632147 \h </w:instrText>
             </w:r>
             <w:r>
               <w:rPr>
@@ -788,7 +859,7 @@
                 <w:noProof/>
                 <w:webHidden/>
               </w:rPr>
-              <w:t>7</w:t>
+              <w:t>9</w:t>
             </w:r>
             <w:r>
               <w:rPr>
@@ -812,13 +883,15 @@
       </w:sdtContent>
     </w:sdt>
     <w:p>
+      <w:bookmarkStart w:id="1" w:name="_GoBack"/>
+      <w:bookmarkEnd w:id="1"/>
       <w:r>
         <w:br w:type="page"/>
       </w:r>
     </w:p>
     <w:p>
       <w:pPr>
-        <w:pStyle w:val="Heading1"/>
+        <w:pStyle w:val="1"/>
         <w:rPr>
           <w:b/>
           <w:sz w:val="40"/>
@@ -826,7 +899,7 @@
           <w:u w:val="single"/>
         </w:rPr>
       </w:pPr>
-      <w:bookmarkStart w:id="1" w:name="_Toc402478793"/>
+      <w:bookmarkStart w:id="2" w:name="_Toc402632140"/>
       <w:r>
         <w:rPr>
           <w:b/>
@@ -837,7 +910,7 @@
         <w:lastRenderedPageBreak/>
         <w:t>Introduction</w:t>
       </w:r>
-      <w:bookmarkEnd w:id="1"/>
+      <w:bookmarkEnd w:id="2"/>
     </w:p>
     <w:p>
       <w:r>
@@ -848,21 +921,17 @@
       <w:pPr>
         <w:pStyle w:val="Heading11"/>
       </w:pPr>
-      <w:bookmarkStart w:id="2" w:name="_Toc402478794"/>
+      <w:bookmarkStart w:id="3" w:name="_Toc402632141"/>
       <w:r>
         <w:lastRenderedPageBreak/>
         <w:t>Design</w:t>
       </w:r>
-      <w:bookmarkEnd w:id="2"/>
-    </w:p>
-    <w:p>
-      <w:r>
-        <w:t xml:space="preserve">In the following, we will introduce our project design. The following list all the classes of our project at Release 2. </w:t>
-      </w:r>
+      <w:bookmarkEnd w:id="3"/>
     </w:p>
     <w:tbl>
       <w:tblPr>
-        <w:tblStyle w:val="TableGrid"/>
+        <w:tblStyle w:val="a7"/>
+        <w:tblpPr w:leftFromText="180" w:rightFromText="180" w:vertAnchor="text" w:horzAnchor="margin" w:tblpY="600"/>
         <w:tblW w:w="0" w:type="auto"/>
         <w:tblLook w:val="04A0" w:firstRow="1" w:lastRow="0" w:firstColumn="1" w:lastColumn="0" w:noHBand="0" w:noVBand="1"/>
       </w:tblPr>
@@ -1402,61 +1471,232 @@
         </w:tc>
       </w:tr>
     </w:tbl>
+    <w:p>
+      <w:r>
+        <w:t xml:space="preserve">In the following, we will introduce our project design. The following list all the classes of our project at Release 2. </w:t>
+      </w:r>
+    </w:p>
     <w:p/>
     <w:p>
       <w:pPr>
-        <w:pStyle w:val="Heading2"/>
-        <w:rPr>
-          <w:b/>
-          <w:sz w:val="32"/>
-          <w:szCs w:val="32"/>
+        <w:pStyle w:val="Heading21"/>
+        <w:rPr>
+          <w:rFonts w:hint="eastAsia"/>
         </w:rPr>
       </w:pPr>
-      <w:bookmarkStart w:id="3" w:name="_Toc402478795"/>
+      <w:bookmarkStart w:id="4" w:name="_Toc402632142"/>
       <w:r>
         <w:rPr>
           <w:rFonts w:hint="eastAsia"/>
-          <w:b/>
-          <w:sz w:val="32"/>
-          <w:szCs w:val="32"/>
+          <w:noProof/>
+          <w:lang w:val="en-US"/>
+        </w:rPr>
+        <w:lastRenderedPageBreak/>
+        <w:drawing>
+          <wp:anchor distT="0" distB="0" distL="114300" distR="114300" simplePos="0" relativeHeight="251658240" behindDoc="0" locked="0" layoutInCell="1" allowOverlap="1" wp14:anchorId="48629337" wp14:editId="3BAC449C">
+            <wp:simplePos x="0" y="0"/>
+            <wp:positionH relativeFrom="margin">
+              <wp:align>center</wp:align>
+            </wp:positionH>
+            <wp:positionV relativeFrom="paragraph">
+              <wp:posOffset>266700</wp:posOffset>
+            </wp:positionV>
+            <wp:extent cx="6181725" cy="4464685"/>
+            <wp:effectExtent l="0" t="0" r="9525" b="0"/>
+            <wp:wrapThrough wrapText="bothSides">
+              <wp:wrapPolygon edited="0">
+                <wp:start x="0" y="0"/>
+                <wp:lineTo x="0" y="21474"/>
+                <wp:lineTo x="21567" y="21474"/>
+                <wp:lineTo x="21567" y="0"/>
+                <wp:lineTo x="0" y="0"/>
+              </wp:wrapPolygon>
+            </wp:wrapThrough>
+            <wp:docPr id="2" name="圖片 2"/>
+            <wp:cNvGraphicFramePr>
+              <a:graphicFrameLocks xmlns:a="http://schemas.openxmlformats.org/drawingml/2006/main" noChangeAspect="1"/>
+            </wp:cNvGraphicFramePr>
+            <a:graphic xmlns:a="http://schemas.openxmlformats.org/drawingml/2006/main">
+              <a:graphicData uri="http://schemas.openxmlformats.org/drawingml/2006/picture">
+                <pic:pic xmlns:pic="http://schemas.openxmlformats.org/drawingml/2006/picture">
+                  <pic:nvPicPr>
+                    <pic:cNvPr id="2" name="Release 2.jpg"/>
+                    <pic:cNvPicPr/>
+                  </pic:nvPicPr>
+                  <pic:blipFill>
+                    <a:blip r:embed="rId6">
+                      <a:extLst>
+                        <a:ext uri="{28A0092B-C50C-407E-A947-70E740481C1C}">
+                          <a14:useLocalDpi xmlns:a14="http://schemas.microsoft.com/office/drawing/2010/main" val="0"/>
+                        </a:ext>
+                      </a:extLst>
+                    </a:blip>
+                    <a:stretch>
+                      <a:fillRect/>
+                    </a:stretch>
+                  </pic:blipFill>
+                  <pic:spPr>
+                    <a:xfrm>
+                      <a:off x="0" y="0"/>
+                      <a:ext cx="6181725" cy="4464685"/>
+                    </a:xfrm>
+                    <a:prstGeom prst="rect">
+                      <a:avLst/>
+                    </a:prstGeom>
+                  </pic:spPr>
+                </pic:pic>
+              </a:graphicData>
+            </a:graphic>
+            <wp14:sizeRelH relativeFrom="page">
+              <wp14:pctWidth>0</wp14:pctWidth>
+            </wp14:sizeRelH>
+            <wp14:sizeRelV relativeFrom="page">
+              <wp14:pctHeight>0</wp14:pctHeight>
+            </wp14:sizeRelV>
+          </wp:anchor>
+        </w:drawing>
+      </w:r>
+      <w:r>
+        <w:rPr>
+          <w:rFonts w:hint="eastAsia"/>
         </w:rPr>
         <w:t>Work Flow</w:t>
       </w:r>
-      <w:bookmarkEnd w:id="3"/>
+      <w:bookmarkEnd w:id="4"/>
+      <w:r>
+        <w:br/>
+      </w:r>
     </w:p>
     <w:p>
-      <w:r>
-        <w:rPr>
-          <w:rFonts w:hint="eastAsia"/>
-        </w:rPr>
-        <w:t>{Flow chart}</w:t>
+      <w:pPr>
+        <w:rPr>
+          <w:noProof/>
+          <w:lang w:val="en-US"/>
+        </w:rPr>
+      </w:pPr>
+      <w:r>
+        <w:rPr>
+          <w:noProof/>
+          <w:lang w:val="en-US"/>
+        </w:rPr>
+        <w:br w:type="page"/>
       </w:r>
     </w:p>
     <w:p>
-      <w:r>
-        <w:br w:type="page"/>
+      <w:pPr>
+        <w:sectPr>
+          <w:pgSz w:w="11906" w:h="16838"/>
+          <w:pgMar w:top="1440" w:right="1800" w:bottom="1440" w:left="1800" w:header="708" w:footer="708" w:gutter="0"/>
+          <w:cols w:space="708"/>
+          <w:docGrid w:linePitch="360"/>
+        </w:sectPr>
+      </w:pPr>
+    </w:p>
+    <w:p>
+      <w:pPr>
+        <w:pStyle w:val="Heading21"/>
+        <w:rPr>
+          <w:rFonts w:hint="eastAsia"/>
+        </w:rPr>
+        <w:sectPr>
+          <w:pgSz w:w="16838" w:h="11906" w:orient="landscape"/>
+          <w:pgMar w:top="1800" w:right="1440" w:bottom="1800" w:left="1440" w:header="708" w:footer="708" w:gutter="0"/>
+          <w:cols w:space="708"/>
+          <w:docGrid w:linePitch="360"/>
+        </w:sectPr>
+      </w:pPr>
+      <w:bookmarkStart w:id="5" w:name="_Toc402632143"/>
+      <w:r>
+        <w:rPr>
+          <w:rFonts w:hint="eastAsia"/>
+          <w:noProof/>
+          <w:lang w:val="en-US"/>
+        </w:rPr>
+        <w:lastRenderedPageBreak/>
+        <w:drawing>
+          <wp:anchor distT="0" distB="0" distL="114300" distR="114300" simplePos="0" relativeHeight="251659264" behindDoc="1" locked="0" layoutInCell="1" allowOverlap="1" wp14:anchorId="67EA914B" wp14:editId="77E8FC52">
+            <wp:simplePos x="0" y="0"/>
+            <wp:positionH relativeFrom="margin">
+              <wp:posOffset>638175</wp:posOffset>
+            </wp:positionH>
+            <wp:positionV relativeFrom="paragraph">
+              <wp:posOffset>276225</wp:posOffset>
+            </wp:positionV>
+            <wp:extent cx="7791450" cy="5913120"/>
+            <wp:effectExtent l="0" t="0" r="0" b="0"/>
+            <wp:wrapNone/>
+            <wp:docPr id="3" name="圖片 3"/>
+            <wp:cNvGraphicFramePr>
+              <a:graphicFrameLocks xmlns:a="http://schemas.openxmlformats.org/drawingml/2006/main" noChangeAspect="1"/>
+            </wp:cNvGraphicFramePr>
+            <a:graphic xmlns:a="http://schemas.openxmlformats.org/drawingml/2006/main">
+              <a:graphicData uri="http://schemas.openxmlformats.org/drawingml/2006/picture">
+                <pic:pic xmlns:pic="http://schemas.openxmlformats.org/drawingml/2006/picture">
+                  <pic:nvPicPr>
+                    <pic:cNvPr id="3" name="Class Diagram Relase2.jpg"/>
+                    <pic:cNvPicPr/>
+                  </pic:nvPicPr>
+                  <pic:blipFill>
+                    <a:blip r:embed="rId7" cstate="print">
+                      <a:extLst>
+                        <a:ext uri="{28A0092B-C50C-407E-A947-70E740481C1C}">
+                          <a14:useLocalDpi xmlns:a14="http://schemas.microsoft.com/office/drawing/2010/main" val="0"/>
+                        </a:ext>
+                      </a:extLst>
+                    </a:blip>
+                    <a:stretch>
+                      <a:fillRect/>
+                    </a:stretch>
+                  </pic:blipFill>
+                  <pic:spPr>
+                    <a:xfrm>
+                      <a:off x="0" y="0"/>
+                      <a:ext cx="7791766" cy="5913360"/>
+                    </a:xfrm>
+                    <a:prstGeom prst="rect">
+                      <a:avLst/>
+                    </a:prstGeom>
+                  </pic:spPr>
+                </pic:pic>
+              </a:graphicData>
+            </a:graphic>
+            <wp14:sizeRelH relativeFrom="page">
+              <wp14:pctWidth>0</wp14:pctWidth>
+            </wp14:sizeRelH>
+            <wp14:sizeRelV relativeFrom="page">
+              <wp14:pctHeight>0</wp14:pctHeight>
+            </wp14:sizeRelV>
+          </wp:anchor>
+        </w:drawing>
+      </w:r>
+      <w:r>
+        <w:t>Class Diagram</w:t>
+      </w:r>
+      <w:bookmarkEnd w:id="5"/>
+      <w:r>
+        <w:br/>
       </w:r>
     </w:p>
     <w:p>
       <w:pPr>
         <w:pStyle w:val="Heading21"/>
       </w:pPr>
-      <w:bookmarkStart w:id="4" w:name="_Toc402478796"/>
+      <w:bookmarkStart w:id="6" w:name="_Toc402632144"/>
       <w:r>
         <w:lastRenderedPageBreak/>
         <w:t>Terms</w:t>
       </w:r>
-      <w:bookmarkEnd w:id="4"/>
+      <w:bookmarkEnd w:id="6"/>
     </w:p>
     <w:p>
       <w:pPr>
         <w:pStyle w:val="Heading31"/>
       </w:pPr>
-      <w:bookmarkStart w:id="5" w:name="_Toc402478797"/>
+      <w:bookmarkStart w:id="7" w:name="_Toc402632145"/>
       <w:r>
         <w:t>Conflict Number</w:t>
       </w:r>
-      <w:bookmarkEnd w:id="5"/>
+      <w:bookmarkEnd w:id="7"/>
     </w:p>
     <w:p>
       <w:r>
@@ -1535,7 +1775,7 @@
         </w:tabs>
         <w:spacing w:after="0" w:line="240" w:lineRule="auto"/>
         <w:rPr>
-          <w:rFonts w:ascii="Lucida Console" w:eastAsia="MingLiU" w:hAnsi="Lucida Console" w:cs="MingLiU"/>
+          <w:rFonts w:ascii="Lucida Console" w:eastAsia="細明體" w:hAnsi="Lucida Console" w:cs="細明體"/>
           <w:color w:val="000000"/>
           <w:sz w:val="18"/>
           <w:szCs w:val="18"/>
@@ -1544,7 +1784,7 @@
       </w:pPr>
       <w:r>
         <w:rPr>
-          <w:rFonts w:ascii="Lucida Console" w:eastAsia="MingLiU" w:hAnsi="Lucida Console" w:cs="MingLiU"/>
+          <w:rFonts w:ascii="Lucida Console" w:eastAsia="細明體" w:hAnsi="Lucida Console" w:cs="細明體"/>
           <w:color w:val="000000"/>
           <w:sz w:val="18"/>
           <w:szCs w:val="18"/>
@@ -1554,7 +1794,7 @@
       </w:r>
       <w:r>
         <w:rPr>
-          <w:rFonts w:ascii="Lucida Console" w:eastAsia="MingLiU" w:hAnsi="Lucida Console" w:cs="MingLiU"/>
+          <w:rFonts w:ascii="Lucida Console" w:eastAsia="細明體" w:hAnsi="Lucida Console" w:cs="細明體"/>
           <w:color w:val="006666"/>
           <w:sz w:val="18"/>
           <w:szCs w:val="18"/>
@@ -1564,7 +1804,7 @@
       </w:r>
       <w:r>
         <w:rPr>
-          <w:rFonts w:ascii="Lucida Console" w:eastAsia="MingLiU" w:hAnsi="Lucida Console" w:cs="MingLiU"/>
+          <w:rFonts w:ascii="Lucida Console" w:eastAsia="細明體" w:hAnsi="Lucida Console" w:cs="細明體"/>
           <w:color w:val="000000"/>
           <w:sz w:val="18"/>
           <w:szCs w:val="18"/>
@@ -1575,7 +1815,7 @@
       </w:r>
       <w:r>
         <w:rPr>
-          <w:rFonts w:ascii="Lucida Console" w:eastAsia="MingLiU" w:hAnsi="Lucida Console" w:cs="MingLiU"/>
+          <w:rFonts w:ascii="Lucida Console" w:eastAsia="細明體" w:hAnsi="Lucida Console" w:cs="細明體"/>
           <w:color w:val="660066"/>
           <w:sz w:val="18"/>
           <w:szCs w:val="18"/>
@@ -1585,17 +1825,17 @@
       </w:r>
       <w:r>
         <w:rPr>
-          <w:rFonts w:ascii="Lucida Console" w:eastAsia="MingLiU" w:hAnsi="Lucida Console" w:cs="MingLiU"/>
-          <w:color w:val="000000"/>
-          <w:sz w:val="18"/>
-          <w:szCs w:val="18"/>
-          <w:lang w:val="en-US"/>
-        </w:rPr>
-        <w:t xml:space="preserve"> </w:t>
-      </w:r>
-      <w:r>
-        <w:rPr>
-          <w:rFonts w:ascii="Lucida Console" w:eastAsia="MingLiU" w:hAnsi="Lucida Console" w:cs="MingLiU"/>
+          <w:rFonts w:ascii="Lucida Console" w:eastAsia="細明體" w:hAnsi="Lucida Console" w:cs="細明體"/>
+          <w:color w:val="000000"/>
+          <w:sz w:val="18"/>
+          <w:szCs w:val="18"/>
+          <w:lang w:val="en-US"/>
+        </w:rPr>
+        <w:t xml:space="preserve"> </w:t>
+      </w:r>
+      <w:r>
+        <w:rPr>
+          <w:rFonts w:ascii="Lucida Console" w:eastAsia="細明體" w:hAnsi="Lucida Console" w:cs="細明體"/>
           <w:color w:val="006666"/>
           <w:sz w:val="18"/>
           <w:szCs w:val="18"/>
@@ -1605,17 +1845,17 @@
       </w:r>
       <w:r>
         <w:rPr>
-          <w:rFonts w:ascii="Lucida Console" w:eastAsia="MingLiU" w:hAnsi="Lucida Console" w:cs="MingLiU"/>
-          <w:color w:val="000000"/>
-          <w:sz w:val="18"/>
-          <w:szCs w:val="18"/>
-          <w:lang w:val="en-US"/>
-        </w:rPr>
-        <w:t xml:space="preserve"> </w:t>
-      </w:r>
-      <w:r>
-        <w:rPr>
-          <w:rFonts w:ascii="Lucida Console" w:eastAsia="MingLiU" w:hAnsi="Lucida Console" w:cs="MingLiU"/>
+          <w:rFonts w:ascii="Lucida Console" w:eastAsia="細明體" w:hAnsi="Lucida Console" w:cs="細明體"/>
+          <w:color w:val="000000"/>
+          <w:sz w:val="18"/>
+          <w:szCs w:val="18"/>
+          <w:lang w:val="en-US"/>
+        </w:rPr>
+        <w:t xml:space="preserve"> </w:t>
+      </w:r>
+      <w:r>
+        <w:rPr>
+          <w:rFonts w:ascii="Lucida Console" w:eastAsia="細明體" w:hAnsi="Lucida Console" w:cs="細明體"/>
           <w:color w:val="006666"/>
           <w:sz w:val="18"/>
           <w:szCs w:val="18"/>
@@ -1625,7 +1865,7 @@
       </w:r>
       <w:r>
         <w:rPr>
-          <w:rFonts w:ascii="Lucida Console" w:eastAsia="MingLiU" w:hAnsi="Lucida Console" w:cs="MingLiU"/>
+          <w:rFonts w:ascii="Lucida Console" w:eastAsia="細明體" w:hAnsi="Lucida Console" w:cs="細明體"/>
           <w:color w:val="000000"/>
           <w:sz w:val="18"/>
           <w:szCs w:val="18"/>
@@ -1635,7 +1875,7 @@
       </w:r>
       <w:r>
         <w:rPr>
-          <w:rFonts w:ascii="Lucida Console" w:eastAsia="MingLiU" w:hAnsi="Lucida Console" w:cs="MingLiU"/>
+          <w:rFonts w:ascii="Lucida Console" w:eastAsia="細明體" w:hAnsi="Lucida Console" w:cs="細明體"/>
           <w:color w:val="006666"/>
           <w:sz w:val="18"/>
           <w:szCs w:val="18"/>
@@ -1645,17 +1885,17 @@
       </w:r>
       <w:r>
         <w:rPr>
-          <w:rFonts w:ascii="Lucida Console" w:eastAsia="MingLiU" w:hAnsi="Lucida Console" w:cs="MingLiU"/>
-          <w:color w:val="000000"/>
-          <w:sz w:val="18"/>
-          <w:szCs w:val="18"/>
-          <w:lang w:val="en-US"/>
-        </w:rPr>
-        <w:t xml:space="preserve"> </w:t>
-      </w:r>
-      <w:r>
-        <w:rPr>
-          <w:rFonts w:ascii="Lucida Console" w:eastAsia="MingLiU" w:hAnsi="Lucida Console" w:cs="MingLiU"/>
+          <w:rFonts w:ascii="Lucida Console" w:eastAsia="細明體" w:hAnsi="Lucida Console" w:cs="細明體"/>
+          <w:color w:val="000000"/>
+          <w:sz w:val="18"/>
+          <w:szCs w:val="18"/>
+          <w:lang w:val="en-US"/>
+        </w:rPr>
+        <w:t xml:space="preserve"> </w:t>
+      </w:r>
+      <w:r>
+        <w:rPr>
+          <w:rFonts w:ascii="Lucida Console" w:eastAsia="細明體" w:hAnsi="Lucida Console" w:cs="細明體"/>
           <w:color w:val="006666"/>
           <w:sz w:val="18"/>
           <w:szCs w:val="18"/>
@@ -1665,7 +1905,7 @@
       </w:r>
       <w:r>
         <w:rPr>
-          <w:rFonts w:ascii="Lucida Console" w:eastAsia="MingLiU" w:hAnsi="Lucida Console" w:cs="MingLiU"/>
+          <w:rFonts w:ascii="Lucida Console" w:eastAsia="細明體" w:hAnsi="Lucida Console" w:cs="細明體"/>
           <w:color w:val="000000"/>
           <w:sz w:val="18"/>
           <w:szCs w:val="18"/>
@@ -1676,7 +1916,7 @@
       </w:r>
       <w:r>
         <w:rPr>
-          <w:rFonts w:ascii="Lucida Console" w:eastAsia="MingLiU" w:hAnsi="Lucida Console" w:cs="MingLiU"/>
+          <w:rFonts w:ascii="Lucida Console" w:eastAsia="細明體" w:hAnsi="Lucida Console" w:cs="細明體"/>
           <w:color w:val="660066"/>
           <w:sz w:val="18"/>
           <w:szCs w:val="18"/>
@@ -1686,17 +1926,17 @@
       </w:r>
       <w:r>
         <w:rPr>
-          <w:rFonts w:ascii="Lucida Console" w:eastAsia="MingLiU" w:hAnsi="Lucida Console" w:cs="MingLiU"/>
-          <w:color w:val="000000"/>
-          <w:sz w:val="18"/>
-          <w:szCs w:val="18"/>
-          <w:lang w:val="en-US"/>
-        </w:rPr>
-        <w:t xml:space="preserve"> </w:t>
-      </w:r>
-      <w:r>
-        <w:rPr>
-          <w:rFonts w:ascii="Lucida Console" w:eastAsia="MingLiU" w:hAnsi="Lucida Console" w:cs="MingLiU"/>
+          <w:rFonts w:ascii="Lucida Console" w:eastAsia="細明體" w:hAnsi="Lucida Console" w:cs="細明體"/>
+          <w:color w:val="000000"/>
+          <w:sz w:val="18"/>
+          <w:szCs w:val="18"/>
+          <w:lang w:val="en-US"/>
+        </w:rPr>
+        <w:t xml:space="preserve"> </w:t>
+      </w:r>
+      <w:r>
+        <w:rPr>
+          <w:rFonts w:ascii="Lucida Console" w:eastAsia="細明體" w:hAnsi="Lucida Console" w:cs="細明體"/>
           <w:color w:val="006666"/>
           <w:sz w:val="18"/>
           <w:szCs w:val="18"/>
@@ -1706,17 +1946,17 @@
       </w:r>
       <w:r>
         <w:rPr>
-          <w:rFonts w:ascii="Lucida Console" w:eastAsia="MingLiU" w:hAnsi="Lucida Console" w:cs="MingLiU"/>
-          <w:color w:val="000000"/>
-          <w:sz w:val="18"/>
-          <w:szCs w:val="18"/>
-          <w:lang w:val="en-US"/>
-        </w:rPr>
-        <w:t xml:space="preserve"> </w:t>
-      </w:r>
-      <w:r>
-        <w:rPr>
-          <w:rFonts w:ascii="Lucida Console" w:eastAsia="MingLiU" w:hAnsi="Lucida Console" w:cs="MingLiU"/>
+          <w:rFonts w:ascii="Lucida Console" w:eastAsia="細明體" w:hAnsi="Lucida Console" w:cs="細明體"/>
+          <w:color w:val="000000"/>
+          <w:sz w:val="18"/>
+          <w:szCs w:val="18"/>
+          <w:lang w:val="en-US"/>
+        </w:rPr>
+        <w:t xml:space="preserve"> </w:t>
+      </w:r>
+      <w:r>
+        <w:rPr>
+          <w:rFonts w:ascii="Lucida Console" w:eastAsia="細明體" w:hAnsi="Lucida Console" w:cs="細明體"/>
           <w:color w:val="006666"/>
           <w:sz w:val="18"/>
           <w:szCs w:val="18"/>
@@ -1726,7 +1966,7 @@
       </w:r>
       <w:r>
         <w:rPr>
-          <w:rFonts w:ascii="Lucida Console" w:eastAsia="MingLiU" w:hAnsi="Lucida Console" w:cs="MingLiU"/>
+          <w:rFonts w:ascii="Lucida Console" w:eastAsia="細明體" w:hAnsi="Lucida Console" w:cs="細明體"/>
           <w:color w:val="000000"/>
           <w:sz w:val="18"/>
           <w:szCs w:val="18"/>
@@ -1736,7 +1976,7 @@
       </w:r>
       <w:r>
         <w:rPr>
-          <w:rFonts w:ascii="Lucida Console" w:eastAsia="MingLiU" w:hAnsi="Lucida Console" w:cs="MingLiU"/>
+          <w:rFonts w:ascii="Lucida Console" w:eastAsia="細明體" w:hAnsi="Lucida Console" w:cs="細明體"/>
           <w:color w:val="006666"/>
           <w:sz w:val="18"/>
           <w:szCs w:val="18"/>
@@ -1746,17 +1986,17 @@
       </w:r>
       <w:r>
         <w:rPr>
-          <w:rFonts w:ascii="Lucida Console" w:eastAsia="MingLiU" w:hAnsi="Lucida Console" w:cs="MingLiU"/>
-          <w:color w:val="000000"/>
-          <w:sz w:val="18"/>
-          <w:szCs w:val="18"/>
-          <w:lang w:val="en-US"/>
-        </w:rPr>
-        <w:t xml:space="preserve"> </w:t>
-      </w:r>
-      <w:r>
-        <w:rPr>
-          <w:rFonts w:ascii="Lucida Console" w:eastAsia="MingLiU" w:hAnsi="Lucida Console" w:cs="MingLiU"/>
+          <w:rFonts w:ascii="Lucida Console" w:eastAsia="細明體" w:hAnsi="Lucida Console" w:cs="細明體"/>
+          <w:color w:val="000000"/>
+          <w:sz w:val="18"/>
+          <w:szCs w:val="18"/>
+          <w:lang w:val="en-US"/>
+        </w:rPr>
+        <w:t xml:space="preserve"> </w:t>
+      </w:r>
+      <w:r>
+        <w:rPr>
+          <w:rFonts w:ascii="Lucida Console" w:eastAsia="細明體" w:hAnsi="Lucida Console" w:cs="細明體"/>
           <w:color w:val="006666"/>
           <w:sz w:val="18"/>
           <w:szCs w:val="18"/>
@@ -1766,17 +2006,17 @@
       </w:r>
       <w:r>
         <w:rPr>
-          <w:rFonts w:ascii="Lucida Console" w:eastAsia="MingLiU" w:hAnsi="Lucida Console" w:cs="MingLiU"/>
-          <w:color w:val="000000"/>
-          <w:sz w:val="18"/>
-          <w:szCs w:val="18"/>
-          <w:lang w:val="en-US"/>
-        </w:rPr>
-        <w:t xml:space="preserve"> </w:t>
-      </w:r>
-      <w:r>
-        <w:rPr>
-          <w:rFonts w:ascii="Lucida Console" w:eastAsia="MingLiU" w:hAnsi="Lucida Console" w:cs="MingLiU"/>
+          <w:rFonts w:ascii="Lucida Console" w:eastAsia="細明體" w:hAnsi="Lucida Console" w:cs="細明體"/>
+          <w:color w:val="000000"/>
+          <w:sz w:val="18"/>
+          <w:szCs w:val="18"/>
+          <w:lang w:val="en-US"/>
+        </w:rPr>
+        <w:t xml:space="preserve"> </w:t>
+      </w:r>
+      <w:r>
+        <w:rPr>
+          <w:rFonts w:ascii="Lucida Console" w:eastAsia="細明體" w:hAnsi="Lucida Console" w:cs="細明體"/>
           <w:color w:val="000000"/>
           <w:sz w:val="18"/>
           <w:szCs w:val="18"/>
@@ -1787,7 +2027,7 @@
       </w:r>
       <w:r>
         <w:rPr>
-          <w:rFonts w:ascii="Lucida Console" w:eastAsia="MingLiU" w:hAnsi="Lucida Console" w:cs="MingLiU"/>
+          <w:rFonts w:ascii="Lucida Console" w:eastAsia="細明體" w:hAnsi="Lucida Console" w:cs="細明體"/>
           <w:color w:val="660066"/>
           <w:sz w:val="18"/>
           <w:szCs w:val="18"/>
@@ -1797,17 +2037,17 @@
       </w:r>
       <w:r>
         <w:rPr>
-          <w:rFonts w:ascii="Lucida Console" w:eastAsia="MingLiU" w:hAnsi="Lucida Console" w:cs="MingLiU"/>
-          <w:color w:val="000000"/>
-          <w:sz w:val="18"/>
-          <w:szCs w:val="18"/>
-          <w:lang w:val="en-US"/>
-        </w:rPr>
-        <w:t xml:space="preserve"> </w:t>
-      </w:r>
-      <w:r>
-        <w:rPr>
-          <w:rFonts w:ascii="Lucida Console" w:eastAsia="MingLiU" w:hAnsi="Lucida Console" w:cs="MingLiU"/>
+          <w:rFonts w:ascii="Lucida Console" w:eastAsia="細明體" w:hAnsi="Lucida Console" w:cs="細明體"/>
+          <w:color w:val="000000"/>
+          <w:sz w:val="18"/>
+          <w:szCs w:val="18"/>
+          <w:lang w:val="en-US"/>
+        </w:rPr>
+        <w:t xml:space="preserve"> </w:t>
+      </w:r>
+      <w:r>
+        <w:rPr>
+          <w:rFonts w:ascii="Lucida Console" w:eastAsia="細明體" w:hAnsi="Lucida Console" w:cs="細明體"/>
           <w:color w:val="006666"/>
           <w:sz w:val="18"/>
           <w:szCs w:val="18"/>
@@ -1817,17 +2057,17 @@
       </w:r>
       <w:r>
         <w:rPr>
-          <w:rFonts w:ascii="Lucida Console" w:eastAsia="MingLiU" w:hAnsi="Lucida Console" w:cs="MingLiU"/>
-          <w:color w:val="000000"/>
-          <w:sz w:val="18"/>
-          <w:szCs w:val="18"/>
-          <w:lang w:val="en-US"/>
-        </w:rPr>
-        <w:t xml:space="preserve"> </w:t>
-      </w:r>
-      <w:r>
-        <w:rPr>
-          <w:rFonts w:ascii="Lucida Console" w:eastAsia="MingLiU" w:hAnsi="Lucida Console" w:cs="MingLiU"/>
+          <w:rFonts w:ascii="Lucida Console" w:eastAsia="細明體" w:hAnsi="Lucida Console" w:cs="細明體"/>
+          <w:color w:val="000000"/>
+          <w:sz w:val="18"/>
+          <w:szCs w:val="18"/>
+          <w:lang w:val="en-US"/>
+        </w:rPr>
+        <w:t xml:space="preserve"> </w:t>
+      </w:r>
+      <w:r>
+        <w:rPr>
+          <w:rFonts w:ascii="Lucida Console" w:eastAsia="細明體" w:hAnsi="Lucida Console" w:cs="細明體"/>
           <w:color w:val="006666"/>
           <w:sz w:val="18"/>
           <w:szCs w:val="18"/>
@@ -1837,7 +2077,7 @@
       </w:r>
       <w:r>
         <w:rPr>
-          <w:rFonts w:ascii="Lucida Console" w:eastAsia="MingLiU" w:hAnsi="Lucida Console" w:cs="MingLiU"/>
+          <w:rFonts w:ascii="Lucida Console" w:eastAsia="細明體" w:hAnsi="Lucida Console" w:cs="細明體"/>
           <w:color w:val="000000"/>
           <w:sz w:val="18"/>
           <w:szCs w:val="18"/>
@@ -1847,7 +2087,7 @@
       </w:r>
       <w:r>
         <w:rPr>
-          <w:rFonts w:ascii="Lucida Console" w:eastAsia="MingLiU" w:hAnsi="Lucida Console" w:cs="MingLiU"/>
+          <w:rFonts w:ascii="Lucida Console" w:eastAsia="細明體" w:hAnsi="Lucida Console" w:cs="細明體"/>
           <w:color w:val="006666"/>
           <w:sz w:val="18"/>
           <w:szCs w:val="18"/>
@@ -1857,17 +2097,17 @@
       </w:r>
       <w:r>
         <w:rPr>
-          <w:rFonts w:ascii="Lucida Console" w:eastAsia="MingLiU" w:hAnsi="Lucida Console" w:cs="MingLiU"/>
-          <w:color w:val="000000"/>
-          <w:sz w:val="18"/>
-          <w:szCs w:val="18"/>
-          <w:lang w:val="en-US"/>
-        </w:rPr>
-        <w:t xml:space="preserve"> </w:t>
-      </w:r>
-      <w:r>
-        <w:rPr>
-          <w:rFonts w:ascii="Lucida Console" w:eastAsia="MingLiU" w:hAnsi="Lucida Console" w:cs="MingLiU"/>
+          <w:rFonts w:ascii="Lucida Console" w:eastAsia="細明體" w:hAnsi="Lucida Console" w:cs="細明體"/>
+          <w:color w:val="000000"/>
+          <w:sz w:val="18"/>
+          <w:szCs w:val="18"/>
+          <w:lang w:val="en-US"/>
+        </w:rPr>
+        <w:t xml:space="preserve"> </w:t>
+      </w:r>
+      <w:r>
+        <w:rPr>
+          <w:rFonts w:ascii="Lucida Console" w:eastAsia="細明體" w:hAnsi="Lucida Console" w:cs="細明體"/>
           <w:color w:val="006666"/>
           <w:sz w:val="18"/>
           <w:szCs w:val="18"/>
@@ -1877,17 +2117,17 @@
       </w:r>
       <w:r>
         <w:rPr>
-          <w:rFonts w:ascii="Lucida Console" w:eastAsia="MingLiU" w:hAnsi="Lucida Console" w:cs="MingLiU"/>
-          <w:color w:val="000000"/>
-          <w:sz w:val="18"/>
-          <w:szCs w:val="18"/>
-          <w:lang w:val="en-US"/>
-        </w:rPr>
-        <w:t xml:space="preserve"> </w:t>
-      </w:r>
-      <w:r>
-        <w:rPr>
-          <w:rFonts w:ascii="Lucida Console" w:eastAsia="MingLiU" w:hAnsi="Lucida Console" w:cs="MingLiU"/>
+          <w:rFonts w:ascii="Lucida Console" w:eastAsia="細明體" w:hAnsi="Lucida Console" w:cs="細明體"/>
+          <w:color w:val="000000"/>
+          <w:sz w:val="18"/>
+          <w:szCs w:val="18"/>
+          <w:lang w:val="en-US"/>
+        </w:rPr>
+        <w:t xml:space="preserve"> </w:t>
+      </w:r>
+      <w:r>
+        <w:rPr>
+          <w:rFonts w:ascii="Lucida Console" w:eastAsia="細明體" w:hAnsi="Lucida Console" w:cs="細明體"/>
           <w:color w:val="000000"/>
           <w:sz w:val="18"/>
           <w:szCs w:val="18"/>
@@ -1898,7 +2138,7 @@
       </w:r>
       <w:r>
         <w:rPr>
-          <w:rFonts w:ascii="Lucida Console" w:eastAsia="MingLiU" w:hAnsi="Lucida Console" w:cs="MingLiU"/>
+          <w:rFonts w:ascii="Lucida Console" w:eastAsia="細明體" w:hAnsi="Lucida Console" w:cs="細明體"/>
           <w:color w:val="660066"/>
           <w:sz w:val="18"/>
           <w:szCs w:val="18"/>
@@ -1908,17 +2148,17 @@
       </w:r>
       <w:r>
         <w:rPr>
-          <w:rFonts w:ascii="Lucida Console" w:eastAsia="MingLiU" w:hAnsi="Lucida Console" w:cs="MingLiU"/>
-          <w:color w:val="000000"/>
-          <w:sz w:val="18"/>
-          <w:szCs w:val="18"/>
-          <w:lang w:val="en-US"/>
-        </w:rPr>
-        <w:t xml:space="preserve"> </w:t>
-      </w:r>
-      <w:r>
-        <w:rPr>
-          <w:rFonts w:ascii="Lucida Console" w:eastAsia="MingLiU" w:hAnsi="Lucida Console" w:cs="MingLiU"/>
+          <w:rFonts w:ascii="Lucida Console" w:eastAsia="細明體" w:hAnsi="Lucida Console" w:cs="細明體"/>
+          <w:color w:val="000000"/>
+          <w:sz w:val="18"/>
+          <w:szCs w:val="18"/>
+          <w:lang w:val="en-US"/>
+        </w:rPr>
+        <w:t xml:space="preserve"> </w:t>
+      </w:r>
+      <w:r>
+        <w:rPr>
+          <w:rFonts w:ascii="Lucida Console" w:eastAsia="細明體" w:hAnsi="Lucida Console" w:cs="細明體"/>
           <w:color w:val="006666"/>
           <w:sz w:val="18"/>
           <w:szCs w:val="18"/>
@@ -1928,17 +2168,17 @@
       </w:r>
       <w:r>
         <w:rPr>
-          <w:rFonts w:ascii="Lucida Console" w:eastAsia="MingLiU" w:hAnsi="Lucida Console" w:cs="MingLiU"/>
-          <w:color w:val="000000"/>
-          <w:sz w:val="18"/>
-          <w:szCs w:val="18"/>
-          <w:lang w:val="en-US"/>
-        </w:rPr>
-        <w:t xml:space="preserve"> </w:t>
-      </w:r>
-      <w:r>
-        <w:rPr>
-          <w:rFonts w:ascii="Lucida Console" w:eastAsia="MingLiU" w:hAnsi="Lucida Console" w:cs="MingLiU"/>
+          <w:rFonts w:ascii="Lucida Console" w:eastAsia="細明體" w:hAnsi="Lucida Console" w:cs="細明體"/>
+          <w:color w:val="000000"/>
+          <w:sz w:val="18"/>
+          <w:szCs w:val="18"/>
+          <w:lang w:val="en-US"/>
+        </w:rPr>
+        <w:t xml:space="preserve"> </w:t>
+      </w:r>
+      <w:r>
+        <w:rPr>
+          <w:rFonts w:ascii="Lucida Console" w:eastAsia="細明體" w:hAnsi="Lucida Console" w:cs="細明體"/>
           <w:color w:val="006666"/>
           <w:sz w:val="18"/>
           <w:szCs w:val="18"/>
@@ -1948,7 +2188,7 @@
       </w:r>
       <w:r>
         <w:rPr>
-          <w:rFonts w:ascii="Lucida Console" w:eastAsia="MingLiU" w:hAnsi="Lucida Console" w:cs="MingLiU"/>
+          <w:rFonts w:ascii="Lucida Console" w:eastAsia="細明體" w:hAnsi="Lucida Console" w:cs="細明體"/>
           <w:color w:val="000000"/>
           <w:sz w:val="18"/>
           <w:szCs w:val="18"/>
@@ -1958,7 +2198,7 @@
       </w:r>
       <w:r>
         <w:rPr>
-          <w:rFonts w:ascii="Lucida Console" w:eastAsia="MingLiU" w:hAnsi="Lucida Console" w:cs="MingLiU"/>
+          <w:rFonts w:ascii="Lucida Console" w:eastAsia="細明體" w:hAnsi="Lucida Console" w:cs="細明體"/>
           <w:color w:val="006666"/>
           <w:sz w:val="18"/>
           <w:szCs w:val="18"/>
@@ -1968,17 +2208,17 @@
       </w:r>
       <w:r>
         <w:rPr>
-          <w:rFonts w:ascii="Lucida Console" w:eastAsia="MingLiU" w:hAnsi="Lucida Console" w:cs="MingLiU"/>
-          <w:color w:val="000000"/>
-          <w:sz w:val="18"/>
-          <w:szCs w:val="18"/>
-          <w:lang w:val="en-US"/>
-        </w:rPr>
-        <w:t xml:space="preserve"> </w:t>
-      </w:r>
-      <w:r>
-        <w:rPr>
-          <w:rFonts w:ascii="Lucida Console" w:eastAsia="MingLiU" w:hAnsi="Lucida Console" w:cs="MingLiU"/>
+          <w:rFonts w:ascii="Lucida Console" w:eastAsia="細明體" w:hAnsi="Lucida Console" w:cs="細明體"/>
+          <w:color w:val="000000"/>
+          <w:sz w:val="18"/>
+          <w:szCs w:val="18"/>
+          <w:lang w:val="en-US"/>
+        </w:rPr>
+        <w:t xml:space="preserve"> </w:t>
+      </w:r>
+      <w:r>
+        <w:rPr>
+          <w:rFonts w:ascii="Lucida Console" w:eastAsia="細明體" w:hAnsi="Lucida Console" w:cs="細明體"/>
           <w:color w:val="006666"/>
           <w:sz w:val="18"/>
           <w:szCs w:val="18"/>
@@ -1988,17 +2228,17 @@
       </w:r>
       <w:r>
         <w:rPr>
-          <w:rFonts w:ascii="Lucida Console" w:eastAsia="MingLiU" w:hAnsi="Lucida Console" w:cs="MingLiU"/>
-          <w:color w:val="000000"/>
-          <w:sz w:val="18"/>
-          <w:szCs w:val="18"/>
-          <w:lang w:val="en-US"/>
-        </w:rPr>
-        <w:t xml:space="preserve"> </w:t>
-      </w:r>
-      <w:r>
-        <w:rPr>
-          <w:rFonts w:ascii="Lucida Console" w:eastAsia="MingLiU" w:hAnsi="Lucida Console" w:cs="MingLiU"/>
+          <w:rFonts w:ascii="Lucida Console" w:eastAsia="細明體" w:hAnsi="Lucida Console" w:cs="細明體"/>
+          <w:color w:val="000000"/>
+          <w:sz w:val="18"/>
+          <w:szCs w:val="18"/>
+          <w:lang w:val="en-US"/>
+        </w:rPr>
+        <w:t xml:space="preserve"> </w:t>
+      </w:r>
+      <w:r>
+        <w:rPr>
+          <w:rFonts w:ascii="Lucida Console" w:eastAsia="細明體" w:hAnsi="Lucida Console" w:cs="細明體"/>
           <w:color w:val="000000"/>
           <w:sz w:val="18"/>
           <w:szCs w:val="18"/>
@@ -2009,7 +2249,7 @@
       </w:r>
       <w:r>
         <w:rPr>
-          <w:rFonts w:ascii="Lucida Console" w:eastAsia="MingLiU" w:hAnsi="Lucida Console" w:cs="MingLiU"/>
+          <w:rFonts w:ascii="Lucida Console" w:eastAsia="細明體" w:hAnsi="Lucida Console" w:cs="細明體"/>
           <w:color w:val="660066"/>
           <w:sz w:val="18"/>
           <w:szCs w:val="18"/>
@@ -2019,17 +2259,17 @@
       </w:r>
       <w:r>
         <w:rPr>
-          <w:rFonts w:ascii="Lucida Console" w:eastAsia="MingLiU" w:hAnsi="Lucida Console" w:cs="MingLiU"/>
-          <w:color w:val="000000"/>
-          <w:sz w:val="18"/>
-          <w:szCs w:val="18"/>
-          <w:lang w:val="en-US"/>
-        </w:rPr>
-        <w:t xml:space="preserve"> </w:t>
-      </w:r>
-      <w:r>
-        <w:rPr>
-          <w:rFonts w:ascii="Lucida Console" w:eastAsia="MingLiU" w:hAnsi="Lucida Console" w:cs="MingLiU"/>
+          <w:rFonts w:ascii="Lucida Console" w:eastAsia="細明體" w:hAnsi="Lucida Console" w:cs="細明體"/>
+          <w:color w:val="000000"/>
+          <w:sz w:val="18"/>
+          <w:szCs w:val="18"/>
+          <w:lang w:val="en-US"/>
+        </w:rPr>
+        <w:t xml:space="preserve"> </w:t>
+      </w:r>
+      <w:r>
+        <w:rPr>
+          <w:rFonts w:ascii="Lucida Console" w:eastAsia="細明體" w:hAnsi="Lucida Console" w:cs="細明體"/>
           <w:color w:val="006666"/>
           <w:sz w:val="18"/>
           <w:szCs w:val="18"/>
@@ -2039,17 +2279,17 @@
       </w:r>
       <w:r>
         <w:rPr>
-          <w:rFonts w:ascii="Lucida Console" w:eastAsia="MingLiU" w:hAnsi="Lucida Console" w:cs="MingLiU"/>
-          <w:color w:val="000000"/>
-          <w:sz w:val="18"/>
-          <w:szCs w:val="18"/>
-          <w:lang w:val="en-US"/>
-        </w:rPr>
-        <w:t xml:space="preserve"> </w:t>
-      </w:r>
-      <w:r>
-        <w:rPr>
-          <w:rFonts w:ascii="Lucida Console" w:eastAsia="MingLiU" w:hAnsi="Lucida Console" w:cs="MingLiU"/>
+          <w:rFonts w:ascii="Lucida Console" w:eastAsia="細明體" w:hAnsi="Lucida Console" w:cs="細明體"/>
+          <w:color w:val="000000"/>
+          <w:sz w:val="18"/>
+          <w:szCs w:val="18"/>
+          <w:lang w:val="en-US"/>
+        </w:rPr>
+        <w:t xml:space="preserve"> </w:t>
+      </w:r>
+      <w:r>
+        <w:rPr>
+          <w:rFonts w:ascii="Lucida Console" w:eastAsia="細明體" w:hAnsi="Lucida Console" w:cs="細明體"/>
           <w:color w:val="006666"/>
           <w:sz w:val="18"/>
           <w:szCs w:val="18"/>
@@ -2059,7 +2299,7 @@
       </w:r>
       <w:r>
         <w:rPr>
-          <w:rFonts w:ascii="Lucida Console" w:eastAsia="MingLiU" w:hAnsi="Lucida Console" w:cs="MingLiU"/>
+          <w:rFonts w:ascii="Lucida Console" w:eastAsia="細明體" w:hAnsi="Lucida Console" w:cs="細明體"/>
           <w:color w:val="000000"/>
           <w:sz w:val="18"/>
           <w:szCs w:val="18"/>
@@ -2069,7 +2309,7 @@
       </w:r>
       <w:r>
         <w:rPr>
-          <w:rFonts w:ascii="Lucida Console" w:eastAsia="MingLiU" w:hAnsi="Lucida Console" w:cs="MingLiU"/>
+          <w:rFonts w:ascii="Lucida Console" w:eastAsia="細明體" w:hAnsi="Lucida Console" w:cs="細明體"/>
           <w:color w:val="006666"/>
           <w:sz w:val="18"/>
           <w:szCs w:val="18"/>
@@ -2079,17 +2319,17 @@
       </w:r>
       <w:r>
         <w:rPr>
-          <w:rFonts w:ascii="Lucida Console" w:eastAsia="MingLiU" w:hAnsi="Lucida Console" w:cs="MingLiU"/>
-          <w:color w:val="000000"/>
-          <w:sz w:val="18"/>
-          <w:szCs w:val="18"/>
-          <w:lang w:val="en-US"/>
-        </w:rPr>
-        <w:t xml:space="preserve"> </w:t>
-      </w:r>
-      <w:r>
-        <w:rPr>
-          <w:rFonts w:ascii="Lucida Console" w:eastAsia="MingLiU" w:hAnsi="Lucida Console" w:cs="MingLiU"/>
+          <w:rFonts w:ascii="Lucida Console" w:eastAsia="細明體" w:hAnsi="Lucida Console" w:cs="細明體"/>
+          <w:color w:val="000000"/>
+          <w:sz w:val="18"/>
+          <w:szCs w:val="18"/>
+          <w:lang w:val="en-US"/>
+        </w:rPr>
+        <w:t xml:space="preserve"> </w:t>
+      </w:r>
+      <w:r>
+        <w:rPr>
+          <w:rFonts w:ascii="Lucida Console" w:eastAsia="細明體" w:hAnsi="Lucida Console" w:cs="細明體"/>
           <w:color w:val="006666"/>
           <w:sz w:val="18"/>
           <w:szCs w:val="18"/>
@@ -2099,7 +2339,7 @@
       </w:r>
       <w:r>
         <w:rPr>
-          <w:rFonts w:ascii="Lucida Console" w:eastAsia="MingLiU" w:hAnsi="Lucida Console" w:cs="MingLiU"/>
+          <w:rFonts w:ascii="Lucida Console" w:eastAsia="細明體" w:hAnsi="Lucida Console" w:cs="細明體"/>
           <w:color w:val="000000"/>
           <w:sz w:val="18"/>
           <w:szCs w:val="18"/>
@@ -2109,7 +2349,7 @@
       </w:r>
       <w:r>
         <w:rPr>
-          <w:rFonts w:ascii="Lucida Console" w:eastAsia="MingLiU" w:hAnsi="Lucida Console" w:cs="MingLiU"/>
+          <w:rFonts w:ascii="Lucida Console" w:eastAsia="細明體" w:hAnsi="Lucida Console" w:cs="細明體"/>
           <w:color w:val="000000"/>
           <w:sz w:val="18"/>
           <w:szCs w:val="18"/>
@@ -2120,7 +2360,7 @@
       </w:r>
       <w:r>
         <w:rPr>
-          <w:rFonts w:ascii="Lucida Console" w:eastAsia="MingLiU" w:hAnsi="Lucida Console" w:cs="MingLiU"/>
+          <w:rFonts w:ascii="Lucida Console" w:eastAsia="細明體" w:hAnsi="Lucida Console" w:cs="細明體"/>
           <w:color w:val="006666"/>
           <w:sz w:val="18"/>
           <w:szCs w:val="18"/>
@@ -2130,7 +2370,7 @@
       </w:r>
       <w:r>
         <w:rPr>
-          <w:rFonts w:ascii="Lucida Console" w:eastAsia="MingLiU" w:hAnsi="Lucida Console" w:cs="MingLiU"/>
+          <w:rFonts w:ascii="Lucida Console" w:eastAsia="細明體" w:hAnsi="Lucida Console" w:cs="細明體"/>
           <w:color w:val="000000"/>
           <w:sz w:val="18"/>
           <w:szCs w:val="18"/>
@@ -2141,7 +2381,7 @@
       </w:r>
       <w:r>
         <w:rPr>
-          <w:rFonts w:ascii="Lucida Console" w:eastAsia="MingLiU" w:hAnsi="Lucida Console" w:cs="MingLiU"/>
+          <w:rFonts w:ascii="Lucida Console" w:eastAsia="細明體" w:hAnsi="Lucida Console" w:cs="細明體"/>
           <w:color w:val="660066"/>
           <w:sz w:val="18"/>
           <w:szCs w:val="18"/>
@@ -2151,17 +2391,17 @@
       </w:r>
       <w:r>
         <w:rPr>
-          <w:rFonts w:ascii="Lucida Console" w:eastAsia="MingLiU" w:hAnsi="Lucida Console" w:cs="MingLiU"/>
-          <w:color w:val="000000"/>
-          <w:sz w:val="18"/>
-          <w:szCs w:val="18"/>
-          <w:lang w:val="en-US"/>
-        </w:rPr>
-        <w:t xml:space="preserve"> </w:t>
-      </w:r>
-      <w:r>
-        <w:rPr>
-          <w:rFonts w:ascii="Lucida Console" w:eastAsia="MingLiU" w:hAnsi="Lucida Console" w:cs="MingLiU"/>
+          <w:rFonts w:ascii="Lucida Console" w:eastAsia="細明體" w:hAnsi="Lucida Console" w:cs="細明體"/>
+          <w:color w:val="000000"/>
+          <w:sz w:val="18"/>
+          <w:szCs w:val="18"/>
+          <w:lang w:val="en-US"/>
+        </w:rPr>
+        <w:t xml:space="preserve"> </w:t>
+      </w:r>
+      <w:r>
+        <w:rPr>
+          <w:rFonts w:ascii="Lucida Console" w:eastAsia="細明體" w:hAnsi="Lucida Console" w:cs="細明體"/>
           <w:color w:val="006666"/>
           <w:sz w:val="18"/>
           <w:szCs w:val="18"/>
@@ -2171,17 +2411,17 @@
       </w:r>
       <w:r>
         <w:rPr>
-          <w:rFonts w:ascii="Lucida Console" w:eastAsia="MingLiU" w:hAnsi="Lucida Console" w:cs="MingLiU"/>
-          <w:color w:val="000000"/>
-          <w:sz w:val="18"/>
-          <w:szCs w:val="18"/>
-          <w:lang w:val="en-US"/>
-        </w:rPr>
-        <w:t xml:space="preserve"> </w:t>
-      </w:r>
-      <w:r>
-        <w:rPr>
-          <w:rFonts w:ascii="Lucida Console" w:eastAsia="MingLiU" w:hAnsi="Lucida Console" w:cs="MingLiU"/>
+          <w:rFonts w:ascii="Lucida Console" w:eastAsia="細明體" w:hAnsi="Lucida Console" w:cs="細明體"/>
+          <w:color w:val="000000"/>
+          <w:sz w:val="18"/>
+          <w:szCs w:val="18"/>
+          <w:lang w:val="en-US"/>
+        </w:rPr>
+        <w:t xml:space="preserve"> </w:t>
+      </w:r>
+      <w:r>
+        <w:rPr>
+          <w:rFonts w:ascii="Lucida Console" w:eastAsia="細明體" w:hAnsi="Lucida Console" w:cs="細明體"/>
           <w:color w:val="006666"/>
           <w:sz w:val="18"/>
           <w:szCs w:val="18"/>
@@ -2191,7 +2431,7 @@
       </w:r>
       <w:r>
         <w:rPr>
-          <w:rFonts w:ascii="Lucida Console" w:eastAsia="MingLiU" w:hAnsi="Lucida Console" w:cs="MingLiU"/>
+          <w:rFonts w:ascii="Lucida Console" w:eastAsia="細明體" w:hAnsi="Lucida Console" w:cs="細明體"/>
           <w:color w:val="000000"/>
           <w:sz w:val="18"/>
           <w:szCs w:val="18"/>
@@ -2201,7 +2441,7 @@
       </w:r>
       <w:r>
         <w:rPr>
-          <w:rFonts w:ascii="Lucida Console" w:eastAsia="MingLiU" w:hAnsi="Lucida Console" w:cs="MingLiU"/>
+          <w:rFonts w:ascii="Lucida Console" w:eastAsia="細明體" w:hAnsi="Lucida Console" w:cs="細明體"/>
           <w:color w:val="006666"/>
           <w:sz w:val="18"/>
           <w:szCs w:val="18"/>
@@ -2211,17 +2451,17 @@
       </w:r>
       <w:r>
         <w:rPr>
-          <w:rFonts w:ascii="Lucida Console" w:eastAsia="MingLiU" w:hAnsi="Lucida Console" w:cs="MingLiU"/>
-          <w:color w:val="000000"/>
-          <w:sz w:val="18"/>
-          <w:szCs w:val="18"/>
-          <w:lang w:val="en-US"/>
-        </w:rPr>
-        <w:t xml:space="preserve"> </w:t>
-      </w:r>
-      <w:r>
-        <w:rPr>
-          <w:rFonts w:ascii="Lucida Console" w:eastAsia="MingLiU" w:hAnsi="Lucida Console" w:cs="MingLiU"/>
+          <w:rFonts w:ascii="Lucida Console" w:eastAsia="細明體" w:hAnsi="Lucida Console" w:cs="細明體"/>
+          <w:color w:val="000000"/>
+          <w:sz w:val="18"/>
+          <w:szCs w:val="18"/>
+          <w:lang w:val="en-US"/>
+        </w:rPr>
+        <w:t xml:space="preserve"> </w:t>
+      </w:r>
+      <w:r>
+        <w:rPr>
+          <w:rFonts w:ascii="Lucida Console" w:eastAsia="細明體" w:hAnsi="Lucida Console" w:cs="細明體"/>
           <w:color w:val="006666"/>
           <w:sz w:val="18"/>
           <w:szCs w:val="18"/>
@@ -2231,7 +2471,7 @@
       </w:r>
       <w:r>
         <w:rPr>
-          <w:rFonts w:ascii="Lucida Console" w:eastAsia="MingLiU" w:hAnsi="Lucida Console" w:cs="MingLiU"/>
+          <w:rFonts w:ascii="Lucida Console" w:eastAsia="細明體" w:hAnsi="Lucida Console" w:cs="細明體"/>
           <w:color w:val="000000"/>
           <w:sz w:val="18"/>
           <w:szCs w:val="18"/>
@@ -2242,7 +2482,7 @@
       </w:r>
       <w:r>
         <w:rPr>
-          <w:rFonts w:ascii="Lucida Console" w:eastAsia="MingLiU" w:hAnsi="Lucida Console" w:cs="MingLiU"/>
+          <w:rFonts w:ascii="Lucida Console" w:eastAsia="細明體" w:hAnsi="Lucida Console" w:cs="細明體"/>
           <w:color w:val="660066"/>
           <w:sz w:val="18"/>
           <w:szCs w:val="18"/>
@@ -2252,17 +2492,17 @@
       </w:r>
       <w:r>
         <w:rPr>
-          <w:rFonts w:ascii="Lucida Console" w:eastAsia="MingLiU" w:hAnsi="Lucida Console" w:cs="MingLiU"/>
-          <w:color w:val="000000"/>
-          <w:sz w:val="18"/>
-          <w:szCs w:val="18"/>
-          <w:lang w:val="en-US"/>
-        </w:rPr>
-        <w:t xml:space="preserve"> </w:t>
-      </w:r>
-      <w:r>
-        <w:rPr>
-          <w:rFonts w:ascii="Lucida Console" w:eastAsia="MingLiU" w:hAnsi="Lucida Console" w:cs="MingLiU"/>
+          <w:rFonts w:ascii="Lucida Console" w:eastAsia="細明體" w:hAnsi="Lucida Console" w:cs="細明體"/>
+          <w:color w:val="000000"/>
+          <w:sz w:val="18"/>
+          <w:szCs w:val="18"/>
+          <w:lang w:val="en-US"/>
+        </w:rPr>
+        <w:t xml:space="preserve"> </w:t>
+      </w:r>
+      <w:r>
+        <w:rPr>
+          <w:rFonts w:ascii="Lucida Console" w:eastAsia="細明體" w:hAnsi="Lucida Console" w:cs="細明體"/>
           <w:color w:val="006666"/>
           <w:sz w:val="18"/>
           <w:szCs w:val="18"/>
@@ -2272,17 +2512,17 @@
       </w:r>
       <w:r>
         <w:rPr>
-          <w:rFonts w:ascii="Lucida Console" w:eastAsia="MingLiU" w:hAnsi="Lucida Console" w:cs="MingLiU"/>
-          <w:color w:val="000000"/>
-          <w:sz w:val="18"/>
-          <w:szCs w:val="18"/>
-          <w:lang w:val="en-US"/>
-        </w:rPr>
-        <w:t xml:space="preserve"> </w:t>
-      </w:r>
-      <w:r>
-        <w:rPr>
-          <w:rFonts w:ascii="Lucida Console" w:eastAsia="MingLiU" w:hAnsi="Lucida Console" w:cs="MingLiU"/>
+          <w:rFonts w:ascii="Lucida Console" w:eastAsia="細明體" w:hAnsi="Lucida Console" w:cs="細明體"/>
+          <w:color w:val="000000"/>
+          <w:sz w:val="18"/>
+          <w:szCs w:val="18"/>
+          <w:lang w:val="en-US"/>
+        </w:rPr>
+        <w:t xml:space="preserve"> </w:t>
+      </w:r>
+      <w:r>
+        <w:rPr>
+          <w:rFonts w:ascii="Lucida Console" w:eastAsia="細明體" w:hAnsi="Lucida Console" w:cs="細明體"/>
           <w:color w:val="006666"/>
           <w:sz w:val="18"/>
           <w:szCs w:val="18"/>
@@ -2292,7 +2532,7 @@
       </w:r>
       <w:r>
         <w:rPr>
-          <w:rFonts w:ascii="Lucida Console" w:eastAsia="MingLiU" w:hAnsi="Lucida Console" w:cs="MingLiU"/>
+          <w:rFonts w:ascii="Lucida Console" w:eastAsia="細明體" w:hAnsi="Lucida Console" w:cs="細明體"/>
           <w:color w:val="000000"/>
           <w:sz w:val="18"/>
           <w:szCs w:val="18"/>
@@ -2302,7 +2542,7 @@
       </w:r>
       <w:r>
         <w:rPr>
-          <w:rFonts w:ascii="Lucida Console" w:eastAsia="MingLiU" w:hAnsi="Lucida Console" w:cs="MingLiU"/>
+          <w:rFonts w:ascii="Lucida Console" w:eastAsia="細明體" w:hAnsi="Lucida Console" w:cs="細明體"/>
           <w:color w:val="006666"/>
           <w:sz w:val="18"/>
           <w:szCs w:val="18"/>
@@ -2312,17 +2552,17 @@
       </w:r>
       <w:r>
         <w:rPr>
-          <w:rFonts w:ascii="Lucida Console" w:eastAsia="MingLiU" w:hAnsi="Lucida Console" w:cs="MingLiU"/>
-          <w:color w:val="000000"/>
-          <w:sz w:val="18"/>
-          <w:szCs w:val="18"/>
-          <w:lang w:val="en-US"/>
-        </w:rPr>
-        <w:t xml:space="preserve"> </w:t>
-      </w:r>
-      <w:r>
-        <w:rPr>
-          <w:rFonts w:ascii="Lucida Console" w:eastAsia="MingLiU" w:hAnsi="Lucida Console" w:cs="MingLiU"/>
+          <w:rFonts w:ascii="Lucida Console" w:eastAsia="細明體" w:hAnsi="Lucida Console" w:cs="細明體"/>
+          <w:color w:val="000000"/>
+          <w:sz w:val="18"/>
+          <w:szCs w:val="18"/>
+          <w:lang w:val="en-US"/>
+        </w:rPr>
+        <w:t xml:space="preserve"> </w:t>
+      </w:r>
+      <w:r>
+        <w:rPr>
+          <w:rFonts w:ascii="Lucida Console" w:eastAsia="細明體" w:hAnsi="Lucida Console" w:cs="細明體"/>
           <w:color w:val="006666"/>
           <w:sz w:val="18"/>
           <w:szCs w:val="18"/>
@@ -2332,7 +2572,7 @@
       </w:r>
       <w:r>
         <w:rPr>
-          <w:rFonts w:ascii="Lucida Console" w:eastAsia="MingLiU" w:hAnsi="Lucida Console" w:cs="MingLiU"/>
+          <w:rFonts w:ascii="Lucida Console" w:eastAsia="細明體" w:hAnsi="Lucida Console" w:cs="細明體"/>
           <w:color w:val="000000"/>
           <w:sz w:val="18"/>
           <w:szCs w:val="18"/>
@@ -2343,7 +2583,7 @@
       </w:r>
       <w:r>
         <w:rPr>
-          <w:rFonts w:ascii="Lucida Console" w:eastAsia="MingLiU" w:hAnsi="Lucida Console" w:cs="MingLiU"/>
+          <w:rFonts w:ascii="Lucida Console" w:eastAsia="細明體" w:hAnsi="Lucida Console" w:cs="細明體"/>
           <w:color w:val="660066"/>
           <w:sz w:val="18"/>
           <w:szCs w:val="18"/>
@@ -2353,17 +2593,17 @@
       </w:r>
       <w:r>
         <w:rPr>
-          <w:rFonts w:ascii="Lucida Console" w:eastAsia="MingLiU" w:hAnsi="Lucida Console" w:cs="MingLiU"/>
-          <w:color w:val="000000"/>
-          <w:sz w:val="18"/>
-          <w:szCs w:val="18"/>
-          <w:lang w:val="en-US"/>
-        </w:rPr>
-        <w:t xml:space="preserve"> </w:t>
-      </w:r>
-      <w:r>
-        <w:rPr>
-          <w:rFonts w:ascii="Lucida Console" w:eastAsia="MingLiU" w:hAnsi="Lucida Console" w:cs="MingLiU"/>
+          <w:rFonts w:ascii="Lucida Console" w:eastAsia="細明體" w:hAnsi="Lucida Console" w:cs="細明體"/>
+          <w:color w:val="000000"/>
+          <w:sz w:val="18"/>
+          <w:szCs w:val="18"/>
+          <w:lang w:val="en-US"/>
+        </w:rPr>
+        <w:t xml:space="preserve"> </w:t>
+      </w:r>
+      <w:r>
+        <w:rPr>
+          <w:rFonts w:ascii="Lucida Console" w:eastAsia="細明體" w:hAnsi="Lucida Console" w:cs="細明體"/>
           <w:color w:val="006666"/>
           <w:sz w:val="18"/>
           <w:szCs w:val="18"/>
@@ -2373,17 +2613,17 @@
       </w:r>
       <w:r>
         <w:rPr>
-          <w:rFonts w:ascii="Lucida Console" w:eastAsia="MingLiU" w:hAnsi="Lucida Console" w:cs="MingLiU"/>
-          <w:color w:val="000000"/>
-          <w:sz w:val="18"/>
-          <w:szCs w:val="18"/>
-          <w:lang w:val="en-US"/>
-        </w:rPr>
-        <w:t xml:space="preserve"> </w:t>
-      </w:r>
-      <w:r>
-        <w:rPr>
-          <w:rFonts w:ascii="Lucida Console" w:eastAsia="MingLiU" w:hAnsi="Lucida Console" w:cs="MingLiU"/>
+          <w:rFonts w:ascii="Lucida Console" w:eastAsia="細明體" w:hAnsi="Lucida Console" w:cs="細明體"/>
+          <w:color w:val="000000"/>
+          <w:sz w:val="18"/>
+          <w:szCs w:val="18"/>
+          <w:lang w:val="en-US"/>
+        </w:rPr>
+        <w:t xml:space="preserve"> </w:t>
+      </w:r>
+      <w:r>
+        <w:rPr>
+          <w:rFonts w:ascii="Lucida Console" w:eastAsia="細明體" w:hAnsi="Lucida Console" w:cs="細明體"/>
           <w:color w:val="006666"/>
           <w:sz w:val="18"/>
           <w:szCs w:val="18"/>
@@ -2393,7 +2633,7 @@
       </w:r>
       <w:r>
         <w:rPr>
-          <w:rFonts w:ascii="Lucida Console" w:eastAsia="MingLiU" w:hAnsi="Lucida Console" w:cs="MingLiU"/>
+          <w:rFonts w:ascii="Lucida Console" w:eastAsia="細明體" w:hAnsi="Lucida Console" w:cs="細明體"/>
           <w:color w:val="000000"/>
           <w:sz w:val="18"/>
           <w:szCs w:val="18"/>
@@ -2403,7 +2643,7 @@
       </w:r>
       <w:r>
         <w:rPr>
-          <w:rFonts w:ascii="Lucida Console" w:eastAsia="MingLiU" w:hAnsi="Lucida Console" w:cs="MingLiU"/>
+          <w:rFonts w:ascii="Lucida Console" w:eastAsia="細明體" w:hAnsi="Lucida Console" w:cs="細明體"/>
           <w:color w:val="006666"/>
           <w:sz w:val="18"/>
           <w:szCs w:val="18"/>
@@ -2413,17 +2653,17 @@
       </w:r>
       <w:r>
         <w:rPr>
-          <w:rFonts w:ascii="Lucida Console" w:eastAsia="MingLiU" w:hAnsi="Lucida Console" w:cs="MingLiU"/>
-          <w:color w:val="000000"/>
-          <w:sz w:val="18"/>
-          <w:szCs w:val="18"/>
-          <w:lang w:val="en-US"/>
-        </w:rPr>
-        <w:t xml:space="preserve"> </w:t>
-      </w:r>
-      <w:r>
-        <w:rPr>
-          <w:rFonts w:ascii="Lucida Console" w:eastAsia="MingLiU" w:hAnsi="Lucida Console" w:cs="MingLiU"/>
+          <w:rFonts w:ascii="Lucida Console" w:eastAsia="細明體" w:hAnsi="Lucida Console" w:cs="細明體"/>
+          <w:color w:val="000000"/>
+          <w:sz w:val="18"/>
+          <w:szCs w:val="18"/>
+          <w:lang w:val="en-US"/>
+        </w:rPr>
+        <w:t xml:space="preserve"> </w:t>
+      </w:r>
+      <w:r>
+        <w:rPr>
+          <w:rFonts w:ascii="Lucida Console" w:eastAsia="細明體" w:hAnsi="Lucida Console" w:cs="細明體"/>
           <w:color w:val="006666"/>
           <w:sz w:val="18"/>
           <w:szCs w:val="18"/>
@@ -2433,7 +2673,7 @@
       </w:r>
       <w:r>
         <w:rPr>
-          <w:rFonts w:ascii="Lucida Console" w:eastAsia="MingLiU" w:hAnsi="Lucida Console" w:cs="MingLiU"/>
+          <w:rFonts w:ascii="Lucida Console" w:eastAsia="細明體" w:hAnsi="Lucida Console" w:cs="細明體"/>
           <w:color w:val="000000"/>
           <w:sz w:val="18"/>
           <w:szCs w:val="18"/>
@@ -2444,7 +2684,7 @@
       </w:r>
       <w:r>
         <w:rPr>
-          <w:rFonts w:ascii="Lucida Console" w:eastAsia="MingLiU" w:hAnsi="Lucida Console" w:cs="MingLiU"/>
+          <w:rFonts w:ascii="Lucida Console" w:eastAsia="細明體" w:hAnsi="Lucida Console" w:cs="細明體"/>
           <w:color w:val="660066"/>
           <w:sz w:val="18"/>
           <w:szCs w:val="18"/>
@@ -2454,17 +2694,17 @@
       </w:r>
       <w:r>
         <w:rPr>
-          <w:rFonts w:ascii="Lucida Console" w:eastAsia="MingLiU" w:hAnsi="Lucida Console" w:cs="MingLiU"/>
-          <w:color w:val="000000"/>
-          <w:sz w:val="18"/>
-          <w:szCs w:val="18"/>
-          <w:lang w:val="en-US"/>
-        </w:rPr>
-        <w:t xml:space="preserve"> </w:t>
-      </w:r>
-      <w:r>
-        <w:rPr>
-          <w:rFonts w:ascii="Lucida Console" w:eastAsia="MingLiU" w:hAnsi="Lucida Console" w:cs="MingLiU"/>
+          <w:rFonts w:ascii="Lucida Console" w:eastAsia="細明體" w:hAnsi="Lucida Console" w:cs="細明體"/>
+          <w:color w:val="000000"/>
+          <w:sz w:val="18"/>
+          <w:szCs w:val="18"/>
+          <w:lang w:val="en-US"/>
+        </w:rPr>
+        <w:t xml:space="preserve"> </w:t>
+      </w:r>
+      <w:r>
+        <w:rPr>
+          <w:rFonts w:ascii="Lucida Console" w:eastAsia="細明體" w:hAnsi="Lucida Console" w:cs="細明體"/>
           <w:color w:val="006666"/>
           <w:sz w:val="18"/>
           <w:szCs w:val="18"/>
@@ -2474,17 +2714,17 @@
       </w:r>
       <w:r>
         <w:rPr>
-          <w:rFonts w:ascii="Lucida Console" w:eastAsia="MingLiU" w:hAnsi="Lucida Console" w:cs="MingLiU"/>
-          <w:color w:val="000000"/>
-          <w:sz w:val="18"/>
-          <w:szCs w:val="18"/>
-          <w:lang w:val="en-US"/>
-        </w:rPr>
-        <w:t xml:space="preserve"> </w:t>
-      </w:r>
-      <w:r>
-        <w:rPr>
-          <w:rFonts w:ascii="Lucida Console" w:eastAsia="MingLiU" w:hAnsi="Lucida Console" w:cs="MingLiU"/>
+          <w:rFonts w:ascii="Lucida Console" w:eastAsia="細明體" w:hAnsi="Lucida Console" w:cs="細明體"/>
+          <w:color w:val="000000"/>
+          <w:sz w:val="18"/>
+          <w:szCs w:val="18"/>
+          <w:lang w:val="en-US"/>
+        </w:rPr>
+        <w:t xml:space="preserve"> </w:t>
+      </w:r>
+      <w:r>
+        <w:rPr>
+          <w:rFonts w:ascii="Lucida Console" w:eastAsia="細明體" w:hAnsi="Lucida Console" w:cs="細明體"/>
           <w:color w:val="006666"/>
           <w:sz w:val="18"/>
           <w:szCs w:val="18"/>
@@ -2494,7 +2734,7 @@
       </w:r>
       <w:r>
         <w:rPr>
-          <w:rFonts w:ascii="Lucida Console" w:eastAsia="MingLiU" w:hAnsi="Lucida Console" w:cs="MingLiU"/>
+          <w:rFonts w:ascii="Lucida Console" w:eastAsia="細明體" w:hAnsi="Lucida Console" w:cs="細明體"/>
           <w:color w:val="000000"/>
           <w:sz w:val="18"/>
           <w:szCs w:val="18"/>
@@ -2504,7 +2744,7 @@
       </w:r>
       <w:r>
         <w:rPr>
-          <w:rFonts w:ascii="Lucida Console" w:eastAsia="MingLiU" w:hAnsi="Lucida Console" w:cs="MingLiU"/>
+          <w:rFonts w:ascii="Lucida Console" w:eastAsia="細明體" w:hAnsi="Lucida Console" w:cs="細明體"/>
           <w:color w:val="006666"/>
           <w:sz w:val="18"/>
           <w:szCs w:val="18"/>
@@ -2514,17 +2754,17 @@
       </w:r>
       <w:r>
         <w:rPr>
-          <w:rFonts w:ascii="Lucida Console" w:eastAsia="MingLiU" w:hAnsi="Lucida Console" w:cs="MingLiU"/>
-          <w:color w:val="000000"/>
-          <w:sz w:val="18"/>
-          <w:szCs w:val="18"/>
-          <w:lang w:val="en-US"/>
-        </w:rPr>
-        <w:t xml:space="preserve"> </w:t>
-      </w:r>
-      <w:r>
-        <w:rPr>
-          <w:rFonts w:ascii="Lucida Console" w:eastAsia="MingLiU" w:hAnsi="Lucida Console" w:cs="MingLiU"/>
+          <w:rFonts w:ascii="Lucida Console" w:eastAsia="細明體" w:hAnsi="Lucida Console" w:cs="細明體"/>
+          <w:color w:val="000000"/>
+          <w:sz w:val="18"/>
+          <w:szCs w:val="18"/>
+          <w:lang w:val="en-US"/>
+        </w:rPr>
+        <w:t xml:space="preserve"> </w:t>
+      </w:r>
+      <w:r>
+        <w:rPr>
+          <w:rFonts w:ascii="Lucida Console" w:eastAsia="細明體" w:hAnsi="Lucida Console" w:cs="細明體"/>
           <w:color w:val="006666"/>
           <w:sz w:val="18"/>
           <w:szCs w:val="18"/>
@@ -2534,7 +2774,7 @@
       </w:r>
       <w:r>
         <w:rPr>
-          <w:rFonts w:ascii="Lucida Console" w:eastAsia="MingLiU" w:hAnsi="Lucida Console" w:cs="MingLiU"/>
+          <w:rFonts w:ascii="Lucida Console" w:eastAsia="細明體" w:hAnsi="Lucida Console" w:cs="細明體"/>
           <w:color w:val="000000"/>
           <w:sz w:val="18"/>
           <w:szCs w:val="18"/>
@@ -2545,7 +2785,7 @@
       </w:r>
       <w:r>
         <w:rPr>
-          <w:rFonts w:ascii="Lucida Console" w:eastAsia="MingLiU" w:hAnsi="Lucida Console" w:cs="MingLiU"/>
+          <w:rFonts w:ascii="Lucida Console" w:eastAsia="細明體" w:hAnsi="Lucida Console" w:cs="細明體"/>
           <w:color w:val="660066"/>
           <w:sz w:val="18"/>
           <w:szCs w:val="18"/>
@@ -2555,17 +2795,17 @@
       </w:r>
       <w:r>
         <w:rPr>
-          <w:rFonts w:ascii="Lucida Console" w:eastAsia="MingLiU" w:hAnsi="Lucida Console" w:cs="MingLiU"/>
-          <w:color w:val="000000"/>
-          <w:sz w:val="18"/>
-          <w:szCs w:val="18"/>
-          <w:lang w:val="en-US"/>
-        </w:rPr>
-        <w:t xml:space="preserve"> </w:t>
-      </w:r>
-      <w:r>
-        <w:rPr>
-          <w:rFonts w:ascii="Lucida Console" w:eastAsia="MingLiU" w:hAnsi="Lucida Console" w:cs="MingLiU"/>
+          <w:rFonts w:ascii="Lucida Console" w:eastAsia="細明體" w:hAnsi="Lucida Console" w:cs="細明體"/>
+          <w:color w:val="000000"/>
+          <w:sz w:val="18"/>
+          <w:szCs w:val="18"/>
+          <w:lang w:val="en-US"/>
+        </w:rPr>
+        <w:t xml:space="preserve"> </w:t>
+      </w:r>
+      <w:r>
+        <w:rPr>
+          <w:rFonts w:ascii="Lucida Console" w:eastAsia="細明體" w:hAnsi="Lucida Console" w:cs="細明體"/>
           <w:color w:val="006666"/>
           <w:sz w:val="18"/>
           <w:szCs w:val="18"/>
@@ -2575,17 +2815,17 @@
       </w:r>
       <w:r>
         <w:rPr>
-          <w:rFonts w:ascii="Lucida Console" w:eastAsia="MingLiU" w:hAnsi="Lucida Console" w:cs="MingLiU"/>
-          <w:color w:val="000000"/>
-          <w:sz w:val="18"/>
-          <w:szCs w:val="18"/>
-          <w:lang w:val="en-US"/>
-        </w:rPr>
-        <w:t xml:space="preserve"> </w:t>
-      </w:r>
-      <w:r>
-        <w:rPr>
-          <w:rFonts w:ascii="Lucida Console" w:eastAsia="MingLiU" w:hAnsi="Lucida Console" w:cs="MingLiU"/>
+          <w:rFonts w:ascii="Lucida Console" w:eastAsia="細明體" w:hAnsi="Lucida Console" w:cs="細明體"/>
+          <w:color w:val="000000"/>
+          <w:sz w:val="18"/>
+          <w:szCs w:val="18"/>
+          <w:lang w:val="en-US"/>
+        </w:rPr>
+        <w:t xml:space="preserve"> </w:t>
+      </w:r>
+      <w:r>
+        <w:rPr>
+          <w:rFonts w:ascii="Lucida Console" w:eastAsia="細明體" w:hAnsi="Lucida Console" w:cs="細明體"/>
           <w:color w:val="006666"/>
           <w:sz w:val="18"/>
           <w:szCs w:val="18"/>
@@ -2595,7 +2835,7 @@
       </w:r>
       <w:r>
         <w:rPr>
-          <w:rFonts w:ascii="Lucida Console" w:eastAsia="MingLiU" w:hAnsi="Lucida Console" w:cs="MingLiU"/>
+          <w:rFonts w:ascii="Lucida Console" w:eastAsia="細明體" w:hAnsi="Lucida Console" w:cs="細明體"/>
           <w:color w:val="000000"/>
           <w:sz w:val="18"/>
           <w:szCs w:val="18"/>
@@ -2605,7 +2845,7 @@
       </w:r>
       <w:r>
         <w:rPr>
-          <w:rFonts w:ascii="Lucida Console" w:eastAsia="MingLiU" w:hAnsi="Lucida Console" w:cs="MingLiU"/>
+          <w:rFonts w:ascii="Lucida Console" w:eastAsia="細明體" w:hAnsi="Lucida Console" w:cs="細明體"/>
           <w:color w:val="006666"/>
           <w:sz w:val="18"/>
           <w:szCs w:val="18"/>
@@ -2615,17 +2855,17 @@
       </w:r>
       <w:r>
         <w:rPr>
-          <w:rFonts w:ascii="Lucida Console" w:eastAsia="MingLiU" w:hAnsi="Lucida Console" w:cs="MingLiU"/>
-          <w:color w:val="000000"/>
-          <w:sz w:val="18"/>
-          <w:szCs w:val="18"/>
-          <w:lang w:val="en-US"/>
-        </w:rPr>
-        <w:t xml:space="preserve"> </w:t>
-      </w:r>
-      <w:r>
-        <w:rPr>
-          <w:rFonts w:ascii="Lucida Console" w:eastAsia="MingLiU" w:hAnsi="Lucida Console" w:cs="MingLiU"/>
+          <w:rFonts w:ascii="Lucida Console" w:eastAsia="細明體" w:hAnsi="Lucida Console" w:cs="細明體"/>
+          <w:color w:val="000000"/>
+          <w:sz w:val="18"/>
+          <w:szCs w:val="18"/>
+          <w:lang w:val="en-US"/>
+        </w:rPr>
+        <w:t xml:space="preserve"> </w:t>
+      </w:r>
+      <w:r>
+        <w:rPr>
+          <w:rFonts w:ascii="Lucida Console" w:eastAsia="細明體" w:hAnsi="Lucida Console" w:cs="細明體"/>
           <w:color w:val="006666"/>
           <w:sz w:val="18"/>
           <w:szCs w:val="18"/>
@@ -2635,7 +2875,7 @@
       </w:r>
       <w:r>
         <w:rPr>
-          <w:rFonts w:ascii="Lucida Console" w:eastAsia="MingLiU" w:hAnsi="Lucida Console" w:cs="MingLiU"/>
+          <w:rFonts w:ascii="Lucida Console" w:eastAsia="細明體" w:hAnsi="Lucida Console" w:cs="細明體"/>
           <w:color w:val="000000"/>
           <w:sz w:val="18"/>
           <w:szCs w:val="18"/>
@@ -2645,7 +2885,7 @@
       </w:r>
       <w:r>
         <w:rPr>
-          <w:rFonts w:ascii="Lucida Console" w:eastAsia="MingLiU" w:hAnsi="Lucida Console" w:cs="MingLiU"/>
+          <w:rFonts w:ascii="Lucida Console" w:eastAsia="細明體" w:hAnsi="Lucida Console" w:cs="細明體"/>
           <w:color w:val="000000"/>
           <w:sz w:val="18"/>
           <w:szCs w:val="18"/>
@@ -2656,7 +2896,7 @@
       </w:r>
       <w:r>
         <w:rPr>
-          <w:rFonts w:ascii="Lucida Console" w:eastAsia="MingLiU" w:hAnsi="Lucida Console" w:cs="MingLiU"/>
+          <w:rFonts w:ascii="Lucida Console" w:eastAsia="細明體" w:hAnsi="Lucida Console" w:cs="細明體"/>
           <w:color w:val="006666"/>
           <w:sz w:val="18"/>
           <w:szCs w:val="18"/>
@@ -2666,7 +2906,7 @@
       </w:r>
       <w:r>
         <w:rPr>
-          <w:rFonts w:ascii="Lucida Console" w:eastAsia="MingLiU" w:hAnsi="Lucida Console" w:cs="MingLiU"/>
+          <w:rFonts w:ascii="Lucida Console" w:eastAsia="細明體" w:hAnsi="Lucida Console" w:cs="細明體"/>
           <w:color w:val="000000"/>
           <w:sz w:val="18"/>
           <w:szCs w:val="18"/>
@@ -2677,7 +2917,7 @@
       </w:r>
       <w:r>
         <w:rPr>
-          <w:rFonts w:ascii="Lucida Console" w:eastAsia="MingLiU" w:hAnsi="Lucida Console" w:cs="MingLiU"/>
+          <w:rFonts w:ascii="Lucida Console" w:eastAsia="細明體" w:hAnsi="Lucida Console" w:cs="細明體"/>
           <w:color w:val="660066"/>
           <w:sz w:val="18"/>
           <w:szCs w:val="18"/>
@@ -2687,17 +2927,17 @@
       </w:r>
       <w:r>
         <w:rPr>
-          <w:rFonts w:ascii="Lucida Console" w:eastAsia="MingLiU" w:hAnsi="Lucida Console" w:cs="MingLiU"/>
-          <w:color w:val="000000"/>
-          <w:sz w:val="18"/>
-          <w:szCs w:val="18"/>
-          <w:lang w:val="en-US"/>
-        </w:rPr>
-        <w:t xml:space="preserve"> </w:t>
-      </w:r>
-      <w:r>
-        <w:rPr>
-          <w:rFonts w:ascii="Lucida Console" w:eastAsia="MingLiU" w:hAnsi="Lucida Console" w:cs="MingLiU"/>
+          <w:rFonts w:ascii="Lucida Console" w:eastAsia="細明體" w:hAnsi="Lucida Console" w:cs="細明體"/>
+          <w:color w:val="000000"/>
+          <w:sz w:val="18"/>
+          <w:szCs w:val="18"/>
+          <w:lang w:val="en-US"/>
+        </w:rPr>
+        <w:t xml:space="preserve"> </w:t>
+      </w:r>
+      <w:r>
+        <w:rPr>
+          <w:rFonts w:ascii="Lucida Console" w:eastAsia="細明體" w:hAnsi="Lucida Console" w:cs="細明體"/>
           <w:color w:val="006666"/>
           <w:sz w:val="18"/>
           <w:szCs w:val="18"/>
@@ -2707,17 +2947,17 @@
       </w:r>
       <w:r>
         <w:rPr>
-          <w:rFonts w:ascii="Lucida Console" w:eastAsia="MingLiU" w:hAnsi="Lucida Console" w:cs="MingLiU"/>
-          <w:color w:val="000000"/>
-          <w:sz w:val="18"/>
-          <w:szCs w:val="18"/>
-          <w:lang w:val="en-US"/>
-        </w:rPr>
-        <w:t xml:space="preserve"> </w:t>
-      </w:r>
-      <w:r>
-        <w:rPr>
-          <w:rFonts w:ascii="Lucida Console" w:eastAsia="MingLiU" w:hAnsi="Lucida Console" w:cs="MingLiU"/>
+          <w:rFonts w:ascii="Lucida Console" w:eastAsia="細明體" w:hAnsi="Lucida Console" w:cs="細明體"/>
+          <w:color w:val="000000"/>
+          <w:sz w:val="18"/>
+          <w:szCs w:val="18"/>
+          <w:lang w:val="en-US"/>
+        </w:rPr>
+        <w:t xml:space="preserve"> </w:t>
+      </w:r>
+      <w:r>
+        <w:rPr>
+          <w:rFonts w:ascii="Lucida Console" w:eastAsia="細明體" w:hAnsi="Lucida Console" w:cs="細明體"/>
           <w:color w:val="006666"/>
           <w:sz w:val="18"/>
           <w:szCs w:val="18"/>
@@ -2727,7 +2967,7 @@
       </w:r>
       <w:r>
         <w:rPr>
-          <w:rFonts w:ascii="Lucida Console" w:eastAsia="MingLiU" w:hAnsi="Lucida Console" w:cs="MingLiU"/>
+          <w:rFonts w:ascii="Lucida Console" w:eastAsia="細明體" w:hAnsi="Lucida Console" w:cs="細明體"/>
           <w:color w:val="000000"/>
           <w:sz w:val="18"/>
           <w:szCs w:val="18"/>
@@ -2737,7 +2977,7 @@
       </w:r>
       <w:r>
         <w:rPr>
-          <w:rFonts w:ascii="Lucida Console" w:eastAsia="MingLiU" w:hAnsi="Lucida Console" w:cs="MingLiU"/>
+          <w:rFonts w:ascii="Lucida Console" w:eastAsia="細明體" w:hAnsi="Lucida Console" w:cs="細明體"/>
           <w:color w:val="006666"/>
           <w:sz w:val="18"/>
           <w:szCs w:val="18"/>
@@ -2747,17 +2987,17 @@
       </w:r>
       <w:r>
         <w:rPr>
-          <w:rFonts w:ascii="Lucida Console" w:eastAsia="MingLiU" w:hAnsi="Lucida Console" w:cs="MingLiU"/>
-          <w:color w:val="000000"/>
-          <w:sz w:val="18"/>
-          <w:szCs w:val="18"/>
-          <w:lang w:val="en-US"/>
-        </w:rPr>
-        <w:t xml:space="preserve"> </w:t>
-      </w:r>
-      <w:r>
-        <w:rPr>
-          <w:rFonts w:ascii="Lucida Console" w:eastAsia="MingLiU" w:hAnsi="Lucida Console" w:cs="MingLiU"/>
+          <w:rFonts w:ascii="Lucida Console" w:eastAsia="細明體" w:hAnsi="Lucida Console" w:cs="細明體"/>
+          <w:color w:val="000000"/>
+          <w:sz w:val="18"/>
+          <w:szCs w:val="18"/>
+          <w:lang w:val="en-US"/>
+        </w:rPr>
+        <w:t xml:space="preserve"> </w:t>
+      </w:r>
+      <w:r>
+        <w:rPr>
+          <w:rFonts w:ascii="Lucida Console" w:eastAsia="細明體" w:hAnsi="Lucida Console" w:cs="細明體"/>
           <w:color w:val="006666"/>
           <w:sz w:val="18"/>
           <w:szCs w:val="18"/>
@@ -2767,7 +3007,7 @@
       </w:r>
       <w:r>
         <w:rPr>
-          <w:rFonts w:ascii="Lucida Console" w:eastAsia="MingLiU" w:hAnsi="Lucida Console" w:cs="MingLiU"/>
+          <w:rFonts w:ascii="Lucida Console" w:eastAsia="細明體" w:hAnsi="Lucida Console" w:cs="細明體"/>
           <w:color w:val="000000"/>
           <w:sz w:val="18"/>
           <w:szCs w:val="18"/>
@@ -2778,7 +3018,7 @@
       </w:r>
       <w:r>
         <w:rPr>
-          <w:rFonts w:ascii="Lucida Console" w:eastAsia="MingLiU" w:hAnsi="Lucida Console" w:cs="MingLiU"/>
+          <w:rFonts w:ascii="Lucida Console" w:eastAsia="細明體" w:hAnsi="Lucida Console" w:cs="細明體"/>
           <w:color w:val="660066"/>
           <w:sz w:val="18"/>
           <w:szCs w:val="18"/>
@@ -2788,17 +3028,17 @@
       </w:r>
       <w:r>
         <w:rPr>
-          <w:rFonts w:ascii="Lucida Console" w:eastAsia="MingLiU" w:hAnsi="Lucida Console" w:cs="MingLiU"/>
-          <w:color w:val="000000"/>
-          <w:sz w:val="18"/>
-          <w:szCs w:val="18"/>
-          <w:lang w:val="en-US"/>
-        </w:rPr>
-        <w:t xml:space="preserve"> </w:t>
-      </w:r>
-      <w:r>
-        <w:rPr>
-          <w:rFonts w:ascii="Lucida Console" w:eastAsia="MingLiU" w:hAnsi="Lucida Console" w:cs="MingLiU"/>
+          <w:rFonts w:ascii="Lucida Console" w:eastAsia="細明體" w:hAnsi="Lucida Console" w:cs="細明體"/>
+          <w:color w:val="000000"/>
+          <w:sz w:val="18"/>
+          <w:szCs w:val="18"/>
+          <w:lang w:val="en-US"/>
+        </w:rPr>
+        <w:t xml:space="preserve"> </w:t>
+      </w:r>
+      <w:r>
+        <w:rPr>
+          <w:rFonts w:ascii="Lucida Console" w:eastAsia="細明體" w:hAnsi="Lucida Console" w:cs="細明體"/>
           <w:color w:val="006666"/>
           <w:sz w:val="18"/>
           <w:szCs w:val="18"/>
@@ -2808,17 +3048,17 @@
       </w:r>
       <w:r>
         <w:rPr>
-          <w:rFonts w:ascii="Lucida Console" w:eastAsia="MingLiU" w:hAnsi="Lucida Console" w:cs="MingLiU"/>
-          <w:color w:val="000000"/>
-          <w:sz w:val="18"/>
-          <w:szCs w:val="18"/>
-          <w:lang w:val="en-US"/>
-        </w:rPr>
-        <w:t xml:space="preserve"> </w:t>
-      </w:r>
-      <w:r>
-        <w:rPr>
-          <w:rFonts w:ascii="Lucida Console" w:eastAsia="MingLiU" w:hAnsi="Lucida Console" w:cs="MingLiU"/>
+          <w:rFonts w:ascii="Lucida Console" w:eastAsia="細明體" w:hAnsi="Lucida Console" w:cs="細明體"/>
+          <w:color w:val="000000"/>
+          <w:sz w:val="18"/>
+          <w:szCs w:val="18"/>
+          <w:lang w:val="en-US"/>
+        </w:rPr>
+        <w:t xml:space="preserve"> </w:t>
+      </w:r>
+      <w:r>
+        <w:rPr>
+          <w:rFonts w:ascii="Lucida Console" w:eastAsia="細明體" w:hAnsi="Lucida Console" w:cs="細明體"/>
           <w:color w:val="006666"/>
           <w:sz w:val="18"/>
           <w:szCs w:val="18"/>
@@ -2828,7 +3068,7 @@
       </w:r>
       <w:r>
         <w:rPr>
-          <w:rFonts w:ascii="Lucida Console" w:eastAsia="MingLiU" w:hAnsi="Lucida Console" w:cs="MingLiU"/>
+          <w:rFonts w:ascii="Lucida Console" w:eastAsia="細明體" w:hAnsi="Lucida Console" w:cs="細明體"/>
           <w:color w:val="000000"/>
           <w:sz w:val="18"/>
           <w:szCs w:val="18"/>
@@ -2838,7 +3078,7 @@
       </w:r>
       <w:r>
         <w:rPr>
-          <w:rFonts w:ascii="Lucida Console" w:eastAsia="MingLiU" w:hAnsi="Lucida Console" w:cs="MingLiU"/>
+          <w:rFonts w:ascii="Lucida Console" w:eastAsia="細明體" w:hAnsi="Lucida Console" w:cs="細明體"/>
           <w:color w:val="006666"/>
           <w:sz w:val="18"/>
           <w:szCs w:val="18"/>
@@ -2848,17 +3088,17 @@
       </w:r>
       <w:r>
         <w:rPr>
-          <w:rFonts w:ascii="Lucida Console" w:eastAsia="MingLiU" w:hAnsi="Lucida Console" w:cs="MingLiU"/>
-          <w:color w:val="000000"/>
-          <w:sz w:val="18"/>
-          <w:szCs w:val="18"/>
-          <w:lang w:val="en-US"/>
-        </w:rPr>
-        <w:t xml:space="preserve"> </w:t>
-      </w:r>
-      <w:r>
-        <w:rPr>
-          <w:rFonts w:ascii="Lucida Console" w:eastAsia="MingLiU" w:hAnsi="Lucida Console" w:cs="MingLiU"/>
+          <w:rFonts w:ascii="Lucida Console" w:eastAsia="細明體" w:hAnsi="Lucida Console" w:cs="細明體"/>
+          <w:color w:val="000000"/>
+          <w:sz w:val="18"/>
+          <w:szCs w:val="18"/>
+          <w:lang w:val="en-US"/>
+        </w:rPr>
+        <w:t xml:space="preserve"> </w:t>
+      </w:r>
+      <w:r>
+        <w:rPr>
+          <w:rFonts w:ascii="Lucida Console" w:eastAsia="細明體" w:hAnsi="Lucida Console" w:cs="細明體"/>
           <w:color w:val="006666"/>
           <w:sz w:val="18"/>
           <w:szCs w:val="18"/>
@@ -2868,17 +3108,17 @@
       </w:r>
       <w:r>
         <w:rPr>
-          <w:rFonts w:ascii="Lucida Console" w:eastAsia="MingLiU" w:hAnsi="Lucida Console" w:cs="MingLiU"/>
-          <w:color w:val="000000"/>
-          <w:sz w:val="18"/>
-          <w:szCs w:val="18"/>
-          <w:lang w:val="en-US"/>
-        </w:rPr>
-        <w:t xml:space="preserve"> </w:t>
-      </w:r>
-      <w:r>
-        <w:rPr>
-          <w:rFonts w:ascii="Lucida Console" w:eastAsia="MingLiU" w:hAnsi="Lucida Console" w:cs="MingLiU"/>
+          <w:rFonts w:ascii="Lucida Console" w:eastAsia="細明體" w:hAnsi="Lucida Console" w:cs="細明體"/>
+          <w:color w:val="000000"/>
+          <w:sz w:val="18"/>
+          <w:szCs w:val="18"/>
+          <w:lang w:val="en-US"/>
+        </w:rPr>
+        <w:t xml:space="preserve"> </w:t>
+      </w:r>
+      <w:r>
+        <w:rPr>
+          <w:rFonts w:ascii="Lucida Console" w:eastAsia="細明體" w:hAnsi="Lucida Console" w:cs="細明體"/>
           <w:color w:val="000000"/>
           <w:sz w:val="18"/>
           <w:szCs w:val="18"/>
@@ -2889,7 +3129,7 @@
       </w:r>
       <w:r>
         <w:rPr>
-          <w:rFonts w:ascii="Lucida Console" w:eastAsia="MingLiU" w:hAnsi="Lucida Console" w:cs="MingLiU"/>
+          <w:rFonts w:ascii="Lucida Console" w:eastAsia="細明體" w:hAnsi="Lucida Console" w:cs="細明體"/>
           <w:color w:val="660066"/>
           <w:sz w:val="18"/>
           <w:szCs w:val="18"/>
@@ -2899,17 +3139,17 @@
       </w:r>
       <w:r>
         <w:rPr>
-          <w:rFonts w:ascii="Lucida Console" w:eastAsia="MingLiU" w:hAnsi="Lucida Console" w:cs="MingLiU"/>
-          <w:color w:val="000000"/>
-          <w:sz w:val="18"/>
-          <w:szCs w:val="18"/>
-          <w:lang w:val="en-US"/>
-        </w:rPr>
-        <w:t xml:space="preserve"> </w:t>
-      </w:r>
-      <w:r>
-        <w:rPr>
-          <w:rFonts w:ascii="Lucida Console" w:eastAsia="MingLiU" w:hAnsi="Lucida Console" w:cs="MingLiU"/>
+          <w:rFonts w:ascii="Lucida Console" w:eastAsia="細明體" w:hAnsi="Lucida Console" w:cs="細明體"/>
+          <w:color w:val="000000"/>
+          <w:sz w:val="18"/>
+          <w:szCs w:val="18"/>
+          <w:lang w:val="en-US"/>
+        </w:rPr>
+        <w:t xml:space="preserve"> </w:t>
+      </w:r>
+      <w:r>
+        <w:rPr>
+          <w:rFonts w:ascii="Lucida Console" w:eastAsia="細明體" w:hAnsi="Lucida Console" w:cs="細明體"/>
           <w:color w:val="006666"/>
           <w:sz w:val="18"/>
           <w:szCs w:val="18"/>
@@ -2919,17 +3159,17 @@
       </w:r>
       <w:r>
         <w:rPr>
-          <w:rFonts w:ascii="Lucida Console" w:eastAsia="MingLiU" w:hAnsi="Lucida Console" w:cs="MingLiU"/>
-          <w:color w:val="000000"/>
-          <w:sz w:val="18"/>
-          <w:szCs w:val="18"/>
-          <w:lang w:val="en-US"/>
-        </w:rPr>
-        <w:t xml:space="preserve"> </w:t>
-      </w:r>
-      <w:r>
-        <w:rPr>
-          <w:rFonts w:ascii="Lucida Console" w:eastAsia="MingLiU" w:hAnsi="Lucida Console" w:cs="MingLiU"/>
+          <w:rFonts w:ascii="Lucida Console" w:eastAsia="細明體" w:hAnsi="Lucida Console" w:cs="細明體"/>
+          <w:color w:val="000000"/>
+          <w:sz w:val="18"/>
+          <w:szCs w:val="18"/>
+          <w:lang w:val="en-US"/>
+        </w:rPr>
+        <w:t xml:space="preserve"> </w:t>
+      </w:r>
+      <w:r>
+        <w:rPr>
+          <w:rFonts w:ascii="Lucida Console" w:eastAsia="細明體" w:hAnsi="Lucida Console" w:cs="細明體"/>
           <w:color w:val="006666"/>
           <w:sz w:val="18"/>
           <w:szCs w:val="18"/>
@@ -2939,7 +3179,7 @@
       </w:r>
       <w:r>
         <w:rPr>
-          <w:rFonts w:ascii="Lucida Console" w:eastAsia="MingLiU" w:hAnsi="Lucida Console" w:cs="MingLiU"/>
+          <w:rFonts w:ascii="Lucida Console" w:eastAsia="細明體" w:hAnsi="Lucida Console" w:cs="細明體"/>
           <w:color w:val="000000"/>
           <w:sz w:val="18"/>
           <w:szCs w:val="18"/>
@@ -2949,7 +3189,7 @@
       </w:r>
       <w:r>
         <w:rPr>
-          <w:rFonts w:ascii="Lucida Console" w:eastAsia="MingLiU" w:hAnsi="Lucida Console" w:cs="MingLiU"/>
+          <w:rFonts w:ascii="Lucida Console" w:eastAsia="細明體" w:hAnsi="Lucida Console" w:cs="細明體"/>
           <w:color w:val="006666"/>
           <w:sz w:val="18"/>
           <w:szCs w:val="18"/>
@@ -2959,17 +3199,17 @@
       </w:r>
       <w:r>
         <w:rPr>
-          <w:rFonts w:ascii="Lucida Console" w:eastAsia="MingLiU" w:hAnsi="Lucida Console" w:cs="MingLiU"/>
-          <w:color w:val="000000"/>
-          <w:sz w:val="18"/>
-          <w:szCs w:val="18"/>
-          <w:lang w:val="en-US"/>
-        </w:rPr>
-        <w:t xml:space="preserve"> </w:t>
-      </w:r>
-      <w:r>
-        <w:rPr>
-          <w:rFonts w:ascii="Lucida Console" w:eastAsia="MingLiU" w:hAnsi="Lucida Console" w:cs="MingLiU"/>
+          <w:rFonts w:ascii="Lucida Console" w:eastAsia="細明體" w:hAnsi="Lucida Console" w:cs="細明體"/>
+          <w:color w:val="000000"/>
+          <w:sz w:val="18"/>
+          <w:szCs w:val="18"/>
+          <w:lang w:val="en-US"/>
+        </w:rPr>
+        <w:t xml:space="preserve"> </w:t>
+      </w:r>
+      <w:r>
+        <w:rPr>
+          <w:rFonts w:ascii="Lucida Console" w:eastAsia="細明體" w:hAnsi="Lucida Console" w:cs="細明體"/>
           <w:color w:val="006666"/>
           <w:sz w:val="18"/>
           <w:szCs w:val="18"/>
@@ -2979,17 +3219,17 @@
       </w:r>
       <w:r>
         <w:rPr>
-          <w:rFonts w:ascii="Lucida Console" w:eastAsia="MingLiU" w:hAnsi="Lucida Console" w:cs="MingLiU"/>
-          <w:color w:val="000000"/>
-          <w:sz w:val="18"/>
-          <w:szCs w:val="18"/>
-          <w:lang w:val="en-US"/>
-        </w:rPr>
-        <w:t xml:space="preserve"> </w:t>
-      </w:r>
-      <w:r>
-        <w:rPr>
-          <w:rFonts w:ascii="Lucida Console" w:eastAsia="MingLiU" w:hAnsi="Lucida Console" w:cs="MingLiU"/>
+          <w:rFonts w:ascii="Lucida Console" w:eastAsia="細明體" w:hAnsi="Lucida Console" w:cs="細明體"/>
+          <w:color w:val="000000"/>
+          <w:sz w:val="18"/>
+          <w:szCs w:val="18"/>
+          <w:lang w:val="en-US"/>
+        </w:rPr>
+        <w:t xml:space="preserve"> </w:t>
+      </w:r>
+      <w:r>
+        <w:rPr>
+          <w:rFonts w:ascii="Lucida Console" w:eastAsia="細明體" w:hAnsi="Lucida Console" w:cs="細明體"/>
           <w:color w:val="000000"/>
           <w:sz w:val="18"/>
           <w:szCs w:val="18"/>
@@ -3000,7 +3240,7 @@
       </w:r>
       <w:r>
         <w:rPr>
-          <w:rFonts w:ascii="Lucida Console" w:eastAsia="MingLiU" w:hAnsi="Lucida Console" w:cs="MingLiU"/>
+          <w:rFonts w:ascii="Lucida Console" w:eastAsia="細明體" w:hAnsi="Lucida Console" w:cs="細明體"/>
           <w:color w:val="660066"/>
           <w:sz w:val="18"/>
           <w:szCs w:val="18"/>
@@ -3010,17 +3250,17 @@
       </w:r>
       <w:r>
         <w:rPr>
-          <w:rFonts w:ascii="Lucida Console" w:eastAsia="MingLiU" w:hAnsi="Lucida Console" w:cs="MingLiU"/>
-          <w:color w:val="000000"/>
-          <w:sz w:val="18"/>
-          <w:szCs w:val="18"/>
-          <w:lang w:val="en-US"/>
-        </w:rPr>
-        <w:t xml:space="preserve"> </w:t>
-      </w:r>
-      <w:r>
-        <w:rPr>
-          <w:rFonts w:ascii="Lucida Console" w:eastAsia="MingLiU" w:hAnsi="Lucida Console" w:cs="MingLiU"/>
+          <w:rFonts w:ascii="Lucida Console" w:eastAsia="細明體" w:hAnsi="Lucida Console" w:cs="細明體"/>
+          <w:color w:val="000000"/>
+          <w:sz w:val="18"/>
+          <w:szCs w:val="18"/>
+          <w:lang w:val="en-US"/>
+        </w:rPr>
+        <w:t xml:space="preserve"> </w:t>
+      </w:r>
+      <w:r>
+        <w:rPr>
+          <w:rFonts w:ascii="Lucida Console" w:eastAsia="細明體" w:hAnsi="Lucida Console" w:cs="細明體"/>
           <w:color w:val="006666"/>
           <w:sz w:val="18"/>
           <w:szCs w:val="18"/>
@@ -3030,17 +3270,17 @@
       </w:r>
       <w:r>
         <w:rPr>
-          <w:rFonts w:ascii="Lucida Console" w:eastAsia="MingLiU" w:hAnsi="Lucida Console" w:cs="MingLiU"/>
-          <w:color w:val="000000"/>
-          <w:sz w:val="18"/>
-          <w:szCs w:val="18"/>
-          <w:lang w:val="en-US"/>
-        </w:rPr>
-        <w:t xml:space="preserve"> </w:t>
-      </w:r>
-      <w:r>
-        <w:rPr>
-          <w:rFonts w:ascii="Lucida Console" w:eastAsia="MingLiU" w:hAnsi="Lucida Console" w:cs="MingLiU"/>
+          <w:rFonts w:ascii="Lucida Console" w:eastAsia="細明體" w:hAnsi="Lucida Console" w:cs="細明體"/>
+          <w:color w:val="000000"/>
+          <w:sz w:val="18"/>
+          <w:szCs w:val="18"/>
+          <w:lang w:val="en-US"/>
+        </w:rPr>
+        <w:t xml:space="preserve"> </w:t>
+      </w:r>
+      <w:r>
+        <w:rPr>
+          <w:rFonts w:ascii="Lucida Console" w:eastAsia="細明體" w:hAnsi="Lucida Console" w:cs="細明體"/>
           <w:color w:val="006666"/>
           <w:sz w:val="18"/>
           <w:szCs w:val="18"/>
@@ -3050,7 +3290,7 @@
       </w:r>
       <w:r>
         <w:rPr>
-          <w:rFonts w:ascii="Lucida Console" w:eastAsia="MingLiU" w:hAnsi="Lucida Console" w:cs="MingLiU"/>
+          <w:rFonts w:ascii="Lucida Console" w:eastAsia="細明體" w:hAnsi="Lucida Console" w:cs="細明體"/>
           <w:color w:val="000000"/>
           <w:sz w:val="18"/>
           <w:szCs w:val="18"/>
@@ -3060,7 +3300,7 @@
       </w:r>
       <w:r>
         <w:rPr>
-          <w:rFonts w:ascii="Lucida Console" w:eastAsia="MingLiU" w:hAnsi="Lucida Console" w:cs="MingLiU"/>
+          <w:rFonts w:ascii="Lucida Console" w:eastAsia="細明體" w:hAnsi="Lucida Console" w:cs="細明體"/>
           <w:color w:val="006666"/>
           <w:sz w:val="18"/>
           <w:szCs w:val="18"/>
@@ -3070,17 +3310,17 @@
       </w:r>
       <w:r>
         <w:rPr>
-          <w:rFonts w:ascii="Lucida Console" w:eastAsia="MingLiU" w:hAnsi="Lucida Console" w:cs="MingLiU"/>
-          <w:color w:val="000000"/>
-          <w:sz w:val="18"/>
-          <w:szCs w:val="18"/>
-          <w:lang w:val="en-US"/>
-        </w:rPr>
-        <w:t xml:space="preserve"> </w:t>
-      </w:r>
-      <w:r>
-        <w:rPr>
-          <w:rFonts w:ascii="Lucida Console" w:eastAsia="MingLiU" w:hAnsi="Lucida Console" w:cs="MingLiU"/>
+          <w:rFonts w:ascii="Lucida Console" w:eastAsia="細明體" w:hAnsi="Lucida Console" w:cs="細明體"/>
+          <w:color w:val="000000"/>
+          <w:sz w:val="18"/>
+          <w:szCs w:val="18"/>
+          <w:lang w:val="en-US"/>
+        </w:rPr>
+        <w:t xml:space="preserve"> </w:t>
+      </w:r>
+      <w:r>
+        <w:rPr>
+          <w:rFonts w:ascii="Lucida Console" w:eastAsia="細明體" w:hAnsi="Lucida Console" w:cs="細明體"/>
           <w:color w:val="006666"/>
           <w:sz w:val="18"/>
           <w:szCs w:val="18"/>
@@ -3090,17 +3330,17 @@
       </w:r>
       <w:r>
         <w:rPr>
-          <w:rFonts w:ascii="Lucida Console" w:eastAsia="MingLiU" w:hAnsi="Lucida Console" w:cs="MingLiU"/>
-          <w:color w:val="000000"/>
-          <w:sz w:val="18"/>
-          <w:szCs w:val="18"/>
-          <w:lang w:val="en-US"/>
-        </w:rPr>
-        <w:t xml:space="preserve"> </w:t>
-      </w:r>
-      <w:r>
-        <w:rPr>
-          <w:rFonts w:ascii="Lucida Console" w:eastAsia="MingLiU" w:hAnsi="Lucida Console" w:cs="MingLiU"/>
+          <w:rFonts w:ascii="Lucida Console" w:eastAsia="細明體" w:hAnsi="Lucida Console" w:cs="細明體"/>
+          <w:color w:val="000000"/>
+          <w:sz w:val="18"/>
+          <w:szCs w:val="18"/>
+          <w:lang w:val="en-US"/>
+        </w:rPr>
+        <w:t xml:space="preserve"> </w:t>
+      </w:r>
+      <w:r>
+        <w:rPr>
+          <w:rFonts w:ascii="Lucida Console" w:eastAsia="細明體" w:hAnsi="Lucida Console" w:cs="細明體"/>
           <w:color w:val="000000"/>
           <w:sz w:val="18"/>
           <w:szCs w:val="18"/>
@@ -3111,7 +3351,7 @@
       </w:r>
       <w:r>
         <w:rPr>
-          <w:rFonts w:ascii="Lucida Console" w:eastAsia="MingLiU" w:hAnsi="Lucida Console" w:cs="MingLiU"/>
+          <w:rFonts w:ascii="Lucida Console" w:eastAsia="細明體" w:hAnsi="Lucida Console" w:cs="細明體"/>
           <w:color w:val="660066"/>
           <w:sz w:val="18"/>
           <w:szCs w:val="18"/>
@@ -3121,17 +3361,17 @@
       </w:r>
       <w:r>
         <w:rPr>
-          <w:rFonts w:ascii="Lucida Console" w:eastAsia="MingLiU" w:hAnsi="Lucida Console" w:cs="MingLiU"/>
-          <w:color w:val="000000"/>
-          <w:sz w:val="18"/>
-          <w:szCs w:val="18"/>
-          <w:lang w:val="en-US"/>
-        </w:rPr>
-        <w:t xml:space="preserve"> </w:t>
-      </w:r>
-      <w:r>
-        <w:rPr>
-          <w:rFonts w:ascii="Lucida Console" w:eastAsia="MingLiU" w:hAnsi="Lucida Console" w:cs="MingLiU"/>
+          <w:rFonts w:ascii="Lucida Console" w:eastAsia="細明體" w:hAnsi="Lucida Console" w:cs="細明體"/>
+          <w:color w:val="000000"/>
+          <w:sz w:val="18"/>
+          <w:szCs w:val="18"/>
+          <w:lang w:val="en-US"/>
+        </w:rPr>
+        <w:t xml:space="preserve"> </w:t>
+      </w:r>
+      <w:r>
+        <w:rPr>
+          <w:rFonts w:ascii="Lucida Console" w:eastAsia="細明體" w:hAnsi="Lucida Console" w:cs="細明體"/>
           <w:color w:val="006666"/>
           <w:sz w:val="18"/>
           <w:szCs w:val="18"/>
@@ -3141,17 +3381,17 @@
       </w:r>
       <w:r>
         <w:rPr>
-          <w:rFonts w:ascii="Lucida Console" w:eastAsia="MingLiU" w:hAnsi="Lucida Console" w:cs="MingLiU"/>
-          <w:color w:val="000000"/>
-          <w:sz w:val="18"/>
-          <w:szCs w:val="18"/>
-          <w:lang w:val="en-US"/>
-        </w:rPr>
-        <w:t xml:space="preserve"> </w:t>
-      </w:r>
-      <w:r>
-        <w:rPr>
-          <w:rFonts w:ascii="Lucida Console" w:eastAsia="MingLiU" w:hAnsi="Lucida Console" w:cs="MingLiU"/>
+          <w:rFonts w:ascii="Lucida Console" w:eastAsia="細明體" w:hAnsi="Lucida Console" w:cs="細明體"/>
+          <w:color w:val="000000"/>
+          <w:sz w:val="18"/>
+          <w:szCs w:val="18"/>
+          <w:lang w:val="en-US"/>
+        </w:rPr>
+        <w:t xml:space="preserve"> </w:t>
+      </w:r>
+      <w:r>
+        <w:rPr>
+          <w:rFonts w:ascii="Lucida Console" w:eastAsia="細明體" w:hAnsi="Lucida Console" w:cs="細明體"/>
           <w:color w:val="006666"/>
           <w:sz w:val="18"/>
           <w:szCs w:val="18"/>
@@ -3161,7 +3401,7 @@
       </w:r>
       <w:r>
         <w:rPr>
-          <w:rFonts w:ascii="Lucida Console" w:eastAsia="MingLiU" w:hAnsi="Lucida Console" w:cs="MingLiU"/>
+          <w:rFonts w:ascii="Lucida Console" w:eastAsia="細明體" w:hAnsi="Lucida Console" w:cs="細明體"/>
           <w:color w:val="000000"/>
           <w:sz w:val="18"/>
           <w:szCs w:val="18"/>
@@ -3171,7 +3411,7 @@
       </w:r>
       <w:r>
         <w:rPr>
-          <w:rFonts w:ascii="Lucida Console" w:eastAsia="MingLiU" w:hAnsi="Lucida Console" w:cs="MingLiU"/>
+          <w:rFonts w:ascii="Lucida Console" w:eastAsia="細明體" w:hAnsi="Lucida Console" w:cs="細明體"/>
           <w:color w:val="006666"/>
           <w:sz w:val="18"/>
           <w:szCs w:val="18"/>
@@ -3181,17 +3421,17 @@
       </w:r>
       <w:r>
         <w:rPr>
-          <w:rFonts w:ascii="Lucida Console" w:eastAsia="MingLiU" w:hAnsi="Lucida Console" w:cs="MingLiU"/>
-          <w:color w:val="000000"/>
-          <w:sz w:val="18"/>
-          <w:szCs w:val="18"/>
-          <w:lang w:val="en-US"/>
-        </w:rPr>
-        <w:t xml:space="preserve"> </w:t>
-      </w:r>
-      <w:r>
-        <w:rPr>
-          <w:rFonts w:ascii="Lucida Console" w:eastAsia="MingLiU" w:hAnsi="Lucida Console" w:cs="MingLiU"/>
+          <w:rFonts w:ascii="Lucida Console" w:eastAsia="細明體" w:hAnsi="Lucida Console" w:cs="細明體"/>
+          <w:color w:val="000000"/>
+          <w:sz w:val="18"/>
+          <w:szCs w:val="18"/>
+          <w:lang w:val="en-US"/>
+        </w:rPr>
+        <w:t xml:space="preserve"> </w:t>
+      </w:r>
+      <w:r>
+        <w:rPr>
+          <w:rFonts w:ascii="Lucida Console" w:eastAsia="細明體" w:hAnsi="Lucida Console" w:cs="細明體"/>
           <w:color w:val="006666"/>
           <w:sz w:val="18"/>
           <w:szCs w:val="18"/>
@@ -3201,7 +3441,7 @@
       </w:r>
       <w:r>
         <w:rPr>
-          <w:rFonts w:ascii="Lucida Console" w:eastAsia="MingLiU" w:hAnsi="Lucida Console" w:cs="MingLiU"/>
+          <w:rFonts w:ascii="Lucida Console" w:eastAsia="細明體" w:hAnsi="Lucida Console" w:cs="細明體"/>
           <w:color w:val="000000"/>
           <w:sz w:val="18"/>
           <w:szCs w:val="18"/>
@@ -3211,7 +3451,7 @@
       </w:r>
       <w:r>
         <w:rPr>
-          <w:rFonts w:ascii="Lucida Console" w:eastAsia="MingLiU" w:hAnsi="Lucida Console" w:cs="MingLiU"/>
+          <w:rFonts w:ascii="Lucida Console" w:eastAsia="細明體" w:hAnsi="Lucida Console" w:cs="細明體"/>
           <w:color w:val="000000"/>
           <w:sz w:val="18"/>
           <w:szCs w:val="18"/>
@@ -3222,7 +3462,7 @@
       </w:r>
       <w:r>
         <w:rPr>
-          <w:rFonts w:ascii="Lucida Console" w:eastAsia="MingLiU" w:hAnsi="Lucida Console" w:cs="MingLiU"/>
+          <w:rFonts w:ascii="Lucida Console" w:eastAsia="細明體" w:hAnsi="Lucida Console" w:cs="細明體"/>
           <w:color w:val="006666"/>
           <w:sz w:val="18"/>
           <w:szCs w:val="18"/>
@@ -3232,7 +3472,7 @@
       </w:r>
       <w:r>
         <w:rPr>
-          <w:rFonts w:ascii="Lucida Console" w:eastAsia="MingLiU" w:hAnsi="Lucida Console" w:cs="MingLiU"/>
+          <w:rFonts w:ascii="Lucida Console" w:eastAsia="細明體" w:hAnsi="Lucida Console" w:cs="細明體"/>
           <w:color w:val="000000"/>
           <w:sz w:val="18"/>
           <w:szCs w:val="18"/>
@@ -3243,7 +3483,7 @@
       </w:r>
       <w:r>
         <w:rPr>
-          <w:rFonts w:ascii="Lucida Console" w:eastAsia="MingLiU" w:hAnsi="Lucida Console" w:cs="MingLiU"/>
+          <w:rFonts w:ascii="Lucida Console" w:eastAsia="細明體" w:hAnsi="Lucida Console" w:cs="細明體"/>
           <w:color w:val="660066"/>
           <w:sz w:val="18"/>
           <w:szCs w:val="18"/>
@@ -3253,17 +3493,17 @@
       </w:r>
       <w:r>
         <w:rPr>
-          <w:rFonts w:ascii="Lucida Console" w:eastAsia="MingLiU" w:hAnsi="Lucida Console" w:cs="MingLiU"/>
-          <w:color w:val="000000"/>
-          <w:sz w:val="18"/>
-          <w:szCs w:val="18"/>
-          <w:lang w:val="en-US"/>
-        </w:rPr>
-        <w:t xml:space="preserve"> </w:t>
-      </w:r>
-      <w:r>
-        <w:rPr>
-          <w:rFonts w:ascii="Lucida Console" w:eastAsia="MingLiU" w:hAnsi="Lucida Console" w:cs="MingLiU"/>
+          <w:rFonts w:ascii="Lucida Console" w:eastAsia="細明體" w:hAnsi="Lucida Console" w:cs="細明體"/>
+          <w:color w:val="000000"/>
+          <w:sz w:val="18"/>
+          <w:szCs w:val="18"/>
+          <w:lang w:val="en-US"/>
+        </w:rPr>
+        <w:t xml:space="preserve"> </w:t>
+      </w:r>
+      <w:r>
+        <w:rPr>
+          <w:rFonts w:ascii="Lucida Console" w:eastAsia="細明體" w:hAnsi="Lucida Console" w:cs="細明體"/>
           <w:color w:val="006666"/>
           <w:sz w:val="18"/>
           <w:szCs w:val="18"/>
@@ -3273,17 +3513,17 @@
       </w:r>
       <w:r>
         <w:rPr>
-          <w:rFonts w:ascii="Lucida Console" w:eastAsia="MingLiU" w:hAnsi="Lucida Console" w:cs="MingLiU"/>
-          <w:color w:val="000000"/>
-          <w:sz w:val="18"/>
-          <w:szCs w:val="18"/>
-          <w:lang w:val="en-US"/>
-        </w:rPr>
-        <w:t xml:space="preserve"> </w:t>
-      </w:r>
-      <w:r>
-        <w:rPr>
-          <w:rFonts w:ascii="Lucida Console" w:eastAsia="MingLiU" w:hAnsi="Lucida Console" w:cs="MingLiU"/>
+          <w:rFonts w:ascii="Lucida Console" w:eastAsia="細明體" w:hAnsi="Lucida Console" w:cs="細明體"/>
+          <w:color w:val="000000"/>
+          <w:sz w:val="18"/>
+          <w:szCs w:val="18"/>
+          <w:lang w:val="en-US"/>
+        </w:rPr>
+        <w:t xml:space="preserve"> </w:t>
+      </w:r>
+      <w:r>
+        <w:rPr>
+          <w:rFonts w:ascii="Lucida Console" w:eastAsia="細明體" w:hAnsi="Lucida Console" w:cs="細明體"/>
           <w:color w:val="006666"/>
           <w:sz w:val="18"/>
           <w:szCs w:val="18"/>
@@ -3293,7 +3533,7 @@
       </w:r>
       <w:r>
         <w:rPr>
-          <w:rFonts w:ascii="Lucida Console" w:eastAsia="MingLiU" w:hAnsi="Lucida Console" w:cs="MingLiU"/>
+          <w:rFonts w:ascii="Lucida Console" w:eastAsia="細明體" w:hAnsi="Lucida Console" w:cs="細明體"/>
           <w:color w:val="000000"/>
           <w:sz w:val="18"/>
           <w:szCs w:val="18"/>
@@ -3303,7 +3543,7 @@
       </w:r>
       <w:r>
         <w:rPr>
-          <w:rFonts w:ascii="Lucida Console" w:eastAsia="MingLiU" w:hAnsi="Lucida Console" w:cs="MingLiU"/>
+          <w:rFonts w:ascii="Lucida Console" w:eastAsia="細明體" w:hAnsi="Lucida Console" w:cs="細明體"/>
           <w:color w:val="006666"/>
           <w:sz w:val="18"/>
           <w:szCs w:val="18"/>
@@ -3313,17 +3553,17 @@
       </w:r>
       <w:r>
         <w:rPr>
-          <w:rFonts w:ascii="Lucida Console" w:eastAsia="MingLiU" w:hAnsi="Lucida Console" w:cs="MingLiU"/>
-          <w:color w:val="000000"/>
-          <w:sz w:val="18"/>
-          <w:szCs w:val="18"/>
-          <w:lang w:val="en-US"/>
-        </w:rPr>
-        <w:t xml:space="preserve"> </w:t>
-      </w:r>
-      <w:r>
-        <w:rPr>
-          <w:rFonts w:ascii="Lucida Console" w:eastAsia="MingLiU" w:hAnsi="Lucida Console" w:cs="MingLiU"/>
+          <w:rFonts w:ascii="Lucida Console" w:eastAsia="細明體" w:hAnsi="Lucida Console" w:cs="細明體"/>
+          <w:color w:val="000000"/>
+          <w:sz w:val="18"/>
+          <w:szCs w:val="18"/>
+          <w:lang w:val="en-US"/>
+        </w:rPr>
+        <w:t xml:space="preserve"> </w:t>
+      </w:r>
+      <w:r>
+        <w:rPr>
+          <w:rFonts w:ascii="Lucida Console" w:eastAsia="細明體" w:hAnsi="Lucida Console" w:cs="細明體"/>
           <w:color w:val="006666"/>
           <w:sz w:val="18"/>
           <w:szCs w:val="18"/>
@@ -3333,17 +3573,17 @@
       </w:r>
       <w:r>
         <w:rPr>
-          <w:rFonts w:ascii="Lucida Console" w:eastAsia="MingLiU" w:hAnsi="Lucida Console" w:cs="MingLiU"/>
-          <w:color w:val="000000"/>
-          <w:sz w:val="18"/>
-          <w:szCs w:val="18"/>
-          <w:lang w:val="en-US"/>
-        </w:rPr>
-        <w:t xml:space="preserve"> </w:t>
-      </w:r>
-      <w:r>
-        <w:rPr>
-          <w:rFonts w:ascii="Lucida Console" w:eastAsia="MingLiU" w:hAnsi="Lucida Console" w:cs="MingLiU"/>
+          <w:rFonts w:ascii="Lucida Console" w:eastAsia="細明體" w:hAnsi="Lucida Console" w:cs="細明體"/>
+          <w:color w:val="000000"/>
+          <w:sz w:val="18"/>
+          <w:szCs w:val="18"/>
+          <w:lang w:val="en-US"/>
+        </w:rPr>
+        <w:t xml:space="preserve"> </w:t>
+      </w:r>
+      <w:r>
+        <w:rPr>
+          <w:rFonts w:ascii="Lucida Console" w:eastAsia="細明體" w:hAnsi="Lucida Console" w:cs="細明體"/>
           <w:color w:val="006666"/>
           <w:sz w:val="18"/>
           <w:szCs w:val="18"/>
@@ -3353,7 +3593,7 @@
       </w:r>
       <w:r>
         <w:rPr>
-          <w:rFonts w:ascii="Lucida Console" w:eastAsia="MingLiU" w:hAnsi="Lucida Console" w:cs="MingLiU"/>
+          <w:rFonts w:ascii="Lucida Console" w:eastAsia="細明體" w:hAnsi="Lucida Console" w:cs="細明體"/>
           <w:color w:val="000000"/>
           <w:sz w:val="18"/>
           <w:szCs w:val="18"/>
@@ -3363,7 +3603,7 @@
       </w:r>
       <w:r>
         <w:rPr>
-          <w:rFonts w:ascii="Lucida Console" w:eastAsia="MingLiU" w:hAnsi="Lucida Console" w:cs="MingLiU"/>
+          <w:rFonts w:ascii="Lucida Console" w:eastAsia="細明體" w:hAnsi="Lucida Console" w:cs="細明體"/>
           <w:color w:val="000000"/>
           <w:sz w:val="18"/>
           <w:szCs w:val="18"/>
@@ -3374,7 +3614,7 @@
       </w:r>
       <w:r>
         <w:rPr>
-          <w:rFonts w:ascii="Lucida Console" w:eastAsia="MingLiU" w:hAnsi="Lucida Console" w:cs="MingLiU"/>
+          <w:rFonts w:ascii="Lucida Console" w:eastAsia="細明體" w:hAnsi="Lucida Console" w:cs="細明體"/>
           <w:color w:val="006666"/>
           <w:sz w:val="18"/>
           <w:szCs w:val="18"/>
@@ -3384,7 +3624,7 @@
       </w:r>
       <w:r>
         <w:rPr>
-          <w:rFonts w:ascii="Lucida Console" w:eastAsia="MingLiU" w:hAnsi="Lucida Console" w:cs="MingLiU"/>
+          <w:rFonts w:ascii="Lucida Console" w:eastAsia="細明體" w:hAnsi="Lucida Console" w:cs="細明體"/>
           <w:color w:val="000000"/>
           <w:sz w:val="18"/>
           <w:szCs w:val="18"/>
@@ -3395,7 +3635,7 @@
       </w:r>
       <w:r>
         <w:rPr>
-          <w:rFonts w:ascii="Lucida Console" w:eastAsia="MingLiU" w:hAnsi="Lucida Console" w:cs="MingLiU"/>
+          <w:rFonts w:ascii="Lucida Console" w:eastAsia="細明體" w:hAnsi="Lucida Console" w:cs="細明體"/>
           <w:color w:val="660066"/>
           <w:sz w:val="18"/>
           <w:szCs w:val="18"/>
@@ -3405,17 +3645,17 @@
       </w:r>
       <w:r>
         <w:rPr>
-          <w:rFonts w:ascii="Lucida Console" w:eastAsia="MingLiU" w:hAnsi="Lucida Console" w:cs="MingLiU"/>
-          <w:color w:val="000000"/>
-          <w:sz w:val="18"/>
-          <w:szCs w:val="18"/>
-          <w:lang w:val="en-US"/>
-        </w:rPr>
-        <w:t xml:space="preserve"> </w:t>
-      </w:r>
-      <w:r>
-        <w:rPr>
-          <w:rFonts w:ascii="Lucida Console" w:eastAsia="MingLiU" w:hAnsi="Lucida Console" w:cs="MingLiU"/>
+          <w:rFonts w:ascii="Lucida Console" w:eastAsia="細明體" w:hAnsi="Lucida Console" w:cs="細明體"/>
+          <w:color w:val="000000"/>
+          <w:sz w:val="18"/>
+          <w:szCs w:val="18"/>
+          <w:lang w:val="en-US"/>
+        </w:rPr>
+        <w:t xml:space="preserve"> </w:t>
+      </w:r>
+      <w:r>
+        <w:rPr>
+          <w:rFonts w:ascii="Lucida Console" w:eastAsia="細明體" w:hAnsi="Lucida Console" w:cs="細明體"/>
           <w:color w:val="006666"/>
           <w:sz w:val="18"/>
           <w:szCs w:val="18"/>
@@ -3425,17 +3665,17 @@
       </w:r>
       <w:r>
         <w:rPr>
-          <w:rFonts w:ascii="Lucida Console" w:eastAsia="MingLiU" w:hAnsi="Lucida Console" w:cs="MingLiU"/>
-          <w:color w:val="000000"/>
-          <w:sz w:val="18"/>
-          <w:szCs w:val="18"/>
-          <w:lang w:val="en-US"/>
-        </w:rPr>
-        <w:t xml:space="preserve"> </w:t>
-      </w:r>
-      <w:r>
-        <w:rPr>
-          <w:rFonts w:ascii="Lucida Console" w:eastAsia="MingLiU" w:hAnsi="Lucida Console" w:cs="MingLiU"/>
+          <w:rFonts w:ascii="Lucida Console" w:eastAsia="細明體" w:hAnsi="Lucida Console" w:cs="細明體"/>
+          <w:color w:val="000000"/>
+          <w:sz w:val="18"/>
+          <w:szCs w:val="18"/>
+          <w:lang w:val="en-US"/>
+        </w:rPr>
+        <w:t xml:space="preserve"> </w:t>
+      </w:r>
+      <w:r>
+        <w:rPr>
+          <w:rFonts w:ascii="Lucida Console" w:eastAsia="細明體" w:hAnsi="Lucida Console" w:cs="細明體"/>
           <w:color w:val="006666"/>
           <w:sz w:val="18"/>
           <w:szCs w:val="18"/>
@@ -3445,7 +3685,7 @@
       </w:r>
       <w:r>
         <w:rPr>
-          <w:rFonts w:ascii="Lucida Console" w:eastAsia="MingLiU" w:hAnsi="Lucida Console" w:cs="MingLiU"/>
+          <w:rFonts w:ascii="Lucida Console" w:eastAsia="細明體" w:hAnsi="Lucida Console" w:cs="細明體"/>
           <w:color w:val="000000"/>
           <w:sz w:val="18"/>
           <w:szCs w:val="18"/>
@@ -3455,7 +3695,7 @@
       </w:r>
       <w:r>
         <w:rPr>
-          <w:rFonts w:ascii="Lucida Console" w:eastAsia="MingLiU" w:hAnsi="Lucida Console" w:cs="MingLiU"/>
+          <w:rFonts w:ascii="Lucida Console" w:eastAsia="細明體" w:hAnsi="Lucida Console" w:cs="細明體"/>
           <w:color w:val="006666"/>
           <w:sz w:val="18"/>
           <w:szCs w:val="18"/>
@@ -3465,17 +3705,17 @@
       </w:r>
       <w:r>
         <w:rPr>
-          <w:rFonts w:ascii="Lucida Console" w:eastAsia="MingLiU" w:hAnsi="Lucida Console" w:cs="MingLiU"/>
-          <w:color w:val="000000"/>
-          <w:sz w:val="18"/>
-          <w:szCs w:val="18"/>
-          <w:lang w:val="en-US"/>
-        </w:rPr>
-        <w:t xml:space="preserve"> </w:t>
-      </w:r>
-      <w:r>
-        <w:rPr>
-          <w:rFonts w:ascii="Lucida Console" w:eastAsia="MingLiU" w:hAnsi="Lucida Console" w:cs="MingLiU"/>
+          <w:rFonts w:ascii="Lucida Console" w:eastAsia="細明體" w:hAnsi="Lucida Console" w:cs="細明體"/>
+          <w:color w:val="000000"/>
+          <w:sz w:val="18"/>
+          <w:szCs w:val="18"/>
+          <w:lang w:val="en-US"/>
+        </w:rPr>
+        <w:t xml:space="preserve"> </w:t>
+      </w:r>
+      <w:r>
+        <w:rPr>
+          <w:rFonts w:ascii="Lucida Console" w:eastAsia="細明體" w:hAnsi="Lucida Console" w:cs="細明體"/>
           <w:color w:val="006666"/>
           <w:sz w:val="18"/>
           <w:szCs w:val="18"/>
@@ -3485,17 +3725,17 @@
       </w:r>
       <w:r>
         <w:rPr>
-          <w:rFonts w:ascii="Lucida Console" w:eastAsia="MingLiU" w:hAnsi="Lucida Console" w:cs="MingLiU"/>
-          <w:color w:val="000000"/>
-          <w:sz w:val="18"/>
-          <w:szCs w:val="18"/>
-          <w:lang w:val="en-US"/>
-        </w:rPr>
-        <w:t xml:space="preserve"> </w:t>
-      </w:r>
-      <w:r>
-        <w:rPr>
-          <w:rFonts w:ascii="Lucida Console" w:eastAsia="MingLiU" w:hAnsi="Lucida Console" w:cs="MingLiU"/>
+          <w:rFonts w:ascii="Lucida Console" w:eastAsia="細明體" w:hAnsi="Lucida Console" w:cs="細明體"/>
+          <w:color w:val="000000"/>
+          <w:sz w:val="18"/>
+          <w:szCs w:val="18"/>
+          <w:lang w:val="en-US"/>
+        </w:rPr>
+        <w:t xml:space="preserve"> </w:t>
+      </w:r>
+      <w:r>
+        <w:rPr>
+          <w:rFonts w:ascii="Lucida Console" w:eastAsia="細明體" w:hAnsi="Lucida Console" w:cs="細明體"/>
           <w:color w:val="006666"/>
           <w:sz w:val="18"/>
           <w:szCs w:val="18"/>
@@ -3505,7 +3745,7 @@
       </w:r>
       <w:r>
         <w:rPr>
-          <w:rFonts w:ascii="Lucida Console" w:eastAsia="MingLiU" w:hAnsi="Lucida Console" w:cs="MingLiU"/>
+          <w:rFonts w:ascii="Lucida Console" w:eastAsia="細明體" w:hAnsi="Lucida Console" w:cs="細明體"/>
           <w:color w:val="000000"/>
           <w:sz w:val="18"/>
           <w:szCs w:val="18"/>
@@ -3516,7 +3756,7 @@
       </w:r>
       <w:r>
         <w:rPr>
-          <w:rFonts w:ascii="Lucida Console" w:eastAsia="MingLiU" w:hAnsi="Lucida Console" w:cs="MingLiU"/>
+          <w:rFonts w:ascii="Lucida Console" w:eastAsia="細明體" w:hAnsi="Lucida Console" w:cs="細明體"/>
           <w:color w:val="660066"/>
           <w:sz w:val="18"/>
           <w:szCs w:val="18"/>
@@ -3526,17 +3766,17 @@
       </w:r>
       <w:r>
         <w:rPr>
-          <w:rFonts w:ascii="Lucida Console" w:eastAsia="MingLiU" w:hAnsi="Lucida Console" w:cs="MingLiU"/>
-          <w:color w:val="000000"/>
-          <w:sz w:val="18"/>
-          <w:szCs w:val="18"/>
-          <w:lang w:val="en-US"/>
-        </w:rPr>
-        <w:t xml:space="preserve"> </w:t>
-      </w:r>
-      <w:r>
-        <w:rPr>
-          <w:rFonts w:ascii="Lucida Console" w:eastAsia="MingLiU" w:hAnsi="Lucida Console" w:cs="MingLiU"/>
+          <w:rFonts w:ascii="Lucida Console" w:eastAsia="細明體" w:hAnsi="Lucida Console" w:cs="細明體"/>
+          <w:color w:val="000000"/>
+          <w:sz w:val="18"/>
+          <w:szCs w:val="18"/>
+          <w:lang w:val="en-US"/>
+        </w:rPr>
+        <w:t xml:space="preserve"> </w:t>
+      </w:r>
+      <w:r>
+        <w:rPr>
+          <w:rFonts w:ascii="Lucida Console" w:eastAsia="細明體" w:hAnsi="Lucida Console" w:cs="細明體"/>
           <w:color w:val="006666"/>
           <w:sz w:val="18"/>
           <w:szCs w:val="18"/>
@@ -3546,17 +3786,17 @@
       </w:r>
       <w:r>
         <w:rPr>
-          <w:rFonts w:ascii="Lucida Console" w:eastAsia="MingLiU" w:hAnsi="Lucida Console" w:cs="MingLiU"/>
-          <w:color w:val="000000"/>
-          <w:sz w:val="18"/>
-          <w:szCs w:val="18"/>
-          <w:lang w:val="en-US"/>
-        </w:rPr>
-        <w:t xml:space="preserve"> </w:t>
-      </w:r>
-      <w:r>
-        <w:rPr>
-          <w:rFonts w:ascii="Lucida Console" w:eastAsia="MingLiU" w:hAnsi="Lucida Console" w:cs="MingLiU"/>
+          <w:rFonts w:ascii="Lucida Console" w:eastAsia="細明體" w:hAnsi="Lucida Console" w:cs="細明體"/>
+          <w:color w:val="000000"/>
+          <w:sz w:val="18"/>
+          <w:szCs w:val="18"/>
+          <w:lang w:val="en-US"/>
+        </w:rPr>
+        <w:t xml:space="preserve"> </w:t>
+      </w:r>
+      <w:r>
+        <w:rPr>
+          <w:rFonts w:ascii="Lucida Console" w:eastAsia="細明體" w:hAnsi="Lucida Console" w:cs="細明體"/>
           <w:color w:val="006666"/>
           <w:sz w:val="18"/>
           <w:szCs w:val="18"/>
@@ -3566,7 +3806,7 @@
       </w:r>
       <w:r>
         <w:rPr>
-          <w:rFonts w:ascii="Lucida Console" w:eastAsia="MingLiU" w:hAnsi="Lucida Console" w:cs="MingLiU"/>
+          <w:rFonts w:ascii="Lucida Console" w:eastAsia="細明體" w:hAnsi="Lucida Console" w:cs="細明體"/>
           <w:color w:val="000000"/>
           <w:sz w:val="18"/>
           <w:szCs w:val="18"/>
@@ -3576,7 +3816,7 @@
       </w:r>
       <w:r>
         <w:rPr>
-          <w:rFonts w:ascii="Lucida Console" w:eastAsia="MingLiU" w:hAnsi="Lucida Console" w:cs="MingLiU"/>
+          <w:rFonts w:ascii="Lucida Console" w:eastAsia="細明體" w:hAnsi="Lucida Console" w:cs="細明體"/>
           <w:color w:val="006666"/>
           <w:sz w:val="18"/>
           <w:szCs w:val="18"/>
@@ -3586,17 +3826,17 @@
       </w:r>
       <w:r>
         <w:rPr>
-          <w:rFonts w:ascii="Lucida Console" w:eastAsia="MingLiU" w:hAnsi="Lucida Console" w:cs="MingLiU"/>
-          <w:color w:val="000000"/>
-          <w:sz w:val="18"/>
-          <w:szCs w:val="18"/>
-          <w:lang w:val="en-US"/>
-        </w:rPr>
-        <w:t xml:space="preserve"> </w:t>
-      </w:r>
-      <w:r>
-        <w:rPr>
-          <w:rFonts w:ascii="Lucida Console" w:eastAsia="MingLiU" w:hAnsi="Lucida Console" w:cs="MingLiU"/>
+          <w:rFonts w:ascii="Lucida Console" w:eastAsia="細明體" w:hAnsi="Lucida Console" w:cs="細明體"/>
+          <w:color w:val="000000"/>
+          <w:sz w:val="18"/>
+          <w:szCs w:val="18"/>
+          <w:lang w:val="en-US"/>
+        </w:rPr>
+        <w:t xml:space="preserve"> </w:t>
+      </w:r>
+      <w:r>
+        <w:rPr>
+          <w:rFonts w:ascii="Lucida Console" w:eastAsia="細明體" w:hAnsi="Lucida Console" w:cs="細明體"/>
           <w:color w:val="006666"/>
           <w:sz w:val="18"/>
           <w:szCs w:val="18"/>
@@ -3606,17 +3846,17 @@
       </w:r>
       <w:r>
         <w:rPr>
-          <w:rFonts w:ascii="Lucida Console" w:eastAsia="MingLiU" w:hAnsi="Lucida Console" w:cs="MingLiU"/>
-          <w:color w:val="000000"/>
-          <w:sz w:val="18"/>
-          <w:szCs w:val="18"/>
-          <w:lang w:val="en-US"/>
-        </w:rPr>
-        <w:t xml:space="preserve"> </w:t>
-      </w:r>
-      <w:r>
-        <w:rPr>
-          <w:rFonts w:ascii="Lucida Console" w:eastAsia="MingLiU" w:hAnsi="Lucida Console" w:cs="MingLiU"/>
+          <w:rFonts w:ascii="Lucida Console" w:eastAsia="細明體" w:hAnsi="Lucida Console" w:cs="細明體"/>
+          <w:color w:val="000000"/>
+          <w:sz w:val="18"/>
+          <w:szCs w:val="18"/>
+          <w:lang w:val="en-US"/>
+        </w:rPr>
+        <w:t xml:space="preserve"> </w:t>
+      </w:r>
+      <w:r>
+        <w:rPr>
+          <w:rFonts w:ascii="Lucida Console" w:eastAsia="細明體" w:hAnsi="Lucida Console" w:cs="細明體"/>
           <w:color w:val="006666"/>
           <w:sz w:val="18"/>
           <w:szCs w:val="18"/>
@@ -3626,7 +3866,7 @@
       </w:r>
       <w:r>
         <w:rPr>
-          <w:rFonts w:ascii="Lucida Console" w:eastAsia="MingLiU" w:hAnsi="Lucida Console" w:cs="MingLiU"/>
+          <w:rFonts w:ascii="Lucida Console" w:eastAsia="細明體" w:hAnsi="Lucida Console" w:cs="細明體"/>
           <w:color w:val="000000"/>
           <w:sz w:val="18"/>
           <w:szCs w:val="18"/>
@@ -3637,7 +3877,7 @@
       </w:r>
       <w:r>
         <w:rPr>
-          <w:rFonts w:ascii="Lucida Console" w:eastAsia="MingLiU" w:hAnsi="Lucida Console" w:cs="MingLiU"/>
+          <w:rFonts w:ascii="Lucida Console" w:eastAsia="細明體" w:hAnsi="Lucida Console" w:cs="細明體"/>
           <w:color w:val="660066"/>
           <w:sz w:val="18"/>
           <w:szCs w:val="18"/>
@@ -3647,17 +3887,17 @@
       </w:r>
       <w:r>
         <w:rPr>
-          <w:rFonts w:ascii="Lucida Console" w:eastAsia="MingLiU" w:hAnsi="Lucida Console" w:cs="MingLiU"/>
-          <w:color w:val="000000"/>
-          <w:sz w:val="18"/>
-          <w:szCs w:val="18"/>
-          <w:lang w:val="en-US"/>
-        </w:rPr>
-        <w:t xml:space="preserve"> </w:t>
-      </w:r>
-      <w:r>
-        <w:rPr>
-          <w:rFonts w:ascii="Lucida Console" w:eastAsia="MingLiU" w:hAnsi="Lucida Console" w:cs="MingLiU"/>
+          <w:rFonts w:ascii="Lucida Console" w:eastAsia="細明體" w:hAnsi="Lucida Console" w:cs="細明體"/>
+          <w:color w:val="000000"/>
+          <w:sz w:val="18"/>
+          <w:szCs w:val="18"/>
+          <w:lang w:val="en-US"/>
+        </w:rPr>
+        <w:t xml:space="preserve"> </w:t>
+      </w:r>
+      <w:r>
+        <w:rPr>
+          <w:rFonts w:ascii="Lucida Console" w:eastAsia="細明體" w:hAnsi="Lucida Console" w:cs="細明體"/>
           <w:color w:val="006666"/>
           <w:sz w:val="18"/>
           <w:szCs w:val="18"/>
@@ -3667,17 +3907,17 @@
       </w:r>
       <w:r>
         <w:rPr>
-          <w:rFonts w:ascii="Lucida Console" w:eastAsia="MingLiU" w:hAnsi="Lucida Console" w:cs="MingLiU"/>
-          <w:color w:val="000000"/>
-          <w:sz w:val="18"/>
-          <w:szCs w:val="18"/>
-          <w:lang w:val="en-US"/>
-        </w:rPr>
-        <w:t xml:space="preserve"> </w:t>
-      </w:r>
-      <w:r>
-        <w:rPr>
-          <w:rFonts w:ascii="Lucida Console" w:eastAsia="MingLiU" w:hAnsi="Lucida Console" w:cs="MingLiU"/>
+          <w:rFonts w:ascii="Lucida Console" w:eastAsia="細明體" w:hAnsi="Lucida Console" w:cs="細明體"/>
+          <w:color w:val="000000"/>
+          <w:sz w:val="18"/>
+          <w:szCs w:val="18"/>
+          <w:lang w:val="en-US"/>
+        </w:rPr>
+        <w:t xml:space="preserve"> </w:t>
+      </w:r>
+      <w:r>
+        <w:rPr>
+          <w:rFonts w:ascii="Lucida Console" w:eastAsia="細明體" w:hAnsi="Lucida Console" w:cs="細明體"/>
           <w:color w:val="006666"/>
           <w:sz w:val="18"/>
           <w:szCs w:val="18"/>
@@ -3687,7 +3927,7 @@
       </w:r>
       <w:r>
         <w:rPr>
-          <w:rFonts w:ascii="Lucida Console" w:eastAsia="MingLiU" w:hAnsi="Lucida Console" w:cs="MingLiU"/>
+          <w:rFonts w:ascii="Lucida Console" w:eastAsia="細明體" w:hAnsi="Lucida Console" w:cs="細明體"/>
           <w:color w:val="000000"/>
           <w:sz w:val="18"/>
           <w:szCs w:val="18"/>
@@ -3697,7 +3937,7 @@
       </w:r>
       <w:r>
         <w:rPr>
-          <w:rFonts w:ascii="Lucida Console" w:eastAsia="MingLiU" w:hAnsi="Lucida Console" w:cs="MingLiU"/>
+          <w:rFonts w:ascii="Lucida Console" w:eastAsia="細明體" w:hAnsi="Lucida Console" w:cs="細明體"/>
           <w:color w:val="006666"/>
           <w:sz w:val="18"/>
           <w:szCs w:val="18"/>
@@ -3707,17 +3947,17 @@
       </w:r>
       <w:r>
         <w:rPr>
-          <w:rFonts w:ascii="Lucida Console" w:eastAsia="MingLiU" w:hAnsi="Lucida Console" w:cs="MingLiU"/>
-          <w:color w:val="000000"/>
-          <w:sz w:val="18"/>
-          <w:szCs w:val="18"/>
-          <w:lang w:val="en-US"/>
-        </w:rPr>
-        <w:t xml:space="preserve"> </w:t>
-      </w:r>
-      <w:r>
-        <w:rPr>
-          <w:rFonts w:ascii="Lucida Console" w:eastAsia="MingLiU" w:hAnsi="Lucida Console" w:cs="MingLiU"/>
+          <w:rFonts w:ascii="Lucida Console" w:eastAsia="細明體" w:hAnsi="Lucida Console" w:cs="細明體"/>
+          <w:color w:val="000000"/>
+          <w:sz w:val="18"/>
+          <w:szCs w:val="18"/>
+          <w:lang w:val="en-US"/>
+        </w:rPr>
+        <w:t xml:space="preserve"> </w:t>
+      </w:r>
+      <w:r>
+        <w:rPr>
+          <w:rFonts w:ascii="Lucida Console" w:eastAsia="細明體" w:hAnsi="Lucida Console" w:cs="細明體"/>
           <w:color w:val="006666"/>
           <w:sz w:val="18"/>
           <w:szCs w:val="18"/>
@@ -3727,17 +3967,17 @@
       </w:r>
       <w:r>
         <w:rPr>
-          <w:rFonts w:ascii="Lucida Console" w:eastAsia="MingLiU" w:hAnsi="Lucida Console" w:cs="MingLiU"/>
-          <w:color w:val="000000"/>
-          <w:sz w:val="18"/>
-          <w:szCs w:val="18"/>
-          <w:lang w:val="en-US"/>
-        </w:rPr>
-        <w:t xml:space="preserve"> </w:t>
-      </w:r>
-      <w:r>
-        <w:rPr>
-          <w:rFonts w:ascii="Lucida Console" w:eastAsia="MingLiU" w:hAnsi="Lucida Console" w:cs="MingLiU"/>
+          <w:rFonts w:ascii="Lucida Console" w:eastAsia="細明體" w:hAnsi="Lucida Console" w:cs="細明體"/>
+          <w:color w:val="000000"/>
+          <w:sz w:val="18"/>
+          <w:szCs w:val="18"/>
+          <w:lang w:val="en-US"/>
+        </w:rPr>
+        <w:t xml:space="preserve"> </w:t>
+      </w:r>
+      <w:r>
+        <w:rPr>
+          <w:rFonts w:ascii="Lucida Console" w:eastAsia="細明體" w:hAnsi="Lucida Console" w:cs="細明體"/>
           <w:color w:val="006666"/>
           <w:sz w:val="18"/>
           <w:szCs w:val="18"/>
@@ -3747,7 +3987,7 @@
       </w:r>
       <w:r>
         <w:rPr>
-          <w:rFonts w:ascii="Lucida Console" w:eastAsia="MingLiU" w:hAnsi="Lucida Console" w:cs="MingLiU"/>
+          <w:rFonts w:ascii="Lucida Console" w:eastAsia="細明體" w:hAnsi="Lucida Console" w:cs="細明體"/>
           <w:color w:val="000000"/>
           <w:sz w:val="18"/>
           <w:szCs w:val="18"/>
@@ -3757,7 +3997,7 @@
       </w:r>
       <w:r>
         <w:rPr>
-          <w:rFonts w:ascii="Lucida Console" w:eastAsia="MingLiU" w:hAnsi="Lucida Console" w:cs="MingLiU"/>
+          <w:rFonts w:ascii="Lucida Console" w:eastAsia="細明體" w:hAnsi="Lucida Console" w:cs="細明體"/>
           <w:color w:val="000000"/>
           <w:sz w:val="18"/>
           <w:szCs w:val="18"/>
@@ -3768,7 +4008,7 @@
       </w:r>
       <w:r>
         <w:rPr>
-          <w:rFonts w:ascii="Lucida Console" w:eastAsia="MingLiU" w:hAnsi="Lucida Console" w:cs="MingLiU"/>
+          <w:rFonts w:ascii="Lucida Console" w:eastAsia="細明體" w:hAnsi="Lucida Console" w:cs="細明體"/>
           <w:color w:val="006666"/>
           <w:sz w:val="18"/>
           <w:szCs w:val="18"/>
@@ -3778,7 +4018,7 @@
       </w:r>
       <w:r>
         <w:rPr>
-          <w:rFonts w:ascii="Lucida Console" w:eastAsia="MingLiU" w:hAnsi="Lucida Console" w:cs="MingLiU"/>
+          <w:rFonts w:ascii="Lucida Console" w:eastAsia="細明體" w:hAnsi="Lucida Console" w:cs="細明體"/>
           <w:color w:val="000000"/>
           <w:sz w:val="18"/>
           <w:szCs w:val="18"/>
@@ -3789,7 +4029,7 @@
       </w:r>
       <w:r>
         <w:rPr>
-          <w:rFonts w:ascii="Lucida Console" w:eastAsia="MingLiU" w:hAnsi="Lucida Console" w:cs="MingLiU"/>
+          <w:rFonts w:ascii="Lucida Console" w:eastAsia="細明體" w:hAnsi="Lucida Console" w:cs="細明體"/>
           <w:color w:val="660066"/>
           <w:sz w:val="18"/>
           <w:szCs w:val="18"/>
@@ -3799,17 +4039,17 @@
       </w:r>
       <w:r>
         <w:rPr>
-          <w:rFonts w:ascii="Lucida Console" w:eastAsia="MingLiU" w:hAnsi="Lucida Console" w:cs="MingLiU"/>
-          <w:color w:val="000000"/>
-          <w:sz w:val="18"/>
-          <w:szCs w:val="18"/>
-          <w:lang w:val="en-US"/>
-        </w:rPr>
-        <w:t xml:space="preserve"> </w:t>
-      </w:r>
-      <w:r>
-        <w:rPr>
-          <w:rFonts w:ascii="Lucida Console" w:eastAsia="MingLiU" w:hAnsi="Lucida Console" w:cs="MingLiU"/>
+          <w:rFonts w:ascii="Lucida Console" w:eastAsia="細明體" w:hAnsi="Lucida Console" w:cs="細明體"/>
+          <w:color w:val="000000"/>
+          <w:sz w:val="18"/>
+          <w:szCs w:val="18"/>
+          <w:lang w:val="en-US"/>
+        </w:rPr>
+        <w:t xml:space="preserve"> </w:t>
+      </w:r>
+      <w:r>
+        <w:rPr>
+          <w:rFonts w:ascii="Lucida Console" w:eastAsia="細明體" w:hAnsi="Lucida Console" w:cs="細明體"/>
           <w:color w:val="006666"/>
           <w:sz w:val="18"/>
           <w:szCs w:val="18"/>
@@ -3819,17 +4059,17 @@
       </w:r>
       <w:r>
         <w:rPr>
-          <w:rFonts w:ascii="Lucida Console" w:eastAsia="MingLiU" w:hAnsi="Lucida Console" w:cs="MingLiU"/>
-          <w:color w:val="000000"/>
-          <w:sz w:val="18"/>
-          <w:szCs w:val="18"/>
-          <w:lang w:val="en-US"/>
-        </w:rPr>
-        <w:t xml:space="preserve"> </w:t>
-      </w:r>
-      <w:r>
-        <w:rPr>
-          <w:rFonts w:ascii="Lucida Console" w:eastAsia="MingLiU" w:hAnsi="Lucida Console" w:cs="MingLiU"/>
+          <w:rFonts w:ascii="Lucida Console" w:eastAsia="細明體" w:hAnsi="Lucida Console" w:cs="細明體"/>
+          <w:color w:val="000000"/>
+          <w:sz w:val="18"/>
+          <w:szCs w:val="18"/>
+          <w:lang w:val="en-US"/>
+        </w:rPr>
+        <w:t xml:space="preserve"> </w:t>
+      </w:r>
+      <w:r>
+        <w:rPr>
+          <w:rFonts w:ascii="Lucida Console" w:eastAsia="細明體" w:hAnsi="Lucida Console" w:cs="細明體"/>
           <w:color w:val="006666"/>
           <w:sz w:val="18"/>
           <w:szCs w:val="18"/>
@@ -3839,7 +4079,7 @@
       </w:r>
       <w:r>
         <w:rPr>
-          <w:rFonts w:ascii="Lucida Console" w:eastAsia="MingLiU" w:hAnsi="Lucida Console" w:cs="MingLiU"/>
+          <w:rFonts w:ascii="Lucida Console" w:eastAsia="細明體" w:hAnsi="Lucida Console" w:cs="細明體"/>
           <w:color w:val="000000"/>
           <w:sz w:val="18"/>
           <w:szCs w:val="18"/>
@@ -3849,7 +4089,7 @@
       </w:r>
       <w:r>
         <w:rPr>
-          <w:rFonts w:ascii="Lucida Console" w:eastAsia="MingLiU" w:hAnsi="Lucida Console" w:cs="MingLiU"/>
+          <w:rFonts w:ascii="Lucida Console" w:eastAsia="細明體" w:hAnsi="Lucida Console" w:cs="細明體"/>
           <w:color w:val="006666"/>
           <w:sz w:val="18"/>
           <w:szCs w:val="18"/>
@@ -3859,17 +4099,17 @@
       </w:r>
       <w:r>
         <w:rPr>
-          <w:rFonts w:ascii="Lucida Console" w:eastAsia="MingLiU" w:hAnsi="Lucida Console" w:cs="MingLiU"/>
-          <w:color w:val="000000"/>
-          <w:sz w:val="18"/>
-          <w:szCs w:val="18"/>
-          <w:lang w:val="en-US"/>
-        </w:rPr>
-        <w:t xml:space="preserve"> </w:t>
-      </w:r>
-      <w:r>
-        <w:rPr>
-          <w:rFonts w:ascii="Lucida Console" w:eastAsia="MingLiU" w:hAnsi="Lucida Console" w:cs="MingLiU"/>
+          <w:rFonts w:ascii="Lucida Console" w:eastAsia="細明體" w:hAnsi="Lucida Console" w:cs="細明體"/>
+          <w:color w:val="000000"/>
+          <w:sz w:val="18"/>
+          <w:szCs w:val="18"/>
+          <w:lang w:val="en-US"/>
+        </w:rPr>
+        <w:t xml:space="preserve"> </w:t>
+      </w:r>
+      <w:r>
+        <w:rPr>
+          <w:rFonts w:ascii="Lucida Console" w:eastAsia="細明體" w:hAnsi="Lucida Console" w:cs="細明體"/>
           <w:color w:val="006666"/>
           <w:sz w:val="18"/>
           <w:szCs w:val="18"/>
@@ -3879,17 +4119,17 @@
       </w:r>
       <w:r>
         <w:rPr>
-          <w:rFonts w:ascii="Lucida Console" w:eastAsia="MingLiU" w:hAnsi="Lucida Console" w:cs="MingLiU"/>
-          <w:color w:val="000000"/>
-          <w:sz w:val="18"/>
-          <w:szCs w:val="18"/>
-          <w:lang w:val="en-US"/>
-        </w:rPr>
-        <w:t xml:space="preserve"> </w:t>
-      </w:r>
-      <w:r>
-        <w:rPr>
-          <w:rFonts w:ascii="Lucida Console" w:eastAsia="MingLiU" w:hAnsi="Lucida Console" w:cs="MingLiU"/>
+          <w:rFonts w:ascii="Lucida Console" w:eastAsia="細明體" w:hAnsi="Lucida Console" w:cs="細明體"/>
+          <w:color w:val="000000"/>
+          <w:sz w:val="18"/>
+          <w:szCs w:val="18"/>
+          <w:lang w:val="en-US"/>
+        </w:rPr>
+        <w:t xml:space="preserve"> </w:t>
+      </w:r>
+      <w:r>
+        <w:rPr>
+          <w:rFonts w:ascii="Lucida Console" w:eastAsia="細明體" w:hAnsi="Lucida Console" w:cs="細明體"/>
           <w:color w:val="006666"/>
           <w:sz w:val="18"/>
           <w:szCs w:val="18"/>
@@ -3906,7 +4146,7 @@
         </w:numPr>
         <w:spacing w:before="100" w:beforeAutospacing="1" w:after="100" w:afterAutospacing="1" w:line="300" w:lineRule="atLeast"/>
         <w:rPr>
-          <w:rFonts w:ascii="Arial" w:eastAsia="PMingLiU" w:hAnsi="Arial" w:cs="Arial"/>
+          <w:rFonts w:ascii="Arial" w:eastAsia="新細明體" w:hAnsi="Arial" w:cs="Arial"/>
           <w:color w:val="000000"/>
           <w:sz w:val="20"/>
           <w:szCs w:val="20"/>
@@ -3915,7 +4155,7 @@
       </w:pPr>
       <w:r>
         <w:rPr>
-          <w:rFonts w:ascii="Arial" w:eastAsia="PMingLiU" w:hAnsi="Arial" w:cs="Arial"/>
+          <w:rFonts w:ascii="Arial" w:eastAsia="新細明體" w:hAnsi="Arial" w:cs="Arial"/>
           <w:color w:val="000000"/>
           <w:sz w:val="20"/>
           <w:szCs w:val="20"/>
@@ -3925,7 +4165,7 @@
       </w:r>
       <w:r>
         <w:rPr>
-          <w:rFonts w:ascii="Arial" w:eastAsia="PMingLiU" w:hAnsi="Arial" w:cs="Arial"/>
+          <w:rFonts w:ascii="Arial" w:eastAsia="新細明體" w:hAnsi="Arial" w:cs="Arial"/>
           <w:color w:val="000000"/>
           <w:sz w:val="20"/>
           <w:szCs w:val="20"/>
@@ -3935,7 +4175,7 @@
       </w:r>
       <w:r>
         <w:rPr>
-          <w:rFonts w:ascii="Arial" w:eastAsia="PMingLiU" w:hAnsi="Arial" w:cs="Arial"/>
+          <w:rFonts w:ascii="Arial" w:eastAsia="新細明體" w:hAnsi="Arial" w:cs="Arial"/>
           <w:b/>
           <w:bCs/>
           <w:color w:val="000000"/>
@@ -3948,7 +4188,7 @@
       <w:proofErr w:type="spellStart"/>
       <w:r>
         <w:rPr>
-          <w:rFonts w:ascii="Arial" w:eastAsia="PMingLiU" w:hAnsi="Arial" w:cs="Arial"/>
+          <w:rFonts w:ascii="Arial" w:eastAsia="新細明體" w:hAnsi="Arial" w:cs="Arial"/>
           <w:b/>
           <w:bCs/>
           <w:color w:val="000000"/>
@@ -3961,7 +4201,7 @@
       <w:proofErr w:type="spellEnd"/>
       <w:r>
         <w:rPr>
-          <w:rFonts w:ascii="Arial" w:eastAsia="PMingLiU" w:hAnsi="Arial" w:cs="Arial"/>
+          <w:rFonts w:ascii="Arial" w:eastAsia="新細明體" w:hAnsi="Arial" w:cs="Arial"/>
           <w:b/>
           <w:bCs/>
           <w:color w:val="000000"/>
@@ -3982,7 +4222,7 @@
       </w:pPr>
       <w:r>
         <w:rPr>
-          <w:rFonts w:ascii="Arial" w:eastAsia="PMingLiU" w:hAnsi="Arial" w:cs="Arial"/>
+          <w:rFonts w:ascii="Arial" w:eastAsia="新細明體" w:hAnsi="Arial" w:cs="Arial"/>
           <w:color w:val="000000"/>
           <w:sz w:val="20"/>
           <w:szCs w:val="20"/>
@@ -3992,7 +4232,7 @@
       </w:r>
       <w:r>
         <w:rPr>
-          <w:rFonts w:ascii="Arial" w:eastAsia="PMingLiU" w:hAnsi="Arial" w:cs="Arial"/>
+          <w:rFonts w:ascii="Arial" w:eastAsia="新細明體" w:hAnsi="Arial" w:cs="Arial"/>
           <w:color w:val="000000"/>
           <w:sz w:val="20"/>
           <w:szCs w:val="20"/>
@@ -4002,7 +4242,7 @@
       </w:r>
       <w:r>
         <w:rPr>
-          <w:rFonts w:ascii="Arial" w:eastAsia="PMingLiU" w:hAnsi="Arial" w:cs="Arial"/>
+          <w:rFonts w:ascii="Arial" w:eastAsia="新細明體" w:hAnsi="Arial" w:cs="Arial"/>
           <w:b/>
           <w:bCs/>
           <w:color w:val="000000"/>
@@ -4014,7 +4254,7 @@
       </w:r>
       <w:r>
         <w:rPr>
-          <w:rFonts w:ascii="Arial" w:eastAsia="PMingLiU" w:hAnsi="Arial" w:cs="Arial"/>
+          <w:rFonts w:ascii="Arial" w:eastAsia="新細明體" w:hAnsi="Arial" w:cs="Arial"/>
           <w:b/>
           <w:bCs/>
           <w:color w:val="000000"/>
@@ -4047,12 +4287,12 @@
       <w:pPr>
         <w:pStyle w:val="Heading31"/>
       </w:pPr>
-      <w:bookmarkStart w:id="6" w:name="_Toc402478798"/>
+      <w:bookmarkStart w:id="8" w:name="_Toc402632146"/>
       <w:r>
         <w:lastRenderedPageBreak/>
         <w:t>Priority</w:t>
       </w:r>
-      <w:bookmarkEnd w:id="6"/>
+      <w:bookmarkEnd w:id="8"/>
     </w:p>
     <w:p>
       <w:pPr>
@@ -4290,7 +4530,7 @@
     </w:p>
     <w:p>
       <w:pPr>
-        <w:pStyle w:val="HTMLPreformatted"/>
+        <w:pStyle w:val="HTML"/>
         <w:shd w:val="clear" w:color="auto" w:fill="EEEEEE"/>
         <w:ind w:left="720"/>
         <w:rPr>
@@ -5358,7 +5598,7 @@
     </w:p>
     <w:p>
       <w:pPr>
-        <w:pStyle w:val="HTMLPreformatted"/>
+        <w:pStyle w:val="HTML"/>
         <w:shd w:val="clear" w:color="auto" w:fill="EEEEEE"/>
         <w:ind w:left="720"/>
         <w:rPr>
@@ -6894,7 +7134,7 @@
     </w:p>
     <w:p>
       <w:pPr>
-        <w:pStyle w:val="HTMLPreformatted"/>
+        <w:pStyle w:val="HTML"/>
         <w:shd w:val="clear" w:color="auto" w:fill="EEEEEE"/>
         <w:ind w:left="720"/>
         <w:rPr>
@@ -8974,7 +9214,7 @@
           <w:lang w:val="en-US"/>
         </w:rPr>
       </w:pPr>
-      <w:bookmarkStart w:id="7" w:name="_Toc402478799"/>
+      <w:bookmarkStart w:id="9" w:name="_Toc402632147"/>
       <w:r>
         <w:rPr>
           <w:rFonts w:hint="eastAsia"/>
@@ -8989,7 +9229,7 @@
         </w:rPr>
         <w:t>algorithm</w:t>
       </w:r>
-      <w:bookmarkEnd w:id="7"/>
+      <w:bookmarkEnd w:id="9"/>
     </w:p>
     <w:p>
       <w:pPr>
@@ -9036,7 +9276,7 @@
     </w:p>
     <w:p>
       <w:pPr>
-        <w:pStyle w:val="ListParagraph"/>
+        <w:pStyle w:val="a8"/>
         <w:numPr>
           <w:ilvl w:val="1"/>
           <w:numId w:val="1"/>
@@ -9068,7 +9308,7 @@
     </w:p>
     <w:p>
       <w:pPr>
-        <w:pStyle w:val="ListParagraph"/>
+        <w:pStyle w:val="a8"/>
         <w:numPr>
           <w:ilvl w:val="1"/>
           <w:numId w:val="1"/>
@@ -9130,7 +9370,7 @@
     </w:p>
     <w:p>
       <w:pPr>
-        <w:pStyle w:val="ListParagraph"/>
+        <w:pStyle w:val="a8"/>
         <w:numPr>
           <w:ilvl w:val="1"/>
           <w:numId w:val="1"/>
@@ -9182,7 +9422,7 @@
     </w:p>
     <w:p>
       <w:pPr>
-        <w:pStyle w:val="ListParagraph"/>
+        <w:pStyle w:val="a8"/>
         <w:numPr>
           <w:ilvl w:val="1"/>
           <w:numId w:val="1"/>
@@ -9214,7 +9454,7 @@
     </w:p>
     <w:p>
       <w:pPr>
-        <w:pStyle w:val="ListParagraph"/>
+        <w:pStyle w:val="a8"/>
         <w:numPr>
           <w:ilvl w:val="1"/>
           <w:numId w:val="1"/>
@@ -9227,15 +9467,7 @@
         <w:rPr>
           <w:lang w:val="en-US"/>
         </w:rPr>
-        <w:t xml:space="preserve">Access all of the results, and find the FIRST course with the higher priority. This can avoid the case that many result have the same priority and make the program hard to determine with result is the most satisfy as the highest priority course will always in the top of List. </w:t>
-      </w:r>
-      <w:bookmarkStart w:id="8" w:name="_GoBack"/>
-      <w:bookmarkEnd w:id="8"/>
-      <w:r>
-        <w:rPr>
-          <w:lang w:val="en-US"/>
-        </w:rPr>
-        <w:t xml:space="preserve"> </w:t>
+        <w:t xml:space="preserve">Access all of the results, and find the FIRST course with the higher priority. This can avoid the case that many result have the same priority and make the program hard to determine with result is the most satisfy as the highest priority course will always in the top of List.  </w:t>
       </w:r>
     </w:p>
     <w:sectPr>
@@ -10175,15 +10407,15 @@
     <w:lsdException w:name="List Table 6 Colorful Accent 6" w:uiPriority="51"/>
     <w:lsdException w:name="List Table 7 Colorful Accent 6" w:uiPriority="52"/>
   </w:latentStyles>
-  <w:style w:type="paragraph" w:default="1" w:styleId="Normal">
+  <w:style w:type="paragraph" w:default="1" w:styleId="a">
     <w:name w:val="Normal"/>
     <w:qFormat/>
   </w:style>
-  <w:style w:type="paragraph" w:styleId="Heading1">
+  <w:style w:type="paragraph" w:styleId="1">
     <w:name w:val="heading 1"/>
-    <w:basedOn w:val="Normal"/>
-    <w:next w:val="Normal"/>
-    <w:link w:val="Heading1Char"/>
+    <w:basedOn w:val="a"/>
+    <w:next w:val="a"/>
+    <w:link w:val="10"/>
     <w:uiPriority w:val="9"/>
     <w:qFormat/>
     <w:rsid w:val="003D4506"/>
@@ -10200,11 +10432,11 @@
       <w:szCs w:val="32"/>
     </w:rPr>
   </w:style>
-  <w:style w:type="paragraph" w:styleId="Heading2">
+  <w:style w:type="paragraph" w:styleId="2">
     <w:name w:val="heading 2"/>
-    <w:basedOn w:val="Normal"/>
-    <w:next w:val="Normal"/>
-    <w:link w:val="Heading2Char"/>
+    <w:basedOn w:val="a"/>
+    <w:next w:val="a"/>
+    <w:link w:val="20"/>
     <w:uiPriority w:val="9"/>
     <w:unhideWhenUsed/>
     <w:qFormat/>
@@ -10222,11 +10454,11 @@
       <w:szCs w:val="26"/>
     </w:rPr>
   </w:style>
-  <w:style w:type="paragraph" w:styleId="Heading3">
+  <w:style w:type="paragraph" w:styleId="3">
     <w:name w:val="heading 3"/>
-    <w:basedOn w:val="Normal"/>
-    <w:next w:val="Normal"/>
-    <w:link w:val="Heading3Char"/>
+    <w:basedOn w:val="a"/>
+    <w:next w:val="a"/>
+    <w:link w:val="30"/>
     <w:uiPriority w:val="9"/>
     <w:unhideWhenUsed/>
     <w:qFormat/>
@@ -10244,13 +10476,13 @@
       <w:szCs w:val="24"/>
     </w:rPr>
   </w:style>
-  <w:style w:type="character" w:default="1" w:styleId="DefaultParagraphFont">
+  <w:style w:type="character" w:default="1" w:styleId="a0">
     <w:name w:val="Default Paragraph Font"/>
     <w:uiPriority w:val="1"/>
     <w:semiHidden/>
     <w:unhideWhenUsed/>
   </w:style>
-  <w:style w:type="table" w:default="1" w:styleId="TableNormal">
+  <w:style w:type="table" w:default="1" w:styleId="a1">
     <w:name w:val="Normal Table"/>
     <w:uiPriority w:val="99"/>
     <w:semiHidden/>
@@ -10265,16 +10497,16 @@
       </w:tblCellMar>
     </w:tblPr>
   </w:style>
-  <w:style w:type="numbering" w:default="1" w:styleId="NoList">
+  <w:style w:type="numbering" w:default="1" w:styleId="a2">
     <w:name w:val="No List"/>
     <w:uiPriority w:val="99"/>
     <w:semiHidden/>
     <w:unhideWhenUsed/>
   </w:style>
-  <w:style w:type="character" w:customStyle="1" w:styleId="Heading1Char">
-    <w:name w:val="Heading 1 Char"/>
-    <w:basedOn w:val="DefaultParagraphFont"/>
-    <w:link w:val="Heading1"/>
+  <w:style w:type="character" w:customStyle="1" w:styleId="10">
+    <w:name w:val="標題 1 字元"/>
+    <w:basedOn w:val="a0"/>
+    <w:link w:val="1"/>
     <w:uiPriority w:val="9"/>
     <w:rsid w:val="003D4506"/>
     <w:rPr>
@@ -10284,11 +10516,11 @@
       <w:szCs w:val="32"/>
     </w:rPr>
   </w:style>
-  <w:style w:type="paragraph" w:styleId="Title">
+  <w:style w:type="paragraph" w:styleId="a3">
     <w:name w:val="Title"/>
-    <w:basedOn w:val="Normal"/>
-    <w:next w:val="Normal"/>
-    <w:link w:val="TitleChar"/>
+    <w:basedOn w:val="a"/>
+    <w:next w:val="a"/>
+    <w:link w:val="a4"/>
     <w:uiPriority w:val="10"/>
     <w:qFormat/>
     <w:rsid w:val="003D4506"/>
@@ -10304,10 +10536,10 @@
       <w:szCs w:val="56"/>
     </w:rPr>
   </w:style>
-  <w:style w:type="character" w:customStyle="1" w:styleId="TitleChar">
-    <w:name w:val="Title Char"/>
-    <w:basedOn w:val="DefaultParagraphFont"/>
-    <w:link w:val="Title"/>
+  <w:style w:type="character" w:customStyle="1" w:styleId="a4">
+    <w:name w:val="標題 字元"/>
+    <w:basedOn w:val="a0"/>
+    <w:link w:val="a3"/>
     <w:uiPriority w:val="10"/>
     <w:rsid w:val="003D4506"/>
     <w:rPr>
@@ -10318,10 +10550,10 @@
       <w:szCs w:val="56"/>
     </w:rPr>
   </w:style>
-  <w:style w:type="paragraph" w:styleId="TOCHeading">
+  <w:style w:type="paragraph" w:styleId="a5">
     <w:name w:val="TOC Heading"/>
-    <w:basedOn w:val="Heading1"/>
-    <w:next w:val="Normal"/>
+    <w:basedOn w:val="1"/>
+    <w:next w:val="a"/>
     <w:uiPriority w:val="39"/>
     <w:unhideWhenUsed/>
     <w:qFormat/>
@@ -10333,10 +10565,10 @@
       <w:lang w:val="en-US" w:eastAsia="en-US"/>
     </w:rPr>
   </w:style>
-  <w:style w:type="paragraph" w:styleId="TOC1">
+  <w:style w:type="paragraph" w:styleId="11">
     <w:name w:val="toc 1"/>
-    <w:basedOn w:val="Normal"/>
-    <w:next w:val="Normal"/>
+    <w:basedOn w:val="a"/>
+    <w:next w:val="a"/>
     <w:autoRedefine/>
     <w:uiPriority w:val="39"/>
     <w:unhideWhenUsed/>
@@ -10345,9 +10577,9 @@
       <w:spacing w:after="100"/>
     </w:pPr>
   </w:style>
-  <w:style w:type="character" w:styleId="Hyperlink">
+  <w:style w:type="character" w:styleId="a6">
     <w:name w:val="Hyperlink"/>
-    <w:basedOn w:val="DefaultParagraphFont"/>
+    <w:basedOn w:val="a0"/>
     <w:uiPriority w:val="99"/>
     <w:unhideWhenUsed/>
     <w:rsid w:val="002412BA"/>
@@ -10356,10 +10588,10 @@
       <w:u w:val="single"/>
     </w:rPr>
   </w:style>
-  <w:style w:type="character" w:customStyle="1" w:styleId="Heading2Char">
-    <w:name w:val="Heading 2 Char"/>
-    <w:basedOn w:val="DefaultParagraphFont"/>
-    <w:link w:val="Heading2"/>
+  <w:style w:type="character" w:customStyle="1" w:styleId="20">
+    <w:name w:val="標題 2 字元"/>
+    <w:basedOn w:val="a0"/>
+    <w:link w:val="2"/>
     <w:uiPriority w:val="9"/>
     <w:rsid w:val="002412BA"/>
     <w:rPr>
@@ -10369,10 +10601,10 @@
       <w:szCs w:val="26"/>
     </w:rPr>
   </w:style>
-  <w:style w:type="character" w:customStyle="1" w:styleId="Heading3Char">
-    <w:name w:val="Heading 3 Char"/>
-    <w:basedOn w:val="DefaultParagraphFont"/>
-    <w:link w:val="Heading3"/>
+  <w:style w:type="character" w:customStyle="1" w:styleId="30">
+    <w:name w:val="標題 3 字元"/>
+    <w:basedOn w:val="a0"/>
+    <w:link w:val="3"/>
     <w:uiPriority w:val="9"/>
     <w:rsid w:val="002412BA"/>
     <w:rPr>
@@ -10382,9 +10614,9 @@
       <w:szCs w:val="24"/>
     </w:rPr>
   </w:style>
-  <w:style w:type="table" w:styleId="TableGrid">
+  <w:style w:type="table" w:styleId="a7">
     <w:name w:val="Table Grid"/>
-    <w:basedOn w:val="TableNormal"/>
+    <w:basedOn w:val="a1"/>
     <w:uiPriority w:val="39"/>
     <w:rsid w:val="002412BA"/>
     <w:pPr>
@@ -10401,10 +10633,10 @@
       </w:tblBorders>
     </w:tblPr>
   </w:style>
-  <w:style w:type="paragraph" w:styleId="TOC2">
+  <w:style w:type="paragraph" w:styleId="21">
     <w:name w:val="toc 2"/>
-    <w:basedOn w:val="Normal"/>
-    <w:next w:val="Normal"/>
+    <w:basedOn w:val="a"/>
+    <w:next w:val="a"/>
     <w:autoRedefine/>
     <w:uiPriority w:val="39"/>
     <w:unhideWhenUsed/>
@@ -10413,10 +10645,10 @@
       <w:ind w:leftChars="200" w:left="480"/>
     </w:pPr>
   </w:style>
-  <w:style w:type="paragraph" w:styleId="TOC3">
+  <w:style w:type="paragraph" w:styleId="31">
     <w:name w:val="toc 3"/>
-    <w:basedOn w:val="Normal"/>
-    <w:next w:val="Normal"/>
+    <w:basedOn w:val="a"/>
+    <w:next w:val="a"/>
     <w:autoRedefine/>
     <w:uiPriority w:val="39"/>
     <w:unhideWhenUsed/>
@@ -10427,8 +10659,8 @@
   </w:style>
   <w:style w:type="paragraph" w:customStyle="1" w:styleId="Heading31">
     <w:name w:val="Heading 31"/>
-    <w:basedOn w:val="Heading3"/>
-    <w:link w:val="Heading30"/>
+    <w:basedOn w:val="3"/>
+    <w:link w:val="Heading3"/>
     <w:qFormat/>
     <w:rsid w:val="00305C9C"/>
     <w:rPr>
@@ -10438,8 +10670,8 @@
   </w:style>
   <w:style w:type="paragraph" w:customStyle="1" w:styleId="Heading21">
     <w:name w:val="Heading 21"/>
-    <w:basedOn w:val="Heading2"/>
-    <w:link w:val="Heading20"/>
+    <w:basedOn w:val="2"/>
+    <w:link w:val="Heading2"/>
     <w:qFormat/>
     <w:rsid w:val="00305C9C"/>
     <w:rPr>
@@ -10448,9 +10680,9 @@
       <w:szCs w:val="32"/>
     </w:rPr>
   </w:style>
-  <w:style w:type="character" w:customStyle="1" w:styleId="Heading30">
+  <w:style w:type="character" w:customStyle="1" w:styleId="Heading3">
     <w:name w:val="Heading 3 字元"/>
-    <w:basedOn w:val="Heading3Char"/>
+    <w:basedOn w:val="30"/>
     <w:link w:val="Heading31"/>
     <w:rsid w:val="00305C9C"/>
     <w:rPr>
@@ -10462,8 +10694,8 @@
   </w:style>
   <w:style w:type="paragraph" w:customStyle="1" w:styleId="Heading11">
     <w:name w:val="Heading 11"/>
-    <w:basedOn w:val="Heading1"/>
-    <w:link w:val="Heading10"/>
+    <w:basedOn w:val="1"/>
+    <w:link w:val="Heading1"/>
     <w:qFormat/>
     <w:rsid w:val="00305C9C"/>
     <w:rPr>
@@ -10473,9 +10705,9 @@
       <w:u w:val="single"/>
     </w:rPr>
   </w:style>
-  <w:style w:type="character" w:customStyle="1" w:styleId="Heading20">
+  <w:style w:type="character" w:customStyle="1" w:styleId="Heading2">
     <w:name w:val="Heading 2 字元"/>
-    <w:basedOn w:val="Heading2Char"/>
+    <w:basedOn w:val="20"/>
     <w:link w:val="Heading21"/>
     <w:rsid w:val="00305C9C"/>
     <w:rPr>
@@ -10486,10 +10718,10 @@
       <w:szCs w:val="32"/>
     </w:rPr>
   </w:style>
-  <w:style w:type="paragraph" w:styleId="HTMLPreformatted">
+  <w:style w:type="paragraph" w:styleId="HTML">
     <w:name w:val="HTML Preformatted"/>
-    <w:basedOn w:val="Normal"/>
-    <w:link w:val="HTMLPreformattedChar"/>
+    <w:basedOn w:val="a"/>
+    <w:link w:val="HTML0"/>
     <w:uiPriority w:val="99"/>
     <w:semiHidden/>
     <w:unhideWhenUsed/>
@@ -10516,15 +10748,15 @@
       <w:spacing w:after="0" w:line="240" w:lineRule="auto"/>
     </w:pPr>
     <w:rPr>
-      <w:rFonts w:ascii="MingLiU" w:eastAsia="MingLiU" w:hAnsi="MingLiU" w:cs="MingLiU"/>
+      <w:rFonts w:ascii="細明體" w:eastAsia="細明體" w:hAnsi="細明體" w:cs="細明體"/>
       <w:sz w:val="24"/>
       <w:szCs w:val="24"/>
       <w:lang w:val="en-US"/>
     </w:rPr>
   </w:style>
-  <w:style w:type="character" w:customStyle="1" w:styleId="Heading10">
+  <w:style w:type="character" w:customStyle="1" w:styleId="Heading1">
     <w:name w:val="Heading 1 字元"/>
-    <w:basedOn w:val="Heading1Char"/>
+    <w:basedOn w:val="10"/>
     <w:link w:val="Heading11"/>
     <w:rsid w:val="00305C9C"/>
     <w:rPr>
@@ -10536,15 +10768,15 @@
       <w:u w:val="single"/>
     </w:rPr>
   </w:style>
-  <w:style w:type="character" w:customStyle="1" w:styleId="HTMLPreformattedChar">
-    <w:name w:val="HTML Preformatted Char"/>
-    <w:basedOn w:val="DefaultParagraphFont"/>
-    <w:link w:val="HTMLPreformatted"/>
+  <w:style w:type="character" w:customStyle="1" w:styleId="HTML0">
+    <w:name w:val="HTML 預設格式 字元"/>
+    <w:basedOn w:val="a0"/>
+    <w:link w:val="HTML"/>
     <w:uiPriority w:val="99"/>
     <w:semiHidden/>
     <w:rsid w:val="00305C9C"/>
     <w:rPr>
-      <w:rFonts w:ascii="MingLiU" w:eastAsia="MingLiU" w:hAnsi="MingLiU" w:cs="MingLiU"/>
+      <w:rFonts w:ascii="細明體" w:eastAsia="細明體" w:hAnsi="細明體" w:cs="細明體"/>
       <w:sz w:val="24"/>
       <w:szCs w:val="24"/>
       <w:lang w:val="en-US"/>
@@ -10552,27 +10784,27 @@
   </w:style>
   <w:style w:type="character" w:customStyle="1" w:styleId="pln">
     <w:name w:val="pln"/>
-    <w:basedOn w:val="DefaultParagraphFont"/>
+    <w:basedOn w:val="a0"/>
     <w:rsid w:val="00305C9C"/>
   </w:style>
   <w:style w:type="character" w:customStyle="1" w:styleId="lit">
     <w:name w:val="lit"/>
-    <w:basedOn w:val="DefaultParagraphFont"/>
+    <w:basedOn w:val="a0"/>
     <w:rsid w:val="00305C9C"/>
   </w:style>
   <w:style w:type="character" w:customStyle="1" w:styleId="typ">
     <w:name w:val="typ"/>
-    <w:basedOn w:val="DefaultParagraphFont"/>
+    <w:basedOn w:val="a0"/>
     <w:rsid w:val="00305C9C"/>
   </w:style>
   <w:style w:type="character" w:customStyle="1" w:styleId="pun">
     <w:name w:val="pun"/>
-    <w:basedOn w:val="DefaultParagraphFont"/>
+    <w:basedOn w:val="a0"/>
     <w:rsid w:val="00305C9C"/>
   </w:style>
-  <w:style w:type="paragraph" w:styleId="ListParagraph">
+  <w:style w:type="paragraph" w:styleId="a8">
     <w:name w:val="List Paragraph"/>
-    <w:basedOn w:val="Normal"/>
+    <w:basedOn w:val="a"/>
     <w:uiPriority w:val="34"/>
     <w:qFormat/>
     <w:rsid w:val="001B0B71"/>
@@ -10850,7 +11082,7 @@
 </file>
 
 <file path=customXml/itemProps1.xml><?xml version="1.0" encoding="utf-8"?>
-<ds:datastoreItem xmlns:ds="http://schemas.openxmlformats.org/officeDocument/2006/customXml" ds:itemID="{FB32484C-588E-4389-A535-A2ED1C520CAB}">
+<ds:datastoreItem xmlns:ds="http://schemas.openxmlformats.org/officeDocument/2006/customXml" ds:itemID="{6BCC194D-0A1A-4466-A541-D84CA8136438}">
   <ds:schemaRefs>
     <ds:schemaRef ds:uri="http://schemas.openxmlformats.org/officeDocument/2006/bibliography"/>
   </ds:schemaRefs>

</xml_diff>

<commit_message>
I have included some of the design detail in the project, may someone continue to extend it.
</commit_message>
<xml_diff>
--- a/PM docs/Analysis and Design Report.docx
+++ b/PM docs/Analysis and Design Report.docx
@@ -1,6 +1,6 @@
 
 <file path=word/document.xml><?xml version="1.0" encoding="utf-8"?>
-<w:document xmlns:wpc="http://schemas.microsoft.com/office/word/2010/wordprocessingCanvas" xmlns:mc="http://schemas.openxmlformats.org/markup-compatibility/2006" xmlns:o="urn:schemas-microsoft-com:office:office" xmlns:r="http://schemas.openxmlformats.org/officeDocument/2006/relationships" xmlns:m="http://schemas.openxmlformats.org/officeDocument/2006/math" xmlns:v="urn:schemas-microsoft-com:vml" xmlns:wp14="http://schemas.microsoft.com/office/word/2010/wordprocessingDrawing" xmlns:wp="http://schemas.openxmlformats.org/drawingml/2006/wordprocessingDrawing" xmlns:w10="urn:schemas-microsoft-com:office:word" xmlns:w="http://schemas.openxmlformats.org/wordprocessingml/2006/main" xmlns:w14="http://schemas.microsoft.com/office/word/2010/wordml" xmlns:w15="http://schemas.microsoft.com/office/word/2012/wordml" xmlns:wpg="http://schemas.microsoft.com/office/word/2010/wordprocessingGroup" xmlns:wpi="http://schemas.microsoft.com/office/word/2010/wordprocessingInk" xmlns:wne="http://schemas.microsoft.com/office/word/2006/wordml" xmlns:wps="http://schemas.microsoft.com/office/word/2010/wordprocessingShape" mc:Ignorable="w14 w15 wp14">
+<w:document xmlns:wpc="http://schemas.microsoft.com/office/word/2010/wordprocessingCanvas" xmlns:mc="http://schemas.openxmlformats.org/markup-compatibility/2006" xmlns:o="urn:schemas-microsoft-com:office:office" xmlns:r="http://schemas.openxmlformats.org/officeDocument/2006/relationships" xmlns:m="http://schemas.openxmlformats.org/officeDocument/2006/math" xmlns:v="urn:schemas-microsoft-com:vml" xmlns:wp14="http://schemas.microsoft.com/office/word/2010/wordprocessingDrawing" xmlns:wp="http://schemas.openxmlformats.org/drawingml/2006/wordprocessingDrawing" xmlns:w10="urn:schemas-microsoft-com:office:word" xmlns:w="http://schemas.openxmlformats.org/wordprocessingml/2006/main" xmlns:w14="http://schemas.microsoft.com/office/word/2010/wordml" xmlns:wpg="http://schemas.microsoft.com/office/word/2010/wordprocessingGroup" xmlns:wpi="http://schemas.microsoft.com/office/word/2010/wordprocessingInk" xmlns:wne="http://schemas.microsoft.com/office/word/2006/wordml" xmlns:wps="http://schemas.microsoft.com/office/word/2010/wordprocessingShape" mc:Ignorable="w14 wp14">
   <w:body>
     <w:p>
       <w:pPr>
@@ -53,6 +53,19 @@
       </w:r>
     </w:p>
     <w:p>
+      <w:pPr>
+        <w:rPr>
+          <w:rFonts w:hint="eastAsia"/>
+        </w:rPr>
+      </w:pPr>
+      <w:r>
+        <w:rPr>
+          <w:rFonts w:hint="eastAsia"/>
+        </w:rPr>
+        <w:t>Group Member:</w:t>
+      </w:r>
+    </w:p>
+    <w:p>
       <w:r>
         <w:t xml:space="preserve">CHAN </w:t>
       </w:r>
@@ -146,6 +159,11 @@
       </w:r>
     </w:p>
     <w:p>
+      <w:pPr>
+        <w:rPr>
+          <w:rFonts w:hint="eastAsia"/>
+        </w:rPr>
+      </w:pPr>
       <w:r>
         <w:t>CHEUNG Chi Ngai</w:t>
       </w:r>
@@ -157,6 +175,81 @@
         <w:t>53013494</w:t>
       </w:r>
     </w:p>
+    <w:p>
+      <w:pPr>
+        <w:rPr>
+          <w:rFonts w:hint="eastAsia"/>
+        </w:rPr>
+      </w:pPr>
+      <w:r>
+        <w:rPr>
+          <w:rFonts w:hint="eastAsia"/>
+        </w:rPr>
+        <w:t>Tutorial Section: LB2</w:t>
+      </w:r>
+    </w:p>
+    <w:p>
+      <w:pPr>
+        <w:rPr>
+          <w:rFonts w:hint="eastAsia"/>
+        </w:rPr>
+      </w:pPr>
+    </w:p>
+    <w:p>
+      <w:pPr>
+        <w:rPr>
+          <w:rFonts w:hint="eastAsia"/>
+        </w:rPr>
+      </w:pPr>
+      <w:r>
+        <w:rPr>
+          <w:rFonts w:hint="eastAsia"/>
+        </w:rPr>
+        <w:t xml:space="preserve">Last Edited by </w:t>
+      </w:r>
+      <w:proofErr w:type="spellStart"/>
+      <w:r>
+        <w:rPr>
+          <w:rFonts w:hint="eastAsia"/>
+        </w:rPr>
+        <w:t>Cheuk</w:t>
+      </w:r>
+      <w:proofErr w:type="spellEnd"/>
+      <w:r>
+        <w:rPr>
+          <w:rFonts w:hint="eastAsia"/>
+        </w:rPr>
+        <w:t xml:space="preserve"> </w:t>
+      </w:r>
+      <w:proofErr w:type="spellStart"/>
+      <w:r>
+        <w:rPr>
+          <w:rFonts w:hint="eastAsia"/>
+        </w:rPr>
+        <w:t>Yik</w:t>
+      </w:r>
+      <w:proofErr w:type="spellEnd"/>
+      <w:r>
+        <w:rPr>
+          <w:rFonts w:hint="eastAsia"/>
+        </w:rPr>
+        <w:t xml:space="preserve"> Sum on 25</w:t>
+      </w:r>
+      <w:r>
+        <w:rPr>
+          <w:rFonts w:hint="eastAsia"/>
+          <w:vertAlign w:val="superscript"/>
+        </w:rPr>
+        <w:t>th</w:t>
+      </w:r>
+      <w:r>
+        <w:rPr>
+          <w:rFonts w:hint="eastAsia"/>
+        </w:rPr>
+        <w:t xml:space="preserve"> November, 2014</w:t>
+      </w:r>
+    </w:p>
+    <w:p/>
     <w:p>
       <w:r>
         <w:br w:type="page"/>
@@ -172,7 +265,7 @@
           <w:u w:val="single"/>
         </w:rPr>
       </w:pPr>
-      <w:bookmarkStart w:id="0" w:name="_Toc402632139"/>
+      <w:bookmarkStart w:id="0" w:name="_Toc404727755"/>
       <w:r>
         <w:rPr>
           <w:b/>
@@ -235,7 +328,7 @@
           <w:r>
             <w:fldChar w:fldCharType="separate"/>
           </w:r>
-          <w:hyperlink w:anchor="_Toc402632139" w:history="1">
+          <w:hyperlink w:anchor="_Toc404727755" w:history="1">
             <w:r>
               <w:rPr>
                 <w:rStyle w:val="a6"/>
@@ -263,7 +356,7 @@
                 <w:noProof/>
                 <w:webHidden/>
               </w:rPr>
-              <w:instrText xml:space="preserve"> PAGEREF _Toc402632139 \h </w:instrText>
+              <w:instrText xml:space="preserve"> PAGEREF _Toc404727755 \h </w:instrText>
             </w:r>
             <w:r>
               <w:rPr>
@@ -307,7 +400,7 @@
               <w:lang w:val="en-US"/>
             </w:rPr>
           </w:pPr>
-          <w:hyperlink w:anchor="_Toc402632140" w:history="1">
+          <w:hyperlink w:anchor="_Toc404727756" w:history="1">
             <w:r>
               <w:rPr>
                 <w:rStyle w:val="a6"/>
@@ -335,7 +428,7 @@
                 <w:noProof/>
                 <w:webHidden/>
               </w:rPr>
-              <w:instrText xml:space="preserve"> PAGEREF _Toc402632140 \h </w:instrText>
+              <w:instrText xml:space="preserve"> PAGEREF _Toc404727756 \h </w:instrText>
             </w:r>
             <w:r>
               <w:rPr>
@@ -379,7 +472,7 @@
               <w:lang w:val="en-US"/>
             </w:rPr>
           </w:pPr>
-          <w:hyperlink w:anchor="_Toc402632141" w:history="1">
+          <w:hyperlink w:anchor="_Toc404727757" w:history="1">
             <w:r>
               <w:rPr>
                 <w:rStyle w:val="a6"/>
@@ -406,7 +499,81 @@
                 <w:noProof/>
                 <w:webHidden/>
               </w:rPr>
-              <w:instrText xml:space="preserve"> PAGEREF _Toc402632141 \h </w:instrText>
+              <w:instrText xml:space="preserve"> PAGEREF _Toc404727757 \h </w:instrText>
+            </w:r>
+            <w:r>
+              <w:rPr>
+                <w:noProof/>
+                <w:webHidden/>
+              </w:rPr>
+            </w:r>
+            <w:r>
+              <w:rPr>
+                <w:noProof/>
+                <w:webHidden/>
+              </w:rPr>
+              <w:fldChar w:fldCharType="separate"/>
+            </w:r>
+            <w:r>
+              <w:rPr>
+                <w:noProof/>
+                <w:webHidden/>
+              </w:rPr>
+              <w:t>4</w:t>
+            </w:r>
+            <w:r>
+              <w:rPr>
+                <w:noProof/>
+                <w:webHidden/>
+              </w:rPr>
+              <w:fldChar w:fldCharType="end"/>
+            </w:r>
+          </w:hyperlink>
+          <w:bookmarkStart w:id="1" w:name="_GoBack"/>
+          <w:bookmarkEnd w:id="1"/>
+        </w:p>
+        <w:p>
+          <w:pPr>
+            <w:pStyle w:val="21"/>
+            <w:tabs>
+              <w:tab w:val="right" w:leader="dot" w:pos="8296"/>
+            </w:tabs>
+            <w:ind w:left="440"/>
+            <w:rPr>
+              <w:noProof/>
+              <w:kern w:val="2"/>
+              <w:sz w:val="24"/>
+              <w:lang w:val="en-US"/>
+            </w:rPr>
+          </w:pPr>
+          <w:hyperlink w:anchor="_Toc404727758" w:history="1">
+            <w:r>
+              <w:rPr>
+                <w:rStyle w:val="a6"/>
+                <w:noProof/>
+              </w:rPr>
+              <w:t>Class Description</w:t>
+            </w:r>
+            <w:r>
+              <w:rPr>
+                <w:noProof/>
+                <w:webHidden/>
+              </w:rPr>
+              <w:tab/>
+            </w:r>
+            <w:r>
+              <w:rPr>
+                <w:noProof/>
+                <w:webHidden/>
+              </w:rPr>
+              <w:fldChar w:fldCharType="begin"/>
+            </w:r>
+            <w:r>
+              <w:rPr>
+                <w:noProof/>
+                <w:webHidden/>
+              </w:rPr>
+              <w:instrText xml:space="preserve"> PAGEREF _Toc404727758 \h </w:instrText>
             </w:r>
             <w:r>
               <w:rPr>
@@ -451,7 +618,7 @@
               <w:lang w:val="en-US"/>
             </w:rPr>
           </w:pPr>
-          <w:hyperlink w:anchor="_Toc402632142" w:history="1">
+          <w:hyperlink w:anchor="_Toc404727759" w:history="1">
             <w:r>
               <w:rPr>
                 <w:rStyle w:val="a6"/>
@@ -478,7 +645,7 @@
                 <w:noProof/>
                 <w:webHidden/>
               </w:rPr>
-              <w:instrText xml:space="preserve"> PAGEREF _Toc402632142 \h </w:instrText>
+              <w:instrText xml:space="preserve"> PAGEREF _Toc404727759 \h </w:instrText>
             </w:r>
             <w:r>
               <w:rPr>
@@ -523,7 +690,7 @@
               <w:lang w:val="en-US"/>
             </w:rPr>
           </w:pPr>
-          <w:hyperlink w:anchor="_Toc402632143" w:history="1">
+          <w:hyperlink w:anchor="_Toc404727760" w:history="1">
             <w:r>
               <w:rPr>
                 <w:rStyle w:val="a6"/>
@@ -550,7 +717,7 @@
                 <w:noProof/>
                 <w:webHidden/>
               </w:rPr>
-              <w:instrText xml:space="preserve"> PAGEREF _Toc402632143 \h </w:instrText>
+              <w:instrText xml:space="preserve"> PAGEREF _Toc404727760 \h </w:instrText>
             </w:r>
             <w:r>
               <w:rPr>
@@ -595,13 +762,13 @@
               <w:lang w:val="en-US"/>
             </w:rPr>
           </w:pPr>
-          <w:hyperlink w:anchor="_Toc402632144" w:history="1">
+          <w:hyperlink w:anchor="_Toc404727761" w:history="1">
             <w:r>
               <w:rPr>
                 <w:rStyle w:val="a6"/>
                 <w:noProof/>
               </w:rPr>
-              <w:t>Terms</w:t>
+              <w:t>Sequence Diagram</w:t>
             </w:r>
             <w:r>
               <w:rPr>
@@ -622,7 +789,79 @@
                 <w:noProof/>
                 <w:webHidden/>
               </w:rPr>
-              <w:instrText xml:space="preserve"> PAGEREF _Toc402632144 \h </w:instrText>
+              <w:instrText xml:space="preserve"> PAGEREF _Toc404727761 \h </w:instrText>
+            </w:r>
+            <w:r>
+              <w:rPr>
+                <w:noProof/>
+                <w:webHidden/>
+              </w:rPr>
+            </w:r>
+            <w:r>
+              <w:rPr>
+                <w:noProof/>
+                <w:webHidden/>
+              </w:rPr>
+              <w:fldChar w:fldCharType="separate"/>
+            </w:r>
+            <w:r>
+              <w:rPr>
+                <w:noProof/>
+                <w:webHidden/>
+              </w:rPr>
+              <w:t>7</w:t>
+            </w:r>
+            <w:r>
+              <w:rPr>
+                <w:noProof/>
+                <w:webHidden/>
+              </w:rPr>
+              <w:fldChar w:fldCharType="end"/>
+            </w:r>
+          </w:hyperlink>
+        </w:p>
+        <w:p>
+          <w:pPr>
+            <w:pStyle w:val="21"/>
+            <w:tabs>
+              <w:tab w:val="right" w:leader="dot" w:pos="8296"/>
+            </w:tabs>
+            <w:ind w:left="440"/>
+            <w:rPr>
+              <w:noProof/>
+              <w:kern w:val="2"/>
+              <w:sz w:val="24"/>
+              <w:lang w:val="en-US"/>
+            </w:rPr>
+          </w:pPr>
+          <w:hyperlink w:anchor="_Toc404727762" w:history="1">
+            <w:r>
+              <w:rPr>
+                <w:rStyle w:val="a6"/>
+                <w:noProof/>
+              </w:rPr>
+              <w:t>Terms</w:t>
+            </w:r>
+            <w:r>
+              <w:rPr>
+                <w:noProof/>
+                <w:webHidden/>
+              </w:rPr>
+              <w:tab/>
+            </w:r>
+            <w:r>
+              <w:rPr>
+                <w:noProof/>
+                <w:webHidden/>
+              </w:rPr>
+              <w:fldChar w:fldCharType="begin"/>
+            </w:r>
+            <w:r>
+              <w:rPr>
+                <w:noProof/>
+                <w:webHidden/>
+              </w:rPr>
+              <w:instrText xml:space="preserve"> PAGEREF _Toc404727762 \h </w:instrText>
             </w:r>
             <w:r>
               <w:rPr>
@@ -667,7 +906,7 @@
               <w:lang w:val="en-US"/>
             </w:rPr>
           </w:pPr>
-          <w:hyperlink w:anchor="_Toc402632145" w:history="1">
+          <w:hyperlink w:anchor="_Toc404727763" w:history="1">
             <w:r>
               <w:rPr>
                 <w:rStyle w:val="a6"/>
@@ -694,7 +933,7 @@
                 <w:noProof/>
                 <w:webHidden/>
               </w:rPr>
-              <w:instrText xml:space="preserve"> PAGEREF _Toc402632145 \h </w:instrText>
+              <w:instrText xml:space="preserve"> PAGEREF _Toc404727763 \h </w:instrText>
             </w:r>
             <w:r>
               <w:rPr>
@@ -739,7 +978,7 @@
               <w:lang w:val="en-US"/>
             </w:rPr>
           </w:pPr>
-          <w:hyperlink w:anchor="_Toc402632146" w:history="1">
+          <w:hyperlink w:anchor="_Toc404727764" w:history="1">
             <w:r>
               <w:rPr>
                 <w:rStyle w:val="a6"/>
@@ -766,7 +1005,7 @@
                 <w:noProof/>
                 <w:webHidden/>
               </w:rPr>
-              <w:instrText xml:space="preserve"> PAGEREF _Toc402632146 \h </w:instrText>
+              <w:instrText xml:space="preserve"> PAGEREF _Toc404727764 \h </w:instrText>
             </w:r>
             <w:r>
               <w:rPr>
@@ -786,7 +1025,7 @@
                 <w:noProof/>
                 <w:webHidden/>
               </w:rPr>
-              <w:t>8</w:t>
+              <w:t>9</w:t>
             </w:r>
             <w:r>
               <w:rPr>
@@ -811,7 +1050,7 @@
               <w:lang w:val="en-US"/>
             </w:rPr>
           </w:pPr>
-          <w:hyperlink w:anchor="_Toc402632147" w:history="1">
+          <w:hyperlink w:anchor="_Toc404727765" w:history="1">
             <w:r>
               <w:rPr>
                 <w:rStyle w:val="a6"/>
@@ -839,7 +1078,7 @@
                 <w:noProof/>
                 <w:webHidden/>
               </w:rPr>
-              <w:instrText xml:space="preserve"> PAGEREF _Toc402632147 \h </w:instrText>
+              <w:instrText xml:space="preserve"> PAGEREF _Toc404727765 \h </w:instrText>
             </w:r>
             <w:r>
               <w:rPr>
@@ -859,7 +1098,7 @@
                 <w:noProof/>
                 <w:webHidden/>
               </w:rPr>
-              <w:t>9</w:t>
+              <w:t>10</w:t>
             </w:r>
             <w:r>
               <w:rPr>
@@ -883,8 +1122,6 @@
       </w:sdtContent>
     </w:sdt>
     <w:p>
-      <w:bookmarkStart w:id="1" w:name="_GoBack"/>
-      <w:bookmarkEnd w:id="1"/>
       <w:r>
         <w:br w:type="page"/>
       </w:r>
@@ -893,13 +1130,14 @@
       <w:pPr>
         <w:pStyle w:val="1"/>
         <w:rPr>
+          <w:rFonts w:hint="eastAsia"/>
           <w:b/>
           <w:sz w:val="40"/>
           <w:szCs w:val="40"/>
           <w:u w:val="single"/>
         </w:rPr>
       </w:pPr>
-      <w:bookmarkStart w:id="2" w:name="_Toc402632140"/>
+      <w:bookmarkStart w:id="2" w:name="_Toc404727756"/>
       <w:r>
         <w:rPr>
           <w:b/>
@@ -913,6 +1151,23 @@
       <w:bookmarkEnd w:id="2"/>
     </w:p>
     <w:p>
+      <w:pPr>
+        <w:rPr>
+          <w:rFonts w:ascii="Times New Roman" w:hAnsi="Times New Roman" w:cs="Times New Roman"/>
+          <w:sz w:val="20"/>
+          <w:szCs w:val="20"/>
+        </w:rPr>
+      </w:pPr>
+      <w:r>
+        <w:rPr>
+          <w:rFonts w:ascii="Times New Roman" w:hAnsi="Times New Roman" w:cs="Times New Roman" w:hint="eastAsia"/>
+          <w:sz w:val="20"/>
+          <w:szCs w:val="20"/>
+        </w:rPr>
+        <w:tab/>
+      </w:r>
+    </w:p>
+    <w:p>
       <w:r>
         <w:br w:type="page"/>
       </w:r>
@@ -920,18 +1175,67 @@
     <w:p>
       <w:pPr>
         <w:pStyle w:val="Heading11"/>
+        <w:rPr>
+          <w:rFonts w:hint="eastAsia"/>
+        </w:rPr>
       </w:pPr>
-      <w:bookmarkStart w:id="3" w:name="_Toc402632141"/>
+      <w:bookmarkStart w:id="3" w:name="_Toc404727757"/>
       <w:r>
         <w:lastRenderedPageBreak/>
         <w:t>Design</w:t>
       </w:r>
       <w:bookmarkEnd w:id="3"/>
+    </w:p>
+    <w:p>
+      <w:pPr>
+        <w:rPr>
+          <w:rFonts w:hint="eastAsia"/>
+        </w:rPr>
+      </w:pPr>
+    </w:p>
+    <w:p>
+      <w:pPr>
+        <w:pStyle w:val="Heading21"/>
+      </w:pPr>
+      <w:bookmarkStart w:id="4" w:name="_Toc404727758"/>
+      <w:r>
+        <w:rPr>
+          <w:rFonts w:hint="eastAsia"/>
+        </w:rPr>
+        <w:t>Class Description</w:t>
+      </w:r>
+      <w:bookmarkEnd w:id="4"/>
+    </w:p>
+    <w:p>
+      <w:r>
+        <w:rPr>
+          <w:rFonts w:ascii="Times New Roman" w:hAnsi="Times New Roman" w:cs="Times New Roman"/>
+          <w:sz w:val="24"/>
+          <w:szCs w:val="24"/>
+        </w:rPr>
+        <w:t>In the following, we will introduce our project design. The following list</w:t>
+      </w:r>
+      <w:r>
+        <w:rPr>
+          <w:rFonts w:ascii="Times New Roman" w:hAnsi="Times New Roman" w:cs="Times New Roman"/>
+          <w:sz w:val="24"/>
+          <w:szCs w:val="24"/>
+        </w:rPr>
+        <w:t xml:space="preserve"> all the classes of our project</w:t>
+      </w:r>
+      <w:r>
+        <w:rPr>
+          <w:rFonts w:ascii="Times New Roman" w:hAnsi="Times New Roman" w:cs="Times New Roman" w:hint="eastAsia"/>
+          <w:sz w:val="24"/>
+          <w:szCs w:val="24"/>
+        </w:rPr>
+        <w:t xml:space="preserve"> that we have developed.</w:t>
+      </w:r>
     </w:p>
     <w:tbl>
       <w:tblPr>
         <w:tblStyle w:val="a7"/>
-        <w:tblpPr w:leftFromText="180" w:rightFromText="180" w:vertAnchor="text" w:horzAnchor="margin" w:tblpY="600"/>
+        <w:tblpPr w:leftFromText="180" w:rightFromText="180" w:vertAnchor="text" w:horzAnchor="margin" w:tblpY="32"/>
         <w:tblW w:w="0" w:type="auto"/>
         <w:tblLook w:val="04A0" w:firstRow="1" w:lastRow="0" w:firstColumn="1" w:lastColumn="0" w:noHBand="0" w:noVBand="1"/>
       </w:tblPr>
@@ -945,7 +1249,19 @@
             <w:tcW w:w="2785" w:type="dxa"/>
           </w:tcPr>
           <w:p>
-            <w:r>
+            <w:pPr>
+              <w:rPr>
+                <w:rFonts w:ascii="Times New Roman" w:hAnsi="Times New Roman" w:cs="Times New Roman"/>
+                <w:sz w:val="24"/>
+                <w:szCs w:val="24"/>
+              </w:rPr>
+            </w:pPr>
+            <w:r>
+              <w:rPr>
+                <w:rFonts w:ascii="Times New Roman" w:hAnsi="Times New Roman" w:cs="Times New Roman"/>
+                <w:sz w:val="24"/>
+                <w:szCs w:val="24"/>
+              </w:rPr>
               <w:t>Class</w:t>
             </w:r>
           </w:p>
@@ -955,7 +1271,19 @@
             <w:tcW w:w="5511" w:type="dxa"/>
           </w:tcPr>
           <w:p>
-            <w:r>
+            <w:pPr>
+              <w:rPr>
+                <w:rFonts w:ascii="Times New Roman" w:hAnsi="Times New Roman" w:cs="Times New Roman"/>
+                <w:sz w:val="24"/>
+                <w:szCs w:val="24"/>
+              </w:rPr>
+            </w:pPr>
+            <w:r>
+              <w:rPr>
+                <w:rFonts w:ascii="Times New Roman" w:hAnsi="Times New Roman" w:cs="Times New Roman"/>
+                <w:sz w:val="24"/>
+                <w:szCs w:val="24"/>
+              </w:rPr>
               <w:t>Brief introduction</w:t>
             </w:r>
           </w:p>
@@ -970,12 +1298,18 @@
           <w:p>
             <w:pPr>
               <w:rPr>
+                <w:rFonts w:ascii="Times New Roman" w:hAnsi="Times New Roman" w:cs="Times New Roman"/>
                 <w:b/>
+                <w:sz w:val="24"/>
+                <w:szCs w:val="24"/>
               </w:rPr>
             </w:pPr>
             <w:r>
               <w:rPr>
+                <w:rFonts w:ascii="Times New Roman" w:hAnsi="Times New Roman" w:cs="Times New Roman"/>
                 <w:b/>
+                <w:sz w:val="24"/>
+                <w:szCs w:val="24"/>
               </w:rPr>
               <w:t>Package controller</w:t>
             </w:r>
@@ -988,8 +1322,20 @@
             <w:tcW w:w="2785" w:type="dxa"/>
           </w:tcPr>
           <w:p>
+            <w:pPr>
+              <w:rPr>
+                <w:rFonts w:ascii="Times New Roman" w:hAnsi="Times New Roman" w:cs="Times New Roman"/>
+                <w:sz w:val="24"/>
+                <w:szCs w:val="24"/>
+              </w:rPr>
+            </w:pPr>
             <w:proofErr w:type="spellStart"/>
             <w:r>
+              <w:rPr>
+                <w:rFonts w:ascii="Times New Roman" w:hAnsi="Times New Roman" w:cs="Times New Roman"/>
+                <w:sz w:val="24"/>
+                <w:szCs w:val="24"/>
+              </w:rPr>
               <w:t>ComplexHandler</w:t>
             </w:r>
             <w:proofErr w:type="spellEnd"/>
@@ -1000,7 +1346,19 @@
             <w:tcW w:w="5511" w:type="dxa"/>
           </w:tcPr>
           <w:p>
-            <w:r>
+            <w:pPr>
+              <w:rPr>
+                <w:rFonts w:ascii="Times New Roman" w:hAnsi="Times New Roman" w:cs="Times New Roman"/>
+                <w:sz w:val="24"/>
+                <w:szCs w:val="24"/>
+              </w:rPr>
+            </w:pPr>
+            <w:r>
+              <w:rPr>
+                <w:rFonts w:ascii="Times New Roman" w:hAnsi="Times New Roman" w:cs="Times New Roman"/>
+                <w:sz w:val="24"/>
+                <w:szCs w:val="24"/>
+              </w:rPr>
               <w:t>The controller used to actually find the result of the input</w:t>
             </w:r>
           </w:p>
@@ -1012,8 +1370,20 @@
             <w:tcW w:w="2785" w:type="dxa"/>
           </w:tcPr>
           <w:p>
+            <w:pPr>
+              <w:rPr>
+                <w:rFonts w:ascii="Times New Roman" w:hAnsi="Times New Roman" w:cs="Times New Roman"/>
+                <w:sz w:val="24"/>
+                <w:szCs w:val="24"/>
+              </w:rPr>
+            </w:pPr>
             <w:proofErr w:type="spellStart"/>
             <w:r>
+              <w:rPr>
+                <w:rFonts w:ascii="Times New Roman" w:hAnsi="Times New Roman" w:cs="Times New Roman"/>
+                <w:sz w:val="24"/>
+                <w:szCs w:val="24"/>
+              </w:rPr>
               <w:t>ConflictDetector</w:t>
             </w:r>
             <w:proofErr w:type="spellEnd"/>
@@ -1024,7 +1394,19 @@
             <w:tcW w:w="5511" w:type="dxa"/>
           </w:tcPr>
           <w:p>
-            <w:r>
+            <w:pPr>
+              <w:rPr>
+                <w:rFonts w:ascii="Times New Roman" w:hAnsi="Times New Roman" w:cs="Times New Roman"/>
+                <w:sz w:val="24"/>
+                <w:szCs w:val="24"/>
+              </w:rPr>
+            </w:pPr>
+            <w:r>
+              <w:rPr>
+                <w:rFonts w:ascii="Times New Roman" w:hAnsi="Times New Roman" w:cs="Times New Roman"/>
+                <w:sz w:val="24"/>
+                <w:szCs w:val="24"/>
+              </w:rPr>
               <w:t>A controller helps to find out all the conflict will happen</w:t>
             </w:r>
           </w:p>
@@ -1036,8 +1418,20 @@
             <w:tcW w:w="2785" w:type="dxa"/>
           </w:tcPr>
           <w:p>
+            <w:pPr>
+              <w:rPr>
+                <w:rFonts w:ascii="Times New Roman" w:hAnsi="Times New Roman" w:cs="Times New Roman"/>
+                <w:sz w:val="24"/>
+                <w:szCs w:val="24"/>
+              </w:rPr>
+            </w:pPr>
             <w:proofErr w:type="spellStart"/>
             <w:r>
+              <w:rPr>
+                <w:rFonts w:ascii="Times New Roman" w:hAnsi="Times New Roman" w:cs="Times New Roman"/>
+                <w:sz w:val="24"/>
+                <w:szCs w:val="24"/>
+              </w:rPr>
               <w:t>FormatConventor</w:t>
             </w:r>
             <w:proofErr w:type="spellEnd"/>
@@ -1048,7 +1442,19 @@
             <w:tcW w:w="5511" w:type="dxa"/>
           </w:tcPr>
           <w:p>
-            <w:r>
+            <w:pPr>
+              <w:rPr>
+                <w:rFonts w:ascii="Times New Roman" w:hAnsi="Times New Roman" w:cs="Times New Roman"/>
+                <w:sz w:val="24"/>
+                <w:szCs w:val="24"/>
+              </w:rPr>
+            </w:pPr>
+            <w:r>
+              <w:rPr>
+                <w:rFonts w:ascii="Times New Roman" w:hAnsi="Times New Roman" w:cs="Times New Roman"/>
+                <w:sz w:val="24"/>
+                <w:szCs w:val="24"/>
+              </w:rPr>
               <w:t>A controller helps to convert some String(such as day, hour) to a integer value for other controller to use</w:t>
             </w:r>
           </w:p>
@@ -1060,8 +1466,20 @@
             <w:tcW w:w="2785" w:type="dxa"/>
           </w:tcPr>
           <w:p>
+            <w:pPr>
+              <w:rPr>
+                <w:rFonts w:ascii="Times New Roman" w:hAnsi="Times New Roman" w:cs="Times New Roman"/>
+                <w:sz w:val="24"/>
+                <w:szCs w:val="24"/>
+              </w:rPr>
+            </w:pPr>
             <w:proofErr w:type="spellStart"/>
             <w:r>
+              <w:rPr>
+                <w:rFonts w:ascii="Times New Roman" w:hAnsi="Times New Roman" w:cs="Times New Roman"/>
+                <w:sz w:val="24"/>
+                <w:szCs w:val="24"/>
+              </w:rPr>
               <w:t>ListHandler</w:t>
             </w:r>
             <w:proofErr w:type="spellEnd"/>
@@ -1072,15 +1490,37 @@
             <w:tcW w:w="5511" w:type="dxa"/>
           </w:tcPr>
           <w:p>
-            <w:r>
+            <w:pPr>
+              <w:rPr>
+                <w:rFonts w:ascii="Times New Roman" w:hAnsi="Times New Roman" w:cs="Times New Roman"/>
+                <w:sz w:val="24"/>
+                <w:szCs w:val="24"/>
+              </w:rPr>
+            </w:pPr>
+            <w:r>
+              <w:rPr>
+                <w:rFonts w:ascii="Times New Roman" w:hAnsi="Times New Roman" w:cs="Times New Roman"/>
+                <w:sz w:val="24"/>
+                <w:szCs w:val="24"/>
+              </w:rPr>
               <w:t xml:space="preserve">A controller that helps to add more data that does not in the input to the course and section which can help the </w:t>
             </w:r>
             <w:proofErr w:type="spellStart"/>
             <w:r>
+              <w:rPr>
+                <w:rFonts w:ascii="Times New Roman" w:hAnsi="Times New Roman" w:cs="Times New Roman"/>
+                <w:sz w:val="24"/>
+                <w:szCs w:val="24"/>
+              </w:rPr>
               <w:t>ComplexHandler</w:t>
             </w:r>
             <w:proofErr w:type="spellEnd"/>
             <w:r>
+              <w:rPr>
+                <w:rFonts w:ascii="Times New Roman" w:hAnsi="Times New Roman" w:cs="Times New Roman"/>
+                <w:sz w:val="24"/>
+                <w:szCs w:val="24"/>
+              </w:rPr>
               <w:t xml:space="preserve"> find the result </w:t>
             </w:r>
           </w:p>
@@ -1092,8 +1532,20 @@
             <w:tcW w:w="2785" w:type="dxa"/>
           </w:tcPr>
           <w:p>
+            <w:pPr>
+              <w:rPr>
+                <w:rFonts w:ascii="Times New Roman" w:hAnsi="Times New Roman" w:cs="Times New Roman"/>
+                <w:sz w:val="24"/>
+                <w:szCs w:val="24"/>
+              </w:rPr>
+            </w:pPr>
             <w:proofErr w:type="spellStart"/>
             <w:r>
+              <w:rPr>
+                <w:rFonts w:ascii="Times New Roman" w:hAnsi="Times New Roman" w:cs="Times New Roman"/>
+                <w:sz w:val="24"/>
+                <w:szCs w:val="24"/>
+              </w:rPr>
               <w:t>MainController</w:t>
             </w:r>
             <w:proofErr w:type="spellEnd"/>
@@ -1104,15 +1556,37 @@
             <w:tcW w:w="5511" w:type="dxa"/>
           </w:tcPr>
           <w:p>
-            <w:r>
+            <w:pPr>
+              <w:rPr>
+                <w:rFonts w:ascii="Times New Roman" w:hAnsi="Times New Roman" w:cs="Times New Roman"/>
+                <w:sz w:val="24"/>
+                <w:szCs w:val="24"/>
+              </w:rPr>
+            </w:pPr>
+            <w:r>
+              <w:rPr>
+                <w:rFonts w:ascii="Times New Roman" w:hAnsi="Times New Roman" w:cs="Times New Roman"/>
+                <w:sz w:val="24"/>
+                <w:szCs w:val="24"/>
+              </w:rPr>
               <w:t xml:space="preserve">The first controller will be run, it will call </w:t>
             </w:r>
             <w:proofErr w:type="spellStart"/>
             <w:r>
+              <w:rPr>
+                <w:rFonts w:ascii="Times New Roman" w:hAnsi="Times New Roman" w:cs="Times New Roman"/>
+                <w:sz w:val="24"/>
+                <w:szCs w:val="24"/>
+              </w:rPr>
               <w:t>ComplexHandler</w:t>
             </w:r>
             <w:proofErr w:type="spellEnd"/>
             <w:r>
+              <w:rPr>
+                <w:rFonts w:ascii="Times New Roman" w:hAnsi="Times New Roman" w:cs="Times New Roman"/>
+                <w:sz w:val="24"/>
+                <w:szCs w:val="24"/>
+              </w:rPr>
               <w:t xml:space="preserve"> and get the result for further action</w:t>
             </w:r>
           </w:p>
@@ -1124,8 +1598,20 @@
             <w:tcW w:w="2785" w:type="dxa"/>
           </w:tcPr>
           <w:p>
+            <w:pPr>
+              <w:rPr>
+                <w:rFonts w:ascii="Times New Roman" w:hAnsi="Times New Roman" w:cs="Times New Roman"/>
+                <w:sz w:val="24"/>
+                <w:szCs w:val="24"/>
+              </w:rPr>
+            </w:pPr>
             <w:proofErr w:type="spellStart"/>
             <w:r>
+              <w:rPr>
+                <w:rFonts w:ascii="Times New Roman" w:hAnsi="Times New Roman" w:cs="Times New Roman"/>
+                <w:sz w:val="24"/>
+                <w:szCs w:val="24"/>
+              </w:rPr>
               <w:t>OverlapDetector</w:t>
             </w:r>
             <w:proofErr w:type="spellEnd"/>
@@ -1136,7 +1622,19 @@
             <w:tcW w:w="5511" w:type="dxa"/>
           </w:tcPr>
           <w:p>
-            <w:r>
+            <w:pPr>
+              <w:rPr>
+                <w:rFonts w:ascii="Times New Roman" w:hAnsi="Times New Roman" w:cs="Times New Roman"/>
+                <w:sz w:val="24"/>
+                <w:szCs w:val="24"/>
+              </w:rPr>
+            </w:pPr>
+            <w:r>
+              <w:rPr>
+                <w:rFonts w:ascii="Times New Roman" w:hAnsi="Times New Roman" w:cs="Times New Roman"/>
+                <w:sz w:val="24"/>
+                <w:szCs w:val="24"/>
+              </w:rPr>
               <w:t>A important controller helps to check can a section be selected for some situation</w:t>
             </w:r>
           </w:p>
@@ -1151,19 +1649,28 @@
           <w:p>
             <w:pPr>
               <w:rPr>
+                <w:rFonts w:ascii="Times New Roman" w:hAnsi="Times New Roman" w:cs="Times New Roman"/>
                 <w:b/>
+                <w:sz w:val="24"/>
+                <w:szCs w:val="24"/>
               </w:rPr>
             </w:pPr>
             <w:r>
               <w:rPr>
+                <w:rFonts w:ascii="Times New Roman" w:hAnsi="Times New Roman" w:cs="Times New Roman"/>
                 <w:b/>
+                <w:sz w:val="24"/>
+                <w:szCs w:val="24"/>
               </w:rPr>
               <w:t xml:space="preserve">Package </w:t>
             </w:r>
             <w:proofErr w:type="spellStart"/>
             <w:r>
               <w:rPr>
+                <w:rFonts w:ascii="Times New Roman" w:hAnsi="Times New Roman" w:cs="Times New Roman"/>
                 <w:b/>
+                <w:sz w:val="24"/>
+                <w:szCs w:val="24"/>
               </w:rPr>
               <w:t>exceptionPackage</w:t>
             </w:r>
@@ -1177,8 +1684,20 @@
             <w:tcW w:w="2785" w:type="dxa"/>
           </w:tcPr>
           <w:p>
+            <w:pPr>
+              <w:rPr>
+                <w:rFonts w:ascii="Times New Roman" w:hAnsi="Times New Roman" w:cs="Times New Roman"/>
+                <w:sz w:val="24"/>
+                <w:szCs w:val="24"/>
+              </w:rPr>
+            </w:pPr>
             <w:proofErr w:type="spellStart"/>
             <w:r>
+              <w:rPr>
+                <w:rFonts w:ascii="Times New Roman" w:hAnsi="Times New Roman" w:cs="Times New Roman"/>
+                <w:sz w:val="24"/>
+                <w:szCs w:val="24"/>
+              </w:rPr>
               <w:t>CoreNotAddedExc</w:t>
             </w:r>
             <w:proofErr w:type="spellEnd"/>
@@ -1189,12 +1708,29 @@
             <w:tcW w:w="5511" w:type="dxa"/>
           </w:tcPr>
           <w:p>
+            <w:pPr>
+              <w:rPr>
+                <w:rFonts w:ascii="Times New Roman" w:hAnsi="Times New Roman" w:cs="Times New Roman"/>
+                <w:sz w:val="24"/>
+                <w:szCs w:val="24"/>
+              </w:rPr>
+            </w:pPr>
             <w:proofErr w:type="spellStart"/>
             <w:r>
+              <w:rPr>
+                <w:rFonts w:ascii="Times New Roman" w:hAnsi="Times New Roman" w:cs="Times New Roman"/>
+                <w:sz w:val="24"/>
+                <w:szCs w:val="24"/>
+              </w:rPr>
               <w:t>Throwed</w:t>
             </w:r>
             <w:proofErr w:type="spellEnd"/>
             <w:r>
+              <w:rPr>
+                <w:rFonts w:ascii="Times New Roman" w:hAnsi="Times New Roman" w:cs="Times New Roman"/>
+                <w:sz w:val="24"/>
+                <w:szCs w:val="24"/>
+              </w:rPr>
               <w:t xml:space="preserve"> when a core course is not possible to be add.</w:t>
             </w:r>
           </w:p>
@@ -1208,41 +1744,30 @@
           <w:p>
             <w:pPr>
               <w:rPr>
+                <w:rFonts w:ascii="Times New Roman" w:hAnsi="Times New Roman" w:cs="Times New Roman"/>
                 <w:b/>
+                <w:sz w:val="24"/>
+                <w:szCs w:val="24"/>
               </w:rPr>
             </w:pPr>
             <w:r>
               <w:rPr>
+                <w:rFonts w:ascii="Times New Roman" w:hAnsi="Times New Roman" w:cs="Times New Roman"/>
                 <w:b/>
+                <w:sz w:val="24"/>
+                <w:szCs w:val="24"/>
               </w:rPr>
               <w:t xml:space="preserve">Package </w:t>
             </w:r>
             <w:proofErr w:type="spellStart"/>
             <w:r>
               <w:rPr>
+                <w:rFonts w:ascii="Times New Roman" w:hAnsi="Times New Roman" w:cs="Times New Roman"/>
                 <w:b/>
+                <w:sz w:val="24"/>
+                <w:szCs w:val="24"/>
               </w:rPr>
               <w:t>ioMudule</w:t>
-            </w:r>
-            <w:proofErr w:type="spellEnd"/>
-          </w:p>
-        </w:tc>
-        <w:tc>
-          <w:tcPr>
-            <w:tcW w:w="5511" w:type="dxa"/>
-          </w:tcPr>
-          <w:p/>
-        </w:tc>
-      </w:tr>
-      <w:tr>
-        <w:tc>
-          <w:tcPr>
-            <w:tcW w:w="2785" w:type="dxa"/>
-          </w:tcPr>
-          <w:p>
-            <w:proofErr w:type="spellStart"/>
-            <w:r>
-              <w:t>DebugMessager</w:t>
             </w:r>
             <w:proofErr w:type="spellEnd"/>
           </w:p>
@@ -1252,9 +1777,13 @@
             <w:tcW w:w="5511" w:type="dxa"/>
           </w:tcPr>
           <w:p>
-            <w:r>
-              <w:t>Used to output the debug message, can turn on or off</w:t>
-            </w:r>
+            <w:pPr>
+              <w:rPr>
+                <w:rFonts w:ascii="Times New Roman" w:hAnsi="Times New Roman" w:cs="Times New Roman"/>
+                <w:sz w:val="24"/>
+                <w:szCs w:val="24"/>
+              </w:rPr>
+            </w:pPr>
           </w:p>
         </w:tc>
       </w:tr>
@@ -1264,9 +1793,23 @@
             <w:tcW w:w="2785" w:type="dxa"/>
           </w:tcPr>
           <w:p>
-            <w:r>
-              <w:t>IO</w:t>
-            </w:r>
+            <w:pPr>
+              <w:rPr>
+                <w:rFonts w:ascii="Times New Roman" w:hAnsi="Times New Roman" w:cs="Times New Roman"/>
+                <w:sz w:val="24"/>
+                <w:szCs w:val="24"/>
+              </w:rPr>
+            </w:pPr>
+            <w:proofErr w:type="spellStart"/>
+            <w:r>
+              <w:rPr>
+                <w:rFonts w:ascii="Times New Roman" w:hAnsi="Times New Roman" w:cs="Times New Roman"/>
+                <w:sz w:val="24"/>
+                <w:szCs w:val="24"/>
+              </w:rPr>
+              <w:t>DebugMessager</w:t>
+            </w:r>
+            <w:proofErr w:type="spellEnd"/>
           </w:p>
         </w:tc>
         <w:tc>
@@ -1274,8 +1817,20 @@
             <w:tcW w:w="5511" w:type="dxa"/>
           </w:tcPr>
           <w:p>
-            <w:r>
-              <w:t>Used to read the simple input and write the simple output</w:t>
+            <w:pPr>
+              <w:rPr>
+                <w:rFonts w:ascii="Times New Roman" w:hAnsi="Times New Roman" w:cs="Times New Roman"/>
+                <w:sz w:val="24"/>
+                <w:szCs w:val="24"/>
+              </w:rPr>
+            </w:pPr>
+            <w:r>
+              <w:rPr>
+                <w:rFonts w:ascii="Times New Roman" w:hAnsi="Times New Roman" w:cs="Times New Roman"/>
+                <w:sz w:val="24"/>
+                <w:szCs w:val="24"/>
+              </w:rPr>
+              <w:t>Used to output the debug message, can turn on or off</w:t>
             </w:r>
           </w:p>
         </w:tc>
@@ -1286,8 +1841,66 @@
             <w:tcW w:w="2785" w:type="dxa"/>
           </w:tcPr>
           <w:p>
+            <w:pPr>
+              <w:rPr>
+                <w:rFonts w:ascii="Times New Roman" w:hAnsi="Times New Roman" w:cs="Times New Roman"/>
+                <w:sz w:val="24"/>
+                <w:szCs w:val="24"/>
+              </w:rPr>
+            </w:pPr>
+            <w:r>
+              <w:rPr>
+                <w:rFonts w:ascii="Times New Roman" w:hAnsi="Times New Roman" w:cs="Times New Roman"/>
+                <w:sz w:val="24"/>
+                <w:szCs w:val="24"/>
+              </w:rPr>
+              <w:t>IO</w:t>
+            </w:r>
+          </w:p>
+        </w:tc>
+        <w:tc>
+          <w:tcPr>
+            <w:tcW w:w="5511" w:type="dxa"/>
+          </w:tcPr>
+          <w:p>
+            <w:pPr>
+              <w:rPr>
+                <w:rFonts w:ascii="Times New Roman" w:hAnsi="Times New Roman" w:cs="Times New Roman"/>
+                <w:sz w:val="24"/>
+                <w:szCs w:val="24"/>
+              </w:rPr>
+            </w:pPr>
+            <w:r>
+              <w:rPr>
+                <w:rFonts w:ascii="Times New Roman" w:hAnsi="Times New Roman" w:cs="Times New Roman"/>
+                <w:sz w:val="24"/>
+                <w:szCs w:val="24"/>
+              </w:rPr>
+              <w:t>Used to read the simple input and write the simple output</w:t>
+            </w:r>
+          </w:p>
+        </w:tc>
+      </w:tr>
+      <w:tr>
+        <w:tc>
+          <w:tcPr>
+            <w:tcW w:w="2785" w:type="dxa"/>
+          </w:tcPr>
+          <w:p>
+            <w:pPr>
+              <w:rPr>
+                <w:rFonts w:ascii="Times New Roman" w:hAnsi="Times New Roman" w:cs="Times New Roman"/>
+                <w:sz w:val="24"/>
+                <w:szCs w:val="24"/>
+              </w:rPr>
+            </w:pPr>
             <w:proofErr w:type="spellStart"/>
             <w:r>
+              <w:rPr>
+                <w:rFonts w:ascii="Times New Roman" w:hAnsi="Times New Roman" w:cs="Times New Roman"/>
+                <w:sz w:val="24"/>
+                <w:szCs w:val="24"/>
+              </w:rPr>
               <w:t>XMLparser</w:t>
             </w:r>
             <w:proofErr w:type="spellEnd"/>
@@ -1298,7 +1911,19 @@
             <w:tcW w:w="5511" w:type="dxa"/>
           </w:tcPr>
           <w:p>
-            <w:r>
+            <w:pPr>
+              <w:rPr>
+                <w:rFonts w:ascii="Times New Roman" w:hAnsi="Times New Roman" w:cs="Times New Roman"/>
+                <w:sz w:val="24"/>
+                <w:szCs w:val="24"/>
+              </w:rPr>
+            </w:pPr>
+            <w:r>
+              <w:rPr>
+                <w:rFonts w:ascii="Times New Roman" w:hAnsi="Times New Roman" w:cs="Times New Roman"/>
+                <w:sz w:val="24"/>
+                <w:szCs w:val="24"/>
+              </w:rPr>
               <w:t>Used to read the XML file as a input</w:t>
             </w:r>
           </w:p>
@@ -1313,12 +1938,18 @@
           <w:p>
             <w:pPr>
               <w:rPr>
+                <w:rFonts w:ascii="Times New Roman" w:hAnsi="Times New Roman" w:cs="Times New Roman"/>
                 <w:b/>
+                <w:sz w:val="24"/>
+                <w:szCs w:val="24"/>
               </w:rPr>
             </w:pPr>
             <w:r>
               <w:rPr>
+                <w:rFonts w:ascii="Times New Roman" w:hAnsi="Times New Roman" w:cs="Times New Roman"/>
                 <w:b/>
+                <w:sz w:val="24"/>
+                <w:szCs w:val="24"/>
               </w:rPr>
               <w:t>Package store</w:t>
             </w:r>
@@ -1331,7 +1962,19 @@
             <w:tcW w:w="2785" w:type="dxa"/>
           </w:tcPr>
           <w:p>
-            <w:r>
+            <w:pPr>
+              <w:rPr>
+                <w:rFonts w:ascii="Times New Roman" w:hAnsi="Times New Roman" w:cs="Times New Roman"/>
+                <w:sz w:val="24"/>
+                <w:szCs w:val="24"/>
+              </w:rPr>
+            </w:pPr>
+            <w:r>
+              <w:rPr>
+                <w:rFonts w:ascii="Times New Roman" w:hAnsi="Times New Roman" w:cs="Times New Roman"/>
+                <w:sz w:val="24"/>
+                <w:szCs w:val="24"/>
+              </w:rPr>
               <w:t>Course</w:t>
             </w:r>
           </w:p>
@@ -1340,113 +1983,66 @@
           <w:tcPr>
             <w:tcW w:w="5511" w:type="dxa"/>
           </w:tcPr>
-          <w:p/>
-        </w:tc>
-      </w:tr>
-      <w:tr>
-        <w:tc>
-          <w:tcPr>
-            <w:tcW w:w="2785" w:type="dxa"/>
-          </w:tcPr>
-          <w:p>
-            <w:r>
-              <w:t>Section</w:t>
-            </w:r>
-          </w:p>
-        </w:tc>
-        <w:tc>
-          <w:tcPr>
-            <w:tcW w:w="5511" w:type="dxa"/>
-          </w:tcPr>
-          <w:p/>
-        </w:tc>
-      </w:tr>
-      <w:tr>
-        <w:tc>
-          <w:tcPr>
-            <w:tcW w:w="2785" w:type="dxa"/>
-          </w:tcPr>
-          <w:p>
-            <w:proofErr w:type="spellStart"/>
-            <w:r>
-              <w:t>StoredItem</w:t>
-            </w:r>
-            <w:proofErr w:type="spellEnd"/>
-          </w:p>
-        </w:tc>
-        <w:tc>
-          <w:tcPr>
-            <w:tcW w:w="5511" w:type="dxa"/>
-          </w:tcPr>
-          <w:p/>
-        </w:tc>
-      </w:tr>
-      <w:tr>
-        <w:tc>
-          <w:tcPr>
-            <w:tcW w:w="2785" w:type="dxa"/>
-          </w:tcPr>
-          <w:p>
-            <w:proofErr w:type="spellStart"/>
-            <w:r>
-              <w:t>StoredList</w:t>
-            </w:r>
-            <w:proofErr w:type="spellEnd"/>
-          </w:p>
-        </w:tc>
-        <w:tc>
-          <w:tcPr>
-            <w:tcW w:w="5511" w:type="dxa"/>
-          </w:tcPr>
-          <w:p/>
-        </w:tc>
-      </w:tr>
-      <w:tr>
-        <w:tc>
-          <w:tcPr>
-            <w:tcW w:w="2785" w:type="dxa"/>
-          </w:tcPr>
-          <w:p>
-            <w:proofErr w:type="spellStart"/>
-            <w:r>
-              <w:t>TimeTable</w:t>
-            </w:r>
-            <w:proofErr w:type="spellEnd"/>
-          </w:p>
-        </w:tc>
-        <w:tc>
-          <w:tcPr>
-            <w:tcW w:w="5511" w:type="dxa"/>
-          </w:tcPr>
-          <w:p/>
-        </w:tc>
-      </w:tr>
-      <w:tr>
-        <w:tc>
-          <w:tcPr>
-            <w:tcW w:w="8296" w:type="dxa"/>
-            <w:gridSpan w:val="2"/>
-          </w:tcPr>
           <w:p>
             <w:pPr>
               <w:rPr>
-                <w:b/>
+                <w:rFonts w:ascii="Times New Roman" w:hAnsi="Times New Roman" w:cs="Times New Roman"/>
+                <w:sz w:val="24"/>
+                <w:szCs w:val="24"/>
               </w:rPr>
             </w:pPr>
             <w:r>
               <w:rPr>
-                <w:b/>
-              </w:rPr>
-              <w:t xml:space="preserve">Package </w:t>
+                <w:rFonts w:ascii="Times New Roman" w:hAnsi="Times New Roman" w:cs="Times New Roman" w:hint="eastAsia"/>
+                <w:sz w:val="24"/>
+                <w:szCs w:val="24"/>
+              </w:rPr>
+              <w:t xml:space="preserve">Provided all the </w:t>
             </w:r>
             <w:proofErr w:type="spellStart"/>
             <w:r>
               <w:rPr>
-                <w:b/>
-              </w:rPr>
-              <w:t>testscript</w:t>
+                <w:rFonts w:ascii="Times New Roman" w:hAnsi="Times New Roman" w:cs="Times New Roman" w:hint="eastAsia"/>
+                <w:sz w:val="24"/>
+                <w:szCs w:val="24"/>
+              </w:rPr>
+              <w:t>accessor</w:t>
             </w:r>
             <w:proofErr w:type="spellEnd"/>
+            <w:r>
+              <w:rPr>
+                <w:rFonts w:ascii="Times New Roman" w:hAnsi="Times New Roman" w:cs="Times New Roman" w:hint="eastAsia"/>
+                <w:sz w:val="24"/>
+                <w:szCs w:val="24"/>
+              </w:rPr>
+              <w:t xml:space="preserve"> and </w:t>
+            </w:r>
+            <w:proofErr w:type="spellStart"/>
+            <w:r>
+              <w:rPr>
+                <w:rFonts w:ascii="Times New Roman" w:hAnsi="Times New Roman" w:cs="Times New Roman" w:hint="eastAsia"/>
+                <w:sz w:val="24"/>
+                <w:szCs w:val="24"/>
+              </w:rPr>
+              <w:t>mutator</w:t>
+            </w:r>
+            <w:proofErr w:type="spellEnd"/>
+            <w:r>
+              <w:rPr>
+                <w:rFonts w:ascii="Times New Roman" w:hAnsi="Times New Roman" w:cs="Times New Roman" w:hint="eastAsia"/>
+                <w:sz w:val="24"/>
+                <w:szCs w:val="24"/>
+              </w:rPr>
+              <w:t xml:space="preserve"> methods for the course object</w:t>
+            </w:r>
+            <w:r>
+              <w:rPr>
+                <w:rFonts w:ascii="Times New Roman" w:hAnsi="Times New Roman" w:cs="Times New Roman" w:hint="eastAsia"/>
+                <w:sz w:val="24"/>
+                <w:szCs w:val="24"/>
+              </w:rPr>
+              <w:t>, and have method to find the smaller conflict number and find the number of section that conflict number equal to the minimum number of the course.</w:t>
+            </w:r>
           </w:p>
         </w:tc>
       </w:tr>
@@ -1456,9 +2052,119 @@
             <w:tcW w:w="2785" w:type="dxa"/>
           </w:tcPr>
           <w:p>
+            <w:pPr>
+              <w:rPr>
+                <w:rFonts w:ascii="Times New Roman" w:hAnsi="Times New Roman" w:cs="Times New Roman"/>
+                <w:sz w:val="24"/>
+                <w:szCs w:val="24"/>
+              </w:rPr>
+            </w:pPr>
+            <w:r>
+              <w:rPr>
+                <w:rFonts w:ascii="Times New Roman" w:hAnsi="Times New Roman" w:cs="Times New Roman"/>
+                <w:sz w:val="24"/>
+                <w:szCs w:val="24"/>
+              </w:rPr>
+              <w:t>Section</w:t>
+            </w:r>
+          </w:p>
+        </w:tc>
+        <w:tc>
+          <w:tcPr>
+            <w:tcW w:w="5511" w:type="dxa"/>
+          </w:tcPr>
+          <w:p>
+            <w:pPr>
+              <w:rPr>
+                <w:rFonts w:ascii="Times New Roman" w:hAnsi="Times New Roman" w:cs="Times New Roman"/>
+                <w:sz w:val="24"/>
+                <w:szCs w:val="24"/>
+              </w:rPr>
+            </w:pPr>
+            <w:r>
+              <w:rPr>
+                <w:rFonts w:ascii="Times New Roman" w:hAnsi="Times New Roman" w:cs="Times New Roman" w:hint="eastAsia"/>
+                <w:sz w:val="24"/>
+                <w:szCs w:val="24"/>
+              </w:rPr>
+              <w:t xml:space="preserve">Provided all the </w:t>
+            </w:r>
             <w:proofErr w:type="spellStart"/>
             <w:r>
-              <w:t>Testscript</w:t>
+              <w:rPr>
+                <w:rFonts w:ascii="Times New Roman" w:hAnsi="Times New Roman" w:cs="Times New Roman" w:hint="eastAsia"/>
+                <w:sz w:val="24"/>
+                <w:szCs w:val="24"/>
+              </w:rPr>
+              <w:t>accessor</w:t>
+            </w:r>
+            <w:proofErr w:type="spellEnd"/>
+            <w:r>
+              <w:rPr>
+                <w:rFonts w:ascii="Times New Roman" w:hAnsi="Times New Roman" w:cs="Times New Roman" w:hint="eastAsia"/>
+                <w:sz w:val="24"/>
+                <w:szCs w:val="24"/>
+              </w:rPr>
+              <w:t xml:space="preserve"> and </w:t>
+            </w:r>
+            <w:proofErr w:type="spellStart"/>
+            <w:r>
+              <w:rPr>
+                <w:rFonts w:ascii="Times New Roman" w:hAnsi="Times New Roman" w:cs="Times New Roman" w:hint="eastAsia"/>
+                <w:sz w:val="24"/>
+                <w:szCs w:val="24"/>
+              </w:rPr>
+              <w:t>mutator</w:t>
+            </w:r>
+            <w:proofErr w:type="spellEnd"/>
+            <w:r>
+              <w:rPr>
+                <w:rFonts w:ascii="Times New Roman" w:hAnsi="Times New Roman" w:cs="Times New Roman" w:hint="eastAsia"/>
+                <w:sz w:val="24"/>
+                <w:szCs w:val="24"/>
+              </w:rPr>
+              <w:t xml:space="preserve"> </w:t>
+            </w:r>
+            <w:r>
+              <w:rPr>
+                <w:rFonts w:ascii="Times New Roman" w:hAnsi="Times New Roman" w:cs="Times New Roman" w:hint="eastAsia"/>
+                <w:sz w:val="24"/>
+                <w:szCs w:val="24"/>
+              </w:rPr>
+              <w:t>methods for the section</w:t>
+            </w:r>
+            <w:r>
+              <w:rPr>
+                <w:rFonts w:ascii="Times New Roman" w:hAnsi="Times New Roman" w:cs="Times New Roman" w:hint="eastAsia"/>
+                <w:sz w:val="24"/>
+                <w:szCs w:val="24"/>
+              </w:rPr>
+              <w:t xml:space="preserve"> object</w:t>
+            </w:r>
+          </w:p>
+        </w:tc>
+      </w:tr>
+      <w:tr>
+        <w:tc>
+          <w:tcPr>
+            <w:tcW w:w="2785" w:type="dxa"/>
+          </w:tcPr>
+          <w:p>
+            <w:pPr>
+              <w:rPr>
+                <w:rFonts w:ascii="Times New Roman" w:hAnsi="Times New Roman" w:cs="Times New Roman"/>
+                <w:sz w:val="24"/>
+                <w:szCs w:val="24"/>
+              </w:rPr>
+            </w:pPr>
+            <w:proofErr w:type="spellStart"/>
+            <w:r>
+              <w:rPr>
+                <w:rFonts w:ascii="Times New Roman" w:hAnsi="Times New Roman" w:cs="Times New Roman"/>
+                <w:sz w:val="24"/>
+                <w:szCs w:val="24"/>
+              </w:rPr>
+              <w:t>StoredItem</w:t>
             </w:r>
             <w:proofErr w:type="spellEnd"/>
           </w:p>
@@ -1467,24 +2173,243 @@
           <w:tcPr>
             <w:tcW w:w="5511" w:type="dxa"/>
           </w:tcPr>
-          <w:p/>
+          <w:p>
+            <w:pPr>
+              <w:rPr>
+                <w:rFonts w:ascii="Times New Roman" w:hAnsi="Times New Roman" w:cs="Times New Roman"/>
+                <w:sz w:val="24"/>
+                <w:szCs w:val="24"/>
+              </w:rPr>
+            </w:pPr>
+            <w:r>
+              <w:rPr>
+                <w:rFonts w:ascii="Times New Roman" w:hAnsi="Times New Roman" w:cs="Times New Roman" w:hint="eastAsia"/>
+                <w:sz w:val="24"/>
+                <w:szCs w:val="24"/>
+              </w:rPr>
+              <w:t xml:space="preserve">Provided method to get the </w:t>
+            </w:r>
+            <w:proofErr w:type="spellStart"/>
+            <w:r>
+              <w:rPr>
+                <w:rFonts w:ascii="Times New Roman" w:hAnsi="Times New Roman" w:cs="Times New Roman" w:hint="eastAsia"/>
+                <w:sz w:val="24"/>
+                <w:szCs w:val="24"/>
+              </w:rPr>
+              <w:t>courseID</w:t>
+            </w:r>
+            <w:proofErr w:type="spellEnd"/>
+            <w:r>
+              <w:rPr>
+                <w:rFonts w:ascii="Times New Roman" w:hAnsi="Times New Roman" w:cs="Times New Roman" w:hint="eastAsia"/>
+                <w:sz w:val="24"/>
+                <w:szCs w:val="24"/>
+              </w:rPr>
+              <w:t xml:space="preserve">, </w:t>
+            </w:r>
+            <w:proofErr w:type="spellStart"/>
+            <w:r>
+              <w:rPr>
+                <w:rFonts w:ascii="Times New Roman" w:hAnsi="Times New Roman" w:cs="Times New Roman" w:hint="eastAsia"/>
+                <w:sz w:val="24"/>
+                <w:szCs w:val="24"/>
+              </w:rPr>
+              <w:t>courseName</w:t>
+            </w:r>
+            <w:proofErr w:type="spellEnd"/>
+            <w:r>
+              <w:rPr>
+                <w:rFonts w:ascii="Times New Roman" w:hAnsi="Times New Roman" w:cs="Times New Roman" w:hint="eastAsia"/>
+                <w:sz w:val="24"/>
+                <w:szCs w:val="24"/>
+              </w:rPr>
+              <w:t xml:space="preserve"> and </w:t>
+            </w:r>
+            <w:proofErr w:type="spellStart"/>
+            <w:r>
+              <w:rPr>
+                <w:rFonts w:ascii="Times New Roman" w:hAnsi="Times New Roman" w:cs="Times New Roman" w:hint="eastAsia"/>
+                <w:sz w:val="24"/>
+                <w:szCs w:val="24"/>
+              </w:rPr>
+              <w:t>courseSection</w:t>
+            </w:r>
+            <w:proofErr w:type="spellEnd"/>
+            <w:r>
+              <w:rPr>
+                <w:rFonts w:ascii="Times New Roman" w:hAnsi="Times New Roman" w:cs="Times New Roman" w:hint="eastAsia"/>
+                <w:sz w:val="24"/>
+                <w:szCs w:val="24"/>
+              </w:rPr>
+              <w:t xml:space="preserve"> for a particular course, and </w:t>
+            </w:r>
+            <w:proofErr w:type="spellStart"/>
+            <w:r>
+              <w:rPr>
+                <w:rFonts w:ascii="Times New Roman" w:hAnsi="Times New Roman" w:cs="Times New Roman" w:hint="eastAsia"/>
+                <w:sz w:val="24"/>
+                <w:szCs w:val="24"/>
+              </w:rPr>
+              <w:t>genetate</w:t>
+            </w:r>
+            <w:proofErr w:type="spellEnd"/>
+            <w:r>
+              <w:rPr>
+                <w:rFonts w:ascii="Times New Roman" w:hAnsi="Times New Roman" w:cs="Times New Roman" w:hint="eastAsia"/>
+                <w:sz w:val="24"/>
+                <w:szCs w:val="24"/>
+              </w:rPr>
+              <w:t xml:space="preserve"> these details in the output.</w:t>
+            </w:r>
+          </w:p>
+        </w:tc>
+      </w:tr>
+      <w:tr>
+        <w:tc>
+          <w:tcPr>
+            <w:tcW w:w="2785" w:type="dxa"/>
+          </w:tcPr>
+          <w:p>
+            <w:pPr>
+              <w:rPr>
+                <w:rFonts w:ascii="Times New Roman" w:hAnsi="Times New Roman" w:cs="Times New Roman"/>
+                <w:sz w:val="24"/>
+                <w:szCs w:val="24"/>
+              </w:rPr>
+            </w:pPr>
+            <w:proofErr w:type="spellStart"/>
+            <w:r>
+              <w:rPr>
+                <w:rFonts w:ascii="Times New Roman" w:hAnsi="Times New Roman" w:cs="Times New Roman"/>
+                <w:sz w:val="24"/>
+                <w:szCs w:val="24"/>
+              </w:rPr>
+              <w:t>StoredList</w:t>
+            </w:r>
+            <w:proofErr w:type="spellEnd"/>
+          </w:p>
+        </w:tc>
+        <w:tc>
+          <w:tcPr>
+            <w:tcW w:w="5511" w:type="dxa"/>
+          </w:tcPr>
+          <w:p>
+            <w:pPr>
+              <w:rPr>
+                <w:rFonts w:ascii="Times New Roman" w:hAnsi="Times New Roman" w:cs="Times New Roman"/>
+                <w:sz w:val="24"/>
+                <w:szCs w:val="24"/>
+              </w:rPr>
+            </w:pPr>
+            <w:r>
+              <w:rPr>
+                <w:rFonts w:ascii="Times New Roman" w:hAnsi="Times New Roman" w:cs="Times New Roman" w:hint="eastAsia"/>
+                <w:sz w:val="24"/>
+                <w:szCs w:val="24"/>
+              </w:rPr>
+              <w:t xml:space="preserve">Used </w:t>
+            </w:r>
+            <w:proofErr w:type="spellStart"/>
+            <w:r>
+              <w:rPr>
+                <w:rFonts w:ascii="Times New Roman" w:hAnsi="Times New Roman" w:cs="Times New Roman" w:hint="eastAsia"/>
+                <w:sz w:val="24"/>
+                <w:szCs w:val="24"/>
+              </w:rPr>
+              <w:t>arraylist</w:t>
+            </w:r>
+            <w:proofErr w:type="spellEnd"/>
+            <w:r>
+              <w:rPr>
+                <w:rFonts w:ascii="Times New Roman" w:hAnsi="Times New Roman" w:cs="Times New Roman" w:hint="eastAsia"/>
+                <w:sz w:val="24"/>
+                <w:szCs w:val="24"/>
+              </w:rPr>
+              <w:t xml:space="preserve"> to put all the course details</w:t>
+            </w:r>
+          </w:p>
+        </w:tc>
+      </w:tr>
+      <w:tr>
+        <w:tc>
+          <w:tcPr>
+            <w:tcW w:w="2785" w:type="dxa"/>
+          </w:tcPr>
+          <w:p>
+            <w:pPr>
+              <w:rPr>
+                <w:rFonts w:ascii="Times New Roman" w:hAnsi="Times New Roman" w:cs="Times New Roman"/>
+                <w:sz w:val="24"/>
+                <w:szCs w:val="24"/>
+              </w:rPr>
+            </w:pPr>
+            <w:proofErr w:type="spellStart"/>
+            <w:r>
+              <w:rPr>
+                <w:rFonts w:ascii="Times New Roman" w:hAnsi="Times New Roman" w:cs="Times New Roman"/>
+                <w:sz w:val="24"/>
+                <w:szCs w:val="24"/>
+              </w:rPr>
+              <w:t>TimeTable</w:t>
+            </w:r>
+            <w:proofErr w:type="spellEnd"/>
+          </w:p>
+        </w:tc>
+        <w:tc>
+          <w:tcPr>
+            <w:tcW w:w="5511" w:type="dxa"/>
+          </w:tcPr>
+          <w:p>
+            <w:pPr>
+              <w:rPr>
+                <w:rFonts w:ascii="Times New Roman" w:hAnsi="Times New Roman" w:cs="Times New Roman"/>
+                <w:sz w:val="24"/>
+                <w:szCs w:val="24"/>
+              </w:rPr>
+            </w:pPr>
+            <w:r>
+              <w:rPr>
+                <w:rFonts w:ascii="Times New Roman" w:hAnsi="Times New Roman" w:cs="Times New Roman" w:hint="eastAsia"/>
+                <w:sz w:val="24"/>
+                <w:szCs w:val="24"/>
+              </w:rPr>
+              <w:t xml:space="preserve">Used </w:t>
+            </w:r>
+            <w:proofErr w:type="spellStart"/>
+            <w:r>
+              <w:rPr>
+                <w:rFonts w:ascii="Times New Roman" w:hAnsi="Times New Roman" w:cs="Times New Roman" w:hint="eastAsia"/>
+                <w:sz w:val="24"/>
+                <w:szCs w:val="24"/>
+              </w:rPr>
+              <w:t>arraylist</w:t>
+            </w:r>
+            <w:proofErr w:type="spellEnd"/>
+            <w:r>
+              <w:rPr>
+                <w:rFonts w:ascii="Times New Roman" w:hAnsi="Times New Roman" w:cs="Times New Roman" w:hint="eastAsia"/>
+                <w:sz w:val="24"/>
+                <w:szCs w:val="24"/>
+              </w:rPr>
+              <w:t xml:space="preserve"> to allocate a course into a specific time slot</w:t>
+            </w:r>
+          </w:p>
         </w:tc>
       </w:tr>
     </w:tbl>
     <w:p>
-      <w:r>
-        <w:t xml:space="preserve">In the following, we will introduce our project design. The following list all the classes of our project at Release 2. </w:t>
-      </w:r>
+      <w:pPr>
+        <w:rPr>
+          <w:rFonts w:hint="eastAsia"/>
+        </w:rPr>
+      </w:pPr>
     </w:p>
     <w:p/>
     <w:p>
       <w:pPr>
         <w:pStyle w:val="Heading21"/>
-        <w:rPr>
-          <w:rFonts w:hint="eastAsia"/>
-        </w:rPr>
       </w:pPr>
-      <w:bookmarkStart w:id="4" w:name="_Toc402632142"/>
+      <w:bookmarkStart w:id="5" w:name="_Toc404727759"/>
       <w:r>
         <w:rPr>
           <w:rFonts w:hint="eastAsia"/>
@@ -1524,7 +2449,7 @@
                     <pic:cNvPicPr/>
                   </pic:nvPicPr>
                   <pic:blipFill>
-                    <a:blip r:embed="rId6">
+                    <a:blip r:embed="rId7">
                       <a:extLst>
                         <a:ext uri="{28A0092B-C50C-407E-A947-70E740481C1C}">
                           <a14:useLocalDpi xmlns:a14="http://schemas.microsoft.com/office/drawing/2010/main" val="0"/>
@@ -1562,7 +2487,7 @@
         </w:rPr>
         <w:t>Work Flow</w:t>
       </w:r>
-      <w:bookmarkEnd w:id="4"/>
+      <w:bookmarkEnd w:id="5"/>
       <w:r>
         <w:br/>
       </w:r>
@@ -1595,9 +2520,6 @@
     <w:p>
       <w:pPr>
         <w:pStyle w:val="Heading21"/>
-        <w:rPr>
-          <w:rFonts w:hint="eastAsia"/>
-        </w:rPr>
         <w:sectPr>
           <w:pgSz w:w="16838" w:h="11906" w:orient="landscape"/>
           <w:pgMar w:top="1800" w:right="1440" w:bottom="1800" w:left="1440" w:header="708" w:footer="708" w:gutter="0"/>
@@ -1605,7 +2527,7 @@
           <w:docGrid w:linePitch="360"/>
         </w:sectPr>
       </w:pPr>
-      <w:bookmarkStart w:id="5" w:name="_Toc402632143"/>
+      <w:bookmarkStart w:id="6" w:name="_Toc404727760"/>
       <w:r>
         <w:rPr>
           <w:rFonts w:hint="eastAsia"/>
@@ -1637,7 +2559,7 @@
                     <pic:cNvPicPr/>
                   </pic:nvPicPr>
                   <pic:blipFill>
-                    <a:blip r:embed="rId7" cstate="print">
+                    <a:blip r:embed="rId8" cstate="print">
                       <a:extLst>
                         <a:ext uri="{28A0092B-C50C-407E-A947-70E740481C1C}">
                           <a14:useLocalDpi xmlns:a14="http://schemas.microsoft.com/office/drawing/2010/main" val="0"/>
@@ -1672,31 +2594,229 @@
       <w:r>
         <w:t>Class Diagram</w:t>
       </w:r>
-      <w:bookmarkEnd w:id="5"/>
-      <w:r>
-        <w:br/>
-      </w:r>
+      <w:bookmarkEnd w:id="6"/>
+    </w:p>
+    <w:p>
+      <w:pPr>
+        <w:rPr>
+          <w:rFonts w:hint="eastAsia"/>
+        </w:rPr>
+      </w:pPr>
+      <w:r>
+        <w:rPr>
+          <w:rFonts w:hint="eastAsia"/>
+        </w:rPr>
+        <w:lastRenderedPageBreak/>
+        <w:t>Design Pattern Used:</w:t>
+      </w:r>
+    </w:p>
+    <w:p>
+      <w:pPr>
+        <w:rPr>
+          <w:rFonts w:hint="eastAsia"/>
+        </w:rPr>
+      </w:pPr>
+      <w:r>
+        <w:rPr>
+          <w:rFonts w:hint="eastAsia"/>
+        </w:rPr>
+        <w:t xml:space="preserve">1. </w:t>
+      </w:r>
+      <w:r>
+        <w:t>Façade</w:t>
+      </w:r>
+      <w:r>
+        <w:rPr>
+          <w:rFonts w:hint="eastAsia"/>
+        </w:rPr>
+        <w:t xml:space="preserve"> Pattern:</w:t>
+      </w:r>
+    </w:p>
+    <w:p>
+      <w:pPr>
+        <w:rPr>
+          <w:rFonts w:hint="eastAsia"/>
+        </w:rPr>
+      </w:pPr>
+      <w:r>
+        <w:rPr>
+          <w:rFonts w:hint="eastAsia"/>
+        </w:rPr>
+        <w:t>We used different types of controller as interface to handle all of the courses. The controller object will handle those complicate operations in these interfaces.</w:t>
+      </w:r>
+    </w:p>
+    <w:p>
+      <w:pPr>
+        <w:rPr>
+          <w:rFonts w:hint="eastAsia"/>
+        </w:rPr>
+      </w:pPr>
+      <w:r>
+        <w:rPr>
+          <w:rFonts w:hint="eastAsia"/>
+        </w:rPr>
+        <w:t xml:space="preserve">2. </w:t>
+      </w:r>
+      <w:r>
+        <w:t>Strategy</w:t>
+      </w:r>
+      <w:r>
+        <w:rPr>
+          <w:rFonts w:hint="eastAsia"/>
+        </w:rPr>
+        <w:t xml:space="preserve"> Pattern </w:t>
+      </w:r>
+    </w:p>
+    <w:p>
+      <w:pPr>
+        <w:rPr>
+          <w:rFonts w:hint="eastAsia"/>
+        </w:rPr>
+      </w:pPr>
+      <w:r>
+        <w:rPr>
+          <w:rFonts w:hint="eastAsia"/>
+        </w:rPr>
+        <w:t xml:space="preserve">The Main Controller will consider different situation to decide use which controller to handle the course, such as </w:t>
+      </w:r>
+      <w:proofErr w:type="spellStart"/>
+      <w:r>
+        <w:rPr>
+          <w:rFonts w:hint="eastAsia"/>
+        </w:rPr>
+        <w:t>OverlapDetector</w:t>
+      </w:r>
+      <w:proofErr w:type="spellEnd"/>
+      <w:r>
+        <w:rPr>
+          <w:rFonts w:hint="eastAsia"/>
+        </w:rPr>
+        <w:t xml:space="preserve"> and </w:t>
+      </w:r>
+      <w:proofErr w:type="spellStart"/>
+      <w:r>
+        <w:rPr>
+          <w:rFonts w:hint="eastAsia"/>
+        </w:rPr>
+        <w:t>ConflictDetector</w:t>
+      </w:r>
+      <w:proofErr w:type="spellEnd"/>
+      <w:r>
+        <w:rPr>
+          <w:rFonts w:hint="eastAsia"/>
+        </w:rPr>
+        <w:t xml:space="preserve"> in our program</w:t>
+      </w:r>
+      <w:r>
+        <w:rPr>
+          <w:rFonts w:hint="eastAsia"/>
+        </w:rPr>
+        <w:t>.</w:t>
+      </w:r>
+    </w:p>
+    <w:p>
+      <w:pPr>
+        <w:pStyle w:val="Heading21"/>
+        <w:rPr>
+          <w:rFonts w:hint="eastAsia"/>
+        </w:rPr>
+      </w:pPr>
+      <w:bookmarkStart w:id="7" w:name="_Toc404727761"/>
+      <w:r>
+        <w:rPr>
+          <w:rFonts w:hint="eastAsia"/>
+        </w:rPr>
+        <w:t>Sequence Diagram</w:t>
+      </w:r>
+      <w:bookmarkEnd w:id="7"/>
+    </w:p>
+    <w:p>
+      <w:pPr>
+        <w:rPr>
+          <w:rFonts w:hint="eastAsia"/>
+        </w:rPr>
+      </w:pPr>
+      <w:r>
+        <w:rPr>
+          <w:noProof/>
+          <w:lang w:val="en-US"/>
+        </w:rPr>
+        <w:drawing>
+          <wp:inline distT="0" distB="0" distL="0" distR="0" wp14:anchorId="128F3900" wp14:editId="79DC0582">
+            <wp:extent cx="5274310" cy="5528764"/>
+            <wp:effectExtent l="0" t="0" r="2540" b="0"/>
+            <wp:docPr id="1" name="圖片 1" descr="C:\Users\cheukyiksum\Desktop\Sequence Diagram 4.jpg"/>
+            <wp:cNvGraphicFramePr>
+              <a:graphicFrameLocks xmlns:a="http://schemas.openxmlformats.org/drawingml/2006/main" noChangeAspect="1"/>
+            </wp:cNvGraphicFramePr>
+            <a:graphic xmlns:a="http://schemas.openxmlformats.org/drawingml/2006/main">
+              <a:graphicData uri="http://schemas.openxmlformats.org/drawingml/2006/picture">
+                <pic:pic xmlns:pic="http://schemas.openxmlformats.org/drawingml/2006/picture">
+                  <pic:nvPicPr>
+                    <pic:cNvPr id="0" name="Picture 1" descr="C:\Users\cheukyiksum\Desktop\Sequence Diagram 4.jpg"/>
+                    <pic:cNvPicPr>
+                      <a:picLocks noChangeAspect="1" noChangeArrowheads="1"/>
+                    </pic:cNvPicPr>
+                  </pic:nvPicPr>
+                  <pic:blipFill>
+                    <a:blip r:embed="rId9">
+                      <a:extLst>
+                        <a:ext uri="{28A0092B-C50C-407E-A947-70E740481C1C}">
+                          <a14:useLocalDpi xmlns:a14="http://schemas.microsoft.com/office/drawing/2010/main" val="0"/>
+                        </a:ext>
+                      </a:extLst>
+                    </a:blip>
+                    <a:srcRect/>
+                    <a:stretch>
+                      <a:fillRect/>
+                    </a:stretch>
+                  </pic:blipFill>
+                  <pic:spPr bwMode="auto">
+                    <a:xfrm>
+                      <a:off x="0" y="0"/>
+                      <a:ext cx="5274310" cy="5528764"/>
+                    </a:xfrm>
+                    <a:prstGeom prst="rect">
+                      <a:avLst/>
+                    </a:prstGeom>
+                    <a:noFill/>
+                    <a:ln>
+                      <a:noFill/>
+                    </a:ln>
+                  </pic:spPr>
+                </pic:pic>
+              </a:graphicData>
+            </a:graphic>
+          </wp:inline>
+        </w:drawing>
+      </w:r>
+    </w:p>
+    <w:p>
+      <w:pPr>
+        <w:rPr>
+          <w:rFonts w:hint="eastAsia"/>
+        </w:rPr>
+      </w:pPr>
     </w:p>
     <w:p>
       <w:pPr>
         <w:pStyle w:val="Heading21"/>
       </w:pPr>
-      <w:bookmarkStart w:id="6" w:name="_Toc402632144"/>
-      <w:r>
-        <w:lastRenderedPageBreak/>
+      <w:bookmarkStart w:id="8" w:name="_Toc404727762"/>
+      <w:r>
         <w:t>Terms</w:t>
       </w:r>
-      <w:bookmarkEnd w:id="6"/>
+      <w:bookmarkEnd w:id="8"/>
     </w:p>
     <w:p>
       <w:pPr>
         <w:pStyle w:val="Heading31"/>
       </w:pPr>
-      <w:bookmarkStart w:id="7" w:name="_Toc402632145"/>
+      <w:bookmarkStart w:id="9" w:name="_Toc404727763"/>
       <w:r>
         <w:t>Conflict Number</w:t>
       </w:r>
-      <w:bookmarkEnd w:id="7"/>
+      <w:bookmarkEnd w:id="9"/>
     </w:p>
     <w:p>
       <w:r>
@@ -1719,6 +2839,7 @@
     </w:p>
     <w:p>
       <w:r>
+        <w:lastRenderedPageBreak/>
         <w:t xml:space="preserve">This value is the number of course that could not be selected LATER. </w:t>
       </w:r>
       <w:proofErr w:type="gramStart"/>
@@ -4287,12 +5408,12 @@
       <w:pPr>
         <w:pStyle w:val="Heading31"/>
       </w:pPr>
-      <w:bookmarkStart w:id="8" w:name="_Toc402632146"/>
+      <w:bookmarkStart w:id="10" w:name="_Toc404727764"/>
       <w:r>
         <w:lastRenderedPageBreak/>
         <w:t>Priority</w:t>
       </w:r>
-      <w:bookmarkEnd w:id="8"/>
+      <w:bookmarkEnd w:id="10"/>
     </w:p>
     <w:p>
       <w:pPr>
@@ -9214,7 +10335,7 @@
           <w:lang w:val="en-US"/>
         </w:rPr>
       </w:pPr>
-      <w:bookmarkStart w:id="9" w:name="_Toc402632147"/>
+      <w:bookmarkStart w:id="11" w:name="_Toc404727765"/>
       <w:r>
         <w:rPr>
           <w:rFonts w:hint="eastAsia"/>
@@ -9229,7 +10350,7 @@
         </w:rPr>
         <w:t>algorithm</w:t>
       </w:r>
-      <w:bookmarkEnd w:id="9"/>
+      <w:bookmarkEnd w:id="11"/>
     </w:p>
     <w:p>
       <w:pPr>
@@ -9481,7 +10602,7 @@
 </file>
 
 <file path=word/numbering.xml><?xml version="1.0" encoding="utf-8"?>
-<w:numbering xmlns:wpc="http://schemas.microsoft.com/office/word/2010/wordprocessingCanvas" xmlns:mc="http://schemas.openxmlformats.org/markup-compatibility/2006" xmlns:o="urn:schemas-microsoft-com:office:office" xmlns:r="http://schemas.openxmlformats.org/officeDocument/2006/relationships" xmlns:m="http://schemas.openxmlformats.org/officeDocument/2006/math" xmlns:v="urn:schemas-microsoft-com:vml" xmlns:wp14="http://schemas.microsoft.com/office/word/2010/wordprocessingDrawing" xmlns:wp="http://schemas.openxmlformats.org/drawingml/2006/wordprocessingDrawing" xmlns:w10="urn:schemas-microsoft-com:office:word" xmlns:w="http://schemas.openxmlformats.org/wordprocessingml/2006/main" xmlns:w14="http://schemas.microsoft.com/office/word/2010/wordml" xmlns:w15="http://schemas.microsoft.com/office/word/2012/wordml" xmlns:wpg="http://schemas.microsoft.com/office/word/2010/wordprocessingGroup" xmlns:wpi="http://schemas.microsoft.com/office/word/2010/wordprocessingInk" xmlns:wne="http://schemas.microsoft.com/office/word/2006/wordml" xmlns:wps="http://schemas.microsoft.com/office/word/2010/wordprocessingShape" mc:Ignorable="w14 w15 wp14">
+<w:numbering xmlns:wpc="http://schemas.microsoft.com/office/word/2010/wordprocessingCanvas" xmlns:mc="http://schemas.openxmlformats.org/markup-compatibility/2006" xmlns:o="urn:schemas-microsoft-com:office:office" xmlns:r="http://schemas.openxmlformats.org/officeDocument/2006/relationships" xmlns:m="http://schemas.openxmlformats.org/officeDocument/2006/math" xmlns:v="urn:schemas-microsoft-com:vml" xmlns:wp14="http://schemas.microsoft.com/office/word/2010/wordprocessingDrawing" xmlns:wp="http://schemas.openxmlformats.org/drawingml/2006/wordprocessingDrawing" xmlns:w10="urn:schemas-microsoft-com:office:word" xmlns:w="http://schemas.openxmlformats.org/wordprocessingml/2006/main" xmlns:w14="http://schemas.microsoft.com/office/word/2010/wordml" xmlns:wpg="http://schemas.microsoft.com/office/word/2010/wordprocessingGroup" xmlns:wpi="http://schemas.microsoft.com/office/word/2010/wordprocessingInk" xmlns:wne="http://schemas.microsoft.com/office/word/2006/wordml" xmlns:wps="http://schemas.microsoft.com/office/word/2010/wordprocessingShape" mc:Ignorable="w14 wp14">
   <w:abstractNum w:abstractNumId="0">
     <w:nsid w:val="1DA74B9E"/>
     <w:multiLevelType w:val="multilevel"/>
@@ -10018,7 +11139,7 @@
 </file>
 
 <file path=word/styles.xml><?xml version="1.0" encoding="utf-8"?>
-<w:styles xmlns:mc="http://schemas.openxmlformats.org/markup-compatibility/2006" xmlns:r="http://schemas.openxmlformats.org/officeDocument/2006/relationships" xmlns:w="http://schemas.openxmlformats.org/wordprocessingml/2006/main" xmlns:w14="http://schemas.microsoft.com/office/word/2010/wordml" xmlns:w15="http://schemas.microsoft.com/office/word/2012/wordml" mc:Ignorable="w14 w15">
+<w:styles xmlns:mc="http://schemas.openxmlformats.org/markup-compatibility/2006" xmlns:r="http://schemas.openxmlformats.org/officeDocument/2006/relationships" xmlns:w="http://schemas.openxmlformats.org/wordprocessingml/2006/main" xmlns:w14="http://schemas.microsoft.com/office/word/2010/wordml" mc:Ignorable="w14">
   <w:docDefaults>
     <w:rPrDefault>
       <w:rPr>
@@ -10034,378 +11155,144 @@
       </w:pPr>
     </w:pPrDefault>
   </w:docDefaults>
-  <w:latentStyles w:defLockedState="0" w:defUIPriority="99" w:defSemiHidden="0" w:defUnhideWhenUsed="0" w:defQFormat="0" w:count="371">
-    <w:lsdException w:name="Normal" w:uiPriority="0" w:qFormat="1"/>
-    <w:lsdException w:name="heading 1" w:uiPriority="9" w:qFormat="1"/>
-    <w:lsdException w:name="heading 2" w:semiHidden="1" w:uiPriority="9" w:unhideWhenUsed="1" w:qFormat="1"/>
-    <w:lsdException w:name="heading 3" w:semiHidden="1" w:uiPriority="9" w:unhideWhenUsed="1" w:qFormat="1"/>
-    <w:lsdException w:name="heading 4" w:semiHidden="1" w:uiPriority="9" w:unhideWhenUsed="1" w:qFormat="1"/>
-    <w:lsdException w:name="heading 5" w:semiHidden="1" w:uiPriority="9" w:unhideWhenUsed="1" w:qFormat="1"/>
-    <w:lsdException w:name="heading 6" w:semiHidden="1" w:uiPriority="9" w:unhideWhenUsed="1" w:qFormat="1"/>
-    <w:lsdException w:name="heading 7" w:semiHidden="1" w:uiPriority="9" w:unhideWhenUsed="1" w:qFormat="1"/>
-    <w:lsdException w:name="heading 8" w:semiHidden="1" w:uiPriority="9" w:unhideWhenUsed="1" w:qFormat="1"/>
-    <w:lsdException w:name="heading 9" w:semiHidden="1" w:uiPriority="9" w:unhideWhenUsed="1" w:qFormat="1"/>
-    <w:lsdException w:name="index 1" w:semiHidden="1" w:unhideWhenUsed="1"/>
-    <w:lsdException w:name="index 2" w:semiHidden="1" w:unhideWhenUsed="1"/>
-    <w:lsdException w:name="index 3" w:semiHidden="1" w:unhideWhenUsed="1"/>
-    <w:lsdException w:name="index 4" w:semiHidden="1" w:unhideWhenUsed="1"/>
-    <w:lsdException w:name="index 5" w:semiHidden="1" w:unhideWhenUsed="1"/>
-    <w:lsdException w:name="index 6" w:semiHidden="1" w:unhideWhenUsed="1"/>
-    <w:lsdException w:name="index 7" w:semiHidden="1" w:unhideWhenUsed="1"/>
-    <w:lsdException w:name="index 8" w:semiHidden="1" w:unhideWhenUsed="1"/>
-    <w:lsdException w:name="index 9" w:semiHidden="1" w:unhideWhenUsed="1"/>
-    <w:lsdException w:name="toc 1" w:semiHidden="1" w:uiPriority="39" w:unhideWhenUsed="1"/>
-    <w:lsdException w:name="toc 2" w:semiHidden="1" w:uiPriority="39" w:unhideWhenUsed="1"/>
-    <w:lsdException w:name="toc 3" w:semiHidden="1" w:uiPriority="39" w:unhideWhenUsed="1"/>
-    <w:lsdException w:name="toc 4" w:semiHidden="1" w:uiPriority="39" w:unhideWhenUsed="1"/>
-    <w:lsdException w:name="toc 5" w:semiHidden="1" w:uiPriority="39" w:unhideWhenUsed="1"/>
-    <w:lsdException w:name="toc 6" w:semiHidden="1" w:uiPriority="39" w:unhideWhenUsed="1"/>
-    <w:lsdException w:name="toc 7" w:semiHidden="1" w:uiPriority="39" w:unhideWhenUsed="1"/>
-    <w:lsdException w:name="toc 8" w:semiHidden="1" w:uiPriority="39" w:unhideWhenUsed="1"/>
-    <w:lsdException w:name="toc 9" w:semiHidden="1" w:uiPriority="39" w:unhideWhenUsed="1"/>
-    <w:lsdException w:name="Normal Indent" w:semiHidden="1" w:unhideWhenUsed="1"/>
-    <w:lsdException w:name="footnote text" w:semiHidden="1" w:unhideWhenUsed="1"/>
-    <w:lsdException w:name="annotation text" w:semiHidden="1" w:unhideWhenUsed="1"/>
-    <w:lsdException w:name="header" w:semiHidden="1" w:unhideWhenUsed="1"/>
-    <w:lsdException w:name="footer" w:semiHidden="1" w:unhideWhenUsed="1"/>
-    <w:lsdException w:name="index heading" w:semiHidden="1" w:unhideWhenUsed="1"/>
-    <w:lsdException w:name="caption" w:semiHidden="1" w:uiPriority="35" w:unhideWhenUsed="1" w:qFormat="1"/>
-    <w:lsdException w:name="table of figures" w:semiHidden="1" w:unhideWhenUsed="1"/>
-    <w:lsdException w:name="envelope address" w:semiHidden="1" w:unhideWhenUsed="1"/>
-    <w:lsdException w:name="envelope return" w:semiHidden="1" w:unhideWhenUsed="1"/>
-    <w:lsdException w:name="footnote reference" w:semiHidden="1" w:unhideWhenUsed="1"/>
-    <w:lsdException w:name="annotation reference" w:semiHidden="1" w:unhideWhenUsed="1"/>
-    <w:lsdException w:name="line number" w:semiHidden="1" w:unhideWhenUsed="1"/>
-    <w:lsdException w:name="page number" w:semiHidden="1" w:unhideWhenUsed="1"/>
-    <w:lsdException w:name="endnote reference" w:semiHidden="1" w:unhideWhenUsed="1"/>
-    <w:lsdException w:name="endnote text" w:semiHidden="1" w:unhideWhenUsed="1"/>
-    <w:lsdException w:name="table of authorities" w:semiHidden="1" w:unhideWhenUsed="1"/>
-    <w:lsdException w:name="macro" w:semiHidden="1" w:unhideWhenUsed="1"/>
-    <w:lsdException w:name="toa heading" w:semiHidden="1" w:unhideWhenUsed="1"/>
-    <w:lsdException w:name="List" w:semiHidden="1" w:unhideWhenUsed="1"/>
-    <w:lsdException w:name="List Bullet" w:semiHidden="1" w:unhideWhenUsed="1"/>
-    <w:lsdException w:name="List Number" w:semiHidden="1" w:unhideWhenUsed="1"/>
-    <w:lsdException w:name="List 2" w:semiHidden="1" w:unhideWhenUsed="1"/>
-    <w:lsdException w:name="List 3" w:semiHidden="1" w:unhideWhenUsed="1"/>
-    <w:lsdException w:name="List 4" w:semiHidden="1" w:unhideWhenUsed="1"/>
-    <w:lsdException w:name="List 5" w:semiHidden="1" w:unhideWhenUsed="1"/>
-    <w:lsdException w:name="List Bullet 2" w:semiHidden="1" w:unhideWhenUsed="1"/>
-    <w:lsdException w:name="List Bullet 3" w:semiHidden="1" w:unhideWhenUsed="1"/>
-    <w:lsdException w:name="List Bullet 4" w:semiHidden="1" w:unhideWhenUsed="1"/>
-    <w:lsdException w:name="List Bullet 5" w:semiHidden="1" w:unhideWhenUsed="1"/>
-    <w:lsdException w:name="List Number 2" w:semiHidden="1" w:unhideWhenUsed="1"/>
-    <w:lsdException w:name="List Number 3" w:semiHidden="1" w:unhideWhenUsed="1"/>
-    <w:lsdException w:name="List Number 4" w:semiHidden="1" w:unhideWhenUsed="1"/>
-    <w:lsdException w:name="List Number 5" w:semiHidden="1" w:unhideWhenUsed="1"/>
-    <w:lsdException w:name="Title" w:uiPriority="10" w:qFormat="1"/>
-    <w:lsdException w:name="Closing" w:semiHidden="1" w:unhideWhenUsed="1"/>
-    <w:lsdException w:name="Signature" w:semiHidden="1" w:unhideWhenUsed="1"/>
-    <w:lsdException w:name="Default Paragraph Font" w:semiHidden="1" w:uiPriority="1" w:unhideWhenUsed="1"/>
-    <w:lsdException w:name="Body Text" w:semiHidden="1" w:unhideWhenUsed="1"/>
-    <w:lsdException w:name="Body Text Indent" w:semiHidden="1" w:unhideWhenUsed="1"/>
-    <w:lsdException w:name="List Continue" w:semiHidden="1" w:unhideWhenUsed="1"/>
-    <w:lsdException w:name="List Continue 2" w:semiHidden="1" w:unhideWhenUsed="1"/>
-    <w:lsdException w:name="List Continue 3" w:semiHidden="1" w:unhideWhenUsed="1"/>
-    <w:lsdException w:name="List Continue 4" w:semiHidden="1" w:unhideWhenUsed="1"/>
-    <w:lsdException w:name="List Continue 5" w:semiHidden="1" w:unhideWhenUsed="1"/>
-    <w:lsdException w:name="Message Header" w:semiHidden="1" w:unhideWhenUsed="1"/>
-    <w:lsdException w:name="Subtitle" w:uiPriority="11" w:qFormat="1"/>
-    <w:lsdException w:name="Salutation" w:semiHidden="1" w:unhideWhenUsed="1"/>
-    <w:lsdException w:name="Date" w:semiHidden="1" w:unhideWhenUsed="1"/>
-    <w:lsdException w:name="Body Text First Indent" w:semiHidden="1" w:unhideWhenUsed="1"/>
-    <w:lsdException w:name="Body Text First Indent 2" w:semiHidden="1" w:unhideWhenUsed="1"/>
-    <w:lsdException w:name="Note Heading" w:semiHidden="1" w:unhideWhenUsed="1"/>
-    <w:lsdException w:name="Body Text 2" w:semiHidden="1" w:unhideWhenUsed="1"/>
-    <w:lsdException w:name="Body Text 3" w:semiHidden="1" w:unhideWhenUsed="1"/>
-    <w:lsdException w:name="Body Text Indent 2" w:semiHidden="1" w:unhideWhenUsed="1"/>
-    <w:lsdException w:name="Body Text Indent 3" w:semiHidden="1" w:unhideWhenUsed="1"/>
-    <w:lsdException w:name="Block Text" w:semiHidden="1" w:unhideWhenUsed="1"/>
-    <w:lsdException w:name="Hyperlink" w:semiHidden="1" w:unhideWhenUsed="1"/>
-    <w:lsdException w:name="FollowedHyperlink" w:semiHidden="1" w:unhideWhenUsed="1"/>
-    <w:lsdException w:name="Strong" w:uiPriority="22" w:qFormat="1"/>
-    <w:lsdException w:name="Emphasis" w:uiPriority="20" w:qFormat="1"/>
-    <w:lsdException w:name="Document Map" w:semiHidden="1" w:unhideWhenUsed="1"/>
-    <w:lsdException w:name="Plain Text" w:semiHidden="1" w:unhideWhenUsed="1"/>
-    <w:lsdException w:name="E-mail Signature" w:semiHidden="1" w:unhideWhenUsed="1"/>
-    <w:lsdException w:name="HTML Top of Form" w:semiHidden="1" w:unhideWhenUsed="1"/>
-    <w:lsdException w:name="HTML Bottom of Form" w:semiHidden="1" w:unhideWhenUsed="1"/>
-    <w:lsdException w:name="Normal (Web)" w:semiHidden="1" w:unhideWhenUsed="1"/>
-    <w:lsdException w:name="HTML Acronym" w:semiHidden="1" w:unhideWhenUsed="1"/>
-    <w:lsdException w:name="HTML Address" w:semiHidden="1" w:unhideWhenUsed="1"/>
-    <w:lsdException w:name="HTML Cite" w:semiHidden="1" w:unhideWhenUsed="1"/>
-    <w:lsdException w:name="HTML Code" w:semiHidden="1" w:unhideWhenUsed="1"/>
-    <w:lsdException w:name="HTML Definition" w:semiHidden="1" w:unhideWhenUsed="1"/>
-    <w:lsdException w:name="HTML Keyboard" w:semiHidden="1" w:unhideWhenUsed="1"/>
-    <w:lsdException w:name="HTML Preformatted" w:semiHidden="1" w:unhideWhenUsed="1"/>
-    <w:lsdException w:name="HTML Sample" w:semiHidden="1" w:unhideWhenUsed="1"/>
-    <w:lsdException w:name="HTML Typewriter" w:semiHidden="1" w:unhideWhenUsed="1"/>
-    <w:lsdException w:name="HTML Variable" w:semiHidden="1" w:unhideWhenUsed="1"/>
-    <w:lsdException w:name="Normal Table" w:semiHidden="1" w:unhideWhenUsed="1"/>
-    <w:lsdException w:name="annotation subject" w:semiHidden="1" w:unhideWhenUsed="1"/>
-    <w:lsdException w:name="No List" w:semiHidden="1" w:unhideWhenUsed="1"/>
-    <w:lsdException w:name="Outline List 1" w:semiHidden="1" w:unhideWhenUsed="1"/>
-    <w:lsdException w:name="Outline List 2" w:semiHidden="1" w:unhideWhenUsed="1"/>
-    <w:lsdException w:name="Outline List 3" w:semiHidden="1" w:unhideWhenUsed="1"/>
-    <w:lsdException w:name="Table Simple 1" w:semiHidden="1" w:unhideWhenUsed="1"/>
-    <w:lsdException w:name="Table Simple 2" w:semiHidden="1" w:unhideWhenUsed="1"/>
-    <w:lsdException w:name="Table Simple 3" w:semiHidden="1" w:unhideWhenUsed="1"/>
-    <w:lsdException w:name="Table Classic 1" w:semiHidden="1" w:unhideWhenUsed="1"/>
-    <w:lsdException w:name="Table Classic 2" w:semiHidden="1" w:unhideWhenUsed="1"/>
-    <w:lsdException w:name="Table Classic 3" w:semiHidden="1" w:unhideWhenUsed="1"/>
-    <w:lsdException w:name="Table Classic 4" w:semiHidden="1" w:unhideWhenUsed="1"/>
-    <w:lsdException w:name="Table Colorful 1" w:semiHidden="1" w:unhideWhenUsed="1"/>
-    <w:lsdException w:name="Table Colorful 2" w:semiHidden="1" w:unhideWhenUsed="1"/>
-    <w:lsdException w:name="Table Colorful 3" w:semiHidden="1" w:unhideWhenUsed="1"/>
-    <w:lsdException w:name="Table Columns 1" w:semiHidden="1" w:unhideWhenUsed="1"/>
-    <w:lsdException w:name="Table Columns 2" w:semiHidden="1" w:unhideWhenUsed="1"/>
-    <w:lsdException w:name="Table Columns 3" w:semiHidden="1" w:unhideWhenUsed="1"/>
-    <w:lsdException w:name="Table Columns 4" w:semiHidden="1" w:unhideWhenUsed="1"/>
-    <w:lsdException w:name="Table Columns 5" w:semiHidden="1" w:unhideWhenUsed="1"/>
-    <w:lsdException w:name="Table Grid 1" w:semiHidden="1" w:unhideWhenUsed="1"/>
-    <w:lsdException w:name="Table Grid 2" w:semiHidden="1" w:unhideWhenUsed="1"/>
-    <w:lsdException w:name="Table Grid 3" w:semiHidden="1" w:unhideWhenUsed="1"/>
-    <w:lsdException w:name="Table Grid 4" w:semiHidden="1" w:unhideWhenUsed="1"/>
-    <w:lsdException w:name="Table Grid 5" w:semiHidden="1" w:unhideWhenUsed="1"/>
-    <w:lsdException w:name="Table Grid 6" w:semiHidden="1" w:unhideWhenUsed="1"/>
-    <w:lsdException w:name="Table Grid 7" w:semiHidden="1" w:unhideWhenUsed="1"/>
-    <w:lsdException w:name="Table Grid 8" w:semiHidden="1" w:unhideWhenUsed="1"/>
-    <w:lsdException w:name="Table List 1" w:semiHidden="1" w:unhideWhenUsed="1"/>
-    <w:lsdException w:name="Table List 2" w:semiHidden="1" w:unhideWhenUsed="1"/>
-    <w:lsdException w:name="Table List 3" w:semiHidden="1" w:unhideWhenUsed="1"/>
-    <w:lsdException w:name="Table List 4" w:semiHidden="1" w:unhideWhenUsed="1"/>
-    <w:lsdException w:name="Table List 5" w:semiHidden="1" w:unhideWhenUsed="1"/>
-    <w:lsdException w:name="Table List 6" w:semiHidden="1" w:unhideWhenUsed="1"/>
-    <w:lsdException w:name="Table List 7" w:semiHidden="1" w:unhideWhenUsed="1"/>
-    <w:lsdException w:name="Table List 8" w:semiHidden="1" w:unhideWhenUsed="1"/>
-    <w:lsdException w:name="Table 3D effects 1" w:semiHidden="1" w:unhideWhenUsed="1"/>
-    <w:lsdException w:name="Table 3D effects 2" w:semiHidden="1" w:unhideWhenUsed="1"/>
-    <w:lsdException w:name="Table 3D effects 3" w:semiHidden="1" w:unhideWhenUsed="1"/>
-    <w:lsdException w:name="Table Contemporary" w:semiHidden="1" w:unhideWhenUsed="1"/>
-    <w:lsdException w:name="Table Elegant" w:semiHidden="1" w:unhideWhenUsed="1"/>
-    <w:lsdException w:name="Table Professional" w:semiHidden="1" w:unhideWhenUsed="1"/>
-    <w:lsdException w:name="Table Subtle 1" w:semiHidden="1" w:unhideWhenUsed="1"/>
-    <w:lsdException w:name="Table Subtle 2" w:semiHidden="1" w:unhideWhenUsed="1"/>
-    <w:lsdException w:name="Table Web 1" w:semiHidden="1" w:unhideWhenUsed="1"/>
-    <w:lsdException w:name="Table Web 2" w:semiHidden="1" w:unhideWhenUsed="1"/>
-    <w:lsdException w:name="Table Web 3" w:semiHidden="1" w:unhideWhenUsed="1"/>
-    <w:lsdException w:name="Balloon Text" w:semiHidden="1" w:unhideWhenUsed="1"/>
-    <w:lsdException w:name="Table Grid" w:uiPriority="39"/>
-    <w:lsdException w:name="Table Theme" w:semiHidden="1" w:unhideWhenUsed="1"/>
-    <w:lsdException w:name="Placeholder Text" w:semiHidden="1"/>
-    <w:lsdException w:name="No Spacing" w:uiPriority="1" w:qFormat="1"/>
-    <w:lsdException w:name="Light Shading" w:uiPriority="60"/>
-    <w:lsdException w:name="Light List" w:uiPriority="61"/>
-    <w:lsdException w:name="Light Grid" w:uiPriority="62"/>
-    <w:lsdException w:name="Medium Shading 1" w:uiPriority="63"/>
-    <w:lsdException w:name="Medium Shading 2" w:uiPriority="64"/>
-    <w:lsdException w:name="Medium List 1" w:uiPriority="65"/>
-    <w:lsdException w:name="Medium List 2" w:uiPriority="66"/>
-    <w:lsdException w:name="Medium Grid 1" w:uiPriority="67"/>
-    <w:lsdException w:name="Medium Grid 2" w:uiPriority="68"/>
-    <w:lsdException w:name="Medium Grid 3" w:uiPriority="69"/>
-    <w:lsdException w:name="Dark List" w:uiPriority="70"/>
-    <w:lsdException w:name="Colorful Shading" w:uiPriority="71"/>
-    <w:lsdException w:name="Colorful List" w:uiPriority="72"/>
-    <w:lsdException w:name="Colorful Grid" w:uiPriority="73"/>
-    <w:lsdException w:name="Light Shading Accent 1" w:uiPriority="60"/>
-    <w:lsdException w:name="Light List Accent 1" w:uiPriority="61"/>
-    <w:lsdException w:name="Light Grid Accent 1" w:uiPriority="62"/>
-    <w:lsdException w:name="Medium Shading 1 Accent 1" w:uiPriority="63"/>
-    <w:lsdException w:name="Medium Shading 2 Accent 1" w:uiPriority="64"/>
-    <w:lsdException w:name="Medium List 1 Accent 1" w:uiPriority="65"/>
-    <w:lsdException w:name="Revision" w:semiHidden="1"/>
-    <w:lsdException w:name="List Paragraph" w:uiPriority="34" w:qFormat="1"/>
-    <w:lsdException w:name="Quote" w:uiPriority="29" w:qFormat="1"/>
-    <w:lsdException w:name="Intense Quote" w:uiPriority="30" w:qFormat="1"/>
-    <w:lsdException w:name="Medium List 2 Accent 1" w:uiPriority="66"/>
-    <w:lsdException w:name="Medium Grid 1 Accent 1" w:uiPriority="67"/>
-    <w:lsdException w:name="Medium Grid 2 Accent 1" w:uiPriority="68"/>
-    <w:lsdException w:name="Medium Grid 3 Accent 1" w:uiPriority="69"/>
-    <w:lsdException w:name="Dark List Accent 1" w:uiPriority="70"/>
-    <w:lsdException w:name="Colorful Shading Accent 1" w:uiPriority="71"/>
-    <w:lsdException w:name="Colorful List Accent 1" w:uiPriority="72"/>
-    <w:lsdException w:name="Colorful Grid Accent 1" w:uiPriority="73"/>
-    <w:lsdException w:name="Light Shading Accent 2" w:uiPriority="60"/>
-    <w:lsdException w:name="Light List Accent 2" w:uiPriority="61"/>
-    <w:lsdException w:name="Light Grid Accent 2" w:uiPriority="62"/>
-    <w:lsdException w:name="Medium Shading 1 Accent 2" w:uiPriority="63"/>
-    <w:lsdException w:name="Medium Shading 2 Accent 2" w:uiPriority="64"/>
-    <w:lsdException w:name="Medium List 1 Accent 2" w:uiPriority="65"/>
-    <w:lsdException w:name="Medium List 2 Accent 2" w:uiPriority="66"/>
-    <w:lsdException w:name="Medium Grid 1 Accent 2" w:uiPriority="67"/>
-    <w:lsdException w:name="Medium Grid 2 Accent 2" w:uiPriority="68"/>
-    <w:lsdException w:name="Medium Grid 3 Accent 2" w:uiPriority="69"/>
-    <w:lsdException w:name="Dark List Accent 2" w:uiPriority="70"/>
-    <w:lsdException w:name="Colorful Shading Accent 2" w:uiPriority="71"/>
-    <w:lsdException w:name="Colorful List Accent 2" w:uiPriority="72"/>
-    <w:lsdException w:name="Colorful Grid Accent 2" w:uiPriority="73"/>
-    <w:lsdException w:name="Light Shading Accent 3" w:uiPriority="60"/>
-    <w:lsdException w:name="Light List Accent 3" w:uiPriority="61"/>
-    <w:lsdException w:name="Light Grid Accent 3" w:uiPriority="62"/>
-    <w:lsdException w:name="Medium Shading 1 Accent 3" w:uiPriority="63"/>
-    <w:lsdException w:name="Medium Shading 2 Accent 3" w:uiPriority="64"/>
-    <w:lsdException w:name="Medium List 1 Accent 3" w:uiPriority="65"/>
-    <w:lsdException w:name="Medium List 2 Accent 3" w:uiPriority="66"/>
-    <w:lsdException w:name="Medium Grid 1 Accent 3" w:uiPriority="67"/>
-    <w:lsdException w:name="Medium Grid 2 Accent 3" w:uiPriority="68"/>
-    <w:lsdException w:name="Medium Grid 3 Accent 3" w:uiPriority="69"/>
-    <w:lsdException w:name="Dark List Accent 3" w:uiPriority="70"/>
-    <w:lsdException w:name="Colorful Shading Accent 3" w:uiPriority="71"/>
-    <w:lsdException w:name="Colorful List Accent 3" w:uiPriority="72"/>
-    <w:lsdException w:name="Colorful Grid Accent 3" w:uiPriority="73"/>
-    <w:lsdException w:name="Light Shading Accent 4" w:uiPriority="60"/>
-    <w:lsdException w:name="Light List Accent 4" w:uiPriority="61"/>
-    <w:lsdException w:name="Light Grid Accent 4" w:uiPriority="62"/>
-    <w:lsdException w:name="Medium Shading 1 Accent 4" w:uiPriority="63"/>
-    <w:lsdException w:name="Medium Shading 2 Accent 4" w:uiPriority="64"/>
-    <w:lsdException w:name="Medium List 1 Accent 4" w:uiPriority="65"/>
-    <w:lsdException w:name="Medium List 2 Accent 4" w:uiPriority="66"/>
-    <w:lsdException w:name="Medium Grid 1 Accent 4" w:uiPriority="67"/>
-    <w:lsdException w:name="Medium Grid 2 Accent 4" w:uiPriority="68"/>
-    <w:lsdException w:name="Medium Grid 3 Accent 4" w:uiPriority="69"/>
-    <w:lsdException w:name="Dark List Accent 4" w:uiPriority="70"/>
-    <w:lsdException w:name="Colorful Shading Accent 4" w:uiPriority="71"/>
-    <w:lsdException w:name="Colorful List Accent 4" w:uiPriority="72"/>
-    <w:lsdException w:name="Colorful Grid Accent 4" w:uiPriority="73"/>
-    <w:lsdException w:name="Light Shading Accent 5" w:uiPriority="60"/>
-    <w:lsdException w:name="Light List Accent 5" w:uiPriority="61"/>
-    <w:lsdException w:name="Light Grid Accent 5" w:uiPriority="62"/>
-    <w:lsdException w:name="Medium Shading 1 Accent 5" w:uiPriority="63"/>
-    <w:lsdException w:name="Medium Shading 2 Accent 5" w:uiPriority="64"/>
-    <w:lsdException w:name="Medium List 1 Accent 5" w:uiPriority="65"/>
-    <w:lsdException w:name="Medium List 2 Accent 5" w:uiPriority="66"/>
-    <w:lsdException w:name="Medium Grid 1 Accent 5" w:uiPriority="67"/>
-    <w:lsdException w:name="Medium Grid 2 Accent 5" w:uiPriority="68"/>
-    <w:lsdException w:name="Medium Grid 3 Accent 5" w:uiPriority="69"/>
-    <w:lsdException w:name="Dark List Accent 5" w:uiPriority="70"/>
-    <w:lsdException w:name="Colorful Shading Accent 5" w:uiPriority="71"/>
-    <w:lsdException w:name="Colorful List Accent 5" w:uiPriority="72"/>
-    <w:lsdException w:name="Colorful Grid Accent 5" w:uiPriority="73"/>
-    <w:lsdException w:name="Light Shading Accent 6" w:uiPriority="60"/>
-    <w:lsdException w:name="Light List Accent 6" w:uiPriority="61"/>
-    <w:lsdException w:name="Light Grid Accent 6" w:uiPriority="62"/>
-    <w:lsdException w:name="Medium Shading 1 Accent 6" w:uiPriority="63"/>
-    <w:lsdException w:name="Medium Shading 2 Accent 6" w:uiPriority="64"/>
-    <w:lsdException w:name="Medium List 1 Accent 6" w:uiPriority="65"/>
-    <w:lsdException w:name="Medium List 2 Accent 6" w:uiPriority="66"/>
-    <w:lsdException w:name="Medium Grid 1 Accent 6" w:uiPriority="67"/>
-    <w:lsdException w:name="Medium Grid 2 Accent 6" w:uiPriority="68"/>
-    <w:lsdException w:name="Medium Grid 3 Accent 6" w:uiPriority="69"/>
-    <w:lsdException w:name="Dark List Accent 6" w:uiPriority="70"/>
-    <w:lsdException w:name="Colorful Shading Accent 6" w:uiPriority="71"/>
-    <w:lsdException w:name="Colorful List Accent 6" w:uiPriority="72"/>
-    <w:lsdException w:name="Colorful Grid Accent 6" w:uiPriority="73"/>
-    <w:lsdException w:name="Subtle Emphasis" w:uiPriority="19" w:qFormat="1"/>
-    <w:lsdException w:name="Intense Emphasis" w:uiPriority="21" w:qFormat="1"/>
-    <w:lsdException w:name="Subtle Reference" w:uiPriority="31" w:qFormat="1"/>
-    <w:lsdException w:name="Intense Reference" w:uiPriority="32" w:qFormat="1"/>
-    <w:lsdException w:name="Book Title" w:uiPriority="33" w:qFormat="1"/>
-    <w:lsdException w:name="Bibliography" w:semiHidden="1" w:uiPriority="37" w:unhideWhenUsed="1"/>
-    <w:lsdException w:name="TOC Heading" w:semiHidden="1" w:uiPriority="39" w:unhideWhenUsed="1" w:qFormat="1"/>
-    <w:lsdException w:name="Plain Table 1" w:uiPriority="41"/>
-    <w:lsdException w:name="Plain Table 2" w:uiPriority="42"/>
-    <w:lsdException w:name="Plain Table 3" w:uiPriority="43"/>
-    <w:lsdException w:name="Plain Table 4" w:uiPriority="44"/>
-    <w:lsdException w:name="Plain Table 5" w:uiPriority="45"/>
-    <w:lsdException w:name="Grid Table Light" w:uiPriority="40"/>
-    <w:lsdException w:name="Grid Table 1 Light" w:uiPriority="46"/>
-    <w:lsdException w:name="Grid Table 2" w:uiPriority="47"/>
-    <w:lsdException w:name="Grid Table 3" w:uiPriority="48"/>
-    <w:lsdException w:name="Grid Table 4" w:uiPriority="49"/>
-    <w:lsdException w:name="Grid Table 5 Dark" w:uiPriority="50"/>
-    <w:lsdException w:name="Grid Table 6 Colorful" w:uiPriority="51"/>
-    <w:lsdException w:name="Grid Table 7 Colorful" w:uiPriority="52"/>
-    <w:lsdException w:name="Grid Table 1 Light Accent 1" w:uiPriority="46"/>
-    <w:lsdException w:name="Grid Table 2 Accent 1" w:uiPriority="47"/>
-    <w:lsdException w:name="Grid Table 3 Accent 1" w:uiPriority="48"/>
-    <w:lsdException w:name="Grid Table 4 Accent 1" w:uiPriority="49"/>
-    <w:lsdException w:name="Grid Table 5 Dark Accent 1" w:uiPriority="50"/>
-    <w:lsdException w:name="Grid Table 6 Colorful Accent 1" w:uiPriority="51"/>
-    <w:lsdException w:name="Grid Table 7 Colorful Accent 1" w:uiPriority="52"/>
-    <w:lsdException w:name="Grid Table 1 Light Accent 2" w:uiPriority="46"/>
-    <w:lsdException w:name="Grid Table 2 Accent 2" w:uiPriority="47"/>
-    <w:lsdException w:name="Grid Table 3 Accent 2" w:uiPriority="48"/>
-    <w:lsdException w:name="Grid Table 4 Accent 2" w:uiPriority="49"/>
-    <w:lsdException w:name="Grid Table 5 Dark Accent 2" w:uiPriority="50"/>
-    <w:lsdException w:name="Grid Table 6 Colorful Accent 2" w:uiPriority="51"/>
-    <w:lsdException w:name="Grid Table 7 Colorful Accent 2" w:uiPriority="52"/>
-    <w:lsdException w:name="Grid Table 1 Light Accent 3" w:uiPriority="46"/>
-    <w:lsdException w:name="Grid Table 2 Accent 3" w:uiPriority="47"/>
-    <w:lsdException w:name="Grid Table 3 Accent 3" w:uiPriority="48"/>
-    <w:lsdException w:name="Grid Table 4 Accent 3" w:uiPriority="49"/>
-    <w:lsdException w:name="Grid Table 5 Dark Accent 3" w:uiPriority="50"/>
-    <w:lsdException w:name="Grid Table 6 Colorful Accent 3" w:uiPriority="51"/>
-    <w:lsdException w:name="Grid Table 7 Colorful Accent 3" w:uiPriority="52"/>
-    <w:lsdException w:name="Grid Table 1 Light Accent 4" w:uiPriority="46"/>
-    <w:lsdException w:name="Grid Table 2 Accent 4" w:uiPriority="47"/>
-    <w:lsdException w:name="Grid Table 3 Accent 4" w:uiPriority="48"/>
-    <w:lsdException w:name="Grid Table 4 Accent 4" w:uiPriority="49"/>
-    <w:lsdException w:name="Grid Table 5 Dark Accent 4" w:uiPriority="50"/>
-    <w:lsdException w:name="Grid Table 6 Colorful Accent 4" w:uiPriority="51"/>
-    <w:lsdException w:name="Grid Table 7 Colorful Accent 4" w:uiPriority="52"/>
-    <w:lsdException w:name="Grid Table 1 Light Accent 5" w:uiPriority="46"/>
-    <w:lsdException w:name="Grid Table 2 Accent 5" w:uiPriority="47"/>
-    <w:lsdException w:name="Grid Table 3 Accent 5" w:uiPriority="48"/>
-    <w:lsdException w:name="Grid Table 4 Accent 5" w:uiPriority="49"/>
-    <w:lsdException w:name="Grid Table 5 Dark Accent 5" w:uiPriority="50"/>
-    <w:lsdException w:name="Grid Table 6 Colorful Accent 5" w:uiPriority="51"/>
-    <w:lsdException w:name="Grid Table 7 Colorful Accent 5" w:uiPriority="52"/>
-    <w:lsdException w:name="Grid Table 1 Light Accent 6" w:uiPriority="46"/>
-    <w:lsdException w:name="Grid Table 2 Accent 6" w:uiPriority="47"/>
-    <w:lsdException w:name="Grid Table 3 Accent 6" w:uiPriority="48"/>
-    <w:lsdException w:name="Grid Table 4 Accent 6" w:uiPriority="49"/>
-    <w:lsdException w:name="Grid Table 5 Dark Accent 6" w:uiPriority="50"/>
-    <w:lsdException w:name="Grid Table 6 Colorful Accent 6" w:uiPriority="51"/>
-    <w:lsdException w:name="Grid Table 7 Colorful Accent 6" w:uiPriority="52"/>
-    <w:lsdException w:name="List Table 1 Light" w:uiPriority="46"/>
-    <w:lsdException w:name="List Table 2" w:uiPriority="47"/>
-    <w:lsdException w:name="List Table 3" w:uiPriority="48"/>
-    <w:lsdException w:name="List Table 4" w:uiPriority="49"/>
-    <w:lsdException w:name="List Table 5 Dark" w:uiPriority="50"/>
-    <w:lsdException w:name="List Table 6 Colorful" w:uiPriority="51"/>
-    <w:lsdException w:name="List Table 7 Colorful" w:uiPriority="52"/>
-    <w:lsdException w:name="List Table 1 Light Accent 1" w:uiPriority="46"/>
-    <w:lsdException w:name="List Table 2 Accent 1" w:uiPriority="47"/>
-    <w:lsdException w:name="List Table 3 Accent 1" w:uiPriority="48"/>
-    <w:lsdException w:name="List Table 4 Accent 1" w:uiPriority="49"/>
-    <w:lsdException w:name="List Table 5 Dark Accent 1" w:uiPriority="50"/>
-    <w:lsdException w:name="List Table 6 Colorful Accent 1" w:uiPriority="51"/>
-    <w:lsdException w:name="List Table 7 Colorful Accent 1" w:uiPriority="52"/>
-    <w:lsdException w:name="List Table 1 Light Accent 2" w:uiPriority="46"/>
-    <w:lsdException w:name="List Table 2 Accent 2" w:uiPriority="47"/>
-    <w:lsdException w:name="List Table 3 Accent 2" w:uiPriority="48"/>
-    <w:lsdException w:name="List Table 4 Accent 2" w:uiPriority="49"/>
-    <w:lsdException w:name="List Table 5 Dark Accent 2" w:uiPriority="50"/>
-    <w:lsdException w:name="List Table 6 Colorful Accent 2" w:uiPriority="51"/>
-    <w:lsdException w:name="List Table 7 Colorful Accent 2" w:uiPriority="52"/>
-    <w:lsdException w:name="List Table 1 Light Accent 3" w:uiPriority="46"/>
-    <w:lsdException w:name="List Table 2 Accent 3" w:uiPriority="47"/>
-    <w:lsdException w:name="List Table 3 Accent 3" w:uiPriority="48"/>
-    <w:lsdException w:name="List Table 4 Accent 3" w:uiPriority="49"/>
-    <w:lsdException w:name="List Table 5 Dark Accent 3" w:uiPriority="50"/>
-    <w:lsdException w:name="List Table 6 Colorful Accent 3" w:uiPriority="51"/>
-    <w:lsdException w:name="List Table 7 Colorful Accent 3" w:uiPriority="52"/>
-    <w:lsdException w:name="List Table 1 Light Accent 4" w:uiPriority="46"/>
-    <w:lsdException w:name="List Table 2 Accent 4" w:uiPriority="47"/>
-    <w:lsdException w:name="List Table 3 Accent 4" w:uiPriority="48"/>
-    <w:lsdException w:name="List Table 4 Accent 4" w:uiPriority="49"/>
-    <w:lsdException w:name="List Table 5 Dark Accent 4" w:uiPriority="50"/>
-    <w:lsdException w:name="List Table 6 Colorful Accent 4" w:uiPriority="51"/>
-    <w:lsdException w:name="List Table 7 Colorful Accent 4" w:uiPriority="52"/>
-    <w:lsdException w:name="List Table 1 Light Accent 5" w:uiPriority="46"/>
-    <w:lsdException w:name="List Table 2 Accent 5" w:uiPriority="47"/>
-    <w:lsdException w:name="List Table 3 Accent 5" w:uiPriority="48"/>
-    <w:lsdException w:name="List Table 4 Accent 5" w:uiPriority="49"/>
-    <w:lsdException w:name="List Table 5 Dark Accent 5" w:uiPriority="50"/>
-    <w:lsdException w:name="List Table 6 Colorful Accent 5" w:uiPriority="51"/>
-    <w:lsdException w:name="List Table 7 Colorful Accent 5" w:uiPriority="52"/>
-    <w:lsdException w:name="List Table 1 Light Accent 6" w:uiPriority="46"/>
-    <w:lsdException w:name="List Table 2 Accent 6" w:uiPriority="47"/>
-    <w:lsdException w:name="List Table 3 Accent 6" w:uiPriority="48"/>
-    <w:lsdException w:name="List Table 4 Accent 6" w:uiPriority="49"/>
-    <w:lsdException w:name="List Table 5 Dark Accent 6" w:uiPriority="50"/>
-    <w:lsdException w:name="List Table 6 Colorful Accent 6" w:uiPriority="51"/>
-    <w:lsdException w:name="List Table 7 Colorful Accent 6" w:uiPriority="52"/>
+  <w:latentStyles w:defLockedState="0" w:defUIPriority="99" w:defSemiHidden="1" w:defUnhideWhenUsed="1" w:defQFormat="0" w:count="267">
+    <w:lsdException w:name="Normal" w:semiHidden="0" w:uiPriority="0" w:unhideWhenUsed="0" w:qFormat="1"/>
+    <w:lsdException w:name="heading 1" w:semiHidden="0" w:uiPriority="9" w:unhideWhenUsed="0" w:qFormat="1"/>
+    <w:lsdException w:name="heading 2" w:uiPriority="9" w:qFormat="1"/>
+    <w:lsdException w:name="heading 3" w:uiPriority="9" w:qFormat="1"/>
+    <w:lsdException w:name="heading 4" w:uiPriority="9" w:qFormat="1"/>
+    <w:lsdException w:name="heading 5" w:uiPriority="9" w:qFormat="1"/>
+    <w:lsdException w:name="heading 6" w:uiPriority="9" w:qFormat="1"/>
+    <w:lsdException w:name="heading 7" w:uiPriority="9" w:qFormat="1"/>
+    <w:lsdException w:name="heading 8" w:uiPriority="9" w:qFormat="1"/>
+    <w:lsdException w:name="heading 9" w:uiPriority="9" w:qFormat="1"/>
+    <w:lsdException w:name="toc 1" w:uiPriority="39"/>
+    <w:lsdException w:name="toc 2" w:uiPriority="39"/>
+    <w:lsdException w:name="toc 3" w:uiPriority="39"/>
+    <w:lsdException w:name="toc 4" w:uiPriority="39"/>
+    <w:lsdException w:name="toc 5" w:uiPriority="39"/>
+    <w:lsdException w:name="toc 6" w:uiPriority="39"/>
+    <w:lsdException w:name="toc 7" w:uiPriority="39"/>
+    <w:lsdException w:name="toc 8" w:uiPriority="39"/>
+    <w:lsdException w:name="toc 9" w:uiPriority="39"/>
+    <w:lsdException w:name="caption" w:uiPriority="35" w:qFormat="1"/>
+    <w:lsdException w:name="Title" w:semiHidden="0" w:uiPriority="10" w:unhideWhenUsed="0" w:qFormat="1"/>
+    <w:lsdException w:name="Default Paragraph Font" w:uiPriority="1"/>
+    <w:lsdException w:name="Subtitle" w:semiHidden="0" w:uiPriority="11" w:unhideWhenUsed="0" w:qFormat="1"/>
+    <w:lsdException w:name="Strong" w:semiHidden="0" w:uiPriority="22" w:unhideWhenUsed="0" w:qFormat="1"/>
+    <w:lsdException w:name="Emphasis" w:semiHidden="0" w:uiPriority="20" w:unhideWhenUsed="0" w:qFormat="1"/>
+    <w:lsdException w:name="Table Grid" w:semiHidden="0" w:uiPriority="39" w:unhideWhenUsed="0"/>
+    <w:lsdException w:name="Placeholder Text" w:unhideWhenUsed="0"/>
+    <w:lsdException w:name="No Spacing" w:semiHidden="0" w:uiPriority="1" w:unhideWhenUsed="0" w:qFormat="1"/>
+    <w:lsdException w:name="Light Shading" w:semiHidden="0" w:uiPriority="60" w:unhideWhenUsed="0"/>
+    <w:lsdException w:name="Light List" w:semiHidden="0" w:uiPriority="61" w:unhideWhenUsed="0"/>
+    <w:lsdException w:name="Light Grid" w:semiHidden="0" w:uiPriority="62" w:unhideWhenUsed="0"/>
+    <w:lsdException w:name="Medium Shading 1" w:semiHidden="0" w:uiPriority="63" w:unhideWhenUsed="0"/>
+    <w:lsdException w:name="Medium Shading 2" w:semiHidden="0" w:uiPriority="64" w:unhideWhenUsed="0"/>
+    <w:lsdException w:name="Medium List 1" w:semiHidden="0" w:uiPriority="65" w:unhideWhenUsed="0"/>
+    <w:lsdException w:name="Medium List 2" w:semiHidden="0" w:uiPriority="66" w:unhideWhenUsed="0"/>
+    <w:lsdException w:name="Medium Grid 1" w:semiHidden="0" w:uiPriority="67" w:unhideWhenUsed="0"/>
+    <w:lsdException w:name="Medium Grid 2" w:semiHidden="0" w:uiPriority="68" w:unhideWhenUsed="0"/>
+    <w:lsdException w:name="Medium Grid 3" w:semiHidden="0" w:uiPriority="69" w:unhideWhenUsed="0"/>
+    <w:lsdException w:name="Dark List" w:semiHidden="0" w:uiPriority="70" w:unhideWhenUsed="0"/>
+    <w:lsdException w:name="Colorful Shading" w:semiHidden="0" w:uiPriority="71" w:unhideWhenUsed="0"/>
+    <w:lsdException w:name="Colorful List" w:semiHidden="0" w:uiPriority="72" w:unhideWhenUsed="0"/>
+    <w:lsdException w:name="Colorful Grid" w:semiHidden="0" w:uiPriority="73" w:unhideWhenUsed="0"/>
+    <w:lsdException w:name="Light Shading Accent 1" w:semiHidden="0" w:uiPriority="60" w:unhideWhenUsed="0"/>
+    <w:lsdException w:name="Light List Accent 1" w:semiHidden="0" w:uiPriority="61" w:unhideWhenUsed="0"/>
+    <w:lsdException w:name="Light Grid Accent 1" w:semiHidden="0" w:uiPriority="62" w:unhideWhenUsed="0"/>
+    <w:lsdException w:name="Medium Shading 1 Accent 1" w:semiHidden="0" w:uiPriority="63" w:unhideWhenUsed="0"/>
+    <w:lsdException w:name="Medium Shading 2 Accent 1" w:semiHidden="0" w:uiPriority="64" w:unhideWhenUsed="0"/>
+    <w:lsdException w:name="Medium List 1 Accent 1" w:semiHidden="0" w:uiPriority="65" w:unhideWhenUsed="0"/>
+    <w:lsdException w:name="Revision" w:unhideWhenUsed="0"/>
+    <w:lsdException w:name="List Paragraph" w:semiHidden="0" w:uiPriority="34" w:unhideWhenUsed="0" w:qFormat="1"/>
+    <w:lsdException w:name="Quote" w:semiHidden="0" w:uiPriority="29" w:unhideWhenUsed="0" w:qFormat="1"/>
+    <w:lsdException w:name="Intense Quote" w:semiHidden="0" w:uiPriority="30" w:unhideWhenUsed="0" w:qFormat="1"/>
+    <w:lsdException w:name="Medium List 2 Accent 1" w:semiHidden="0" w:uiPriority="66" w:unhideWhenUsed="0"/>
+    <w:lsdException w:name="Medium Grid 1 Accent 1" w:semiHidden="0" w:uiPriority="67" w:unhideWhenUsed="0"/>
+    <w:lsdException w:name="Medium Grid 2 Accent 1" w:semiHidden="0" w:uiPriority="68" w:unhideWhenUsed="0"/>
+    <w:lsdException w:name="Medium Grid 3 Accent 1" w:semiHidden="0" w:uiPriority="69" w:unhideWhenUsed="0"/>
+    <w:lsdException w:name="Dark List Accent 1" w:semiHidden="0" w:uiPriority="70" w:unhideWhenUsed="0"/>
+    <w:lsdException w:name="Colorful Shading Accent 1" w:semiHidden="0" w:uiPriority="71" w:unhideWhenUsed="0"/>
+    <w:lsdException w:name="Colorful List Accent 1" w:semiHidden="0" w:uiPriority="72" w:unhideWhenUsed="0"/>
+    <w:lsdException w:name="Colorful Grid Accent 1" w:semiHidden="0" w:uiPriority="73" w:unhideWhenUsed="0"/>
+    <w:lsdException w:name="Light Shading Accent 2" w:semiHidden="0" w:uiPriority="60" w:unhideWhenUsed="0"/>
+    <w:lsdException w:name="Light List Accent 2" w:semiHidden="0" w:uiPriority="61" w:unhideWhenUsed="0"/>
+    <w:lsdException w:name="Light Grid Accent 2" w:semiHidden="0" w:uiPriority="62" w:unhideWhenUsed="0"/>
+    <w:lsdException w:name="Medium Shading 1 Accent 2" w:semiHidden="0" w:uiPriority="63" w:unhideWhenUsed="0"/>
+    <w:lsdException w:name="Medium Shading 2 Accent 2" w:semiHidden="0" w:uiPriority="64" w:unhideWhenUsed="0"/>
+    <w:lsdException w:name="Medium List 1 Accent 2" w:semiHidden="0" w:uiPriority="65" w:unhideWhenUsed="0"/>
+    <w:lsdException w:name="Medium List 2 Accent 2" w:semiHidden="0" w:uiPriority="66" w:unhideWhenUsed="0"/>
+    <w:lsdException w:name="Medium Grid 1 Accent 2" w:semiHidden="0" w:uiPriority="67" w:unhideWhenUsed="0"/>
+    <w:lsdException w:name="Medium Grid 2 Accent 2" w:semiHidden="0" w:uiPriority="68" w:unhideWhenUsed="0"/>
+    <w:lsdException w:name="Medium Grid 3 Accent 2" w:semiHidden="0" w:uiPriority="69" w:unhideWhenUsed="0"/>
+    <w:lsdException w:name="Dark List Accent 2" w:semiHidden="0" w:uiPriority="70" w:unhideWhenUsed="0"/>
+    <w:lsdException w:name="Colorful Shading Accent 2" w:semiHidden="0" w:uiPriority="71" w:unhideWhenUsed="0"/>
+    <w:lsdException w:name="Colorful List Accent 2" w:semiHidden="0" w:uiPriority="72" w:unhideWhenUsed="0"/>
+    <w:lsdException w:name="Colorful Grid Accent 2" w:semiHidden="0" w:uiPriority="73" w:unhideWhenUsed="0"/>
+    <w:lsdException w:name="Light Shading Accent 3" w:semiHidden="0" w:uiPriority="60" w:unhideWhenUsed="0"/>
+    <w:lsdException w:name="Light List Accent 3" w:semiHidden="0" w:uiPriority="61" w:unhideWhenUsed="0"/>
+    <w:lsdException w:name="Light Grid Accent 3" w:semiHidden="0" w:uiPriority="62" w:unhideWhenUsed="0"/>
+    <w:lsdException w:name="Medium Shading 1 Accent 3" w:semiHidden="0" w:uiPriority="63" w:unhideWhenUsed="0"/>
+    <w:lsdException w:name="Medium Shading 2 Accent 3" w:semiHidden="0" w:uiPriority="64" w:unhideWhenUsed="0"/>
+    <w:lsdException w:name="Medium List 1 Accent 3" w:semiHidden="0" w:uiPriority="65" w:unhideWhenUsed="0"/>
+    <w:lsdException w:name="Medium List 2 Accent 3" w:semiHidden="0" w:uiPriority="66" w:unhideWhenUsed="0"/>
+    <w:lsdException w:name="Medium Grid 1 Accent 3" w:semiHidden="0" w:uiPriority="67" w:unhideWhenUsed="0"/>
+    <w:lsdException w:name="Medium Grid 2 Accent 3" w:semiHidden="0" w:uiPriority="68" w:unhideWhenUsed="0"/>
+    <w:lsdException w:name="Medium Grid 3 Accent 3" w:semiHidden="0" w:uiPriority="69" w:unhideWhenUsed="0"/>
+    <w:lsdException w:name="Dark List Accent 3" w:semiHidden="0" w:uiPriority="70" w:unhideWhenUsed="0"/>
+    <w:lsdException w:name="Colorful Shading Accent 3" w:semiHidden="0" w:uiPriority="71" w:unhideWhenUsed="0"/>
+    <w:lsdException w:name="Colorful List Accent 3" w:semiHidden="0" w:uiPriority="72" w:unhideWhenUsed="0"/>
+    <w:lsdException w:name="Colorful Grid Accent 3" w:semiHidden="0" w:uiPriority="73" w:unhideWhenUsed="0"/>
+    <w:lsdException w:name="Light Shading Accent 4" w:semiHidden="0" w:uiPriority="60" w:unhideWhenUsed="0"/>
+    <w:lsdException w:name="Light List Accent 4" w:semiHidden="0" w:uiPriority="61" w:unhideWhenUsed="0"/>
+    <w:lsdException w:name="Light Grid Accent 4" w:semiHidden="0" w:uiPriority="62" w:unhideWhenUsed="0"/>
+    <w:lsdException w:name="Medium Shading 1 Accent 4" w:semiHidden="0" w:uiPriority="63" w:unhideWhenUsed="0"/>
+    <w:lsdException w:name="Medium Shading 2 Accent 4" w:semiHidden="0" w:uiPriority="64" w:unhideWhenUsed="0"/>
+    <w:lsdException w:name="Medium List 1 Accent 4" w:semiHidden="0" w:uiPriority="65" w:unhideWhenUsed="0"/>
+    <w:lsdException w:name="Medium List 2 Accent 4" w:semiHidden="0" w:uiPriority="66" w:unhideWhenUsed="0"/>
+    <w:lsdException w:name="Medium Grid 1 Accent 4" w:semiHidden="0" w:uiPriority="67" w:unhideWhenUsed="0"/>
+    <w:lsdException w:name="Medium Grid 2 Accent 4" w:semiHidden="0" w:uiPriority="68" w:unhideWhenUsed="0"/>
+    <w:lsdException w:name="Medium Grid 3 Accent 4" w:semiHidden="0" w:uiPriority="69" w:unhideWhenUsed="0"/>
+    <w:lsdException w:name="Dark List Accent 4" w:semiHidden="0" w:uiPriority="70" w:unhideWhenUsed="0"/>
+    <w:lsdException w:name="Colorful Shading Accent 4" w:semiHidden="0" w:uiPriority="71" w:unhideWhenUsed="0"/>
+    <w:lsdException w:name="Colorful List Accent 4" w:semiHidden="0" w:uiPriority="72" w:unhideWhenUsed="0"/>
+    <w:lsdException w:name="Colorful Grid Accent 4" w:semiHidden="0" w:uiPriority="73" w:unhideWhenUsed="0"/>
+    <w:lsdException w:name="Light Shading Accent 5" w:semiHidden="0" w:uiPriority="60" w:unhideWhenUsed="0"/>
+    <w:lsdException w:name="Light List Accent 5" w:semiHidden="0" w:uiPriority="61" w:unhideWhenUsed="0"/>
+    <w:lsdException w:name="Light Grid Accent 5" w:semiHidden="0" w:uiPriority="62" w:unhideWhenUsed="0"/>
+    <w:lsdException w:name="Medium Shading 1 Accent 5" w:semiHidden="0" w:uiPriority="63" w:unhideWhenUsed="0"/>
+    <w:lsdException w:name="Medium Shading 2 Accent 5" w:semiHidden="0" w:uiPriority="64" w:unhideWhenUsed="0"/>
+    <w:lsdException w:name="Medium List 1 Accent 5" w:semiHidden="0" w:uiPriority="65" w:unhideWhenUsed="0"/>
+    <w:lsdException w:name="Medium List 2 Accent 5" w:semiHidden="0" w:uiPriority="66" w:unhideWhenUsed="0"/>
+    <w:lsdException w:name="Medium Grid 1 Accent 5" w:semiHidden="0" w:uiPriority="67" w:unhideWhenUsed="0"/>
+    <w:lsdException w:name="Medium Grid 2 Accent 5" w:semiHidden="0" w:uiPriority="68" w:unhideWhenUsed="0"/>
+    <w:lsdException w:name="Medium Grid 3 Accent 5" w:semiHidden="0" w:uiPriority="69" w:unhideWhenUsed="0"/>
+    <w:lsdException w:name="Dark List Accent 5" w:semiHidden="0" w:uiPriority="70" w:unhideWhenUsed="0"/>
+    <w:lsdException w:name="Colorful Shading Accent 5" w:semiHidden="0" w:uiPriority="71" w:unhideWhenUsed="0"/>
+    <w:lsdException w:name="Colorful List Accent 5" w:semiHidden="0" w:uiPriority="72" w:unhideWhenUsed="0"/>
+    <w:lsdException w:name="Colorful Grid Accent 5" w:semiHidden="0" w:uiPriority="73" w:unhideWhenUsed="0"/>
+    <w:lsdException w:name="Light Shading Accent 6" w:semiHidden="0" w:uiPriority="60" w:unhideWhenUsed="0"/>
+    <w:lsdException w:name="Light List Accent 6" w:semiHidden="0" w:uiPriority="61" w:unhideWhenUsed="0"/>
+    <w:lsdException w:name="Light Grid Accent 6" w:semiHidden="0" w:uiPriority="62" w:unhideWhenUsed="0"/>
+    <w:lsdException w:name="Medium Shading 1 Accent 6" w:semiHidden="0" w:uiPriority="63" w:unhideWhenUsed="0"/>
+    <w:lsdException w:name="Medium Shading 2 Accent 6" w:semiHidden="0" w:uiPriority="64" w:unhideWhenUsed="0"/>
+    <w:lsdException w:name="Medium List 1 Accent 6" w:semiHidden="0" w:uiPriority="65" w:unhideWhenUsed="0"/>
+    <w:lsdException w:name="Medium List 2 Accent 6" w:semiHidden="0" w:uiPriority="66" w:unhideWhenUsed="0"/>
+    <w:lsdException w:name="Medium Grid 1 Accent 6" w:semiHidden="0" w:uiPriority="67" w:unhideWhenUsed="0"/>
+    <w:lsdException w:name="Medium Grid 2 Accent 6" w:semiHidden="0" w:uiPriority="68" w:unhideWhenUsed="0"/>
+    <w:lsdException w:name="Medium Grid 3 Accent 6" w:semiHidden="0" w:uiPriority="69" w:unhideWhenUsed="0"/>
+    <w:lsdException w:name="Dark List Accent 6" w:semiHidden="0" w:uiPriority="70" w:unhideWhenUsed="0"/>
+    <w:lsdException w:name="Colorful Shading Accent 6" w:semiHidden="0" w:uiPriority="71" w:unhideWhenUsed="0"/>
+    <w:lsdException w:name="Colorful List Accent 6" w:semiHidden="0" w:uiPriority="72" w:unhideWhenUsed="0"/>
+    <w:lsdException w:name="Colorful Grid Accent 6" w:semiHidden="0" w:uiPriority="73" w:unhideWhenUsed="0"/>
+    <w:lsdException w:name="Subtle Emphasis" w:semiHidden="0" w:uiPriority="19" w:unhideWhenUsed="0" w:qFormat="1"/>
+    <w:lsdException w:name="Intense Emphasis" w:semiHidden="0" w:uiPriority="21" w:unhideWhenUsed="0" w:qFormat="1"/>
+    <w:lsdException w:name="Subtle Reference" w:semiHidden="0" w:uiPriority="31" w:unhideWhenUsed="0" w:qFormat="1"/>
+    <w:lsdException w:name="Intense Reference" w:semiHidden="0" w:uiPriority="32" w:unhideWhenUsed="0" w:qFormat="1"/>
+    <w:lsdException w:name="Book Title" w:semiHidden="0" w:uiPriority="33" w:unhideWhenUsed="0" w:qFormat="1"/>
+    <w:lsdException w:name="Bibliography" w:uiPriority="37"/>
+    <w:lsdException w:name="TOC Heading" w:uiPriority="39" w:qFormat="1"/>
   </w:latentStyles>
   <w:style w:type="paragraph" w:default="1" w:styleId="a">
     <w:name w:val="Normal"/>
@@ -10813,6 +11700,631 @@
       <w:contextualSpacing/>
     </w:pPr>
   </w:style>
+  <w:style w:type="paragraph" w:styleId="a9">
+    <w:name w:val="Balloon Text"/>
+    <w:basedOn w:val="a"/>
+    <w:link w:val="aa"/>
+    <w:uiPriority w:val="99"/>
+    <w:semiHidden/>
+    <w:unhideWhenUsed/>
+    <w:rsid w:val="008158EB"/>
+    <w:pPr>
+      <w:spacing w:after="0" w:line="240" w:lineRule="auto"/>
+    </w:pPr>
+    <w:rPr>
+      <w:rFonts w:asciiTheme="majorHAnsi" w:eastAsiaTheme="majorEastAsia" w:hAnsiTheme="majorHAnsi" w:cstheme="majorBidi"/>
+      <w:sz w:val="18"/>
+      <w:szCs w:val="18"/>
+    </w:rPr>
+  </w:style>
+  <w:style w:type="character" w:customStyle="1" w:styleId="aa">
+    <w:name w:val="註解方塊文字 字元"/>
+    <w:basedOn w:val="a0"/>
+    <w:link w:val="a9"/>
+    <w:uiPriority w:val="99"/>
+    <w:semiHidden/>
+    <w:rsid w:val="008158EB"/>
+    <w:rPr>
+      <w:rFonts w:asciiTheme="majorHAnsi" w:eastAsiaTheme="majorEastAsia" w:hAnsiTheme="majorHAnsi" w:cstheme="majorBidi"/>
+      <w:sz w:val="18"/>
+      <w:szCs w:val="18"/>
+    </w:rPr>
+  </w:style>
+</w:styles>
+</file>
+
+<file path=word/stylesWithEffects.xml><?xml version="1.0" encoding="utf-8"?>
+<w:styles xmlns:wpc="http://schemas.microsoft.com/office/word/2010/wordprocessingCanvas" xmlns:mc="http://schemas.openxmlformats.org/markup-compatibility/2006" xmlns:o="urn:schemas-microsoft-com:office:office" xmlns:r="http://schemas.openxmlformats.org/officeDocument/2006/relationships" xmlns:m="http://schemas.openxmlformats.org/officeDocument/2006/math" xmlns:v="urn:schemas-microsoft-com:vml" xmlns:wp14="http://schemas.microsoft.com/office/word/2010/wordprocessingDrawing" xmlns:wp="http://schemas.openxmlformats.org/drawingml/2006/wordprocessingDrawing" xmlns:w10="urn:schemas-microsoft-com:office:word" xmlns:w="http://schemas.openxmlformats.org/wordprocessingml/2006/main" xmlns:w14="http://schemas.microsoft.com/office/word/2010/wordml" xmlns:wpg="http://schemas.microsoft.com/office/word/2010/wordprocessingGroup" xmlns:wpi="http://schemas.microsoft.com/office/word/2010/wordprocessingInk" xmlns:wne="http://schemas.microsoft.com/office/word/2006/wordml" xmlns:wps="http://schemas.microsoft.com/office/word/2010/wordprocessingShape" mc:Ignorable="w14 wp14">
+  <w:docDefaults>
+    <w:rPrDefault>
+      <w:rPr>
+        <w:rFonts w:asciiTheme="minorHAnsi" w:eastAsiaTheme="minorEastAsia" w:hAnsiTheme="minorHAnsi" w:cstheme="minorBidi"/>
+        <w:sz w:val="22"/>
+        <w:szCs w:val="22"/>
+        <w:lang w:val="en-GB" w:eastAsia="zh-TW" w:bidi="ar-SA"/>
+      </w:rPr>
+    </w:rPrDefault>
+    <w:pPrDefault>
+      <w:pPr>
+        <w:spacing w:after="160" w:line="259" w:lineRule="auto"/>
+      </w:pPr>
+    </w:pPrDefault>
+  </w:docDefaults>
+  <w:latentStyles w:defLockedState="0" w:defUIPriority="99" w:defSemiHidden="1" w:defUnhideWhenUsed="1" w:defQFormat="0" w:count="267">
+    <w:lsdException w:name="Normal" w:semiHidden="0" w:uiPriority="0" w:unhideWhenUsed="0" w:qFormat="1"/>
+    <w:lsdException w:name="heading 1" w:semiHidden="0" w:uiPriority="9" w:unhideWhenUsed="0" w:qFormat="1"/>
+    <w:lsdException w:name="heading 2" w:uiPriority="9" w:qFormat="1"/>
+    <w:lsdException w:name="heading 3" w:uiPriority="9" w:qFormat="1"/>
+    <w:lsdException w:name="heading 4" w:uiPriority="9" w:qFormat="1"/>
+    <w:lsdException w:name="heading 5" w:uiPriority="9" w:qFormat="1"/>
+    <w:lsdException w:name="heading 6" w:uiPriority="9" w:qFormat="1"/>
+    <w:lsdException w:name="heading 7" w:uiPriority="9" w:qFormat="1"/>
+    <w:lsdException w:name="heading 8" w:uiPriority="9" w:qFormat="1"/>
+    <w:lsdException w:name="heading 9" w:uiPriority="9" w:qFormat="1"/>
+    <w:lsdException w:name="toc 1" w:uiPriority="39"/>
+    <w:lsdException w:name="toc 2" w:uiPriority="39"/>
+    <w:lsdException w:name="toc 3" w:uiPriority="39"/>
+    <w:lsdException w:name="toc 4" w:uiPriority="39"/>
+    <w:lsdException w:name="toc 5" w:uiPriority="39"/>
+    <w:lsdException w:name="toc 6" w:uiPriority="39"/>
+    <w:lsdException w:name="toc 7" w:uiPriority="39"/>
+    <w:lsdException w:name="toc 8" w:uiPriority="39"/>
+    <w:lsdException w:name="toc 9" w:uiPriority="39"/>
+    <w:lsdException w:name="caption" w:uiPriority="35" w:qFormat="1"/>
+    <w:lsdException w:name="Title" w:semiHidden="0" w:uiPriority="10" w:unhideWhenUsed="0" w:qFormat="1"/>
+    <w:lsdException w:name="Default Paragraph Font" w:uiPriority="1"/>
+    <w:lsdException w:name="Subtitle" w:semiHidden="0" w:uiPriority="11" w:unhideWhenUsed="0" w:qFormat="1"/>
+    <w:lsdException w:name="Strong" w:semiHidden="0" w:uiPriority="22" w:unhideWhenUsed="0" w:qFormat="1"/>
+    <w:lsdException w:name="Emphasis" w:semiHidden="0" w:uiPriority="20" w:unhideWhenUsed="0" w:qFormat="1"/>
+    <w:lsdException w:name="Table Grid" w:semiHidden="0" w:uiPriority="39" w:unhideWhenUsed="0"/>
+    <w:lsdException w:name="Placeholder Text" w:unhideWhenUsed="0"/>
+    <w:lsdException w:name="No Spacing" w:semiHidden="0" w:uiPriority="1" w:unhideWhenUsed="0" w:qFormat="1"/>
+    <w:lsdException w:name="Light Shading" w:semiHidden="0" w:uiPriority="60" w:unhideWhenUsed="0"/>
+    <w:lsdException w:name="Light List" w:semiHidden="0" w:uiPriority="61" w:unhideWhenUsed="0"/>
+    <w:lsdException w:name="Light Grid" w:semiHidden="0" w:uiPriority="62" w:unhideWhenUsed="0"/>
+    <w:lsdException w:name="Medium Shading 1" w:semiHidden="0" w:uiPriority="63" w:unhideWhenUsed="0"/>
+    <w:lsdException w:name="Medium Shading 2" w:semiHidden="0" w:uiPriority="64" w:unhideWhenUsed="0"/>
+    <w:lsdException w:name="Medium List 1" w:semiHidden="0" w:uiPriority="65" w:unhideWhenUsed="0"/>
+    <w:lsdException w:name="Medium List 2" w:semiHidden="0" w:uiPriority="66" w:unhideWhenUsed="0"/>
+    <w:lsdException w:name="Medium Grid 1" w:semiHidden="0" w:uiPriority="67" w:unhideWhenUsed="0"/>
+    <w:lsdException w:name="Medium Grid 2" w:semiHidden="0" w:uiPriority="68" w:unhideWhenUsed="0"/>
+    <w:lsdException w:name="Medium Grid 3" w:semiHidden="0" w:uiPriority="69" w:unhideWhenUsed="0"/>
+    <w:lsdException w:name="Dark List" w:semiHidden="0" w:uiPriority="70" w:unhideWhenUsed="0"/>
+    <w:lsdException w:name="Colorful Shading" w:semiHidden="0" w:uiPriority="71" w:unhideWhenUsed="0"/>
+    <w:lsdException w:name="Colorful List" w:semiHidden="0" w:uiPriority="72" w:unhideWhenUsed="0"/>
+    <w:lsdException w:name="Colorful Grid" w:semiHidden="0" w:uiPriority="73" w:unhideWhenUsed="0"/>
+    <w:lsdException w:name="Light Shading Accent 1" w:semiHidden="0" w:uiPriority="60" w:unhideWhenUsed="0"/>
+    <w:lsdException w:name="Light List Accent 1" w:semiHidden="0" w:uiPriority="61" w:unhideWhenUsed="0"/>
+    <w:lsdException w:name="Light Grid Accent 1" w:semiHidden="0" w:uiPriority="62" w:unhideWhenUsed="0"/>
+    <w:lsdException w:name="Medium Shading 1 Accent 1" w:semiHidden="0" w:uiPriority="63" w:unhideWhenUsed="0"/>
+    <w:lsdException w:name="Medium Shading 2 Accent 1" w:semiHidden="0" w:uiPriority="64" w:unhideWhenUsed="0"/>
+    <w:lsdException w:name="Medium List 1 Accent 1" w:semiHidden="0" w:uiPriority="65" w:unhideWhenUsed="0"/>
+    <w:lsdException w:name="Revision" w:unhideWhenUsed="0"/>
+    <w:lsdException w:name="List Paragraph" w:semiHidden="0" w:uiPriority="34" w:unhideWhenUsed="0" w:qFormat="1"/>
+    <w:lsdException w:name="Quote" w:semiHidden="0" w:uiPriority="29" w:unhideWhenUsed="0" w:qFormat="1"/>
+    <w:lsdException w:name="Intense Quote" w:semiHidden="0" w:uiPriority="30" w:unhideWhenUsed="0" w:qFormat="1"/>
+    <w:lsdException w:name="Medium List 2 Accent 1" w:semiHidden="0" w:uiPriority="66" w:unhideWhenUsed="0"/>
+    <w:lsdException w:name="Medium Grid 1 Accent 1" w:semiHidden="0" w:uiPriority="67" w:unhideWhenUsed="0"/>
+    <w:lsdException w:name="Medium Grid 2 Accent 1" w:semiHidden="0" w:uiPriority="68" w:unhideWhenUsed="0"/>
+    <w:lsdException w:name="Medium Grid 3 Accent 1" w:semiHidden="0" w:uiPriority="69" w:unhideWhenUsed="0"/>
+    <w:lsdException w:name="Dark List Accent 1" w:semiHidden="0" w:uiPriority="70" w:unhideWhenUsed="0"/>
+    <w:lsdException w:name="Colorful Shading Accent 1" w:semiHidden="0" w:uiPriority="71" w:unhideWhenUsed="0"/>
+    <w:lsdException w:name="Colorful List Accent 1" w:semiHidden="0" w:uiPriority="72" w:unhideWhenUsed="0"/>
+    <w:lsdException w:name="Colorful Grid Accent 1" w:semiHidden="0" w:uiPriority="73" w:unhideWhenUsed="0"/>
+    <w:lsdException w:name="Light Shading Accent 2" w:semiHidden="0" w:uiPriority="60" w:unhideWhenUsed="0"/>
+    <w:lsdException w:name="Light List Accent 2" w:semiHidden="0" w:uiPriority="61" w:unhideWhenUsed="0"/>
+    <w:lsdException w:name="Light Grid Accent 2" w:semiHidden="0" w:uiPriority="62" w:unhideWhenUsed="0"/>
+    <w:lsdException w:name="Medium Shading 1 Accent 2" w:semiHidden="0" w:uiPriority="63" w:unhideWhenUsed="0"/>
+    <w:lsdException w:name="Medium Shading 2 Accent 2" w:semiHidden="0" w:uiPriority="64" w:unhideWhenUsed="0"/>
+    <w:lsdException w:name="Medium List 1 Accent 2" w:semiHidden="0" w:uiPriority="65" w:unhideWhenUsed="0"/>
+    <w:lsdException w:name="Medium List 2 Accent 2" w:semiHidden="0" w:uiPriority="66" w:unhideWhenUsed="0"/>
+    <w:lsdException w:name="Medium Grid 1 Accent 2" w:semiHidden="0" w:uiPriority="67" w:unhideWhenUsed="0"/>
+    <w:lsdException w:name="Medium Grid 2 Accent 2" w:semiHidden="0" w:uiPriority="68" w:unhideWhenUsed="0"/>
+    <w:lsdException w:name="Medium Grid 3 Accent 2" w:semiHidden="0" w:uiPriority="69" w:unhideWhenUsed="0"/>
+    <w:lsdException w:name="Dark List Accent 2" w:semiHidden="0" w:uiPriority="70" w:unhideWhenUsed="0"/>
+    <w:lsdException w:name="Colorful Shading Accent 2" w:semiHidden="0" w:uiPriority="71" w:unhideWhenUsed="0"/>
+    <w:lsdException w:name="Colorful List Accent 2" w:semiHidden="0" w:uiPriority="72" w:unhideWhenUsed="0"/>
+    <w:lsdException w:name="Colorful Grid Accent 2" w:semiHidden="0" w:uiPriority="73" w:unhideWhenUsed="0"/>
+    <w:lsdException w:name="Light Shading Accent 3" w:semiHidden="0" w:uiPriority="60" w:unhideWhenUsed="0"/>
+    <w:lsdException w:name="Light List Accent 3" w:semiHidden="0" w:uiPriority="61" w:unhideWhenUsed="0"/>
+    <w:lsdException w:name="Light Grid Accent 3" w:semiHidden="0" w:uiPriority="62" w:unhideWhenUsed="0"/>
+    <w:lsdException w:name="Medium Shading 1 Accent 3" w:semiHidden="0" w:uiPriority="63" w:unhideWhenUsed="0"/>
+    <w:lsdException w:name="Medium Shading 2 Accent 3" w:semiHidden="0" w:uiPriority="64" w:unhideWhenUsed="0"/>
+    <w:lsdException w:name="Medium List 1 Accent 3" w:semiHidden="0" w:uiPriority="65" w:unhideWhenUsed="0"/>
+    <w:lsdException w:name="Medium List 2 Accent 3" w:semiHidden="0" w:uiPriority="66" w:unhideWhenUsed="0"/>
+    <w:lsdException w:name="Medium Grid 1 Accent 3" w:semiHidden="0" w:uiPriority="67" w:unhideWhenUsed="0"/>
+    <w:lsdException w:name="Medium Grid 2 Accent 3" w:semiHidden="0" w:uiPriority="68" w:unhideWhenUsed="0"/>
+    <w:lsdException w:name="Medium Grid 3 Accent 3" w:semiHidden="0" w:uiPriority="69" w:unhideWhenUsed="0"/>
+    <w:lsdException w:name="Dark List Accent 3" w:semiHidden="0" w:uiPriority="70" w:unhideWhenUsed="0"/>
+    <w:lsdException w:name="Colorful Shading Accent 3" w:semiHidden="0" w:uiPriority="71" w:unhideWhenUsed="0"/>
+    <w:lsdException w:name="Colorful List Accent 3" w:semiHidden="0" w:uiPriority="72" w:unhideWhenUsed="0"/>
+    <w:lsdException w:name="Colorful Grid Accent 3" w:semiHidden="0" w:uiPriority="73" w:unhideWhenUsed="0"/>
+    <w:lsdException w:name="Light Shading Accent 4" w:semiHidden="0" w:uiPriority="60" w:unhideWhenUsed="0"/>
+    <w:lsdException w:name="Light List Accent 4" w:semiHidden="0" w:uiPriority="61" w:unhideWhenUsed="0"/>
+    <w:lsdException w:name="Light Grid Accent 4" w:semiHidden="0" w:uiPriority="62" w:unhideWhenUsed="0"/>
+    <w:lsdException w:name="Medium Shading 1 Accent 4" w:semiHidden="0" w:uiPriority="63" w:unhideWhenUsed="0"/>
+    <w:lsdException w:name="Medium Shading 2 Accent 4" w:semiHidden="0" w:uiPriority="64" w:unhideWhenUsed="0"/>
+    <w:lsdException w:name="Medium List 1 Accent 4" w:semiHidden="0" w:uiPriority="65" w:unhideWhenUsed="0"/>
+    <w:lsdException w:name="Medium List 2 Accent 4" w:semiHidden="0" w:uiPriority="66" w:unhideWhenUsed="0"/>
+    <w:lsdException w:name="Medium Grid 1 Accent 4" w:semiHidden="0" w:uiPriority="67" w:unhideWhenUsed="0"/>
+    <w:lsdException w:name="Medium Grid 2 Accent 4" w:semiHidden="0" w:uiPriority="68" w:unhideWhenUsed="0"/>
+    <w:lsdException w:name="Medium Grid 3 Accent 4" w:semiHidden="0" w:uiPriority="69" w:unhideWhenUsed="0"/>
+    <w:lsdException w:name="Dark List Accent 4" w:semiHidden="0" w:uiPriority="70" w:unhideWhenUsed="0"/>
+    <w:lsdException w:name="Colorful Shading Accent 4" w:semiHidden="0" w:uiPriority="71" w:unhideWhenUsed="0"/>
+    <w:lsdException w:name="Colorful List Accent 4" w:semiHidden="0" w:uiPriority="72" w:unhideWhenUsed="0"/>
+    <w:lsdException w:name="Colorful Grid Accent 4" w:semiHidden="0" w:uiPriority="73" w:unhideWhenUsed="0"/>
+    <w:lsdException w:name="Light Shading Accent 5" w:semiHidden="0" w:uiPriority="60" w:unhideWhenUsed="0"/>
+    <w:lsdException w:name="Light List Accent 5" w:semiHidden="0" w:uiPriority="61" w:unhideWhenUsed="0"/>
+    <w:lsdException w:name="Light Grid Accent 5" w:semiHidden="0" w:uiPriority="62" w:unhideWhenUsed="0"/>
+    <w:lsdException w:name="Medium Shading 1 Accent 5" w:semiHidden="0" w:uiPriority="63" w:unhideWhenUsed="0"/>
+    <w:lsdException w:name="Medium Shading 2 Accent 5" w:semiHidden="0" w:uiPriority="64" w:unhideWhenUsed="0"/>
+    <w:lsdException w:name="Medium List 1 Accent 5" w:semiHidden="0" w:uiPriority="65" w:unhideWhenUsed="0"/>
+    <w:lsdException w:name="Medium List 2 Accent 5" w:semiHidden="0" w:uiPriority="66" w:unhideWhenUsed="0"/>
+    <w:lsdException w:name="Medium Grid 1 Accent 5" w:semiHidden="0" w:uiPriority="67" w:unhideWhenUsed="0"/>
+    <w:lsdException w:name="Medium Grid 2 Accent 5" w:semiHidden="0" w:uiPriority="68" w:unhideWhenUsed="0"/>
+    <w:lsdException w:name="Medium Grid 3 Accent 5" w:semiHidden="0" w:uiPriority="69" w:unhideWhenUsed="0"/>
+    <w:lsdException w:name="Dark List Accent 5" w:semiHidden="0" w:uiPriority="70" w:unhideWhenUsed="0"/>
+    <w:lsdException w:name="Colorful Shading Accent 5" w:semiHidden="0" w:uiPriority="71" w:unhideWhenUsed="0"/>
+    <w:lsdException w:name="Colorful List Accent 5" w:semiHidden="0" w:uiPriority="72" w:unhideWhenUsed="0"/>
+    <w:lsdException w:name="Colorful Grid Accent 5" w:semiHidden="0" w:uiPriority="73" w:unhideWhenUsed="0"/>
+    <w:lsdException w:name="Light Shading Accent 6" w:semiHidden="0" w:uiPriority="60" w:unhideWhenUsed="0"/>
+    <w:lsdException w:name="Light List Accent 6" w:semiHidden="0" w:uiPriority="61" w:unhideWhenUsed="0"/>
+    <w:lsdException w:name="Light Grid Accent 6" w:semiHidden="0" w:uiPriority="62" w:unhideWhenUsed="0"/>
+    <w:lsdException w:name="Medium Shading 1 Accent 6" w:semiHidden="0" w:uiPriority="63" w:unhideWhenUsed="0"/>
+    <w:lsdException w:name="Medium Shading 2 Accent 6" w:semiHidden="0" w:uiPriority="64" w:unhideWhenUsed="0"/>
+    <w:lsdException w:name="Medium List 1 Accent 6" w:semiHidden="0" w:uiPriority="65" w:unhideWhenUsed="0"/>
+    <w:lsdException w:name="Medium List 2 Accent 6" w:semiHidden="0" w:uiPriority="66" w:unhideWhenUsed="0"/>
+    <w:lsdException w:name="Medium Grid 1 Accent 6" w:semiHidden="0" w:uiPriority="67" w:unhideWhenUsed="0"/>
+    <w:lsdException w:name="Medium Grid 2 Accent 6" w:semiHidden="0" w:uiPriority="68" w:unhideWhenUsed="0"/>
+    <w:lsdException w:name="Medium Grid 3 Accent 6" w:semiHidden="0" w:uiPriority="69" w:unhideWhenUsed="0"/>
+    <w:lsdException w:name="Dark List Accent 6" w:semiHidden="0" w:uiPriority="70" w:unhideWhenUsed="0"/>
+    <w:lsdException w:name="Colorful Shading Accent 6" w:semiHidden="0" w:uiPriority="71" w:unhideWhenUsed="0"/>
+    <w:lsdException w:name="Colorful List Accent 6" w:semiHidden="0" w:uiPriority="72" w:unhideWhenUsed="0"/>
+    <w:lsdException w:name="Colorful Grid Accent 6" w:semiHidden="0" w:uiPriority="73" w:unhideWhenUsed="0"/>
+    <w:lsdException w:name="Subtle Emphasis" w:semiHidden="0" w:uiPriority="19" w:unhideWhenUsed="0" w:qFormat="1"/>
+    <w:lsdException w:name="Intense Emphasis" w:semiHidden="0" w:uiPriority="21" w:unhideWhenUsed="0" w:qFormat="1"/>
+    <w:lsdException w:name="Subtle Reference" w:semiHidden="0" w:uiPriority="31" w:unhideWhenUsed="0" w:qFormat="1"/>
+    <w:lsdException w:name="Intense Reference" w:semiHidden="0" w:uiPriority="32" w:unhideWhenUsed="0" w:qFormat="1"/>
+    <w:lsdException w:name="Book Title" w:semiHidden="0" w:uiPriority="33" w:unhideWhenUsed="0" w:qFormat="1"/>
+    <w:lsdException w:name="Bibliography" w:uiPriority="37"/>
+    <w:lsdException w:name="TOC Heading" w:uiPriority="39" w:qFormat="1"/>
+  </w:latentStyles>
+  <w:style w:type="paragraph" w:default="1" w:styleId="a">
+    <w:name w:val="Normal"/>
+    <w:qFormat/>
+  </w:style>
+  <w:style w:type="paragraph" w:styleId="1">
+    <w:name w:val="heading 1"/>
+    <w:basedOn w:val="a"/>
+    <w:next w:val="a"/>
+    <w:link w:val="10"/>
+    <w:uiPriority w:val="9"/>
+    <w:qFormat/>
+    <w:rsid w:val="003D4506"/>
+    <w:pPr>
+      <w:keepNext/>
+      <w:keepLines/>
+      <w:spacing w:before="240" w:after="0"/>
+      <w:outlineLvl w:val="0"/>
+    </w:pPr>
+    <w:rPr>
+      <w:rFonts w:asciiTheme="majorHAnsi" w:eastAsiaTheme="majorEastAsia" w:hAnsiTheme="majorHAnsi" w:cstheme="majorBidi"/>
+      <w:color w:val="2E74B5" w:themeColor="accent1" w:themeShade="BF"/>
+      <w:sz w:val="32"/>
+      <w:szCs w:val="32"/>
+    </w:rPr>
+  </w:style>
+  <w:style w:type="paragraph" w:styleId="2">
+    <w:name w:val="heading 2"/>
+    <w:basedOn w:val="a"/>
+    <w:next w:val="a"/>
+    <w:link w:val="20"/>
+    <w:uiPriority w:val="9"/>
+    <w:unhideWhenUsed/>
+    <w:qFormat/>
+    <w:rsid w:val="002412BA"/>
+    <w:pPr>
+      <w:keepNext/>
+      <w:keepLines/>
+      <w:spacing w:before="40" w:after="0"/>
+      <w:outlineLvl w:val="1"/>
+    </w:pPr>
+    <w:rPr>
+      <w:rFonts w:asciiTheme="majorHAnsi" w:eastAsiaTheme="majorEastAsia" w:hAnsiTheme="majorHAnsi" w:cstheme="majorBidi"/>
+      <w:color w:val="2E74B5" w:themeColor="accent1" w:themeShade="BF"/>
+      <w:sz w:val="26"/>
+      <w:szCs w:val="26"/>
+    </w:rPr>
+  </w:style>
+  <w:style w:type="paragraph" w:styleId="3">
+    <w:name w:val="heading 3"/>
+    <w:basedOn w:val="a"/>
+    <w:next w:val="a"/>
+    <w:link w:val="30"/>
+    <w:uiPriority w:val="9"/>
+    <w:unhideWhenUsed/>
+    <w:qFormat/>
+    <w:rsid w:val="002412BA"/>
+    <w:pPr>
+      <w:keepNext/>
+      <w:keepLines/>
+      <w:spacing w:before="40" w:after="0"/>
+      <w:outlineLvl w:val="2"/>
+    </w:pPr>
+    <w:rPr>
+      <w:rFonts w:asciiTheme="majorHAnsi" w:eastAsiaTheme="majorEastAsia" w:hAnsiTheme="majorHAnsi" w:cstheme="majorBidi"/>
+      <w:color w:val="1F4D78" w:themeColor="accent1" w:themeShade="7F"/>
+      <w:sz w:val="24"/>
+      <w:szCs w:val="24"/>
+    </w:rPr>
+  </w:style>
+  <w:style w:type="character" w:default="1" w:styleId="a0">
+    <w:name w:val="Default Paragraph Font"/>
+    <w:uiPriority w:val="1"/>
+    <w:semiHidden/>
+    <w:unhideWhenUsed/>
+  </w:style>
+  <w:style w:type="table" w:default="1" w:styleId="a1">
+    <w:name w:val="Normal Table"/>
+    <w:uiPriority w:val="99"/>
+    <w:semiHidden/>
+    <w:unhideWhenUsed/>
+    <w:tblPr>
+      <w:tblInd w:w="0" w:type="dxa"/>
+      <w:tblCellMar>
+        <w:top w:w="0" w:type="dxa"/>
+        <w:left w:w="108" w:type="dxa"/>
+        <w:bottom w:w="0" w:type="dxa"/>
+        <w:right w:w="108" w:type="dxa"/>
+      </w:tblCellMar>
+    </w:tblPr>
+  </w:style>
+  <w:style w:type="numbering" w:default="1" w:styleId="a2">
+    <w:name w:val="No List"/>
+    <w:uiPriority w:val="99"/>
+    <w:semiHidden/>
+    <w:unhideWhenUsed/>
+  </w:style>
+  <w:style w:type="character" w:customStyle="1" w:styleId="10">
+    <w:name w:val="標題 1 字元"/>
+    <w:basedOn w:val="a0"/>
+    <w:link w:val="1"/>
+    <w:uiPriority w:val="9"/>
+    <w:rsid w:val="003D4506"/>
+    <w:rPr>
+      <w:rFonts w:asciiTheme="majorHAnsi" w:eastAsiaTheme="majorEastAsia" w:hAnsiTheme="majorHAnsi" w:cstheme="majorBidi"/>
+      <w:color w:val="2E74B5" w:themeColor="accent1" w:themeShade="BF"/>
+      <w:sz w:val="32"/>
+      <w:szCs w:val="32"/>
+    </w:rPr>
+  </w:style>
+  <w:style w:type="paragraph" w:styleId="a3">
+    <w:name w:val="Title"/>
+    <w:basedOn w:val="a"/>
+    <w:next w:val="a"/>
+    <w:link w:val="a4"/>
+    <w:uiPriority w:val="10"/>
+    <w:qFormat/>
+    <w:rsid w:val="003D4506"/>
+    <w:pPr>
+      <w:spacing w:after="0" w:line="240" w:lineRule="auto"/>
+      <w:contextualSpacing/>
+    </w:pPr>
+    <w:rPr>
+      <w:rFonts w:asciiTheme="majorHAnsi" w:eastAsiaTheme="majorEastAsia" w:hAnsiTheme="majorHAnsi" w:cstheme="majorBidi"/>
+      <w:spacing w:val="-10"/>
+      <w:kern w:val="28"/>
+      <w:sz w:val="56"/>
+      <w:szCs w:val="56"/>
+    </w:rPr>
+  </w:style>
+  <w:style w:type="character" w:customStyle="1" w:styleId="a4">
+    <w:name w:val="標題 字元"/>
+    <w:basedOn w:val="a0"/>
+    <w:link w:val="a3"/>
+    <w:uiPriority w:val="10"/>
+    <w:rsid w:val="003D4506"/>
+    <w:rPr>
+      <w:rFonts w:asciiTheme="majorHAnsi" w:eastAsiaTheme="majorEastAsia" w:hAnsiTheme="majorHAnsi" w:cstheme="majorBidi"/>
+      <w:spacing w:val="-10"/>
+      <w:kern w:val="28"/>
+      <w:sz w:val="56"/>
+      <w:szCs w:val="56"/>
+    </w:rPr>
+  </w:style>
+  <w:style w:type="paragraph" w:styleId="a5">
+    <w:name w:val="TOC Heading"/>
+    <w:basedOn w:val="1"/>
+    <w:next w:val="a"/>
+    <w:uiPriority w:val="39"/>
+    <w:unhideWhenUsed/>
+    <w:qFormat/>
+    <w:rsid w:val="002412BA"/>
+    <w:pPr>
+      <w:outlineLvl w:val="9"/>
+    </w:pPr>
+    <w:rPr>
+      <w:lang w:val="en-US" w:eastAsia="en-US"/>
+    </w:rPr>
+  </w:style>
+  <w:style w:type="paragraph" w:styleId="11">
+    <w:name w:val="toc 1"/>
+    <w:basedOn w:val="a"/>
+    <w:next w:val="a"/>
+    <w:autoRedefine/>
+    <w:uiPriority w:val="39"/>
+    <w:unhideWhenUsed/>
+    <w:rsid w:val="002412BA"/>
+    <w:pPr>
+      <w:spacing w:after="100"/>
+    </w:pPr>
+  </w:style>
+  <w:style w:type="character" w:styleId="a6">
+    <w:name w:val="Hyperlink"/>
+    <w:basedOn w:val="a0"/>
+    <w:uiPriority w:val="99"/>
+    <w:unhideWhenUsed/>
+    <w:rsid w:val="002412BA"/>
+    <w:rPr>
+      <w:color w:val="0563C1" w:themeColor="hyperlink"/>
+      <w:u w:val="single"/>
+    </w:rPr>
+  </w:style>
+  <w:style w:type="character" w:customStyle="1" w:styleId="20">
+    <w:name w:val="標題 2 字元"/>
+    <w:basedOn w:val="a0"/>
+    <w:link w:val="2"/>
+    <w:uiPriority w:val="9"/>
+    <w:rsid w:val="002412BA"/>
+    <w:rPr>
+      <w:rFonts w:asciiTheme="majorHAnsi" w:eastAsiaTheme="majorEastAsia" w:hAnsiTheme="majorHAnsi" w:cstheme="majorBidi"/>
+      <w:color w:val="2E74B5" w:themeColor="accent1" w:themeShade="BF"/>
+      <w:sz w:val="26"/>
+      <w:szCs w:val="26"/>
+    </w:rPr>
+  </w:style>
+  <w:style w:type="character" w:customStyle="1" w:styleId="30">
+    <w:name w:val="標題 3 字元"/>
+    <w:basedOn w:val="a0"/>
+    <w:link w:val="3"/>
+    <w:uiPriority w:val="9"/>
+    <w:rsid w:val="002412BA"/>
+    <w:rPr>
+      <w:rFonts w:asciiTheme="majorHAnsi" w:eastAsiaTheme="majorEastAsia" w:hAnsiTheme="majorHAnsi" w:cstheme="majorBidi"/>
+      <w:color w:val="1F4D78" w:themeColor="accent1" w:themeShade="7F"/>
+      <w:sz w:val="24"/>
+      <w:szCs w:val="24"/>
+    </w:rPr>
+  </w:style>
+  <w:style w:type="table" w:styleId="a7">
+    <w:name w:val="Table Grid"/>
+    <w:basedOn w:val="a1"/>
+    <w:uiPriority w:val="39"/>
+    <w:rsid w:val="002412BA"/>
+    <w:pPr>
+      <w:spacing w:after="0" w:line="240" w:lineRule="auto"/>
+    </w:pPr>
+    <w:tblPr>
+      <w:tblBorders>
+        <w:top w:val="single" w:sz="4" w:space="0" w:color="auto"/>
+        <w:left w:val="single" w:sz="4" w:space="0" w:color="auto"/>
+        <w:bottom w:val="single" w:sz="4" w:space="0" w:color="auto"/>
+        <w:right w:val="single" w:sz="4" w:space="0" w:color="auto"/>
+        <w:insideH w:val="single" w:sz="4" w:space="0" w:color="auto"/>
+        <w:insideV w:val="single" w:sz="4" w:space="0" w:color="auto"/>
+      </w:tblBorders>
+    </w:tblPr>
+  </w:style>
+  <w:style w:type="paragraph" w:styleId="21">
+    <w:name w:val="toc 2"/>
+    <w:basedOn w:val="a"/>
+    <w:next w:val="a"/>
+    <w:autoRedefine/>
+    <w:uiPriority w:val="39"/>
+    <w:unhideWhenUsed/>
+    <w:rsid w:val="00724279"/>
+    <w:pPr>
+      <w:ind w:leftChars="200" w:left="480"/>
+    </w:pPr>
+  </w:style>
+  <w:style w:type="paragraph" w:styleId="31">
+    <w:name w:val="toc 3"/>
+    <w:basedOn w:val="a"/>
+    <w:next w:val="a"/>
+    <w:autoRedefine/>
+    <w:uiPriority w:val="39"/>
+    <w:unhideWhenUsed/>
+    <w:rsid w:val="00724279"/>
+    <w:pPr>
+      <w:ind w:leftChars="400" w:left="960"/>
+    </w:pPr>
+  </w:style>
+  <w:style w:type="paragraph" w:customStyle="1" w:styleId="Heading31">
+    <w:name w:val="Heading 31"/>
+    <w:basedOn w:val="3"/>
+    <w:link w:val="Heading3"/>
+    <w:qFormat/>
+    <w:rsid w:val="00305C9C"/>
+    <w:rPr>
+      <w:sz w:val="26"/>
+      <w:szCs w:val="26"/>
+    </w:rPr>
+  </w:style>
+  <w:style w:type="paragraph" w:customStyle="1" w:styleId="Heading21">
+    <w:name w:val="Heading 21"/>
+    <w:basedOn w:val="2"/>
+    <w:link w:val="Heading2"/>
+    <w:qFormat/>
+    <w:rsid w:val="00305C9C"/>
+    <w:rPr>
+      <w:b/>
+      <w:sz w:val="32"/>
+      <w:szCs w:val="32"/>
+    </w:rPr>
+  </w:style>
+  <w:style w:type="character" w:customStyle="1" w:styleId="Heading3">
+    <w:name w:val="Heading 3 字元"/>
+    <w:basedOn w:val="30"/>
+    <w:link w:val="Heading31"/>
+    <w:rsid w:val="00305C9C"/>
+    <w:rPr>
+      <w:rFonts w:asciiTheme="majorHAnsi" w:eastAsiaTheme="majorEastAsia" w:hAnsiTheme="majorHAnsi" w:cstheme="majorBidi"/>
+      <w:color w:val="1F4D78" w:themeColor="accent1" w:themeShade="7F"/>
+      <w:sz w:val="26"/>
+      <w:szCs w:val="26"/>
+    </w:rPr>
+  </w:style>
+  <w:style w:type="paragraph" w:customStyle="1" w:styleId="Heading11">
+    <w:name w:val="Heading 11"/>
+    <w:basedOn w:val="1"/>
+    <w:link w:val="Heading1"/>
+    <w:qFormat/>
+    <w:rsid w:val="00305C9C"/>
+    <w:rPr>
+      <w:b/>
+      <w:sz w:val="40"/>
+      <w:szCs w:val="40"/>
+      <w:u w:val="single"/>
+    </w:rPr>
+  </w:style>
+  <w:style w:type="character" w:customStyle="1" w:styleId="Heading2">
+    <w:name w:val="Heading 2 字元"/>
+    <w:basedOn w:val="20"/>
+    <w:link w:val="Heading21"/>
+    <w:rsid w:val="00305C9C"/>
+    <w:rPr>
+      <w:rFonts w:asciiTheme="majorHAnsi" w:eastAsiaTheme="majorEastAsia" w:hAnsiTheme="majorHAnsi" w:cstheme="majorBidi"/>
+      <w:b/>
+      <w:color w:val="2E74B5" w:themeColor="accent1" w:themeShade="BF"/>
+      <w:sz w:val="32"/>
+      <w:szCs w:val="32"/>
+    </w:rPr>
+  </w:style>
+  <w:style w:type="paragraph" w:styleId="HTML">
+    <w:name w:val="HTML Preformatted"/>
+    <w:basedOn w:val="a"/>
+    <w:link w:val="HTML0"/>
+    <w:uiPriority w:val="99"/>
+    <w:semiHidden/>
+    <w:unhideWhenUsed/>
+    <w:rsid w:val="00305C9C"/>
+    <w:pPr>
+      <w:tabs>
+        <w:tab w:val="left" w:pos="916"/>
+        <w:tab w:val="left" w:pos="1832"/>
+        <w:tab w:val="left" w:pos="2748"/>
+        <w:tab w:val="left" w:pos="3664"/>
+        <w:tab w:val="left" w:pos="4580"/>
+        <w:tab w:val="left" w:pos="5496"/>
+        <w:tab w:val="left" w:pos="6412"/>
+        <w:tab w:val="left" w:pos="7328"/>
+        <w:tab w:val="left" w:pos="8244"/>
+        <w:tab w:val="left" w:pos="9160"/>
+        <w:tab w:val="left" w:pos="10076"/>
+        <w:tab w:val="left" w:pos="10992"/>
+        <w:tab w:val="left" w:pos="11908"/>
+        <w:tab w:val="left" w:pos="12824"/>
+        <w:tab w:val="left" w:pos="13740"/>
+        <w:tab w:val="left" w:pos="14656"/>
+      </w:tabs>
+      <w:spacing w:after="0" w:line="240" w:lineRule="auto"/>
+    </w:pPr>
+    <w:rPr>
+      <w:rFonts w:ascii="細明體" w:eastAsia="細明體" w:hAnsi="細明體" w:cs="細明體"/>
+      <w:sz w:val="24"/>
+      <w:szCs w:val="24"/>
+      <w:lang w:val="en-US"/>
+    </w:rPr>
+  </w:style>
+  <w:style w:type="character" w:customStyle="1" w:styleId="Heading1">
+    <w:name w:val="Heading 1 字元"/>
+    <w:basedOn w:val="10"/>
+    <w:link w:val="Heading11"/>
+    <w:rsid w:val="00305C9C"/>
+    <w:rPr>
+      <w:rFonts w:asciiTheme="majorHAnsi" w:eastAsiaTheme="majorEastAsia" w:hAnsiTheme="majorHAnsi" w:cstheme="majorBidi"/>
+      <w:b/>
+      <w:color w:val="2E74B5" w:themeColor="accent1" w:themeShade="BF"/>
+      <w:sz w:val="40"/>
+      <w:szCs w:val="40"/>
+      <w:u w:val="single"/>
+    </w:rPr>
+  </w:style>
+  <w:style w:type="character" w:customStyle="1" w:styleId="HTML0">
+    <w:name w:val="HTML 預設格式 字元"/>
+    <w:basedOn w:val="a0"/>
+    <w:link w:val="HTML"/>
+    <w:uiPriority w:val="99"/>
+    <w:semiHidden/>
+    <w:rsid w:val="00305C9C"/>
+    <w:rPr>
+      <w:rFonts w:ascii="細明體" w:eastAsia="細明體" w:hAnsi="細明體" w:cs="細明體"/>
+      <w:sz w:val="24"/>
+      <w:szCs w:val="24"/>
+      <w:lang w:val="en-US"/>
+    </w:rPr>
+  </w:style>
+  <w:style w:type="character" w:customStyle="1" w:styleId="pln">
+    <w:name w:val="pln"/>
+    <w:basedOn w:val="a0"/>
+    <w:rsid w:val="00305C9C"/>
+  </w:style>
+  <w:style w:type="character" w:customStyle="1" w:styleId="lit">
+    <w:name w:val="lit"/>
+    <w:basedOn w:val="a0"/>
+    <w:rsid w:val="00305C9C"/>
+  </w:style>
+  <w:style w:type="character" w:customStyle="1" w:styleId="typ">
+    <w:name w:val="typ"/>
+    <w:basedOn w:val="a0"/>
+    <w:rsid w:val="00305C9C"/>
+  </w:style>
+  <w:style w:type="character" w:customStyle="1" w:styleId="pun">
+    <w:name w:val="pun"/>
+    <w:basedOn w:val="a0"/>
+    <w:rsid w:val="00305C9C"/>
+  </w:style>
+  <w:style w:type="paragraph" w:styleId="a8">
+    <w:name w:val="List Paragraph"/>
+    <w:basedOn w:val="a"/>
+    <w:uiPriority w:val="34"/>
+    <w:qFormat/>
+    <w:rsid w:val="001B0B71"/>
+    <w:pPr>
+      <w:ind w:left="720"/>
+      <w:contextualSpacing/>
+    </w:pPr>
+  </w:style>
+  <w:style w:type="paragraph" w:styleId="a9">
+    <w:name w:val="Balloon Text"/>
+    <w:basedOn w:val="a"/>
+    <w:link w:val="aa"/>
+    <w:uiPriority w:val="99"/>
+    <w:semiHidden/>
+    <w:unhideWhenUsed/>
+    <w:rsid w:val="008158EB"/>
+    <w:pPr>
+      <w:spacing w:after="0" w:line="240" w:lineRule="auto"/>
+    </w:pPr>
+    <w:rPr>
+      <w:rFonts w:asciiTheme="majorHAnsi" w:eastAsiaTheme="majorEastAsia" w:hAnsiTheme="majorHAnsi" w:cstheme="majorBidi"/>
+      <w:sz w:val="18"/>
+      <w:szCs w:val="18"/>
+    </w:rPr>
+  </w:style>
+  <w:style w:type="character" w:customStyle="1" w:styleId="aa">
+    <w:name w:val="註解方塊文字 字元"/>
+    <w:basedOn w:val="a0"/>
+    <w:link w:val="a9"/>
+    <w:uiPriority w:val="99"/>
+    <w:semiHidden/>
+    <w:rsid w:val="008158EB"/>
+    <w:rPr>
+      <w:rFonts w:asciiTheme="majorHAnsi" w:eastAsiaTheme="majorEastAsia" w:hAnsiTheme="majorHAnsi" w:cstheme="majorBidi"/>
+      <w:sz w:val="18"/>
+      <w:szCs w:val="18"/>
+    </w:rPr>
+  </w:style>
 </w:styles>
 </file>
 
@@ -11071,7 +12583,7 @@
   <a:extraClrSchemeLst/>
   <a:extLst>
     <a:ext uri="{05A4C25C-085E-4340-85A3-A5531E510DB2}">
-      <thm15:themeFamily xmlns:thm15="http://schemas.microsoft.com/office/thememl/2012/main" name="Office Theme" id="{62F939B6-93AF-4DB8-9C6B-D6C7DFDC589F}" vid="{4A3C46E8-61CC-4603-A589-7422A47A8E4A}"/>
+      <thm15:themeFamily xmlns:thm15="http://schemas.microsoft.com/office/thememl/2012/main" xmlns="" name="Office Theme" id="{62F939B6-93AF-4DB8-9C6B-D6C7DFDC589F}" vid="{4A3C46E8-61CC-4603-A589-7422A47A8E4A}"/>
     </a:ext>
   </a:extLst>
 </a:theme>
@@ -11082,7 +12594,7 @@
 </file>
 
 <file path=customXml/itemProps1.xml><?xml version="1.0" encoding="utf-8"?>
-<ds:datastoreItem xmlns:ds="http://schemas.openxmlformats.org/officeDocument/2006/customXml" ds:itemID="{6BCC194D-0A1A-4466-A541-D84CA8136438}">
+<ds:datastoreItem xmlns:ds="http://schemas.openxmlformats.org/officeDocument/2006/customXml" ds:itemID="{DC0DF1E0-9309-4818-8735-A092AE284EE0}">
   <ds:schemaRefs>
     <ds:schemaRef ds:uri="http://schemas.openxmlformats.org/officeDocument/2006/bibliography"/>
   </ds:schemaRefs>

</xml_diff>

<commit_message>
Add introduction,use case diagram of the report
</commit_message>
<xml_diff>
--- a/PM docs/Analysis and Design Report.docx
+++ b/PM docs/Analysis and Design Report.docx
@@ -55,196 +55,356 @@
     <w:p>
       <w:pPr>
         <w:rPr>
+          <w:sz w:val="24"/>
+          <w:szCs w:val="24"/>
+        </w:rPr>
+      </w:pPr>
+      <w:r>
+        <w:rPr>
           <w:rFonts w:hint="eastAsia"/>
-        </w:rPr>
-      </w:pPr>
-      <w:r>
-        <w:rPr>
-          <w:rFonts w:hint="eastAsia"/>
+          <w:sz w:val="24"/>
+          <w:szCs w:val="24"/>
         </w:rPr>
         <w:t>Group Member:</w:t>
-      </w:r>
-    </w:p>
-    <w:p>
-      <w:r>
-        <w:t xml:space="preserve">CHAN </w:t>
-      </w:r>
-      <w:proofErr w:type="spellStart"/>
-      <w:r>
-        <w:t>Ho</w:t>
-      </w:r>
-      <w:proofErr w:type="spellEnd"/>
-      <w:r>
-        <w:t xml:space="preserve"> Man</w:t>
-      </w:r>
-      <w:r>
-        <w:tab/>
-      </w:r>
-      <w:r>
-        <w:tab/>
-      </w:r>
-      <w:r>
-        <w:tab/>
-        <w:t>53078369</w:t>
-      </w:r>
-    </w:p>
-    <w:p>
-      <w:r>
-        <w:t xml:space="preserve">CHEUK </w:t>
-      </w:r>
-      <w:proofErr w:type="spellStart"/>
-      <w:r>
-        <w:t>Yik</w:t>
-      </w:r>
-      <w:proofErr w:type="spellEnd"/>
-      <w:r>
-        <w:t xml:space="preserve"> Sum</w:t>
-      </w:r>
-      <w:r>
-        <w:tab/>
-      </w:r>
-      <w:r>
-        <w:tab/>
-      </w:r>
-      <w:r>
-        <w:tab/>
-        <w:t>53012319</w:t>
-      </w:r>
-    </w:p>
-    <w:p>
-      <w:r>
-        <w:t xml:space="preserve">CHAN </w:t>
-      </w:r>
-      <w:proofErr w:type="spellStart"/>
-      <w:r>
-        <w:t>Ho</w:t>
-      </w:r>
-      <w:proofErr w:type="spellEnd"/>
-      <w:r>
-        <w:t xml:space="preserve"> Man</w:t>
-      </w:r>
-      <w:r>
-        <w:tab/>
-      </w:r>
-      <w:r>
-        <w:tab/>
-      </w:r>
-      <w:r>
-        <w:tab/>
-        <w:t>53091240</w:t>
-      </w:r>
-    </w:p>
-    <w:p>
-      <w:r>
-        <w:t xml:space="preserve">LEE Man To </w:t>
-      </w:r>
-      <w:r>
-        <w:tab/>
-      </w:r>
-      <w:r>
-        <w:tab/>
-      </w:r>
-      <w:r>
-        <w:tab/>
-        <w:t>53075299</w:t>
-      </w:r>
-    </w:p>
-    <w:p>
-      <w:r>
-        <w:t>HO Sui Cheong Jonathan</w:t>
-      </w:r>
-      <w:r>
-        <w:tab/>
-        <w:t>53117178</w:t>
       </w:r>
     </w:p>
     <w:p>
       <w:pPr>
         <w:rPr>
-          <w:rFonts w:hint="eastAsia"/>
+          <w:sz w:val="24"/>
+          <w:szCs w:val="24"/>
         </w:rPr>
       </w:pPr>
       <w:r>
-        <w:t>CHEUNG Chi Ngai</w:t>
-      </w:r>
-      <w:r>
+        <w:rPr>
+          <w:sz w:val="24"/>
+          <w:szCs w:val="24"/>
+        </w:rPr>
+        <w:t xml:space="preserve">CHAN </w:t>
+      </w:r>
+      <w:proofErr w:type="spellStart"/>
+      <w:r>
+        <w:rPr>
+          <w:sz w:val="24"/>
+          <w:szCs w:val="24"/>
+        </w:rPr>
+        <w:t>Ho</w:t>
+      </w:r>
+      <w:proofErr w:type="spellEnd"/>
+      <w:r>
+        <w:rPr>
+          <w:sz w:val="24"/>
+          <w:szCs w:val="24"/>
+        </w:rPr>
+        <w:t xml:space="preserve"> Man</w:t>
+      </w:r>
+      <w:r>
+        <w:rPr>
+          <w:sz w:val="24"/>
+          <w:szCs w:val="24"/>
+        </w:rPr>
         <w:tab/>
       </w:r>
       <w:r>
+        <w:rPr>
+          <w:sz w:val="24"/>
+          <w:szCs w:val="24"/>
+        </w:rPr>
         <w:tab/>
-        <w:t>53013494</w:t>
+      </w:r>
+      <w:r>
+        <w:rPr>
+          <w:sz w:val="24"/>
+          <w:szCs w:val="24"/>
+        </w:rPr>
+        <w:tab/>
+        <w:t>53078369</w:t>
       </w:r>
     </w:p>
     <w:p>
       <w:pPr>
         <w:rPr>
-          <w:rFonts w:hint="eastAsia"/>
+          <w:sz w:val="24"/>
+          <w:szCs w:val="24"/>
         </w:rPr>
       </w:pPr>
       <w:r>
         <w:rPr>
-          <w:rFonts w:hint="eastAsia"/>
-        </w:rPr>
-        <w:t>Tutorial Section: LB2</w:t>
+          <w:sz w:val="24"/>
+          <w:szCs w:val="24"/>
+        </w:rPr>
+        <w:t xml:space="preserve">CHEUK </w:t>
+      </w:r>
+      <w:proofErr w:type="spellStart"/>
+      <w:r>
+        <w:rPr>
+          <w:sz w:val="24"/>
+          <w:szCs w:val="24"/>
+        </w:rPr>
+        <w:t>Yik</w:t>
+      </w:r>
+      <w:proofErr w:type="spellEnd"/>
+      <w:r>
+        <w:rPr>
+          <w:sz w:val="24"/>
+          <w:szCs w:val="24"/>
+        </w:rPr>
+        <w:t xml:space="preserve"> Sum</w:t>
+      </w:r>
+      <w:r>
+        <w:rPr>
+          <w:sz w:val="24"/>
+          <w:szCs w:val="24"/>
+        </w:rPr>
+        <w:tab/>
+      </w:r>
+      <w:r>
+        <w:rPr>
+          <w:sz w:val="24"/>
+          <w:szCs w:val="24"/>
+        </w:rPr>
+        <w:tab/>
+      </w:r>
+      <w:r>
+        <w:rPr>
+          <w:sz w:val="24"/>
+          <w:szCs w:val="24"/>
+        </w:rPr>
+        <w:t>53012319</w:t>
       </w:r>
     </w:p>
     <w:p>
       <w:pPr>
         <w:rPr>
+          <w:sz w:val="24"/>
+          <w:szCs w:val="24"/>
+        </w:rPr>
+      </w:pPr>
+      <w:r>
+        <w:rPr>
+          <w:sz w:val="24"/>
+          <w:szCs w:val="24"/>
+        </w:rPr>
+        <w:t xml:space="preserve">CHAN </w:t>
+      </w:r>
+      <w:proofErr w:type="spellStart"/>
+      <w:r>
+        <w:rPr>
+          <w:sz w:val="24"/>
+          <w:szCs w:val="24"/>
+        </w:rPr>
+        <w:t>Ho</w:t>
+      </w:r>
+      <w:proofErr w:type="spellEnd"/>
+      <w:r>
+        <w:rPr>
+          <w:sz w:val="24"/>
+          <w:szCs w:val="24"/>
+        </w:rPr>
+        <w:t xml:space="preserve"> Man</w:t>
+      </w:r>
+      <w:r>
+        <w:rPr>
+          <w:sz w:val="24"/>
+          <w:szCs w:val="24"/>
+        </w:rPr>
+        <w:tab/>
+      </w:r>
+      <w:r>
+        <w:rPr>
+          <w:sz w:val="24"/>
+          <w:szCs w:val="24"/>
+        </w:rPr>
+        <w:tab/>
+      </w:r>
+      <w:r>
+        <w:rPr>
+          <w:sz w:val="24"/>
+          <w:szCs w:val="24"/>
+        </w:rPr>
+        <w:tab/>
+        <w:t>53091240</w:t>
+      </w:r>
+    </w:p>
+    <w:p>
+      <w:pPr>
+        <w:rPr>
+          <w:sz w:val="24"/>
+          <w:szCs w:val="24"/>
+        </w:rPr>
+      </w:pPr>
+      <w:r>
+        <w:rPr>
+          <w:sz w:val="24"/>
+          <w:szCs w:val="24"/>
+        </w:rPr>
+        <w:t xml:space="preserve">LEE Man To </w:t>
+      </w:r>
+      <w:r>
+        <w:rPr>
+          <w:sz w:val="24"/>
+          <w:szCs w:val="24"/>
+        </w:rPr>
+        <w:tab/>
+      </w:r>
+      <w:r>
+        <w:rPr>
+          <w:sz w:val="24"/>
+          <w:szCs w:val="24"/>
+        </w:rPr>
+        <w:tab/>
+      </w:r>
+      <w:r>
+        <w:rPr>
+          <w:sz w:val="24"/>
+          <w:szCs w:val="24"/>
+        </w:rPr>
+        <w:tab/>
+        <w:t>53075299</w:t>
+      </w:r>
+    </w:p>
+    <w:p>
+      <w:pPr>
+        <w:rPr>
+          <w:sz w:val="24"/>
+          <w:szCs w:val="24"/>
+        </w:rPr>
+      </w:pPr>
+      <w:r>
+        <w:rPr>
+          <w:sz w:val="24"/>
+          <w:szCs w:val="24"/>
+        </w:rPr>
+        <w:t>HO Sui Cheong Jonathan</w:t>
+      </w:r>
+      <w:r>
+        <w:rPr>
+          <w:sz w:val="24"/>
+          <w:szCs w:val="24"/>
+        </w:rPr>
+        <w:tab/>
+        <w:t>53117178</w:t>
+      </w:r>
+    </w:p>
+    <w:p>
+      <w:pPr>
+        <w:rPr>
+          <w:sz w:val="24"/>
+          <w:szCs w:val="24"/>
+        </w:rPr>
+      </w:pPr>
+      <w:r>
+        <w:rPr>
+          <w:sz w:val="24"/>
+          <w:szCs w:val="24"/>
+        </w:rPr>
+        <w:t>CHEUNG Chi Ngai</w:t>
+      </w:r>
+      <w:r>
+        <w:rPr>
+          <w:sz w:val="24"/>
+          <w:szCs w:val="24"/>
+        </w:rPr>
+        <w:tab/>
+      </w:r>
+      <w:r>
+        <w:rPr>
+          <w:sz w:val="24"/>
+          <w:szCs w:val="24"/>
+        </w:rPr>
+        <w:tab/>
+        <w:t>53013494</w:t>
+      </w:r>
+    </w:p>
+    <w:p>
+      <w:pPr>
+        <w:rPr>
+          <w:sz w:val="24"/>
+          <w:szCs w:val="24"/>
+        </w:rPr>
+      </w:pPr>
+      <w:r>
+        <w:rPr>
           <w:rFonts w:hint="eastAsia"/>
+          <w:sz w:val="24"/>
+          <w:szCs w:val="24"/>
+        </w:rPr>
+        <w:t>Tutorial Section: LB2</w:t>
+      </w:r>
+    </w:p>
+    <w:p>
+      <w:pPr>
+        <w:rPr>
+          <w:sz w:val="24"/>
+          <w:szCs w:val="24"/>
         </w:rPr>
       </w:pPr>
     </w:p>
     <w:p>
       <w:pPr>
         <w:rPr>
+          <w:sz w:val="24"/>
+          <w:szCs w:val="24"/>
+        </w:rPr>
+      </w:pPr>
+      <w:r>
+        <w:rPr>
           <w:rFonts w:hint="eastAsia"/>
-        </w:rPr>
-      </w:pPr>
+          <w:sz w:val="24"/>
+          <w:szCs w:val="24"/>
+        </w:rPr>
+        <w:t xml:space="preserve">Last Edited by </w:t>
+      </w:r>
+      <w:proofErr w:type="spellStart"/>
       <w:r>
         <w:rPr>
           <w:rFonts w:hint="eastAsia"/>
-        </w:rPr>
-        <w:t xml:space="preserve">Last Edited by </w:t>
+          <w:sz w:val="24"/>
+          <w:szCs w:val="24"/>
+        </w:rPr>
+        <w:t>Cheuk</w:t>
+      </w:r>
+      <w:proofErr w:type="spellEnd"/>
+      <w:r>
+        <w:rPr>
+          <w:rFonts w:hint="eastAsia"/>
+          <w:sz w:val="24"/>
+          <w:szCs w:val="24"/>
+        </w:rPr>
+        <w:t xml:space="preserve"> </w:t>
       </w:r>
       <w:proofErr w:type="spellStart"/>
       <w:r>
         <w:rPr>
           <w:rFonts w:hint="eastAsia"/>
-        </w:rPr>
-        <w:t>Cheuk</w:t>
+          <w:sz w:val="24"/>
+          <w:szCs w:val="24"/>
+        </w:rPr>
+        <w:t>Yik</w:t>
       </w:r>
       <w:proofErr w:type="spellEnd"/>
       <w:r>
         <w:rPr>
           <w:rFonts w:hint="eastAsia"/>
-        </w:rPr>
-        <w:t xml:space="preserve"> </w:t>
-      </w:r>
-      <w:proofErr w:type="spellStart"/>
+          <w:sz w:val="24"/>
+          <w:szCs w:val="24"/>
+        </w:rPr>
+        <w:t xml:space="preserve"> Sum on 25</w:t>
+      </w:r>
       <w:r>
         <w:rPr>
           <w:rFonts w:hint="eastAsia"/>
-        </w:rPr>
-        <w:t>Yik</w:t>
-      </w:r>
-      <w:proofErr w:type="spellEnd"/>
+          <w:sz w:val="24"/>
+          <w:szCs w:val="24"/>
+          <w:vertAlign w:val="superscript"/>
+        </w:rPr>
+        <w:t>th</w:t>
+      </w:r>
       <w:r>
         <w:rPr>
           <w:rFonts w:hint="eastAsia"/>
-        </w:rPr>
-        <w:t xml:space="preserve"> Sum on 25</w:t>
-      </w:r>
-      <w:r>
-        <w:rPr>
-          <w:rFonts w:hint="eastAsia"/>
-          <w:vertAlign w:val="superscript"/>
-        </w:rPr>
-        <w:t>th</w:t>
-      </w:r>
-      <w:r>
-        <w:rPr>
-          <w:rFonts w:hint="eastAsia"/>
+          <w:sz w:val="24"/>
+          <w:szCs w:val="24"/>
         </w:rPr>
         <w:t xml:space="preserve"> November, 2014</w:t>
       </w:r>
@@ -260,17 +420,17 @@
         <w:pStyle w:val="1"/>
         <w:rPr>
           <w:b/>
-          <w:sz w:val="40"/>
-          <w:szCs w:val="40"/>
+          <w:sz w:val="24"/>
+          <w:szCs w:val="24"/>
           <w:u w:val="single"/>
         </w:rPr>
       </w:pPr>
-      <w:bookmarkStart w:id="0" w:name="_Toc404727755"/>
+      <w:bookmarkStart w:id="0" w:name="_Toc404841839"/>
       <w:r>
         <w:rPr>
           <w:b/>
-          <w:sz w:val="40"/>
-          <w:szCs w:val="40"/>
+          <w:sz w:val="24"/>
+          <w:szCs w:val="24"/>
           <w:u w:val="single"/>
         </w:rPr>
         <w:lastRenderedPageBreak/>
@@ -283,8 +443,8 @@
         <w:rPr>
           <w:rFonts w:asciiTheme="minorHAnsi" w:eastAsiaTheme="minorEastAsia" w:hAnsiTheme="minorHAnsi" w:cstheme="minorBidi"/>
           <w:color w:val="auto"/>
-          <w:sz w:val="22"/>
-          <w:szCs w:val="22"/>
+          <w:sz w:val="24"/>
+          <w:szCs w:val="24"/>
           <w:lang w:val="en-GB" w:eastAsia="zh-TW"/>
         </w:rPr>
         <w:id w:val="-1345159236"/>
@@ -298,12 +458,18 @@
           <w:b/>
           <w:bCs/>
           <w:noProof/>
+          <w:sz w:val="22"/>
+          <w:szCs w:val="22"/>
         </w:rPr>
       </w:sdtEndPr>
       <w:sdtContent>
         <w:p>
           <w:pPr>
             <w:pStyle w:val="a5"/>
+            <w:rPr>
+              <w:sz w:val="24"/>
+              <w:szCs w:val="24"/>
+            </w:rPr>
           </w:pPr>
         </w:p>
         <w:p>
@@ -320,15 +486,27 @@
             </w:rPr>
           </w:pPr>
           <w:r>
+            <w:rPr>
+              <w:sz w:val="24"/>
+              <w:szCs w:val="24"/>
+            </w:rPr>
             <w:fldChar w:fldCharType="begin"/>
           </w:r>
           <w:r>
+            <w:rPr>
+              <w:sz w:val="24"/>
+              <w:szCs w:val="24"/>
+            </w:rPr>
             <w:instrText xml:space="preserve"> TOC \o "1-3" \h \z \u </w:instrText>
           </w:r>
           <w:r>
+            <w:rPr>
+              <w:sz w:val="24"/>
+              <w:szCs w:val="24"/>
+            </w:rPr>
             <w:fldChar w:fldCharType="separate"/>
           </w:r>
-          <w:hyperlink w:anchor="_Toc404727755" w:history="1">
+          <w:hyperlink w:anchor="_Toc404841839" w:history="1">
             <w:r>
               <w:rPr>
                 <w:rStyle w:val="a6"/>
@@ -356,7 +534,7 @@
                 <w:noProof/>
                 <w:webHidden/>
               </w:rPr>
-              <w:instrText xml:space="preserve"> PAGEREF _Toc404727755 \h </w:instrText>
+              <w:instrText xml:space="preserve"> PAGEREF _Toc404841839 \h </w:instrText>
             </w:r>
             <w:r>
               <w:rPr>
@@ -400,7 +578,7 @@
               <w:lang w:val="en-US"/>
             </w:rPr>
           </w:pPr>
-          <w:hyperlink w:anchor="_Toc404727756" w:history="1">
+          <w:hyperlink w:anchor="_Toc404841840" w:history="1">
             <w:r>
               <w:rPr>
                 <w:rStyle w:val="a6"/>
@@ -428,7 +606,7 @@
                 <w:noProof/>
                 <w:webHidden/>
               </w:rPr>
-              <w:instrText xml:space="preserve"> PAGEREF _Toc404727756 \h </w:instrText>
+              <w:instrText xml:space="preserve"> PAGEREF _Toc404841840 \h </w:instrText>
             </w:r>
             <w:r>
               <w:rPr>
@@ -472,7 +650,7 @@
               <w:lang w:val="en-US"/>
             </w:rPr>
           </w:pPr>
-          <w:hyperlink w:anchor="_Toc404727757" w:history="1">
+          <w:hyperlink w:anchor="_Toc404841841" w:history="1">
             <w:r>
               <w:rPr>
                 <w:rStyle w:val="a6"/>
@@ -499,81 +677,7 @@
                 <w:noProof/>
                 <w:webHidden/>
               </w:rPr>
-              <w:instrText xml:space="preserve"> PAGEREF _Toc404727757 \h </w:instrText>
-            </w:r>
-            <w:r>
-              <w:rPr>
-                <w:noProof/>
-                <w:webHidden/>
-              </w:rPr>
-            </w:r>
-            <w:r>
-              <w:rPr>
-                <w:noProof/>
-                <w:webHidden/>
-              </w:rPr>
-              <w:fldChar w:fldCharType="separate"/>
-            </w:r>
-            <w:r>
-              <w:rPr>
-                <w:noProof/>
-                <w:webHidden/>
-              </w:rPr>
-              <w:t>4</w:t>
-            </w:r>
-            <w:r>
-              <w:rPr>
-                <w:noProof/>
-                <w:webHidden/>
-              </w:rPr>
-              <w:fldChar w:fldCharType="end"/>
-            </w:r>
-          </w:hyperlink>
-          <w:bookmarkStart w:id="1" w:name="_GoBack"/>
-          <w:bookmarkEnd w:id="1"/>
-        </w:p>
-        <w:p>
-          <w:pPr>
-            <w:pStyle w:val="21"/>
-            <w:tabs>
-              <w:tab w:val="right" w:leader="dot" w:pos="8296"/>
-            </w:tabs>
-            <w:ind w:left="440"/>
-            <w:rPr>
-              <w:noProof/>
-              <w:kern w:val="2"/>
-              <w:sz w:val="24"/>
-              <w:lang w:val="en-US"/>
-            </w:rPr>
-          </w:pPr>
-          <w:hyperlink w:anchor="_Toc404727758" w:history="1">
-            <w:r>
-              <w:rPr>
-                <w:rStyle w:val="a6"/>
-                <w:noProof/>
-              </w:rPr>
-              <w:t>Class Description</w:t>
-            </w:r>
-            <w:r>
-              <w:rPr>
-                <w:noProof/>
-                <w:webHidden/>
-              </w:rPr>
-              <w:tab/>
-            </w:r>
-            <w:r>
-              <w:rPr>
-                <w:noProof/>
-                <w:webHidden/>
-              </w:rPr>
-              <w:fldChar w:fldCharType="begin"/>
-            </w:r>
-            <w:r>
-              <w:rPr>
-                <w:noProof/>
-                <w:webHidden/>
-              </w:rPr>
-              <w:instrText xml:space="preserve"> PAGEREF _Toc404727758 \h </w:instrText>
+              <w:instrText xml:space="preserve"> PAGEREF _Toc404841841 \h </w:instrText>
             </w:r>
             <w:r>
               <w:rPr>
@@ -618,13 +722,13 @@
               <w:lang w:val="en-US"/>
             </w:rPr>
           </w:pPr>
-          <w:hyperlink w:anchor="_Toc404727759" w:history="1">
+          <w:hyperlink w:anchor="_Toc404841842" w:history="1">
             <w:r>
               <w:rPr>
                 <w:rStyle w:val="a6"/>
                 <w:noProof/>
               </w:rPr>
-              <w:t>Work Flow</w:t>
+              <w:t>Class Description</w:t>
             </w:r>
             <w:r>
               <w:rPr>
@@ -645,7 +749,7 @@
                 <w:noProof/>
                 <w:webHidden/>
               </w:rPr>
-              <w:instrText xml:space="preserve"> PAGEREF _Toc404727759 \h </w:instrText>
+              <w:instrText xml:space="preserve"> PAGEREF _Toc404841842 \h </w:instrText>
             </w:r>
             <w:r>
               <w:rPr>
@@ -665,7 +769,7 @@
                 <w:noProof/>
                 <w:webHidden/>
               </w:rPr>
-              <w:t>5</w:t>
+              <w:t>4</w:t>
             </w:r>
             <w:r>
               <w:rPr>
@@ -690,13 +794,13 @@
               <w:lang w:val="en-US"/>
             </w:rPr>
           </w:pPr>
-          <w:hyperlink w:anchor="_Toc404727760" w:history="1">
+          <w:hyperlink w:anchor="_Toc404841843" w:history="1">
             <w:r>
               <w:rPr>
                 <w:rStyle w:val="a6"/>
                 <w:noProof/>
               </w:rPr>
-              <w:t>Class Diagram</w:t>
+              <w:t>Work Flow</w:t>
             </w:r>
             <w:r>
               <w:rPr>
@@ -717,7 +821,7 @@
                 <w:noProof/>
                 <w:webHidden/>
               </w:rPr>
-              <w:instrText xml:space="preserve"> PAGEREF _Toc404727760 \h </w:instrText>
+              <w:instrText xml:space="preserve"> PAGEREF _Toc404841843 \h </w:instrText>
             </w:r>
             <w:r>
               <w:rPr>
@@ -737,7 +841,7 @@
                 <w:noProof/>
                 <w:webHidden/>
               </w:rPr>
-              <w:t>6</w:t>
+              <w:t>5</w:t>
             </w:r>
             <w:r>
               <w:rPr>
@@ -762,13 +866,13 @@
               <w:lang w:val="en-US"/>
             </w:rPr>
           </w:pPr>
-          <w:hyperlink w:anchor="_Toc404727761" w:history="1">
+          <w:hyperlink w:anchor="_Toc404841844" w:history="1">
             <w:r>
               <w:rPr>
                 <w:rStyle w:val="a6"/>
                 <w:noProof/>
               </w:rPr>
-              <w:t>Sequence Diagram</w:t>
+              <w:t>Use Case Diagram</w:t>
             </w:r>
             <w:r>
               <w:rPr>
@@ -789,7 +893,7 @@
                 <w:noProof/>
                 <w:webHidden/>
               </w:rPr>
-              <w:instrText xml:space="preserve"> PAGEREF _Toc404727761 \h </w:instrText>
+              <w:instrText xml:space="preserve"> PAGEREF _Toc404841844 \h </w:instrText>
             </w:r>
             <w:r>
               <w:rPr>
@@ -809,7 +913,7 @@
                 <w:noProof/>
                 <w:webHidden/>
               </w:rPr>
-              <w:t>7</w:t>
+              <w:t>5</w:t>
             </w:r>
             <w:r>
               <w:rPr>
@@ -834,13 +938,13 @@
               <w:lang w:val="en-US"/>
             </w:rPr>
           </w:pPr>
-          <w:hyperlink w:anchor="_Toc404727762" w:history="1">
+          <w:hyperlink w:anchor="_Toc404841845" w:history="1">
             <w:r>
               <w:rPr>
                 <w:rStyle w:val="a6"/>
                 <w:noProof/>
               </w:rPr>
-              <w:t>Terms</w:t>
+              <w:t>Class Diagram</w:t>
             </w:r>
             <w:r>
               <w:rPr>
@@ -861,7 +965,7 @@
                 <w:noProof/>
                 <w:webHidden/>
               </w:rPr>
-              <w:instrText xml:space="preserve"> PAGEREF _Toc404727762 \h </w:instrText>
+              <w:instrText xml:space="preserve"> PAGEREF _Toc404841845 \h </w:instrText>
             </w:r>
             <w:r>
               <w:rPr>
@@ -881,7 +985,151 @@
                 <w:noProof/>
                 <w:webHidden/>
               </w:rPr>
+              <w:t>6</w:t>
+            </w:r>
+            <w:r>
+              <w:rPr>
+                <w:noProof/>
+                <w:webHidden/>
+              </w:rPr>
+              <w:fldChar w:fldCharType="end"/>
+            </w:r>
+          </w:hyperlink>
+        </w:p>
+        <w:p>
+          <w:pPr>
+            <w:pStyle w:val="21"/>
+            <w:tabs>
+              <w:tab w:val="right" w:leader="dot" w:pos="8296"/>
+            </w:tabs>
+            <w:ind w:left="440"/>
+            <w:rPr>
+              <w:noProof/>
+              <w:kern w:val="2"/>
+              <w:sz w:val="24"/>
+              <w:lang w:val="en-US"/>
+            </w:rPr>
+          </w:pPr>
+          <w:hyperlink w:anchor="_Toc404841846" w:history="1">
+            <w:r>
+              <w:rPr>
+                <w:rStyle w:val="a6"/>
+                <w:noProof/>
+              </w:rPr>
+              <w:t>Sequence Diagram</w:t>
+            </w:r>
+            <w:r>
+              <w:rPr>
+                <w:noProof/>
+                <w:webHidden/>
+              </w:rPr>
+              <w:tab/>
+            </w:r>
+            <w:r>
+              <w:rPr>
+                <w:noProof/>
+                <w:webHidden/>
+              </w:rPr>
+              <w:fldChar w:fldCharType="begin"/>
+            </w:r>
+            <w:r>
+              <w:rPr>
+                <w:noProof/>
+                <w:webHidden/>
+              </w:rPr>
+              <w:instrText xml:space="preserve"> PAGEREF _Toc404841846 \h </w:instrText>
+            </w:r>
+            <w:r>
+              <w:rPr>
+                <w:noProof/>
+                <w:webHidden/>
+              </w:rPr>
+            </w:r>
+            <w:r>
+              <w:rPr>
+                <w:noProof/>
+                <w:webHidden/>
+              </w:rPr>
+              <w:fldChar w:fldCharType="separate"/>
+            </w:r>
+            <w:r>
+              <w:rPr>
+                <w:noProof/>
+                <w:webHidden/>
+              </w:rPr>
               <w:t>7</w:t>
+            </w:r>
+            <w:r>
+              <w:rPr>
+                <w:noProof/>
+                <w:webHidden/>
+              </w:rPr>
+              <w:fldChar w:fldCharType="end"/>
+            </w:r>
+          </w:hyperlink>
+        </w:p>
+        <w:p>
+          <w:pPr>
+            <w:pStyle w:val="21"/>
+            <w:tabs>
+              <w:tab w:val="right" w:leader="dot" w:pos="8296"/>
+            </w:tabs>
+            <w:ind w:left="440"/>
+            <w:rPr>
+              <w:noProof/>
+              <w:kern w:val="2"/>
+              <w:sz w:val="24"/>
+              <w:lang w:val="en-US"/>
+            </w:rPr>
+          </w:pPr>
+          <w:hyperlink w:anchor="_Toc404841847" w:history="1">
+            <w:r>
+              <w:rPr>
+                <w:rStyle w:val="a6"/>
+                <w:noProof/>
+              </w:rPr>
+              <w:t>Terms</w:t>
+            </w:r>
+            <w:r>
+              <w:rPr>
+                <w:noProof/>
+                <w:webHidden/>
+              </w:rPr>
+              <w:tab/>
+            </w:r>
+            <w:r>
+              <w:rPr>
+                <w:noProof/>
+                <w:webHidden/>
+              </w:rPr>
+              <w:fldChar w:fldCharType="begin"/>
+            </w:r>
+            <w:r>
+              <w:rPr>
+                <w:noProof/>
+                <w:webHidden/>
+              </w:rPr>
+              <w:instrText xml:space="preserve"> PAGEREF _Toc404841847 \h </w:instrText>
+            </w:r>
+            <w:r>
+              <w:rPr>
+                <w:noProof/>
+                <w:webHidden/>
+              </w:rPr>
+            </w:r>
+            <w:r>
+              <w:rPr>
+                <w:noProof/>
+                <w:webHidden/>
+              </w:rPr>
+              <w:fldChar w:fldCharType="separate"/>
+            </w:r>
+            <w:r>
+              <w:rPr>
+                <w:noProof/>
+                <w:webHidden/>
+              </w:rPr>
+              <w:t>8</w:t>
             </w:r>
             <w:r>
               <w:rPr>
@@ -906,7 +1154,7 @@
               <w:lang w:val="en-US"/>
             </w:rPr>
           </w:pPr>
-          <w:hyperlink w:anchor="_Toc404727763" w:history="1">
+          <w:hyperlink w:anchor="_Toc404841848" w:history="1">
             <w:r>
               <w:rPr>
                 <w:rStyle w:val="a6"/>
@@ -933,7 +1181,7 @@
                 <w:noProof/>
                 <w:webHidden/>
               </w:rPr>
-              <w:instrText xml:space="preserve"> PAGEREF _Toc404727763 \h </w:instrText>
+              <w:instrText xml:space="preserve"> PAGEREF _Toc404841848 \h </w:instrText>
             </w:r>
             <w:r>
               <w:rPr>
@@ -953,7 +1201,7 @@
                 <w:noProof/>
                 <w:webHidden/>
               </w:rPr>
-              <w:t>7</w:t>
+              <w:t>8</w:t>
             </w:r>
             <w:r>
               <w:rPr>
@@ -978,7 +1226,7 @@
               <w:lang w:val="en-US"/>
             </w:rPr>
           </w:pPr>
-          <w:hyperlink w:anchor="_Toc404727764" w:history="1">
+          <w:hyperlink w:anchor="_Toc404841849" w:history="1">
             <w:r>
               <w:rPr>
                 <w:rStyle w:val="a6"/>
@@ -1005,7 +1253,7 @@
                 <w:noProof/>
                 <w:webHidden/>
               </w:rPr>
-              <w:instrText xml:space="preserve"> PAGEREF _Toc404727764 \h </w:instrText>
+              <w:instrText xml:space="preserve"> PAGEREF _Toc404841849 \h </w:instrText>
             </w:r>
             <w:r>
               <w:rPr>
@@ -1050,7 +1298,7 @@
               <w:lang w:val="en-US"/>
             </w:rPr>
           </w:pPr>
-          <w:hyperlink w:anchor="_Toc404727765" w:history="1">
+          <w:hyperlink w:anchor="_Toc404841850" w:history="1">
             <w:r>
               <w:rPr>
                 <w:rStyle w:val="a6"/>
@@ -1078,7 +1326,7 @@
                 <w:noProof/>
                 <w:webHidden/>
               </w:rPr>
-              <w:instrText xml:space="preserve"> PAGEREF _Toc404727765 \h </w:instrText>
+              <w:instrText xml:space="preserve"> PAGEREF _Toc404841850 \h </w:instrText>
             </w:r>
             <w:r>
               <w:rPr>
@@ -1115,6 +1363,8 @@
               <w:b/>
               <w:bCs/>
               <w:noProof/>
+              <w:sz w:val="24"/>
+              <w:szCs w:val="24"/>
             </w:rPr>
             <w:fldChar w:fldCharType="end"/>
           </w:r>
@@ -1130,14 +1380,13 @@
       <w:pPr>
         <w:pStyle w:val="1"/>
         <w:rPr>
-          <w:rFonts w:hint="eastAsia"/>
           <w:b/>
           <w:sz w:val="40"/>
           <w:szCs w:val="40"/>
           <w:u w:val="single"/>
         </w:rPr>
       </w:pPr>
-      <w:bookmarkStart w:id="2" w:name="_Toc404727756"/>
+      <w:bookmarkStart w:id="1" w:name="_Toc404841840"/>
       <w:r>
         <w:rPr>
           <w:b/>
@@ -1148,11 +1397,18 @@
         <w:lastRenderedPageBreak/>
         <w:t>Introduction</w:t>
       </w:r>
-      <w:bookmarkEnd w:id="2"/>
+      <w:bookmarkEnd w:id="1"/>
     </w:p>
     <w:p>
       <w:pPr>
         <w:rPr>
+          <w:rFonts w:cs="Times New Roman" w:hint="eastAsia"/>
+        </w:rPr>
+      </w:pPr>
+    </w:p>
+    <w:p>
+      <w:pPr>
+        <w:rPr>
           <w:rFonts w:ascii="Times New Roman" w:hAnsi="Times New Roman" w:cs="Times New Roman"/>
           <w:sz w:val="20"/>
           <w:szCs w:val="20"/>
@@ -1160,14 +1416,58 @@
       </w:pPr>
       <w:r>
         <w:rPr>
-          <w:rFonts w:ascii="Times New Roman" w:hAnsi="Times New Roman" w:cs="Times New Roman" w:hint="eastAsia"/>
-          <w:sz w:val="20"/>
-          <w:szCs w:val="20"/>
-        </w:rPr>
-        <w:tab/>
-      </w:r>
-    </w:p>
-    <w:p>
+          <w:rFonts w:cs="Times New Roman" w:hint="eastAsia"/>
+        </w:rPr>
+        <w:t xml:space="preserve">Personal Course Management System is providing the students the suggestion to register their </w:t>
+      </w:r>
+      <w:r>
+        <w:rPr>
+          <w:rFonts w:cs="Times New Roman"/>
+        </w:rPr>
+        <w:t>preferred</w:t>
+      </w:r>
+      <w:r>
+        <w:rPr>
+          <w:rFonts w:cs="Times New Roman" w:hint="eastAsia"/>
+        </w:rPr>
+        <w:t xml:space="preserve"> course more </w:t>
+      </w:r>
+      <w:r>
+        <w:rPr>
+          <w:rFonts w:cs="Times New Roman"/>
+        </w:rPr>
+        <w:t>efficiently</w:t>
+      </w:r>
+      <w:r>
+        <w:rPr>
+          <w:rFonts w:cs="Times New Roman" w:hint="eastAsia"/>
+        </w:rPr>
+        <w:t xml:space="preserve">. In order to let the others know about the Design Principle and the Design of </w:t>
+      </w:r>
+      <w:r>
+        <w:rPr>
+          <w:rFonts w:cs="Times New Roman"/>
+        </w:rPr>
+        <w:t>Algorithm</w:t>
+      </w:r>
+      <w:r>
+        <w:rPr>
+          <w:rFonts w:cs="Times New Roman" w:hint="eastAsia"/>
+        </w:rPr>
+        <w:t xml:space="preserve">, the following </w:t>
+      </w:r>
+      <w:r>
+        <w:rPr>
+          <w:rFonts w:cs="Times New Roman"/>
+        </w:rPr>
+        <w:t>report will</w:t>
+      </w:r>
+      <w:r>
+        <w:rPr>
+          <w:rFonts w:cs="Times New Roman" w:hint="eastAsia"/>
+        </w:rPr>
+        <w:t xml:space="preserve"> introduce all our design principle and Design Pattern we use.</w:t>
+      </w:r>
       <w:r>
         <w:br w:type="page"/>
       </w:r>
@@ -1175,61 +1475,50 @@
     <w:p>
       <w:pPr>
         <w:pStyle w:val="Heading11"/>
-        <w:rPr>
-          <w:rFonts w:hint="eastAsia"/>
-        </w:rPr>
       </w:pPr>
-      <w:bookmarkStart w:id="3" w:name="_Toc404727757"/>
+      <w:bookmarkStart w:id="2" w:name="_Toc404841841"/>
       <w:r>
         <w:lastRenderedPageBreak/>
         <w:t>Design</w:t>
+      </w:r>
+      <w:bookmarkEnd w:id="2"/>
+    </w:p>
+    <w:p/>
+    <w:p>
+      <w:pPr>
+        <w:pStyle w:val="Heading21"/>
+      </w:pPr>
+      <w:bookmarkStart w:id="3" w:name="_Toc404841842"/>
+      <w:r>
+        <w:rPr>
+          <w:rFonts w:hint="eastAsia"/>
+        </w:rPr>
+        <w:t>Class Description</w:t>
       </w:r>
       <w:bookmarkEnd w:id="3"/>
     </w:p>
     <w:p>
       <w:pPr>
         <w:rPr>
-          <w:rFonts w:hint="eastAsia"/>
-        </w:rPr>
-      </w:pPr>
-    </w:p>
-    <w:p>
-      <w:pPr>
-        <w:pStyle w:val="Heading21"/>
-      </w:pPr>
-      <w:bookmarkStart w:id="4" w:name="_Toc404727758"/>
-      <w:r>
-        <w:rPr>
-          <w:rFonts w:hint="eastAsia"/>
-        </w:rPr>
-        <w:t>Class Description</w:t>
-      </w:r>
-      <w:bookmarkEnd w:id="4"/>
-    </w:p>
-    <w:p>
-      <w:r>
-        <w:rPr>
-          <w:rFonts w:ascii="Times New Roman" w:hAnsi="Times New Roman" w:cs="Times New Roman"/>
           <w:sz w:val="24"/>
           <w:szCs w:val="24"/>
         </w:rPr>
-        <w:t>In the following, we will introduce our project design. The following list</w:t>
-      </w:r>
-      <w:r>
-        <w:rPr>
-          <w:rFonts w:ascii="Times New Roman" w:hAnsi="Times New Roman" w:cs="Times New Roman"/>
+      </w:pPr>
+      <w:r>
+        <w:rPr>
+          <w:rFonts w:cs="Times New Roman"/>
           <w:sz w:val="24"/>
           <w:szCs w:val="24"/>
         </w:rPr>
-        <w:t xml:space="preserve"> all the classes of our project</w:t>
-      </w:r>
-      <w:r>
-        <w:rPr>
-          <w:rFonts w:ascii="Times New Roman" w:hAnsi="Times New Roman" w:cs="Times New Roman" w:hint="eastAsia"/>
+        <w:t>In the following, we will introduce our project design. The following list</w:t>
+      </w:r>
+      <w:r>
+        <w:rPr>
+          <w:rFonts w:cs="Times New Roman"/>
           <w:sz w:val="24"/>
           <w:szCs w:val="24"/>
         </w:rPr>
-        <w:t xml:space="preserve"> that we have developed.</w:t>
+        <w:t xml:space="preserve"> all the classes of our project that we have developed.</w:t>
       </w:r>
     </w:p>
     <w:tbl>
@@ -1251,14 +1540,14 @@
           <w:p>
             <w:pPr>
               <w:rPr>
-                <w:rFonts w:ascii="Times New Roman" w:hAnsi="Times New Roman" w:cs="Times New Roman"/>
+                <w:rFonts w:cs="Times New Roman"/>
                 <w:sz w:val="24"/>
                 <w:szCs w:val="24"/>
               </w:rPr>
             </w:pPr>
             <w:r>
               <w:rPr>
-                <w:rFonts w:ascii="Times New Roman" w:hAnsi="Times New Roman" w:cs="Times New Roman"/>
+                <w:rFonts w:cs="Times New Roman"/>
                 <w:sz w:val="24"/>
                 <w:szCs w:val="24"/>
               </w:rPr>
@@ -1273,14 +1562,14 @@
           <w:p>
             <w:pPr>
               <w:rPr>
-                <w:rFonts w:ascii="Times New Roman" w:hAnsi="Times New Roman" w:cs="Times New Roman"/>
+                <w:rFonts w:cs="Times New Roman"/>
                 <w:sz w:val="24"/>
                 <w:szCs w:val="24"/>
               </w:rPr>
             </w:pPr>
             <w:r>
               <w:rPr>
-                <w:rFonts w:ascii="Times New Roman" w:hAnsi="Times New Roman" w:cs="Times New Roman"/>
+                <w:rFonts w:cs="Times New Roman"/>
                 <w:sz w:val="24"/>
                 <w:szCs w:val="24"/>
               </w:rPr>
@@ -1298,7 +1587,7 @@
           <w:p>
             <w:pPr>
               <w:rPr>
-                <w:rFonts w:ascii="Times New Roman" w:hAnsi="Times New Roman" w:cs="Times New Roman"/>
+                <w:rFonts w:cs="Times New Roman"/>
                 <w:b/>
                 <w:sz w:val="24"/>
                 <w:szCs w:val="24"/>
@@ -1306,7 +1595,7 @@
             </w:pPr>
             <w:r>
               <w:rPr>
-                <w:rFonts w:ascii="Times New Roman" w:hAnsi="Times New Roman" w:cs="Times New Roman"/>
+                <w:rFonts w:cs="Times New Roman"/>
                 <w:b/>
                 <w:sz w:val="24"/>
                 <w:szCs w:val="24"/>
@@ -1324,7 +1613,7 @@
           <w:p>
             <w:pPr>
               <w:rPr>
-                <w:rFonts w:ascii="Times New Roman" w:hAnsi="Times New Roman" w:cs="Times New Roman"/>
+                <w:rFonts w:cs="Times New Roman"/>
                 <w:sz w:val="24"/>
                 <w:szCs w:val="24"/>
               </w:rPr>
@@ -1332,7 +1621,7 @@
             <w:proofErr w:type="spellStart"/>
             <w:r>
               <w:rPr>
-                <w:rFonts w:ascii="Times New Roman" w:hAnsi="Times New Roman" w:cs="Times New Roman"/>
+                <w:rFonts w:cs="Times New Roman"/>
                 <w:sz w:val="24"/>
                 <w:szCs w:val="24"/>
               </w:rPr>
@@ -1348,14 +1637,14 @@
           <w:p>
             <w:pPr>
               <w:rPr>
-                <w:rFonts w:ascii="Times New Roman" w:hAnsi="Times New Roman" w:cs="Times New Roman"/>
+                <w:rFonts w:cs="Times New Roman"/>
                 <w:sz w:val="24"/>
                 <w:szCs w:val="24"/>
               </w:rPr>
             </w:pPr>
             <w:r>
               <w:rPr>
-                <w:rFonts w:ascii="Times New Roman" w:hAnsi="Times New Roman" w:cs="Times New Roman"/>
+                <w:rFonts w:cs="Times New Roman"/>
                 <w:sz w:val="24"/>
                 <w:szCs w:val="24"/>
               </w:rPr>
@@ -1372,7 +1661,7 @@
           <w:p>
             <w:pPr>
               <w:rPr>
-                <w:rFonts w:ascii="Times New Roman" w:hAnsi="Times New Roman" w:cs="Times New Roman"/>
+                <w:rFonts w:cs="Times New Roman"/>
                 <w:sz w:val="24"/>
                 <w:szCs w:val="24"/>
               </w:rPr>
@@ -1380,7 +1669,7 @@
             <w:proofErr w:type="spellStart"/>
             <w:r>
               <w:rPr>
-                <w:rFonts w:ascii="Times New Roman" w:hAnsi="Times New Roman" w:cs="Times New Roman"/>
+                <w:rFonts w:cs="Times New Roman"/>
                 <w:sz w:val="24"/>
                 <w:szCs w:val="24"/>
               </w:rPr>
@@ -1396,14 +1685,14 @@
           <w:p>
             <w:pPr>
               <w:rPr>
-                <w:rFonts w:ascii="Times New Roman" w:hAnsi="Times New Roman" w:cs="Times New Roman"/>
+                <w:rFonts w:cs="Times New Roman"/>
                 <w:sz w:val="24"/>
                 <w:szCs w:val="24"/>
               </w:rPr>
             </w:pPr>
             <w:r>
               <w:rPr>
-                <w:rFonts w:ascii="Times New Roman" w:hAnsi="Times New Roman" w:cs="Times New Roman"/>
+                <w:rFonts w:cs="Times New Roman"/>
                 <w:sz w:val="24"/>
                 <w:szCs w:val="24"/>
               </w:rPr>
@@ -1420,7 +1709,7 @@
           <w:p>
             <w:pPr>
               <w:rPr>
-                <w:rFonts w:ascii="Times New Roman" w:hAnsi="Times New Roman" w:cs="Times New Roman"/>
+                <w:rFonts w:cs="Times New Roman"/>
                 <w:sz w:val="24"/>
                 <w:szCs w:val="24"/>
               </w:rPr>
@@ -1428,7 +1717,7 @@
             <w:proofErr w:type="spellStart"/>
             <w:r>
               <w:rPr>
-                <w:rFonts w:ascii="Times New Roman" w:hAnsi="Times New Roman" w:cs="Times New Roman"/>
+                <w:rFonts w:cs="Times New Roman"/>
                 <w:sz w:val="24"/>
                 <w:szCs w:val="24"/>
               </w:rPr>
@@ -1444,14 +1733,14 @@
           <w:p>
             <w:pPr>
               <w:rPr>
-                <w:rFonts w:ascii="Times New Roman" w:hAnsi="Times New Roman" w:cs="Times New Roman"/>
+                <w:rFonts w:cs="Times New Roman"/>
                 <w:sz w:val="24"/>
                 <w:szCs w:val="24"/>
               </w:rPr>
             </w:pPr>
             <w:r>
               <w:rPr>
-                <w:rFonts w:ascii="Times New Roman" w:hAnsi="Times New Roman" w:cs="Times New Roman"/>
+                <w:rFonts w:cs="Times New Roman"/>
                 <w:sz w:val="24"/>
                 <w:szCs w:val="24"/>
               </w:rPr>
@@ -1468,7 +1757,7 @@
           <w:p>
             <w:pPr>
               <w:rPr>
-                <w:rFonts w:ascii="Times New Roman" w:hAnsi="Times New Roman" w:cs="Times New Roman"/>
+                <w:rFonts w:cs="Times New Roman"/>
                 <w:sz w:val="24"/>
                 <w:szCs w:val="24"/>
               </w:rPr>
@@ -1476,7 +1765,7 @@
             <w:proofErr w:type="spellStart"/>
             <w:r>
               <w:rPr>
-                <w:rFonts w:ascii="Times New Roman" w:hAnsi="Times New Roman" w:cs="Times New Roman"/>
+                <w:rFonts w:cs="Times New Roman"/>
                 <w:sz w:val="24"/>
                 <w:szCs w:val="24"/>
               </w:rPr>
@@ -1492,14 +1781,14 @@
           <w:p>
             <w:pPr>
               <w:rPr>
-                <w:rFonts w:ascii="Times New Roman" w:hAnsi="Times New Roman" w:cs="Times New Roman"/>
+                <w:rFonts w:cs="Times New Roman"/>
                 <w:sz w:val="24"/>
                 <w:szCs w:val="24"/>
               </w:rPr>
             </w:pPr>
             <w:r>
               <w:rPr>
-                <w:rFonts w:ascii="Times New Roman" w:hAnsi="Times New Roman" w:cs="Times New Roman"/>
+                <w:rFonts w:cs="Times New Roman"/>
                 <w:sz w:val="24"/>
                 <w:szCs w:val="24"/>
               </w:rPr>
@@ -1508,7 +1797,7 @@
             <w:proofErr w:type="spellStart"/>
             <w:r>
               <w:rPr>
-                <w:rFonts w:ascii="Times New Roman" w:hAnsi="Times New Roman" w:cs="Times New Roman"/>
+                <w:rFonts w:cs="Times New Roman"/>
                 <w:sz w:val="24"/>
                 <w:szCs w:val="24"/>
               </w:rPr>
@@ -1517,7 +1806,7 @@
             <w:proofErr w:type="spellEnd"/>
             <w:r>
               <w:rPr>
-                <w:rFonts w:ascii="Times New Roman" w:hAnsi="Times New Roman" w:cs="Times New Roman"/>
+                <w:rFonts w:cs="Times New Roman"/>
                 <w:sz w:val="24"/>
                 <w:szCs w:val="24"/>
               </w:rPr>
@@ -1534,7 +1823,7 @@
           <w:p>
             <w:pPr>
               <w:rPr>
-                <w:rFonts w:ascii="Times New Roman" w:hAnsi="Times New Roman" w:cs="Times New Roman"/>
+                <w:rFonts w:cs="Times New Roman"/>
                 <w:sz w:val="24"/>
                 <w:szCs w:val="24"/>
               </w:rPr>
@@ -1542,7 +1831,7 @@
             <w:proofErr w:type="spellStart"/>
             <w:r>
               <w:rPr>
-                <w:rFonts w:ascii="Times New Roman" w:hAnsi="Times New Roman" w:cs="Times New Roman"/>
+                <w:rFonts w:cs="Times New Roman"/>
                 <w:sz w:val="24"/>
                 <w:szCs w:val="24"/>
               </w:rPr>
@@ -1558,14 +1847,14 @@
           <w:p>
             <w:pPr>
               <w:rPr>
-                <w:rFonts w:ascii="Times New Roman" w:hAnsi="Times New Roman" w:cs="Times New Roman"/>
+                <w:rFonts w:cs="Times New Roman"/>
                 <w:sz w:val="24"/>
                 <w:szCs w:val="24"/>
               </w:rPr>
             </w:pPr>
             <w:r>
               <w:rPr>
-                <w:rFonts w:ascii="Times New Roman" w:hAnsi="Times New Roman" w:cs="Times New Roman"/>
+                <w:rFonts w:cs="Times New Roman"/>
                 <w:sz w:val="24"/>
                 <w:szCs w:val="24"/>
               </w:rPr>
@@ -1574,7 +1863,7 @@
             <w:proofErr w:type="spellStart"/>
             <w:r>
               <w:rPr>
-                <w:rFonts w:ascii="Times New Roman" w:hAnsi="Times New Roman" w:cs="Times New Roman"/>
+                <w:rFonts w:cs="Times New Roman"/>
                 <w:sz w:val="24"/>
                 <w:szCs w:val="24"/>
               </w:rPr>
@@ -1583,7 +1872,7 @@
             <w:proofErr w:type="spellEnd"/>
             <w:r>
               <w:rPr>
-                <w:rFonts w:ascii="Times New Roman" w:hAnsi="Times New Roman" w:cs="Times New Roman"/>
+                <w:rFonts w:cs="Times New Roman"/>
                 <w:sz w:val="24"/>
                 <w:szCs w:val="24"/>
               </w:rPr>
@@ -1600,7 +1889,7 @@
           <w:p>
             <w:pPr>
               <w:rPr>
-                <w:rFonts w:ascii="Times New Roman" w:hAnsi="Times New Roman" w:cs="Times New Roman"/>
+                <w:rFonts w:cs="Times New Roman"/>
                 <w:sz w:val="24"/>
                 <w:szCs w:val="24"/>
               </w:rPr>
@@ -1608,7 +1897,7 @@
             <w:proofErr w:type="spellStart"/>
             <w:r>
               <w:rPr>
-                <w:rFonts w:ascii="Times New Roman" w:hAnsi="Times New Roman" w:cs="Times New Roman"/>
+                <w:rFonts w:cs="Times New Roman"/>
                 <w:sz w:val="24"/>
                 <w:szCs w:val="24"/>
               </w:rPr>
@@ -1624,14 +1913,14 @@
           <w:p>
             <w:pPr>
               <w:rPr>
-                <w:rFonts w:ascii="Times New Roman" w:hAnsi="Times New Roman" w:cs="Times New Roman"/>
+                <w:rFonts w:cs="Times New Roman"/>
                 <w:sz w:val="24"/>
                 <w:szCs w:val="24"/>
               </w:rPr>
             </w:pPr>
             <w:r>
               <w:rPr>
-                <w:rFonts w:ascii="Times New Roman" w:hAnsi="Times New Roman" w:cs="Times New Roman"/>
+                <w:rFonts w:cs="Times New Roman"/>
                 <w:sz w:val="24"/>
                 <w:szCs w:val="24"/>
               </w:rPr>
@@ -1649,7 +1938,7 @@
           <w:p>
             <w:pPr>
               <w:rPr>
-                <w:rFonts w:ascii="Times New Roman" w:hAnsi="Times New Roman" w:cs="Times New Roman"/>
+                <w:rFonts w:cs="Times New Roman"/>
                 <w:b/>
                 <w:sz w:val="24"/>
                 <w:szCs w:val="24"/>
@@ -1657,7 +1946,7 @@
             </w:pPr>
             <w:r>
               <w:rPr>
-                <w:rFonts w:ascii="Times New Roman" w:hAnsi="Times New Roman" w:cs="Times New Roman"/>
+                <w:rFonts w:cs="Times New Roman"/>
                 <w:b/>
                 <w:sz w:val="24"/>
                 <w:szCs w:val="24"/>
@@ -1667,7 +1956,7 @@
             <w:proofErr w:type="spellStart"/>
             <w:r>
               <w:rPr>
-                <w:rFonts w:ascii="Times New Roman" w:hAnsi="Times New Roman" w:cs="Times New Roman"/>
+                <w:rFonts w:cs="Times New Roman"/>
                 <w:b/>
                 <w:sz w:val="24"/>
                 <w:szCs w:val="24"/>
@@ -1686,7 +1975,7 @@
           <w:p>
             <w:pPr>
               <w:rPr>
-                <w:rFonts w:ascii="Times New Roman" w:hAnsi="Times New Roman" w:cs="Times New Roman"/>
+                <w:rFonts w:cs="Times New Roman"/>
                 <w:sz w:val="24"/>
                 <w:szCs w:val="24"/>
               </w:rPr>
@@ -1694,7 +1983,7 @@
             <w:proofErr w:type="spellStart"/>
             <w:r>
               <w:rPr>
-                <w:rFonts w:ascii="Times New Roman" w:hAnsi="Times New Roman" w:cs="Times New Roman"/>
+                <w:rFonts w:cs="Times New Roman"/>
                 <w:sz w:val="24"/>
                 <w:szCs w:val="24"/>
               </w:rPr>
@@ -1710,7 +1999,7 @@
           <w:p>
             <w:pPr>
               <w:rPr>
-                <w:rFonts w:ascii="Times New Roman" w:hAnsi="Times New Roman" w:cs="Times New Roman"/>
+                <w:rFonts w:cs="Times New Roman"/>
                 <w:sz w:val="24"/>
                 <w:szCs w:val="24"/>
               </w:rPr>
@@ -1718,7 +2007,7 @@
             <w:proofErr w:type="spellStart"/>
             <w:r>
               <w:rPr>
-                <w:rFonts w:ascii="Times New Roman" w:hAnsi="Times New Roman" w:cs="Times New Roman"/>
+                <w:rFonts w:cs="Times New Roman"/>
                 <w:sz w:val="24"/>
                 <w:szCs w:val="24"/>
               </w:rPr>
@@ -1727,7 +2016,7 @@
             <w:proofErr w:type="spellEnd"/>
             <w:r>
               <w:rPr>
-                <w:rFonts w:ascii="Times New Roman" w:hAnsi="Times New Roman" w:cs="Times New Roman"/>
+                <w:rFonts w:cs="Times New Roman"/>
                 <w:sz w:val="24"/>
                 <w:szCs w:val="24"/>
               </w:rPr>
@@ -1744,7 +2033,7 @@
           <w:p>
             <w:pPr>
               <w:rPr>
-                <w:rFonts w:ascii="Times New Roman" w:hAnsi="Times New Roman" w:cs="Times New Roman"/>
+                <w:rFonts w:cs="Times New Roman"/>
                 <w:b/>
                 <w:sz w:val="24"/>
                 <w:szCs w:val="24"/>
@@ -1752,7 +2041,7 @@
             </w:pPr>
             <w:r>
               <w:rPr>
-                <w:rFonts w:ascii="Times New Roman" w:hAnsi="Times New Roman" w:cs="Times New Roman"/>
+                <w:rFonts w:cs="Times New Roman"/>
                 <w:b/>
                 <w:sz w:val="24"/>
                 <w:szCs w:val="24"/>
@@ -1762,7 +2051,7 @@
             <w:proofErr w:type="spellStart"/>
             <w:r>
               <w:rPr>
-                <w:rFonts w:ascii="Times New Roman" w:hAnsi="Times New Roman" w:cs="Times New Roman"/>
+                <w:rFonts w:cs="Times New Roman"/>
                 <w:b/>
                 <w:sz w:val="24"/>
                 <w:szCs w:val="24"/>
@@ -1779,7 +2068,7 @@
           <w:p>
             <w:pPr>
               <w:rPr>
-                <w:rFonts w:ascii="Times New Roman" w:hAnsi="Times New Roman" w:cs="Times New Roman"/>
+                <w:rFonts w:cs="Times New Roman"/>
                 <w:sz w:val="24"/>
                 <w:szCs w:val="24"/>
               </w:rPr>
@@ -1795,7 +2084,7 @@
           <w:p>
             <w:pPr>
               <w:rPr>
-                <w:rFonts w:ascii="Times New Roman" w:hAnsi="Times New Roman" w:cs="Times New Roman"/>
+                <w:rFonts w:cs="Times New Roman"/>
                 <w:sz w:val="24"/>
                 <w:szCs w:val="24"/>
               </w:rPr>
@@ -1803,7 +2092,7 @@
             <w:proofErr w:type="spellStart"/>
             <w:r>
               <w:rPr>
-                <w:rFonts w:ascii="Times New Roman" w:hAnsi="Times New Roman" w:cs="Times New Roman"/>
+                <w:rFonts w:cs="Times New Roman"/>
                 <w:sz w:val="24"/>
                 <w:szCs w:val="24"/>
               </w:rPr>
@@ -1819,14 +2108,14 @@
           <w:p>
             <w:pPr>
               <w:rPr>
-                <w:rFonts w:ascii="Times New Roman" w:hAnsi="Times New Roman" w:cs="Times New Roman"/>
+                <w:rFonts w:cs="Times New Roman"/>
                 <w:sz w:val="24"/>
                 <w:szCs w:val="24"/>
               </w:rPr>
             </w:pPr>
             <w:r>
               <w:rPr>
-                <w:rFonts w:ascii="Times New Roman" w:hAnsi="Times New Roman" w:cs="Times New Roman"/>
+                <w:rFonts w:cs="Times New Roman"/>
                 <w:sz w:val="24"/>
                 <w:szCs w:val="24"/>
               </w:rPr>
@@ -1843,14 +2132,14 @@
           <w:p>
             <w:pPr>
               <w:rPr>
-                <w:rFonts w:ascii="Times New Roman" w:hAnsi="Times New Roman" w:cs="Times New Roman"/>
+                <w:rFonts w:cs="Times New Roman"/>
                 <w:sz w:val="24"/>
                 <w:szCs w:val="24"/>
               </w:rPr>
             </w:pPr>
             <w:r>
               <w:rPr>
-                <w:rFonts w:ascii="Times New Roman" w:hAnsi="Times New Roman" w:cs="Times New Roman"/>
+                <w:rFonts w:cs="Times New Roman"/>
                 <w:sz w:val="24"/>
                 <w:szCs w:val="24"/>
               </w:rPr>
@@ -1865,14 +2154,14 @@
           <w:p>
             <w:pPr>
               <w:rPr>
-                <w:rFonts w:ascii="Times New Roman" w:hAnsi="Times New Roman" w:cs="Times New Roman"/>
+                <w:rFonts w:cs="Times New Roman"/>
                 <w:sz w:val="24"/>
                 <w:szCs w:val="24"/>
               </w:rPr>
             </w:pPr>
             <w:r>
               <w:rPr>
-                <w:rFonts w:ascii="Times New Roman" w:hAnsi="Times New Roman" w:cs="Times New Roman"/>
+                <w:rFonts w:cs="Times New Roman"/>
                 <w:sz w:val="24"/>
                 <w:szCs w:val="24"/>
               </w:rPr>
@@ -1889,7 +2178,7 @@
           <w:p>
             <w:pPr>
               <w:rPr>
-                <w:rFonts w:ascii="Times New Roman" w:hAnsi="Times New Roman" w:cs="Times New Roman"/>
+                <w:rFonts w:cs="Times New Roman"/>
                 <w:sz w:val="24"/>
                 <w:szCs w:val="24"/>
               </w:rPr>
@@ -1897,7 +2186,7 @@
             <w:proofErr w:type="spellStart"/>
             <w:r>
               <w:rPr>
-                <w:rFonts w:ascii="Times New Roman" w:hAnsi="Times New Roman" w:cs="Times New Roman"/>
+                <w:rFonts w:cs="Times New Roman"/>
                 <w:sz w:val="24"/>
                 <w:szCs w:val="24"/>
               </w:rPr>
@@ -1913,14 +2202,14 @@
           <w:p>
             <w:pPr>
               <w:rPr>
-                <w:rFonts w:ascii="Times New Roman" w:hAnsi="Times New Roman" w:cs="Times New Roman"/>
+                <w:rFonts w:cs="Times New Roman"/>
                 <w:sz w:val="24"/>
                 <w:szCs w:val="24"/>
               </w:rPr>
             </w:pPr>
             <w:r>
               <w:rPr>
-                <w:rFonts w:ascii="Times New Roman" w:hAnsi="Times New Roman" w:cs="Times New Roman"/>
+                <w:rFonts w:cs="Times New Roman"/>
                 <w:sz w:val="24"/>
                 <w:szCs w:val="24"/>
               </w:rPr>
@@ -1938,7 +2227,7 @@
           <w:p>
             <w:pPr>
               <w:rPr>
-                <w:rFonts w:ascii="Times New Roman" w:hAnsi="Times New Roman" w:cs="Times New Roman"/>
+                <w:rFonts w:cs="Times New Roman"/>
                 <w:b/>
                 <w:sz w:val="24"/>
                 <w:szCs w:val="24"/>
@@ -1946,7 +2235,7 @@
             </w:pPr>
             <w:r>
               <w:rPr>
-                <w:rFonts w:ascii="Times New Roman" w:hAnsi="Times New Roman" w:cs="Times New Roman"/>
+                <w:rFonts w:cs="Times New Roman"/>
                 <w:b/>
                 <w:sz w:val="24"/>
                 <w:szCs w:val="24"/>
@@ -1964,14 +2253,14 @@
           <w:p>
             <w:pPr>
               <w:rPr>
-                <w:rFonts w:ascii="Times New Roman" w:hAnsi="Times New Roman" w:cs="Times New Roman"/>
+                <w:rFonts w:cs="Times New Roman"/>
                 <w:sz w:val="24"/>
                 <w:szCs w:val="24"/>
               </w:rPr>
             </w:pPr>
             <w:r>
               <w:rPr>
-                <w:rFonts w:ascii="Times New Roman" w:hAnsi="Times New Roman" w:cs="Times New Roman"/>
+                <w:rFonts w:cs="Times New Roman"/>
                 <w:sz w:val="24"/>
                 <w:szCs w:val="24"/>
               </w:rPr>
@@ -1986,14 +2275,14 @@
           <w:p>
             <w:pPr>
               <w:rPr>
-                <w:rFonts w:ascii="Times New Roman" w:hAnsi="Times New Roman" w:cs="Times New Roman"/>
+                <w:rFonts w:cs="Times New Roman"/>
                 <w:sz w:val="24"/>
                 <w:szCs w:val="24"/>
               </w:rPr>
             </w:pPr>
             <w:r>
               <w:rPr>
-                <w:rFonts w:ascii="Times New Roman" w:hAnsi="Times New Roman" w:cs="Times New Roman" w:hint="eastAsia"/>
+                <w:rFonts w:cs="Times New Roman"/>
                 <w:sz w:val="24"/>
                 <w:szCs w:val="24"/>
               </w:rPr>
@@ -2002,7 +2291,7 @@
             <w:proofErr w:type="spellStart"/>
             <w:r>
               <w:rPr>
-                <w:rFonts w:ascii="Times New Roman" w:hAnsi="Times New Roman" w:cs="Times New Roman" w:hint="eastAsia"/>
+                <w:rFonts w:cs="Times New Roman"/>
                 <w:sz w:val="24"/>
                 <w:szCs w:val="24"/>
               </w:rPr>
@@ -2011,7 +2300,7 @@
             <w:proofErr w:type="spellEnd"/>
             <w:r>
               <w:rPr>
-                <w:rFonts w:ascii="Times New Roman" w:hAnsi="Times New Roman" w:cs="Times New Roman" w:hint="eastAsia"/>
+                <w:rFonts w:cs="Times New Roman"/>
                 <w:sz w:val="24"/>
                 <w:szCs w:val="24"/>
               </w:rPr>
@@ -2020,7 +2309,7 @@
             <w:proofErr w:type="spellStart"/>
             <w:r>
               <w:rPr>
-                <w:rFonts w:ascii="Times New Roman" w:hAnsi="Times New Roman" w:cs="Times New Roman" w:hint="eastAsia"/>
+                <w:rFonts w:cs="Times New Roman"/>
                 <w:sz w:val="24"/>
                 <w:szCs w:val="24"/>
               </w:rPr>
@@ -2029,7 +2318,7 @@
             <w:proofErr w:type="spellEnd"/>
             <w:r>
               <w:rPr>
-                <w:rFonts w:ascii="Times New Roman" w:hAnsi="Times New Roman" w:cs="Times New Roman" w:hint="eastAsia"/>
+                <w:rFonts w:cs="Times New Roman"/>
                 <w:sz w:val="24"/>
                 <w:szCs w:val="24"/>
               </w:rPr>
@@ -2037,7 +2326,7 @@
             </w:r>
             <w:r>
               <w:rPr>
-                <w:rFonts w:ascii="Times New Roman" w:hAnsi="Times New Roman" w:cs="Times New Roman" w:hint="eastAsia"/>
+                <w:rFonts w:cs="Times New Roman"/>
                 <w:sz w:val="24"/>
                 <w:szCs w:val="24"/>
               </w:rPr>
@@ -2054,14 +2343,14 @@
           <w:p>
             <w:pPr>
               <w:rPr>
-                <w:rFonts w:ascii="Times New Roman" w:hAnsi="Times New Roman" w:cs="Times New Roman"/>
+                <w:rFonts w:cs="Times New Roman"/>
                 <w:sz w:val="24"/>
                 <w:szCs w:val="24"/>
               </w:rPr>
             </w:pPr>
             <w:r>
               <w:rPr>
-                <w:rFonts w:ascii="Times New Roman" w:hAnsi="Times New Roman" w:cs="Times New Roman"/>
+                <w:rFonts w:cs="Times New Roman"/>
                 <w:sz w:val="24"/>
                 <w:szCs w:val="24"/>
               </w:rPr>
@@ -2076,14 +2365,14 @@
           <w:p>
             <w:pPr>
               <w:rPr>
-                <w:rFonts w:ascii="Times New Roman" w:hAnsi="Times New Roman" w:cs="Times New Roman"/>
+                <w:rFonts w:cs="Times New Roman"/>
                 <w:sz w:val="24"/>
                 <w:szCs w:val="24"/>
               </w:rPr>
             </w:pPr>
             <w:r>
               <w:rPr>
-                <w:rFonts w:ascii="Times New Roman" w:hAnsi="Times New Roman" w:cs="Times New Roman" w:hint="eastAsia"/>
+                <w:rFonts w:cs="Times New Roman"/>
                 <w:sz w:val="24"/>
                 <w:szCs w:val="24"/>
               </w:rPr>
@@ -2092,7 +2381,7 @@
             <w:proofErr w:type="spellStart"/>
             <w:r>
               <w:rPr>
-                <w:rFonts w:ascii="Times New Roman" w:hAnsi="Times New Roman" w:cs="Times New Roman" w:hint="eastAsia"/>
+                <w:rFonts w:cs="Times New Roman"/>
                 <w:sz w:val="24"/>
                 <w:szCs w:val="24"/>
               </w:rPr>
@@ -2101,7 +2390,7 @@
             <w:proofErr w:type="spellEnd"/>
             <w:r>
               <w:rPr>
-                <w:rFonts w:ascii="Times New Roman" w:hAnsi="Times New Roman" w:cs="Times New Roman" w:hint="eastAsia"/>
+                <w:rFonts w:cs="Times New Roman"/>
                 <w:sz w:val="24"/>
                 <w:szCs w:val="24"/>
               </w:rPr>
@@ -2110,7 +2399,7 @@
             <w:proofErr w:type="spellStart"/>
             <w:r>
               <w:rPr>
-                <w:rFonts w:ascii="Times New Roman" w:hAnsi="Times New Roman" w:cs="Times New Roman" w:hint="eastAsia"/>
+                <w:rFonts w:cs="Times New Roman"/>
                 <w:sz w:val="24"/>
                 <w:szCs w:val="24"/>
               </w:rPr>
@@ -2119,27 +2408,11 @@
             <w:proofErr w:type="spellEnd"/>
             <w:r>
               <w:rPr>
-                <w:rFonts w:ascii="Times New Roman" w:hAnsi="Times New Roman" w:cs="Times New Roman" w:hint="eastAsia"/>
+                <w:rFonts w:cs="Times New Roman"/>
                 <w:sz w:val="24"/>
                 <w:szCs w:val="24"/>
               </w:rPr>
-              <w:t xml:space="preserve"> </w:t>
-            </w:r>
-            <w:r>
-              <w:rPr>
-                <w:rFonts w:ascii="Times New Roman" w:hAnsi="Times New Roman" w:cs="Times New Roman" w:hint="eastAsia"/>
-                <w:sz w:val="24"/>
-                <w:szCs w:val="24"/>
-              </w:rPr>
-              <w:t>methods for the section</w:t>
-            </w:r>
-            <w:r>
-              <w:rPr>
-                <w:rFonts w:ascii="Times New Roman" w:hAnsi="Times New Roman" w:cs="Times New Roman" w:hint="eastAsia"/>
-                <w:sz w:val="24"/>
-                <w:szCs w:val="24"/>
-              </w:rPr>
-              <w:t xml:space="preserve"> object</w:t>
+              <w:t xml:space="preserve"> methods for the section object</w:t>
             </w:r>
           </w:p>
         </w:tc>
@@ -2152,7 +2425,7 @@
           <w:p>
             <w:pPr>
               <w:rPr>
-                <w:rFonts w:ascii="Times New Roman" w:hAnsi="Times New Roman" w:cs="Times New Roman"/>
+                <w:rFonts w:cs="Times New Roman"/>
                 <w:sz w:val="24"/>
                 <w:szCs w:val="24"/>
               </w:rPr>
@@ -2160,7 +2433,7 @@
             <w:proofErr w:type="spellStart"/>
             <w:r>
               <w:rPr>
-                <w:rFonts w:ascii="Times New Roman" w:hAnsi="Times New Roman" w:cs="Times New Roman"/>
+                <w:rFonts w:cs="Times New Roman"/>
                 <w:sz w:val="24"/>
                 <w:szCs w:val="24"/>
               </w:rPr>
@@ -2176,14 +2449,14 @@
           <w:p>
             <w:pPr>
               <w:rPr>
-                <w:rFonts w:ascii="Times New Roman" w:hAnsi="Times New Roman" w:cs="Times New Roman"/>
+                <w:rFonts w:cs="Times New Roman"/>
                 <w:sz w:val="24"/>
                 <w:szCs w:val="24"/>
               </w:rPr>
             </w:pPr>
             <w:r>
               <w:rPr>
-                <w:rFonts w:ascii="Times New Roman" w:hAnsi="Times New Roman" w:cs="Times New Roman" w:hint="eastAsia"/>
+                <w:rFonts w:cs="Times New Roman"/>
                 <w:sz w:val="24"/>
                 <w:szCs w:val="24"/>
               </w:rPr>
@@ -2192,7 +2465,7 @@
             <w:proofErr w:type="spellStart"/>
             <w:r>
               <w:rPr>
-                <w:rFonts w:ascii="Times New Roman" w:hAnsi="Times New Roman" w:cs="Times New Roman" w:hint="eastAsia"/>
+                <w:rFonts w:cs="Times New Roman"/>
                 <w:sz w:val="24"/>
                 <w:szCs w:val="24"/>
               </w:rPr>
@@ -2201,7 +2474,7 @@
             <w:proofErr w:type="spellEnd"/>
             <w:r>
               <w:rPr>
-                <w:rFonts w:ascii="Times New Roman" w:hAnsi="Times New Roman" w:cs="Times New Roman" w:hint="eastAsia"/>
+                <w:rFonts w:cs="Times New Roman"/>
                 <w:sz w:val="24"/>
                 <w:szCs w:val="24"/>
               </w:rPr>
@@ -2210,7 +2483,7 @@
             <w:proofErr w:type="spellStart"/>
             <w:r>
               <w:rPr>
-                <w:rFonts w:ascii="Times New Roman" w:hAnsi="Times New Roman" w:cs="Times New Roman" w:hint="eastAsia"/>
+                <w:rFonts w:cs="Times New Roman"/>
                 <w:sz w:val="24"/>
                 <w:szCs w:val="24"/>
               </w:rPr>
@@ -2219,7 +2492,7 @@
             <w:proofErr w:type="spellEnd"/>
             <w:r>
               <w:rPr>
-                <w:rFonts w:ascii="Times New Roman" w:hAnsi="Times New Roman" w:cs="Times New Roman" w:hint="eastAsia"/>
+                <w:rFonts w:cs="Times New Roman"/>
                 <w:sz w:val="24"/>
                 <w:szCs w:val="24"/>
               </w:rPr>
@@ -2228,7 +2501,7 @@
             <w:proofErr w:type="spellStart"/>
             <w:r>
               <w:rPr>
-                <w:rFonts w:ascii="Times New Roman" w:hAnsi="Times New Roman" w:cs="Times New Roman" w:hint="eastAsia"/>
+                <w:rFonts w:cs="Times New Roman"/>
                 <w:sz w:val="24"/>
                 <w:szCs w:val="24"/>
               </w:rPr>
@@ -2237,7 +2510,7 @@
             <w:proofErr w:type="spellEnd"/>
             <w:r>
               <w:rPr>
-                <w:rFonts w:ascii="Times New Roman" w:hAnsi="Times New Roman" w:cs="Times New Roman" w:hint="eastAsia"/>
+                <w:rFonts w:cs="Times New Roman"/>
                 <w:sz w:val="24"/>
                 <w:szCs w:val="24"/>
               </w:rPr>
@@ -2246,7 +2519,7 @@
             <w:proofErr w:type="spellStart"/>
             <w:r>
               <w:rPr>
-                <w:rFonts w:ascii="Times New Roman" w:hAnsi="Times New Roman" w:cs="Times New Roman" w:hint="eastAsia"/>
+                <w:rFonts w:cs="Times New Roman"/>
                 <w:sz w:val="24"/>
                 <w:szCs w:val="24"/>
               </w:rPr>
@@ -2255,7 +2528,7 @@
             <w:proofErr w:type="spellEnd"/>
             <w:r>
               <w:rPr>
-                <w:rFonts w:ascii="Times New Roman" w:hAnsi="Times New Roman" w:cs="Times New Roman" w:hint="eastAsia"/>
+                <w:rFonts w:cs="Times New Roman"/>
                 <w:sz w:val="24"/>
                 <w:szCs w:val="24"/>
               </w:rPr>
@@ -2272,7 +2545,7 @@
           <w:p>
             <w:pPr>
               <w:rPr>
-                <w:rFonts w:ascii="Times New Roman" w:hAnsi="Times New Roman" w:cs="Times New Roman"/>
+                <w:rFonts w:cs="Times New Roman"/>
                 <w:sz w:val="24"/>
                 <w:szCs w:val="24"/>
               </w:rPr>
@@ -2280,7 +2553,7 @@
             <w:proofErr w:type="spellStart"/>
             <w:r>
               <w:rPr>
-                <w:rFonts w:ascii="Times New Roman" w:hAnsi="Times New Roman" w:cs="Times New Roman"/>
+                <w:rFonts w:cs="Times New Roman"/>
                 <w:sz w:val="24"/>
                 <w:szCs w:val="24"/>
               </w:rPr>
@@ -2296,14 +2569,14 @@
           <w:p>
             <w:pPr>
               <w:rPr>
-                <w:rFonts w:ascii="Times New Roman" w:hAnsi="Times New Roman" w:cs="Times New Roman"/>
+                <w:rFonts w:cs="Times New Roman"/>
                 <w:sz w:val="24"/>
                 <w:szCs w:val="24"/>
               </w:rPr>
             </w:pPr>
             <w:r>
               <w:rPr>
-                <w:rFonts w:ascii="Times New Roman" w:hAnsi="Times New Roman" w:cs="Times New Roman" w:hint="eastAsia"/>
+                <w:rFonts w:cs="Times New Roman"/>
                 <w:sz w:val="24"/>
                 <w:szCs w:val="24"/>
               </w:rPr>
@@ -2312,7 +2585,7 @@
             <w:proofErr w:type="spellStart"/>
             <w:r>
               <w:rPr>
-                <w:rFonts w:ascii="Times New Roman" w:hAnsi="Times New Roman" w:cs="Times New Roman" w:hint="eastAsia"/>
+                <w:rFonts w:cs="Times New Roman"/>
                 <w:sz w:val="24"/>
                 <w:szCs w:val="24"/>
               </w:rPr>
@@ -2321,7 +2594,7 @@
             <w:proofErr w:type="spellEnd"/>
             <w:r>
               <w:rPr>
-                <w:rFonts w:ascii="Times New Roman" w:hAnsi="Times New Roman" w:cs="Times New Roman" w:hint="eastAsia"/>
+                <w:rFonts w:cs="Times New Roman"/>
                 <w:sz w:val="24"/>
                 <w:szCs w:val="24"/>
               </w:rPr>
@@ -2338,7 +2611,7 @@
           <w:p>
             <w:pPr>
               <w:rPr>
-                <w:rFonts w:ascii="Times New Roman" w:hAnsi="Times New Roman" w:cs="Times New Roman"/>
+                <w:rFonts w:cs="Times New Roman"/>
                 <w:sz w:val="24"/>
                 <w:szCs w:val="24"/>
               </w:rPr>
@@ -2346,7 +2619,7 @@
             <w:proofErr w:type="spellStart"/>
             <w:r>
               <w:rPr>
-                <w:rFonts w:ascii="Times New Roman" w:hAnsi="Times New Roman" w:cs="Times New Roman"/>
+                <w:rFonts w:cs="Times New Roman"/>
                 <w:sz w:val="24"/>
                 <w:szCs w:val="24"/>
               </w:rPr>
@@ -2362,14 +2635,14 @@
           <w:p>
             <w:pPr>
               <w:rPr>
-                <w:rFonts w:ascii="Times New Roman" w:hAnsi="Times New Roman" w:cs="Times New Roman"/>
+                <w:rFonts w:cs="Times New Roman"/>
                 <w:sz w:val="24"/>
                 <w:szCs w:val="24"/>
               </w:rPr>
             </w:pPr>
             <w:r>
               <w:rPr>
-                <w:rFonts w:ascii="Times New Roman" w:hAnsi="Times New Roman" w:cs="Times New Roman" w:hint="eastAsia"/>
+                <w:rFonts w:cs="Times New Roman"/>
                 <w:sz w:val="24"/>
                 <w:szCs w:val="24"/>
               </w:rPr>
@@ -2378,7 +2651,7 @@
             <w:proofErr w:type="spellStart"/>
             <w:r>
               <w:rPr>
-                <w:rFonts w:ascii="Times New Roman" w:hAnsi="Times New Roman" w:cs="Times New Roman" w:hint="eastAsia"/>
+                <w:rFonts w:cs="Times New Roman"/>
                 <w:sz w:val="24"/>
                 <w:szCs w:val="24"/>
               </w:rPr>
@@ -2387,7 +2660,7 @@
             <w:proofErr w:type="spellEnd"/>
             <w:r>
               <w:rPr>
-                <w:rFonts w:ascii="Times New Roman" w:hAnsi="Times New Roman" w:cs="Times New Roman" w:hint="eastAsia"/>
+                <w:rFonts w:cs="Times New Roman"/>
                 <w:sz w:val="24"/>
                 <w:szCs w:val="24"/>
               </w:rPr>
@@ -2397,19 +2670,15 @@
         </w:tc>
       </w:tr>
     </w:tbl>
-    <w:p>
-      <w:pPr>
-        <w:rPr>
-          <w:rFonts w:hint="eastAsia"/>
-        </w:rPr>
-      </w:pPr>
-    </w:p>
     <w:p/>
     <w:p>
       <w:pPr>
         <w:pStyle w:val="Heading21"/>
+        <w:rPr>
+          <w:rFonts w:hint="eastAsia"/>
+        </w:rPr>
       </w:pPr>
-      <w:bookmarkStart w:id="5" w:name="_Toc404727759"/>
+      <w:bookmarkStart w:id="4" w:name="_Toc404841843"/>
       <w:r>
         <w:rPr>
           <w:rFonts w:hint="eastAsia"/>
@@ -2487,25 +2756,37 @@
         </w:rPr>
         <w:t>Work Flow</w:t>
       </w:r>
-      <w:bookmarkEnd w:id="5"/>
+      <w:bookmarkEnd w:id="4"/>
       <w:r>
         <w:br/>
       </w:r>
     </w:p>
     <w:p>
       <w:pPr>
-        <w:rPr>
-          <w:noProof/>
-          <w:lang w:val="en-US"/>
+        <w:pStyle w:val="Heading21"/>
+        <w:rPr>
+          <w:rFonts w:hint="eastAsia"/>
         </w:rPr>
       </w:pPr>
-      <w:r>
-        <w:rPr>
-          <w:noProof/>
-          <w:lang w:val="en-US"/>
-        </w:rPr>
-        <w:br w:type="page"/>
-      </w:r>
+      <w:bookmarkStart w:id="5" w:name="_Toc404841844"/>
+      <w:r>
+        <w:rPr>
+          <w:rFonts w:hint="eastAsia"/>
+        </w:rPr>
+        <w:t>Use Case Diagram</w:t>
+      </w:r>
+      <w:bookmarkEnd w:id="5"/>
+    </w:p>
+    <w:p>
+      <w:pPr>
+        <w:rPr>
+          <w:rFonts w:asciiTheme="majorHAnsi" w:eastAsiaTheme="majorEastAsia" w:hAnsiTheme="majorHAnsi" w:cstheme="majorBidi" w:hint="eastAsia"/>
+          <w:b/>
+          <w:color w:val="2E74B5" w:themeColor="accent1" w:themeShade="BF"/>
+          <w:sz w:val="32"/>
+          <w:szCs w:val="32"/>
+        </w:rPr>
+      </w:pPr>
     </w:p>
     <w:p>
       <w:pPr>
@@ -2516,6 +2797,60 @@
           <w:docGrid w:linePitch="360"/>
         </w:sectPr>
       </w:pPr>
+      <w:r>
+        <w:rPr>
+          <w:noProof/>
+          <w:lang w:val="en-US"/>
+        </w:rPr>
+        <w:drawing>
+          <wp:inline distT="0" distB="0" distL="0" distR="0" wp14:anchorId="4899B468" wp14:editId="178BAFC6">
+            <wp:extent cx="5143500" cy="3143250"/>
+            <wp:effectExtent l="0" t="0" r="0" b="0"/>
+            <wp:docPr id="4" name="圖片 4" descr="C:\Users\cheukyiksum\workspace\cs3343-2014a-g6 271114\PM docs\Use Case Diagram.jpg"/>
+            <wp:cNvGraphicFramePr>
+              <a:graphicFrameLocks xmlns:a="http://schemas.openxmlformats.org/drawingml/2006/main" noChangeAspect="1"/>
+            </wp:cNvGraphicFramePr>
+            <a:graphic xmlns:a="http://schemas.openxmlformats.org/drawingml/2006/main">
+              <a:graphicData uri="http://schemas.openxmlformats.org/drawingml/2006/picture">
+                <pic:pic xmlns:pic="http://schemas.openxmlformats.org/drawingml/2006/picture">
+                  <pic:nvPicPr>
+                    <pic:cNvPr id="0" name="Picture 1" descr="C:\Users\cheukyiksum\workspace\cs3343-2014a-g6 271114\PM docs\Use Case Diagram.jpg"/>
+                    <pic:cNvPicPr>
+                      <a:picLocks noChangeAspect="1" noChangeArrowheads="1"/>
+                    </pic:cNvPicPr>
+                  </pic:nvPicPr>
+                  <pic:blipFill>
+                    <a:blip r:embed="rId8">
+                      <a:extLst>
+                        <a:ext uri="{28A0092B-C50C-407E-A947-70E740481C1C}">
+                          <a14:useLocalDpi xmlns:a14="http://schemas.microsoft.com/office/drawing/2010/main" val="0"/>
+                        </a:ext>
+                      </a:extLst>
+                    </a:blip>
+                    <a:srcRect/>
+                    <a:stretch>
+                      <a:fillRect/>
+                    </a:stretch>
+                  </pic:blipFill>
+                  <pic:spPr bwMode="auto">
+                    <a:xfrm>
+                      <a:off x="0" y="0"/>
+                      <a:ext cx="5143500" cy="3143250"/>
+                    </a:xfrm>
+                    <a:prstGeom prst="rect">
+                      <a:avLst/>
+                    </a:prstGeom>
+                    <a:noFill/>
+                    <a:ln>
+                      <a:noFill/>
+                    </a:ln>
+                  </pic:spPr>
+                </pic:pic>
+              </a:graphicData>
+            </a:graphic>
+          </wp:inline>
+        </w:drawing>
+      </w:r>
     </w:p>
     <w:p>
       <w:pPr>
@@ -2527,7 +2862,7 @@
           <w:docGrid w:linePitch="360"/>
         </w:sectPr>
       </w:pPr>
-      <w:bookmarkStart w:id="6" w:name="_Toc404727760"/>
+      <w:bookmarkStart w:id="6" w:name="_Toc404841845"/>
       <w:r>
         <w:rPr>
           <w:rFonts w:hint="eastAsia"/>
@@ -2559,7 +2894,7 @@
                     <pic:cNvPicPr/>
                   </pic:nvPicPr>
                   <pic:blipFill>
-                    <a:blip r:embed="rId8" cstate="print">
+                    <a:blip r:embed="rId9" cstate="print">
                       <a:extLst>
                         <a:ext uri="{28A0092B-C50C-407E-A947-70E740481C1C}">
                           <a14:useLocalDpi xmlns:a14="http://schemas.microsoft.com/office/drawing/2010/main" val="0"/>
@@ -2599,12 +2934,15 @@
     <w:p>
       <w:pPr>
         <w:rPr>
+          <w:sz w:val="24"/>
+          <w:szCs w:val="24"/>
+        </w:rPr>
+      </w:pPr>
+      <w:r>
+        <w:rPr>
           <w:rFonts w:hint="eastAsia"/>
-        </w:rPr>
-      </w:pPr>
-      <w:r>
-        <w:rPr>
-          <w:rFonts w:hint="eastAsia"/>
+          <w:sz w:val="24"/>
+          <w:szCs w:val="24"/>
         </w:rPr>
         <w:lastRenderedPageBreak/>
         <w:t>Design Pattern Used:</w:t>
@@ -2613,21 +2951,30 @@
     <w:p>
       <w:pPr>
         <w:rPr>
+          <w:sz w:val="24"/>
+          <w:szCs w:val="24"/>
+        </w:rPr>
+      </w:pPr>
+      <w:r>
+        <w:rPr>
           <w:rFonts w:hint="eastAsia"/>
-        </w:rPr>
-      </w:pPr>
+          <w:sz w:val="24"/>
+          <w:szCs w:val="24"/>
+        </w:rPr>
+        <w:t xml:space="preserve">1. </w:t>
+      </w:r>
+      <w:r>
+        <w:rPr>
+          <w:sz w:val="24"/>
+          <w:szCs w:val="24"/>
+        </w:rPr>
+        <w:t>Façade</w:t>
+      </w:r>
       <w:r>
         <w:rPr>
           <w:rFonts w:hint="eastAsia"/>
-        </w:rPr>
-        <w:t xml:space="preserve">1. </w:t>
-      </w:r>
-      <w:r>
-        <w:t>Façade</w:t>
-      </w:r>
-      <w:r>
-        <w:rPr>
-          <w:rFonts w:hint="eastAsia"/>
+          <w:sz w:val="24"/>
+          <w:szCs w:val="24"/>
         </w:rPr>
         <w:t xml:space="preserve"> Pattern:</w:t>
       </w:r>
@@ -2635,81 +2982,39 @@
     <w:p>
       <w:pPr>
         <w:rPr>
+          <w:sz w:val="24"/>
+          <w:szCs w:val="24"/>
+        </w:rPr>
+      </w:pPr>
+      <w:r>
+        <w:rPr>
           <w:rFonts w:hint="eastAsia"/>
-        </w:rPr>
-      </w:pPr>
+          <w:sz w:val="24"/>
+          <w:szCs w:val="24"/>
+        </w:rPr>
+        <w:t>We used different types of controller as interface to handle all of the courses. The controller object will handle those complicate operations in these interfaces</w:t>
+      </w:r>
       <w:r>
         <w:rPr>
           <w:rFonts w:hint="eastAsia"/>
-        </w:rPr>
-        <w:t>We used different types of controller as interface to handle all of the courses. The controller object will handle those complicate operations in these interfaces.</w:t>
-      </w:r>
-    </w:p>
-    <w:p>
-      <w:pPr>
+          <w:sz w:val="24"/>
+          <w:szCs w:val="24"/>
+        </w:rPr>
+        <w:t>,</w:t>
+      </w:r>
+      <w:r>
         <w:rPr>
           <w:rFonts w:hint="eastAsia"/>
-        </w:rPr>
-      </w:pPr>
+          <w:sz w:val="24"/>
+          <w:szCs w:val="24"/>
+        </w:rPr>
+        <w:t xml:space="preserve"> such as the computation of the conflict number and conflict situations of the course</w:t>
+      </w:r>
       <w:r>
         <w:rPr>
           <w:rFonts w:hint="eastAsia"/>
-        </w:rPr>
-        <w:t xml:space="preserve">2. </w:t>
-      </w:r>
-      <w:r>
-        <w:t>Strategy</w:t>
-      </w:r>
-      <w:r>
-        <w:rPr>
-          <w:rFonts w:hint="eastAsia"/>
-        </w:rPr>
-        <w:t xml:space="preserve"> Pattern </w:t>
-      </w:r>
-    </w:p>
-    <w:p>
-      <w:pPr>
-        <w:rPr>
-          <w:rFonts w:hint="eastAsia"/>
-        </w:rPr>
-      </w:pPr>
-      <w:r>
-        <w:rPr>
-          <w:rFonts w:hint="eastAsia"/>
-        </w:rPr>
-        <w:t xml:space="preserve">The Main Controller will consider different situation to decide use which controller to handle the course, such as </w:t>
-      </w:r>
-      <w:proofErr w:type="spellStart"/>
-      <w:r>
-        <w:rPr>
-          <w:rFonts w:hint="eastAsia"/>
-        </w:rPr>
-        <w:t>OverlapDetector</w:t>
-      </w:r>
-      <w:proofErr w:type="spellEnd"/>
-      <w:r>
-        <w:rPr>
-          <w:rFonts w:hint="eastAsia"/>
-        </w:rPr>
-        <w:t xml:space="preserve"> and </w:t>
-      </w:r>
-      <w:proofErr w:type="spellStart"/>
-      <w:r>
-        <w:rPr>
-          <w:rFonts w:hint="eastAsia"/>
-        </w:rPr>
-        <w:t>ConflictDetector</w:t>
-      </w:r>
-      <w:proofErr w:type="spellEnd"/>
-      <w:r>
-        <w:rPr>
-          <w:rFonts w:hint="eastAsia"/>
-        </w:rPr>
-        <w:t xml:space="preserve"> in our program</w:t>
-      </w:r>
-      <w:r>
-        <w:rPr>
-          <w:rFonts w:hint="eastAsia"/>
+          <w:sz w:val="24"/>
+          <w:szCs w:val="24"/>
         </w:rPr>
         <w:t>.</w:t>
       </w:r>
@@ -2717,11 +3022,8 @@
     <w:p>
       <w:pPr>
         <w:pStyle w:val="Heading21"/>
-        <w:rPr>
-          <w:rFonts w:hint="eastAsia"/>
-        </w:rPr>
       </w:pPr>
-      <w:bookmarkStart w:id="7" w:name="_Toc404727761"/>
+      <w:bookmarkStart w:id="7" w:name="_Toc404841846"/>
       <w:r>
         <w:rPr>
           <w:rFonts w:hint="eastAsia"/>
@@ -2731,11 +3033,6 @@
       <w:bookmarkEnd w:id="7"/>
     </w:p>
     <w:p>
-      <w:pPr>
-        <w:rPr>
-          <w:rFonts w:hint="eastAsia"/>
-        </w:rPr>
-      </w:pPr>
       <w:r>
         <w:rPr>
           <w:noProof/>
@@ -2759,7 +3056,7 @@
                     </pic:cNvPicPr>
                   </pic:nvPicPr>
                   <pic:blipFill>
-                    <a:blip r:embed="rId9">
+                    <a:blip r:embed="rId10">
                       <a:extLst>
                         <a:ext uri="{28A0092B-C50C-407E-A947-70E740481C1C}">
                           <a14:useLocalDpi xmlns:a14="http://schemas.microsoft.com/office/drawing/2010/main" val="0"/>
@@ -2800,10 +3097,19 @@
     </w:p>
     <w:p>
       <w:pPr>
+        <w:rPr>
+          <w:rFonts w:hint="eastAsia"/>
+        </w:rPr>
+      </w:pPr>
+    </w:p>
+    <w:p/>
+    <w:p>
+      <w:pPr>
         <w:pStyle w:val="Heading21"/>
       </w:pPr>
-      <w:bookmarkStart w:id="8" w:name="_Toc404727762"/>
-      <w:r>
+      <w:bookmarkStart w:id="8" w:name="_Toc404841847"/>
+      <w:r>
+        <w:lastRenderedPageBreak/>
         <w:t>Terms</w:t>
       </w:r>
       <w:bookmarkEnd w:id="8"/>
@@ -2812,7 +3118,7 @@
       <w:pPr>
         <w:pStyle w:val="Heading31"/>
       </w:pPr>
-      <w:bookmarkStart w:id="9" w:name="_Toc404727763"/>
+      <w:bookmarkStart w:id="9" w:name="_Toc404841848"/>
       <w:r>
         <w:t>Conflict Number</w:t>
       </w:r>
@@ -2839,7 +3145,6 @@
     </w:p>
     <w:p>
       <w:r>
-        <w:lastRenderedPageBreak/>
         <w:t xml:space="preserve">This value is the number of course that could not be selected LATER. </w:t>
       </w:r>
       <w:proofErr w:type="gramStart"/>
@@ -5408,7 +5713,7 @@
       <w:pPr>
         <w:pStyle w:val="Heading31"/>
       </w:pPr>
-      <w:bookmarkStart w:id="10" w:name="_Toc404727764"/>
+      <w:bookmarkStart w:id="10" w:name="_Toc404841849"/>
       <w:r>
         <w:lastRenderedPageBreak/>
         <w:t>Priority</w:t>
@@ -10335,7 +10640,7 @@
           <w:lang w:val="en-US"/>
         </w:rPr>
       </w:pPr>
-      <w:bookmarkStart w:id="11" w:name="_Toc404727765"/>
+      <w:bookmarkStart w:id="11" w:name="_Toc404841850"/>
       <w:r>
         <w:rPr>
           <w:rFonts w:hint="eastAsia"/>
@@ -10581,6 +10886,7 @@
           <w:numId w:val="1"/>
         </w:numPr>
         <w:rPr>
+          <w:rFonts w:hint="eastAsia"/>
           <w:lang w:val="en-US"/>
         </w:rPr>
       </w:pPr>
@@ -10590,6 +10896,143 @@
         </w:rPr>
         <w:t xml:space="preserve">Access all of the results, and find the FIRST course with the higher priority. This can avoid the case that many result have the same priority and make the program hard to determine with result is the most satisfy as the highest priority course will always in the top of List.  </w:t>
       </w:r>
+    </w:p>
+    <w:p>
+      <w:pPr>
+        <w:rPr>
+          <w:rFonts w:hint="eastAsia"/>
+          <w:lang w:val="en-US"/>
+        </w:rPr>
+      </w:pPr>
+    </w:p>
+    <w:p>
+      <w:pPr>
+        <w:rPr>
+          <w:rFonts w:hint="eastAsia"/>
+          <w:lang w:val="en-US"/>
+        </w:rPr>
+      </w:pPr>
+    </w:p>
+    <w:p>
+      <w:pPr>
+        <w:rPr>
+          <w:rFonts w:hint="eastAsia"/>
+          <w:lang w:val="en-US"/>
+        </w:rPr>
+      </w:pPr>
+    </w:p>
+    <w:p>
+      <w:pPr>
+        <w:rPr>
+          <w:rFonts w:hint="eastAsia"/>
+          <w:lang w:val="en-US"/>
+        </w:rPr>
+      </w:pPr>
+    </w:p>
+    <w:p>
+      <w:pPr>
+        <w:rPr>
+          <w:rFonts w:hint="eastAsia"/>
+          <w:lang w:val="en-US"/>
+        </w:rPr>
+      </w:pPr>
+    </w:p>
+    <w:p>
+      <w:pPr>
+        <w:rPr>
+          <w:rFonts w:hint="eastAsia"/>
+          <w:lang w:val="en-US"/>
+        </w:rPr>
+      </w:pPr>
+    </w:p>
+    <w:p>
+      <w:pPr>
+        <w:rPr>
+          <w:rFonts w:hint="eastAsia"/>
+          <w:lang w:val="en-US"/>
+        </w:rPr>
+      </w:pPr>
+    </w:p>
+    <w:p>
+      <w:pPr>
+        <w:rPr>
+          <w:rFonts w:hint="eastAsia"/>
+          <w:lang w:val="en-US"/>
+        </w:rPr>
+      </w:pPr>
+    </w:p>
+    <w:p>
+      <w:pPr>
+        <w:rPr>
+          <w:rFonts w:hint="eastAsia"/>
+          <w:lang w:val="en-US"/>
+        </w:rPr>
+      </w:pPr>
+    </w:p>
+    <w:p>
+      <w:pPr>
+        <w:rPr>
+          <w:rFonts w:hint="eastAsia"/>
+          <w:lang w:val="en-US"/>
+        </w:rPr>
+      </w:pPr>
+    </w:p>
+    <w:p>
+      <w:pPr>
+        <w:rPr>
+          <w:rFonts w:hint="eastAsia"/>
+          <w:lang w:val="en-US"/>
+        </w:rPr>
+      </w:pPr>
+    </w:p>
+    <w:p>
+      <w:pPr>
+        <w:rPr>
+          <w:rFonts w:hint="eastAsia"/>
+          <w:lang w:val="en-US"/>
+        </w:rPr>
+      </w:pPr>
+    </w:p>
+    <w:p>
+      <w:pPr>
+        <w:rPr>
+          <w:rFonts w:hint="eastAsia"/>
+          <w:lang w:val="en-US"/>
+        </w:rPr>
+      </w:pPr>
+    </w:p>
+    <w:p>
+      <w:pPr>
+        <w:rPr>
+          <w:rFonts w:hint="eastAsia"/>
+          <w:lang w:val="en-US"/>
+        </w:rPr>
+      </w:pPr>
+    </w:p>
+    <w:p>
+      <w:pPr>
+        <w:rPr>
+          <w:rFonts w:hint="eastAsia"/>
+          <w:lang w:val="en-US"/>
+        </w:rPr>
+      </w:pPr>
+    </w:p>
+    <w:p>
+      <w:pPr>
+        <w:rPr>
+          <w:rFonts w:hint="eastAsia"/>
+          <w:lang w:val="en-US"/>
+        </w:rPr>
+      </w:pPr>
+    </w:p>
+    <w:p>
+      <w:pPr>
+        <w:rPr>
+          <w:lang w:val="en-US"/>
+        </w:rPr>
+      </w:pPr>
+      <w:bookmarkStart w:id="12" w:name="_GoBack"/>
+      <w:bookmarkEnd w:id="12"/>
     </w:p>
     <w:sectPr>
       <w:pgSz w:w="11906" w:h="16838"/>
@@ -12594,7 +13037,7 @@
 </file>
 
 <file path=customXml/itemProps1.xml><?xml version="1.0" encoding="utf-8"?>
-<ds:datastoreItem xmlns:ds="http://schemas.openxmlformats.org/officeDocument/2006/customXml" ds:itemID="{DC0DF1E0-9309-4818-8735-A092AE284EE0}">
+<ds:datastoreItem xmlns:ds="http://schemas.openxmlformats.org/officeDocument/2006/customXml" ds:itemID="{DEAB7C63-D089-4328-8503-EF9244C066D2}">
   <ds:schemaRefs>
     <ds:schemaRef ds:uri="http://schemas.openxmlformats.org/officeDocument/2006/bibliography"/>
   </ds:schemaRefs>

</xml_diff>